<commit_message>
incorporated round two of feedback
</commit_message>
<xml_diff>
--- a/manuscript/manuscript-manual_edits.docx
+++ b/manuscript/manuscript-manual_edits.docx
@@ -14,13 +14,8 @@
       <w:pPr>
         <w:pStyle w:val="Author"/>
       </w:pPr>
-      <w:proofErr w:type="spellStart"/>
-      <w:r>
-        <w:t>Shilaan</w:t>
-      </w:r>
-      <w:proofErr w:type="spellEnd"/>
-      <w:r>
-        <w:t xml:space="preserve"> Alzahawi</w:t>
+      <w:r>
+        <w:t>Shilaan Alzahawi</w:t>
       </w:r>
       <w:r>
         <w:rPr>
@@ -112,13 +107,8 @@
       <w:pPr>
         <w:pStyle w:val="Author"/>
       </w:pPr>
-      <w:proofErr w:type="gramStart"/>
-      <w:r>
-        <w:t>Author</w:t>
-      </w:r>
-      <w:proofErr w:type="gramEnd"/>
-      <w:r>
-        <w:t xml:space="preserve"> note</w:t>
+      <w:r>
+        <w:t>Author note</w:t>
       </w:r>
     </w:p>
     <w:p>
@@ -126,23 +116,7 @@
         <w:pStyle w:val="BodyText"/>
       </w:pPr>
       <w:r>
-        <w:t xml:space="preserve">Correspondence concerning this article should be addressed to </w:t>
-      </w:r>
-      <w:proofErr w:type="spellStart"/>
-      <w:r>
-        <w:t>Shilaan</w:t>
-      </w:r>
-      <w:proofErr w:type="spellEnd"/>
-      <w:r>
-        <w:t xml:space="preserve"> </w:t>
-      </w:r>
-      <w:proofErr w:type="spellStart"/>
-      <w:r>
-        <w:t>Alzahawi</w:t>
-      </w:r>
-      <w:proofErr w:type="spellEnd"/>
-      <w:r>
-        <w:t xml:space="preserve">, 655 Knight Way, Stanford, CA 94305. E-mail: </w:t>
+        <w:t xml:space="preserve">Correspondence concerning this article should be addressed to Shilaan Alzahawi, 655 Knight Way, Stanford, CA 94305. E-mail: </w:t>
       </w:r>
       <w:hyperlink r:id="rId7">
         <w:r>
@@ -168,15 +142,7 @@
         <w:ind w:firstLine="0"/>
       </w:pPr>
       <w:r>
-        <w:t xml:space="preserve">A recent movement towards crowd science has emerged in the behavioral sciences. One of the aims of crowd science is to increase the credibility of scientific research. Does it meet this promise in reality? We run an experiment to study the effects of scientific findings emerging from a crowd of researchers (vs. a typical research collaboration) on lay </w:t>
-      </w:r>
-      <w:proofErr w:type="spellStart"/>
-      <w:r>
-        <w:t>consumers’s</w:t>
-      </w:r>
-      <w:proofErr w:type="spellEnd"/>
-      <w:r>
-        <w:t xml:space="preserve"> posterior beliefs and ratings of credibility, confidence in an aggregate effect size estimate, bias, and error. We focus on crowdsourced data analysis, also known as the ‘many analysts’ or ‘multi-analyst’ approach: giving the same dataset to different teams of scientists, who independently analyze the data to answer a research question and/or estimate a parameter of interest. We compare the effects of providing a single, aggregate parameter estimate (the single-analyst condition) to (a) providing multiple – slightly varying – parameter estimates in the same direction, leading to the same qualitative conclusion (the “multi-consistent” condition) and (b) providing multiple – widely varying – parameter estimates in different directions, leading to differing qualitative conclusions (the “multi-inconsistent” condition). In line with our hypotheses, we find that lay consumers of multi-analyst studies with inconsistent results (compared to single-analyst studies) have lower posterior beliefs, find the results less credible, have less confidence in the average effect size estimate, and believe the results are more likely to stem from bias and error. Contrary to our hypotheses, we do not find that multi-analyst studies with consistent results (compared to single-analyst studies) increase the sway and credibility of scientific findings to lay consumers: instead, to our surprise, they lead to lower posterior beliefs and higher ratings of error.</w:t>
+        <w:t>A recent movement towards crowd science has emerged in the behavioral sciences. One of the aims of crowd science is to increase the credibility of scientific research. Does it meet this promise in reality? We run an experiment to study the effects of scientific findings emerging from a crowd of researchers (vs. a typical research collaboration) on lay consumers’ posterior beliefs and ratings of credibility, confidence in an aggregate effect size estimate, bias, and error. We focus on crowdsourced data analysis, also known as the ‘many analysts’ or ‘multi-analyst’ approach: giving the same dataset to different teams of scientists, who independently analyze the data to answer a research question and/or estimate a parameter of interest. We compare the effects of providing (a) a single, aggregate parameter estimate (the single-analyst condition) vs. multiple parameter estimates that (b) vary slightly and are all positive, leading to the same qualitative conclusion (the “multi-consistent” condition) or (c) vary widely and are of both signs, leading to differing qualitative conclusions (the “multi-inconsistent” condition). In line with our hypotheses, we find that lay consumers of multi-analyst studies with inconsistent results (compared to single-analyst studies) have lower posterior beliefs, find the results less credible, have less confidence in the average effect size estimate, and believe the results are more likely to stem from bias and error. Contrary to our hypotheses, we do not find that multi-analyst studies with consistent results (compared to single-analyst studies) increase the sway and credibility of scientific findings to lay consumers: instead, to our surprise, they lead to lower posterior beliefs and higher ratings of error.</w:t>
       </w:r>
     </w:p>
     <w:p>
@@ -206,10 +172,7 @@
         <w:t>Word count:</w:t>
       </w:r>
       <w:r>
-        <w:t xml:space="preserve"> 1,</w:t>
-      </w:r>
-      <w:r>
-        <w:t>702</w:t>
+        <w:t xml:space="preserve"> 1,890</w:t>
       </w:r>
     </w:p>
     <w:p>
@@ -227,39 +190,7 @@
         <w:ind w:firstLine="0"/>
       </w:pPr>
       <w:r>
-        <w:t>The credibility of scientific research is in doubt, among lay consumer (</w:t>
-      </w:r>
-      <w:proofErr w:type="spellStart"/>
-      <w:r>
-        <w:t>Hornsey</w:t>
-      </w:r>
-      <w:proofErr w:type="spellEnd"/>
-      <w:r>
-        <w:t xml:space="preserve"> &amp; Fielding, 2017) and scientist (</w:t>
-      </w:r>
-      <w:proofErr w:type="spellStart"/>
-      <w:r>
-        <w:t>Pashler</w:t>
-      </w:r>
-      <w:proofErr w:type="spellEnd"/>
-      <w:r>
-        <w:t xml:space="preserve"> &amp; </w:t>
-      </w:r>
-      <w:proofErr w:type="spellStart"/>
-      <w:r>
-        <w:t>Wagenmakers</w:t>
-      </w:r>
-      <w:proofErr w:type="spellEnd"/>
-      <w:r>
-        <w:t xml:space="preserve">, 2012) alike. Several tools have been proposed to combat this “crisis of confidence” (Ibid.: p. 528). One such tool is the crowd science approach, which leverages </w:t>
-      </w:r>
-      <w:proofErr w:type="gramStart"/>
-      <w:r>
-        <w:t>a large number of</w:t>
-      </w:r>
-      <w:proofErr w:type="gramEnd"/>
-      <w:r>
-        <w:t xml:space="preserve"> individuals or teams at specific stages of the research process (Uhlmann et al., 2019). Does crowd science meet its promise – to improve the credibility of scientific research – in reality?</w:t>
+        <w:t>The credibility of scientific research is in doubt, among lay consumer (Hornsey &amp; Fielding, 2017) and scientist (Pashler &amp; Wagenmakers, 2012) alike. Several tools have been proposed to combat this “crisis of confidence” (Ibid.: p. 528). One such tool is the crowd science approach, which leverages a large number of individuals or teams at specific stages of the research process (Uhlmann et al., 2019). Does crowd science meet its promise – to improve the credibility of scientific research – in reality?</w:t>
       </w:r>
       <w:r>
         <w:br/>
@@ -268,15 +199,7 @@
         <w:tab/>
       </w:r>
       <w:r>
-        <w:t xml:space="preserve">We explore the effects of scientific findings emerging from a crowd of researchers (vs. a typical research collaboration) on lay </w:t>
-      </w:r>
-      <w:proofErr w:type="spellStart"/>
-      <w:r>
-        <w:t>consumers’s</w:t>
-      </w:r>
-      <w:proofErr w:type="spellEnd"/>
-      <w:r>
-        <w:t xml:space="preserve"> posterior beliefs, perceptions of credibility, confidence in an aggregate effect size estimate, and ratings of bias and error. We focus on crowdsourced data analysis, also known as the ‘many analysts’ or ‘multi-analyst’ approach: giving the same dataset to different teams of scientists, who independently analyze it to answer the same research question and/or estimate a parameter of interest. We compare the effects of providing a single, aggregate parameter estimate (the single-analyst condition) to (a) providing multiple – slightly varying – parameter estimates in the same direction, leading to the same qualitative conclusion (the “multi-consistent” condition) and (b) providing multiple – widely varying – parameter estimates in different directions, leading to differing qualitative conclusions (the “multi-inconsistent” condition).</w:t>
+        <w:t>We explore the effects of scientific findings emerging from a crowd of researchers (vs. a typical research collaboration) on lay consumers’ posterior beliefs, perceptions of credibility, confidence in an aggregate effect size estimate, and ratings of bias and error. We focus on crowdsourced data analysis, also known as the ‘many analysts’ or ‘multi-analyst’ approach: giving the same dataset to different teams of scientists, who independently analyze it to answer the same research question and/or estimate a parameter of interest. We compare the effects of providing (a) a single, aggregate parameter estimate (the single-analyst condition) vs. multiple parameter estimates that (b) vary slightly and are all positive, leading to the same qualitative conclusion (the “multi-consistent” condition) or (c) vary widely and are of both signs, leading to differing qualitative conclusions (the “multi-inconsistent” condition).</w:t>
       </w:r>
       <w:r>
         <w:br/>
@@ -285,19 +208,23 @@
         <w:tab/>
       </w:r>
       <w:r>
-        <w:t xml:space="preserve">Normatively, we expect laypeople who observe several individual (teams of) scientists independently come to the same qualitative conclusions – compared to a single research team that comes to a single, joint conclusion – to be more swayed by the findings. Although lay observers, in such cases, may be less certain that the aggregate parameter estimate is </w:t>
-      </w:r>
-      <w:proofErr w:type="gramStart"/>
-      <w:r>
-        <w:t>exactly correct</w:t>
-      </w:r>
-      <w:proofErr w:type="gramEnd"/>
-      <w:r>
-        <w:t xml:space="preserve"> (because they observed several slightly varying estimates), they may be more likely to positively </w:t>
+        <w:t xml:space="preserve">Normatively, we expect laypeople who observe several scientists independently come to the same qualitative conclusions – compared to a single research team that comes to a single, joint conclusion – to be more swayed by the findings, as it seems to reflect consensus between various approaches. After all, it’s a hallmark of rigorous research to triangulate various methodological approaches and provide converging evidence (Jick, 1979; Turner, Cardinal, &amp; Burton, 2017), and to provide a “sensitivity analysis” or “robustness checks” to examine whether </w:t>
       </w:r>
       <w:r>
         <w:lastRenderedPageBreak/>
-        <w:t>update their beliefs about the reported phenomenon, and less likely to assume that the overall estimate stems from bias or error. Thus, when the results generated by independent analysts are largely consistent, we expect an increase in the sway of scientific findings. However, when laypeople observe several individual (teams of) scientists independently come to differing qualitative conclusions, we expect the multi-analyst method to backfire; when results across many analysts vary widely and lack consensus in their qualitative conclusions (which, arguably, often reflects the reality of large-scale science collaborations), we expect a decrease in the sway of scientific findings.</w:t>
+        <w:t xml:space="preserve">and how the findings change as a result of alternative analytic specifications (Muñoz &amp; Young, 2018; Steegen, Tuerlinckx, Gelman, &amp; Vanpaemel, 2016). As argued in Aczel et al. (2020: p. 562), “The main argument for the importance of performing robustness checks over reasonable variations in modelling choices is to increase confidence in the obtained results: ideally, results should be reasonably unaffected by a researcher’s idiosyncratic choice (…) when reasonable alternatives exist.” </w:t>
+      </w:r>
+      <w:r>
+        <w:t>The</w:t>
+      </w:r>
+      <w:r>
+        <w:t xml:space="preserve"> </w:t>
+      </w:r>
+      <w:r>
+        <w:t>same</w:t>
+      </w:r>
+      <w:r>
+        <w:t xml:space="preserve"> argument has been made for triangulation, which, according to Jick (1979: p. 608), “allows researchers to be more confident of their results.” We would similarly expect readers of multi-analyst reports that yield consistent findings to be more confident in the results. Although lay observers, in such cases, may be less certain that the precise aggregate parameter estimate is exactly correct, they should be more likely to positively update their beliefs about the reported phenomenon, and less likely to assume that the overall estimate stems from bias or error. Thus, when the results generated by independent analysts are largely consistent, we expect an increase in the sway of scientific findings. However, when laypeople observe several scientists independently come to differing qualitative conclusions, we expect the multi-analyst method to backfire; when results across many analysts vary widely and lack consensus in their qualitative conclusions (which, arguably, often reflects the reality of large-scale science collaborations), we expect a decrease in the sway of scientific findings.</w:t>
       </w:r>
       <w:r>
         <w:br/>
@@ -317,7 +244,11 @@
         </w:r>
       </w:hyperlink>
       <w:r>
-        <w:t>) can be found in Table 1: we hypothesized that in the multi-consistent condition (compared to the single-analyst condition), lay consumers would have higher posterior beliefs, would find the results more credible, and would be less likely to believe the results stem from bias or error. For the multi-inconsistent condition, we hypothesized that lay consumers would have lower posterior beliefs, would find the results less credible, and would be more likely to believe the results stem from bias or error. In addition, we expected that the act of providing multiple (slightly to widely varying) parameter estimates would decrease confidence in the aggregate parameter estimate in both multi-analyst conditions.</w:t>
+        <w:t xml:space="preserve">) can be found in Table 1: we hypothesized that in the multi-consistent condition (compared to the single-analyst condition), lay consumers would have higher posterior beliefs, would find the results more credible, and would be less likely to believe the results stem from bias or error. For the multi-inconsistent condition, we hypothesized that lay consumers would have lower posterior beliefs, would find the results less credible, and would be more likely to believe the results stem from bias or error. In addition, </w:t>
+      </w:r>
+      <w:r>
+        <w:lastRenderedPageBreak/>
+        <w:t>we expected that the act of providing multiple (slightly to widely varying) parameter estimates would decrease confidence in the aggregate parameter estimate in both multi-analyst conditions.</w:t>
       </w:r>
     </w:p>
     <w:p>
@@ -377,7 +308,6 @@
       </w:pPr>
       <w:bookmarkStart w:id="1" w:name="participants"/>
       <w:r>
-        <w:lastRenderedPageBreak/>
         <w:t>Participants</w:t>
       </w:r>
     </w:p>
@@ -387,7 +317,7 @@
         <w:ind w:firstLine="0"/>
       </w:pPr>
       <w:r>
-        <w:t>We sampled participants from the Prolific participant pool. We included participants from the United States or the United Kingdom who were at least 18 years old and spoke English as a first language. We excluded participants who failed the attention check or attempted to take the survey more than once. Our target sample size was 1500 participants after exclusions. We aimed to keep sampling until reaching the desired number of valid participants or until 2 weeks passed (whichever came first). We expected relatively small effect sizes and decided on an upper limit on the number of participants based on monetary constraints.</w:t>
+        <w:t>We sampled participants from the Prolific participant pool. We included participants from the United States or the United Kingdom who were at least 18 years old and spoke English as a first language. We excluded participants who failed the attention check or attempted to take the survey more than once. Our target sample size was 1,500 participants after exclusions. We aimed to keep sampling until reaching the desired number of valid participants or until 2 weeks passed (whichever came first). We expected relatively small effect sizes and decided on an upper limit on the number of participants based on monetary constraints.</w:t>
       </w:r>
     </w:p>
     <w:p>
@@ -417,7 +347,11 @@
         </w:r>
       </w:hyperlink>
       <w:r>
-        <w:t>. After a brief introduction to a research question (“Do religious people report higher well-being?”), participants were asked to report their prior beliefs (“How likely do you think it is that people who are more religious generally report higher well-being?”) on a slider from 0% (not likely at all) to 100% (extremely likely).</w:t>
+        <w:t xml:space="preserve">. After a brief introduction to a research question (“Do religious people report higher well-being?”), participants were asked to report their prior beliefs (“How likely do you think it is that people who are more religious generally report higher well-being?”) on a slider from 0% (not likely at all) to 100% (extremely </w:t>
+      </w:r>
+      <w:r>
+        <w:lastRenderedPageBreak/>
+        <w:t>likely).</w:t>
       </w:r>
       <w:r>
         <w:br/>
@@ -435,11 +369,7 @@
         <w:tab/>
       </w:r>
       <w:r>
-        <w:t xml:space="preserve">Afterwards, participants rated (1) their posterior beliefs, (2) the credibility of the results, </w:t>
-      </w:r>
-      <w:r>
-        <w:lastRenderedPageBreak/>
-        <w:t>(3) their confidence in the effect size estimate, and how likely it is that the estimate was influenced by (4) bias, (5) error, and (6) experimenter degrees of freedom. All questions were answered on a slider from 0% (not likely/credible/confident at all) to 100% (extremely likely/credible/confident).</w:t>
+        <w:t>Afterwards, participants rated (1) their posterior beliefs, (2) the credibility of the results, (3) their confidence in the effect size estimate, and how likely it is that the estimate was influenced by (4) bias, (5) error, and (6) experimenter degrees of freedom. All questions were answered on a slider from 0% (not likely/credible/confident at all) to 100% (extremely likely/credible/confident).</w:t>
       </w:r>
     </w:p>
     <w:p>
@@ -469,21 +399,17 @@
         </w:r>
       </w:hyperlink>
       <w:r>
-        <w:t xml:space="preserve">. An overview of our preregistered, directional hypotheses can be found in Table 1. We did not preregister any hypotheses for the last measure; the findings concerning the impact of experimental condition on ratings of experimenter degrees of freedom are </w:t>
-      </w:r>
-      <w:proofErr w:type="gramStart"/>
-      <w:r>
-        <w:t>exploratory, and</w:t>
-      </w:r>
-      <w:proofErr w:type="gramEnd"/>
-      <w:r>
-        <w:t xml:space="preserve"> should be treated as such. </w:t>
+        <w:t xml:space="preserve">. An overview of our preregistered, directional hypotheses can be found in Table 1. We did not preregister any hypotheses for the last measure; the findings concerning the impact of experimental condition on ratings of experimenter degrees of freedom are exploratory, and should be treated as such. </w:t>
       </w:r>
       <w:r>
         <w:tab/>
       </w:r>
       <w:r>
-        <w:t xml:space="preserve">Because we test five separate hypotheses using two comparisons each (one comparison of the single-analyst vs. the multi-consistent condition, and one comparison of the single-analyst vs. the multi-inconsistent condition), we use the Bonferroni method to correct for multiple comparisons. Thus, our preregistered threshold for statistical significance is </w:t>
+        <w:t xml:space="preserve">Because we test five separate hypotheses using two comparisons each (one comparison of the single-analyst vs. the multi-consistent condition, and one comparison of the single-analyst </w:t>
+      </w:r>
+      <w:r>
+        <w:lastRenderedPageBreak/>
+        <w:t xml:space="preserve">vs. the multi-inconsistent condition), we use the Bonferroni method to correct for multiple comparisons. Thus, our preregistered threshold for statistical significance is </w:t>
       </w:r>
       <m:oMath>
         <m:r>
@@ -563,7 +489,19 @@
         <w:ind w:firstLine="0"/>
       </w:pPr>
       <w:r>
-        <w:t>After two weeks of data collection, we recorded 2019 responses in Qualtrics. We excluded 120 observations from participants who attempted to take the survey more than once, 73 participants who were screened out prior to starting the survey or did not consent, and 328 participants who failed the attention check. This left us with a total sample of 1498 participants (499, 500, and 499 in the single-analyst, multi-consistent, and multi-inconsistent condition, respectively).</w:t>
+        <w:t>After two weeks of data collection, we recorded 2</w:t>
+      </w:r>
+      <w:r>
+        <w:t>,</w:t>
+      </w:r>
+      <w:r>
+        <w:t>019 responses in Qualtrics. We excluded 120 observations from participants who attempted to take the survey more than once, 73 participants who were screened out prior to starting the survey or did not consent, and 328 participants who failed the attention check. This left us with a total sample of 1</w:t>
+      </w:r>
+      <w:r>
+        <w:t>,</w:t>
+      </w:r>
+      <w:r>
+        <w:t>498 participants (499, 500, and 499 in the single-analyst, multi-consistent, and multi-inconsistent condition, respectively).</w:t>
       </w:r>
       <w:r>
         <w:br/>
@@ -572,11 +510,1107 @@
         <w:tab/>
       </w:r>
       <w:r>
-        <w:t xml:space="preserve">Our main findings are displayed in Figure 1. Controlling for prior beliefs and comparing </w:t>
+        <w:t xml:space="preserve">Our main findings are displayed in Figure 1. Controlling for prior beliefs and comparing to the single-analyst condition, we found that (1) reported posterior beliefs were significantly lower in both the multi-consistent condition, </w:t>
+      </w:r>
+      <m:oMath>
+        <m:r>
+          <w:rPr>
+            <w:rFonts w:ascii="Cambria Math" w:hAnsi="Cambria Math"/>
+          </w:rPr>
+          <m:t>b</m:t>
+        </m:r>
+        <m:r>
+          <m:rPr>
+            <m:sty m:val="p"/>
+          </m:rPr>
+          <w:rPr>
+            <w:rFonts w:ascii="Cambria Math" w:hAnsi="Cambria Math"/>
+          </w:rPr>
+          <m:t>=-</m:t>
+        </m:r>
+        <m:r>
+          <w:rPr>
+            <w:rFonts w:ascii="Cambria Math" w:hAnsi="Cambria Math"/>
+          </w:rPr>
+          <m:t>5.71</m:t>
+        </m:r>
+      </m:oMath>
+      <w:r>
+        <w:t xml:space="preserve">, 95% CI </w:t>
+      </w:r>
+      <m:oMath>
+        <m:r>
+          <m:rPr>
+            <m:sty m:val="p"/>
+          </m:rPr>
+          <w:rPr>
+            <w:rFonts w:ascii="Cambria Math" w:hAnsi="Cambria Math"/>
+          </w:rPr>
+          <m:t>[-</m:t>
+        </m:r>
+        <m:r>
+          <w:rPr>
+            <w:rFonts w:ascii="Cambria Math" w:hAnsi="Cambria Math"/>
+          </w:rPr>
+          <m:t>8.51</m:t>
+        </m:r>
+        <m:r>
+          <m:rPr>
+            <m:sty m:val="p"/>
+          </m:rPr>
+          <w:rPr>
+            <w:rFonts w:ascii="Cambria Math" w:hAnsi="Cambria Math"/>
+          </w:rPr>
+          <m:t>,-</m:t>
+        </m:r>
+        <m:r>
+          <w:rPr>
+            <w:rFonts w:ascii="Cambria Math" w:hAnsi="Cambria Math"/>
+          </w:rPr>
+          <m:t>2.91</m:t>
+        </m:r>
+        <m:r>
+          <m:rPr>
+            <m:sty m:val="p"/>
+          </m:rPr>
+          <w:rPr>
+            <w:rFonts w:ascii="Cambria Math" w:hAnsi="Cambria Math"/>
+          </w:rPr>
+          <m:t>]</m:t>
+        </m:r>
+      </m:oMath>
+      <w:r>
+        <w:t xml:space="preserve">, </w:t>
+      </w:r>
+      <m:oMath>
+        <m:r>
+          <w:rPr>
+            <w:rFonts w:ascii="Cambria Math" w:hAnsi="Cambria Math"/>
+          </w:rPr>
+          <m:t>t</m:t>
+        </m:r>
+        <m:r>
+          <m:rPr>
+            <m:sty m:val="p"/>
+          </m:rPr>
+          <w:rPr>
+            <w:rFonts w:ascii="Cambria Math" w:hAnsi="Cambria Math"/>
+          </w:rPr>
+          <m:t>(</m:t>
+        </m:r>
+        <m:r>
+          <w:rPr>
+            <w:rFonts w:ascii="Cambria Math" w:hAnsi="Cambria Math"/>
+          </w:rPr>
+          <m:t>1494</m:t>
+        </m:r>
+        <m:r>
+          <m:rPr>
+            <m:sty m:val="p"/>
+          </m:rPr>
+          <w:rPr>
+            <w:rFonts w:ascii="Cambria Math" w:hAnsi="Cambria Math"/>
+          </w:rPr>
+          <m:t>)=-</m:t>
+        </m:r>
+        <m:r>
+          <w:rPr>
+            <w:rFonts w:ascii="Cambria Math" w:hAnsi="Cambria Math"/>
+          </w:rPr>
+          <m:t>4.00</m:t>
+        </m:r>
+      </m:oMath>
+      <w:r>
+        <w:t xml:space="preserve">, </w:t>
+      </w:r>
+      <m:oMath>
+        <m:r>
+          <w:rPr>
+            <w:rFonts w:ascii="Cambria Math" w:hAnsi="Cambria Math"/>
+          </w:rPr>
+          <m:t>p</m:t>
+        </m:r>
+        <m:r>
+          <m:rPr>
+            <m:sty m:val="p"/>
+          </m:rPr>
+          <w:rPr>
+            <w:rFonts w:ascii="Cambria Math" w:hAnsi="Cambria Math"/>
+          </w:rPr>
+          <m:t>&lt;</m:t>
+        </m:r>
+        <m:r>
+          <w:rPr>
+            <w:rFonts w:ascii="Cambria Math" w:hAnsi="Cambria Math"/>
+          </w:rPr>
+          <m:t>.001</m:t>
+        </m:r>
+      </m:oMath>
+      <w:r>
+        <w:t xml:space="preserve">, and the multi-inconsistent condition, </w:t>
+      </w:r>
+      <m:oMath>
+        <m:r>
+          <w:rPr>
+            <w:rFonts w:ascii="Cambria Math" w:hAnsi="Cambria Math"/>
+          </w:rPr>
+          <m:t>b</m:t>
+        </m:r>
+        <m:r>
+          <m:rPr>
+            <m:sty m:val="p"/>
+          </m:rPr>
+          <w:rPr>
+            <w:rFonts w:ascii="Cambria Math" w:hAnsi="Cambria Math"/>
+          </w:rPr>
+          <m:t>=-</m:t>
+        </m:r>
+        <m:r>
+          <w:rPr>
+            <w:rFonts w:ascii="Cambria Math" w:hAnsi="Cambria Math"/>
+          </w:rPr>
+          <m:t>22.80</m:t>
+        </m:r>
+      </m:oMath>
+      <w:r>
+        <w:t xml:space="preserve">, 95% CI </w:t>
+      </w:r>
+      <m:oMath>
+        <m:r>
+          <m:rPr>
+            <m:sty m:val="p"/>
+          </m:rPr>
+          <w:rPr>
+            <w:rFonts w:ascii="Cambria Math" w:hAnsi="Cambria Math"/>
+          </w:rPr>
+          <m:t>[-</m:t>
+        </m:r>
+        <m:r>
+          <w:rPr>
+            <w:rFonts w:ascii="Cambria Math" w:hAnsi="Cambria Math"/>
+          </w:rPr>
+          <m:t>25.59</m:t>
+        </m:r>
+        <m:r>
+          <m:rPr>
+            <m:sty m:val="p"/>
+          </m:rPr>
+          <w:rPr>
+            <w:rFonts w:ascii="Cambria Math" w:hAnsi="Cambria Math"/>
+          </w:rPr>
+          <m:t>,-</m:t>
+        </m:r>
+        <m:r>
+          <w:rPr>
+            <w:rFonts w:ascii="Cambria Math" w:hAnsi="Cambria Math"/>
+          </w:rPr>
+          <m:t>20.00</m:t>
+        </m:r>
+        <m:r>
+          <m:rPr>
+            <m:sty m:val="p"/>
+          </m:rPr>
+          <w:rPr>
+            <w:rFonts w:ascii="Cambria Math" w:hAnsi="Cambria Math"/>
+          </w:rPr>
+          <m:t>]</m:t>
+        </m:r>
+      </m:oMath>
+      <w:r>
+        <w:t xml:space="preserve">, </w:t>
+      </w:r>
+      <m:oMath>
+        <m:r>
+          <w:rPr>
+            <w:rFonts w:ascii="Cambria Math" w:hAnsi="Cambria Math"/>
+          </w:rPr>
+          <m:t>t</m:t>
+        </m:r>
+        <m:r>
+          <m:rPr>
+            <m:sty m:val="p"/>
+          </m:rPr>
+          <w:rPr>
+            <w:rFonts w:ascii="Cambria Math" w:hAnsi="Cambria Math"/>
+          </w:rPr>
+          <m:t>(</m:t>
+        </m:r>
+        <m:r>
+          <w:rPr>
+            <w:rFonts w:ascii="Cambria Math" w:hAnsi="Cambria Math"/>
+          </w:rPr>
+          <m:t>1494</m:t>
+        </m:r>
+        <m:r>
+          <m:rPr>
+            <m:sty m:val="p"/>
+          </m:rPr>
+          <w:rPr>
+            <w:rFonts w:ascii="Cambria Math" w:hAnsi="Cambria Math"/>
+          </w:rPr>
+          <m:t>)=-</m:t>
+        </m:r>
+        <m:r>
+          <w:rPr>
+            <w:rFonts w:ascii="Cambria Math" w:hAnsi="Cambria Math"/>
+          </w:rPr>
+          <m:t>16.00</m:t>
+        </m:r>
+      </m:oMath>
+      <w:r>
+        <w:t xml:space="preserve">, </w:t>
+      </w:r>
+      <m:oMath>
+        <m:r>
+          <w:rPr>
+            <w:rFonts w:ascii="Cambria Math" w:hAnsi="Cambria Math"/>
+          </w:rPr>
+          <m:t>p</m:t>
+        </m:r>
+        <m:r>
+          <m:rPr>
+            <m:sty m:val="p"/>
+          </m:rPr>
+          <w:rPr>
+            <w:rFonts w:ascii="Cambria Math" w:hAnsi="Cambria Math"/>
+          </w:rPr>
+          <m:t>&lt;</m:t>
+        </m:r>
+        <m:r>
+          <w:rPr>
+            <w:rFonts w:ascii="Cambria Math" w:hAnsi="Cambria Math"/>
+          </w:rPr>
+          <m:t>.001</m:t>
+        </m:r>
+      </m:oMath>
+      <w:r>
+        <w:t xml:space="preserve">; (2) ratings of credibility were significantly lower in the multi-inconsistent condition, </w:t>
+      </w:r>
+      <m:oMath>
+        <m:r>
+          <w:rPr>
+            <w:rFonts w:ascii="Cambria Math" w:hAnsi="Cambria Math"/>
+          </w:rPr>
+          <m:t>b</m:t>
+        </m:r>
+        <m:r>
+          <m:rPr>
+            <m:sty m:val="p"/>
+          </m:rPr>
+          <w:rPr>
+            <w:rFonts w:ascii="Cambria Math" w:hAnsi="Cambria Math"/>
+          </w:rPr>
+          <m:t>=-</m:t>
+        </m:r>
+        <m:r>
+          <w:rPr>
+            <w:rFonts w:ascii="Cambria Math" w:hAnsi="Cambria Math"/>
+          </w:rPr>
+          <m:t>6.54</m:t>
+        </m:r>
+      </m:oMath>
+      <w:r>
+        <w:t xml:space="preserve">, 95% CI </w:t>
+      </w:r>
+      <m:oMath>
+        <m:r>
+          <m:rPr>
+            <m:sty m:val="p"/>
+          </m:rPr>
+          <w:rPr>
+            <w:rFonts w:ascii="Cambria Math" w:hAnsi="Cambria Math"/>
+          </w:rPr>
+          <m:t>[-</m:t>
+        </m:r>
+        <m:r>
+          <w:rPr>
+            <w:rFonts w:ascii="Cambria Math" w:hAnsi="Cambria Math"/>
+          </w:rPr>
+          <m:t>9.31</m:t>
+        </m:r>
+        <m:r>
+          <m:rPr>
+            <m:sty m:val="p"/>
+          </m:rPr>
+          <w:rPr>
+            <w:rFonts w:ascii="Cambria Math" w:hAnsi="Cambria Math"/>
+          </w:rPr>
+          <m:t>,-</m:t>
+        </m:r>
+        <m:r>
+          <w:rPr>
+            <w:rFonts w:ascii="Cambria Math" w:hAnsi="Cambria Math"/>
+          </w:rPr>
+          <m:t>3.76</m:t>
+        </m:r>
+        <m:r>
+          <m:rPr>
+            <m:sty m:val="p"/>
+          </m:rPr>
+          <w:rPr>
+            <w:rFonts w:ascii="Cambria Math" w:hAnsi="Cambria Math"/>
+          </w:rPr>
+          <m:t>]</m:t>
+        </m:r>
+      </m:oMath>
+      <w:r>
+        <w:t xml:space="preserve">, </w:t>
+      </w:r>
+      <m:oMath>
+        <m:r>
+          <w:rPr>
+            <w:rFonts w:ascii="Cambria Math" w:hAnsi="Cambria Math"/>
+          </w:rPr>
+          <m:t>t</m:t>
+        </m:r>
+        <m:r>
+          <m:rPr>
+            <m:sty m:val="p"/>
+          </m:rPr>
+          <w:rPr>
+            <w:rFonts w:ascii="Cambria Math" w:hAnsi="Cambria Math"/>
+          </w:rPr>
+          <m:t>(</m:t>
+        </m:r>
+        <m:r>
+          <w:rPr>
+            <w:rFonts w:ascii="Cambria Math" w:hAnsi="Cambria Math"/>
+          </w:rPr>
+          <m:t>1494</m:t>
+        </m:r>
+        <m:r>
+          <m:rPr>
+            <m:sty m:val="p"/>
+          </m:rPr>
+          <w:rPr>
+            <w:rFonts w:ascii="Cambria Math" w:hAnsi="Cambria Math"/>
+          </w:rPr>
+          <m:t>)=-</m:t>
+        </m:r>
+        <m:r>
+          <w:rPr>
+            <w:rFonts w:ascii="Cambria Math" w:hAnsi="Cambria Math"/>
+          </w:rPr>
+          <m:t>4.63</m:t>
+        </m:r>
+      </m:oMath>
+      <w:r>
+        <w:t xml:space="preserve">, </w:t>
+      </w:r>
+      <m:oMath>
+        <m:r>
+          <w:rPr>
+            <w:rFonts w:ascii="Cambria Math" w:hAnsi="Cambria Math"/>
+          </w:rPr>
+          <m:t>p</m:t>
+        </m:r>
+        <m:r>
+          <m:rPr>
+            <m:sty m:val="p"/>
+          </m:rPr>
+          <w:rPr>
+            <w:rFonts w:ascii="Cambria Math" w:hAnsi="Cambria Math"/>
+          </w:rPr>
+          <m:t>&lt;</m:t>
+        </m:r>
+        <m:r>
+          <w:rPr>
+            <w:rFonts w:ascii="Cambria Math" w:hAnsi="Cambria Math"/>
+          </w:rPr>
+          <m:t>.001</m:t>
+        </m:r>
+      </m:oMath>
+      <w:r>
+        <w:t xml:space="preserve">, while they were not significantly different in the multi-consistent condition, </w:t>
+      </w:r>
+      <m:oMath>
+        <m:r>
+          <w:rPr>
+            <w:rFonts w:ascii="Cambria Math" w:hAnsi="Cambria Math"/>
+          </w:rPr>
+          <m:t>b</m:t>
+        </m:r>
+        <m:r>
+          <m:rPr>
+            <m:sty m:val="p"/>
+          </m:rPr>
+          <w:rPr>
+            <w:rFonts w:ascii="Cambria Math" w:hAnsi="Cambria Math"/>
+          </w:rPr>
+          <m:t>=</m:t>
+        </m:r>
+        <m:r>
+          <w:rPr>
+            <w:rFonts w:ascii="Cambria Math" w:hAnsi="Cambria Math"/>
+          </w:rPr>
+          <m:t>1.24</m:t>
+        </m:r>
+      </m:oMath>
+      <w:r>
+        <w:t xml:space="preserve">, 95% CI </w:t>
+      </w:r>
+      <m:oMath>
+        <m:r>
+          <m:rPr>
+            <m:sty m:val="p"/>
+          </m:rPr>
+          <w:rPr>
+            <w:rFonts w:ascii="Cambria Math" w:hAnsi="Cambria Math"/>
+          </w:rPr>
+          <m:t>[-</m:t>
+        </m:r>
+        <m:r>
+          <w:rPr>
+            <w:rFonts w:ascii="Cambria Math" w:hAnsi="Cambria Math"/>
+          </w:rPr>
+          <m:t>1.53</m:t>
+        </m:r>
+        <m:r>
+          <m:rPr>
+            <m:sty m:val="p"/>
+          </m:rPr>
+          <w:rPr>
+            <w:rFonts w:ascii="Cambria Math" w:hAnsi="Cambria Math"/>
+          </w:rPr>
+          <m:t>,</m:t>
+        </m:r>
+        <m:r>
+          <w:rPr>
+            <w:rFonts w:ascii="Cambria Math" w:hAnsi="Cambria Math"/>
+          </w:rPr>
+          <m:t>4.02</m:t>
+        </m:r>
+        <m:r>
+          <m:rPr>
+            <m:sty m:val="p"/>
+          </m:rPr>
+          <w:rPr>
+            <w:rFonts w:ascii="Cambria Math" w:hAnsi="Cambria Math"/>
+          </w:rPr>
+          <m:t>]</m:t>
+        </m:r>
+      </m:oMath>
+      <w:r>
+        <w:t xml:space="preserve">, </w:t>
+      </w:r>
+      <m:oMath>
+        <m:r>
+          <w:rPr>
+            <w:rFonts w:ascii="Cambria Math" w:hAnsi="Cambria Math"/>
+          </w:rPr>
+          <m:t>t</m:t>
+        </m:r>
+        <m:r>
+          <m:rPr>
+            <m:sty m:val="p"/>
+          </m:rPr>
+          <w:rPr>
+            <w:rFonts w:ascii="Cambria Math" w:hAnsi="Cambria Math"/>
+          </w:rPr>
+          <m:t>(</m:t>
+        </m:r>
+        <m:r>
+          <w:rPr>
+            <w:rFonts w:ascii="Cambria Math" w:hAnsi="Cambria Math"/>
+          </w:rPr>
+          <m:t>1494</m:t>
+        </m:r>
+        <m:r>
+          <m:rPr>
+            <m:sty m:val="p"/>
+          </m:rPr>
+          <w:rPr>
+            <w:rFonts w:ascii="Cambria Math" w:hAnsi="Cambria Math"/>
+          </w:rPr>
+          <m:t>)=</m:t>
+        </m:r>
+        <m:r>
+          <w:rPr>
+            <w:rFonts w:ascii="Cambria Math" w:hAnsi="Cambria Math"/>
+          </w:rPr>
+          <m:t>0.88</m:t>
+        </m:r>
+      </m:oMath>
+      <w:r>
+        <w:t xml:space="preserve">, </w:t>
+      </w:r>
+      <m:oMath>
+        <m:r>
+          <w:rPr>
+            <w:rFonts w:ascii="Cambria Math" w:hAnsi="Cambria Math"/>
+          </w:rPr>
+          <m:t>p</m:t>
+        </m:r>
+        <m:r>
+          <m:rPr>
+            <m:sty m:val="p"/>
+          </m:rPr>
+          <w:rPr>
+            <w:rFonts w:ascii="Cambria Math" w:hAnsi="Cambria Math"/>
+          </w:rPr>
+          <m:t>=</m:t>
+        </m:r>
+        <m:r>
+          <w:rPr>
+            <w:rFonts w:ascii="Cambria Math" w:hAnsi="Cambria Math"/>
+          </w:rPr>
+          <m:t>.380</m:t>
+        </m:r>
+      </m:oMath>
+      <w:r>
+        <w:t xml:space="preserve">; (3) confidence in the effect size estimate was significantly lower in the multi-inconsistent condition, </w:t>
+      </w:r>
+      <m:oMath>
+        <m:r>
+          <w:rPr>
+            <w:rFonts w:ascii="Cambria Math" w:hAnsi="Cambria Math"/>
+          </w:rPr>
+          <m:t>b</m:t>
+        </m:r>
+        <m:r>
+          <m:rPr>
+            <m:sty m:val="p"/>
+          </m:rPr>
+          <w:rPr>
+            <w:rFonts w:ascii="Cambria Math" w:hAnsi="Cambria Math"/>
+          </w:rPr>
+          <m:t>=-</m:t>
+        </m:r>
+        <m:r>
+          <w:rPr>
+            <w:rFonts w:ascii="Cambria Math" w:hAnsi="Cambria Math"/>
+          </w:rPr>
+          <m:t>9.09</m:t>
+        </m:r>
+      </m:oMath>
+      <w:r>
+        <w:t xml:space="preserve">, 95% CI </w:t>
+      </w:r>
+      <m:oMath>
+        <m:r>
+          <m:rPr>
+            <m:sty m:val="p"/>
+          </m:rPr>
+          <w:rPr>
+            <w:rFonts w:ascii="Cambria Math" w:hAnsi="Cambria Math"/>
+          </w:rPr>
+          <m:t>[-</m:t>
+        </m:r>
+        <m:r>
+          <w:rPr>
+            <w:rFonts w:ascii="Cambria Math" w:hAnsi="Cambria Math"/>
+          </w:rPr>
+          <m:t>12.11</m:t>
+        </m:r>
+        <m:r>
+          <m:rPr>
+            <m:sty m:val="p"/>
+          </m:rPr>
+          <w:rPr>
+            <w:rFonts w:ascii="Cambria Math" w:hAnsi="Cambria Math"/>
+          </w:rPr>
+          <m:t>,-</m:t>
+        </m:r>
+        <m:r>
+          <w:rPr>
+            <w:rFonts w:ascii="Cambria Math" w:hAnsi="Cambria Math"/>
+          </w:rPr>
+          <m:t>6.07</m:t>
+        </m:r>
+        <m:r>
+          <m:rPr>
+            <m:sty m:val="p"/>
+          </m:rPr>
+          <w:rPr>
+            <w:rFonts w:ascii="Cambria Math" w:hAnsi="Cambria Math"/>
+          </w:rPr>
+          <m:t>]</m:t>
+        </m:r>
+      </m:oMath>
+      <w:r>
+        <w:t xml:space="preserve">, </w:t>
+      </w:r>
+      <m:oMath>
+        <m:r>
+          <w:rPr>
+            <w:rFonts w:ascii="Cambria Math" w:hAnsi="Cambria Math"/>
+          </w:rPr>
+          <m:t>t</m:t>
+        </m:r>
+        <m:r>
+          <m:rPr>
+            <m:sty m:val="p"/>
+          </m:rPr>
+          <w:rPr>
+            <w:rFonts w:ascii="Cambria Math" w:hAnsi="Cambria Math"/>
+          </w:rPr>
+          <m:t>(</m:t>
+        </m:r>
+        <m:r>
+          <w:rPr>
+            <w:rFonts w:ascii="Cambria Math" w:hAnsi="Cambria Math"/>
+          </w:rPr>
+          <m:t>1494</m:t>
+        </m:r>
+        <m:r>
+          <m:rPr>
+            <m:sty m:val="p"/>
+          </m:rPr>
+          <w:rPr>
+            <w:rFonts w:ascii="Cambria Math" w:hAnsi="Cambria Math"/>
+          </w:rPr>
+          <m:t>)=-</m:t>
+        </m:r>
+        <m:r>
+          <w:rPr>
+            <w:rFonts w:ascii="Cambria Math" w:hAnsi="Cambria Math"/>
+          </w:rPr>
+          <m:t>5.90</m:t>
+        </m:r>
+      </m:oMath>
+      <w:r>
+        <w:t xml:space="preserve">, </w:t>
+      </w:r>
+      <m:oMath>
+        <m:r>
+          <w:rPr>
+            <w:rFonts w:ascii="Cambria Math" w:hAnsi="Cambria Math"/>
+          </w:rPr>
+          <m:t>p</m:t>
+        </m:r>
+        <m:r>
+          <m:rPr>
+            <m:sty m:val="p"/>
+          </m:rPr>
+          <w:rPr>
+            <w:rFonts w:ascii="Cambria Math" w:hAnsi="Cambria Math"/>
+          </w:rPr>
+          <m:t>&lt;</m:t>
+        </m:r>
+        <m:r>
+          <w:rPr>
+            <w:rFonts w:ascii="Cambria Math" w:hAnsi="Cambria Math"/>
+          </w:rPr>
+          <m:t>.001</m:t>
+        </m:r>
+      </m:oMath>
+      <w:r>
+        <w:t xml:space="preserve">, while it was not significantly different in the multi-consistent condition, </w:t>
+      </w:r>
+      <m:oMath>
+        <m:r>
+          <w:rPr>
+            <w:rFonts w:ascii="Cambria Math" w:hAnsi="Cambria Math"/>
+          </w:rPr>
+          <m:t>b</m:t>
+        </m:r>
+        <m:r>
+          <m:rPr>
+            <m:sty m:val="p"/>
+          </m:rPr>
+          <w:rPr>
+            <w:rFonts w:ascii="Cambria Math" w:hAnsi="Cambria Math"/>
+          </w:rPr>
+          <m:t>=</m:t>
+        </m:r>
+        <m:r>
+          <w:rPr>
+            <w:rFonts w:ascii="Cambria Math" w:hAnsi="Cambria Math"/>
+          </w:rPr>
+          <m:t>0.49</m:t>
+        </m:r>
+      </m:oMath>
+      <w:r>
+        <w:t xml:space="preserve">, 95% CI </w:t>
+      </w:r>
+      <m:oMath>
+        <m:r>
+          <m:rPr>
+            <m:sty m:val="p"/>
+          </m:rPr>
+          <w:rPr>
+            <w:rFonts w:ascii="Cambria Math" w:hAnsi="Cambria Math"/>
+          </w:rPr>
+          <m:t>[-</m:t>
+        </m:r>
+        <m:r>
+          <w:rPr>
+            <w:rFonts w:ascii="Cambria Math" w:hAnsi="Cambria Math"/>
+          </w:rPr>
+          <m:t>2.53</m:t>
+        </m:r>
+        <m:r>
+          <m:rPr>
+            <m:sty m:val="p"/>
+          </m:rPr>
+          <w:rPr>
+            <w:rFonts w:ascii="Cambria Math" w:hAnsi="Cambria Math"/>
+          </w:rPr>
+          <m:t>,</m:t>
+        </m:r>
+        <m:r>
+          <w:rPr>
+            <w:rFonts w:ascii="Cambria Math" w:hAnsi="Cambria Math"/>
+          </w:rPr>
+          <m:t>3.52</m:t>
+        </m:r>
+        <m:r>
+          <m:rPr>
+            <m:sty m:val="p"/>
+          </m:rPr>
+          <w:rPr>
+            <w:rFonts w:ascii="Cambria Math" w:hAnsi="Cambria Math"/>
+          </w:rPr>
+          <m:t>]</m:t>
+        </m:r>
+      </m:oMath>
+      <w:r>
+        <w:t xml:space="preserve">, </w:t>
+      </w:r>
+      <m:oMath>
+        <m:r>
+          <w:rPr>
+            <w:rFonts w:ascii="Cambria Math" w:hAnsi="Cambria Math"/>
+          </w:rPr>
+          <m:t>t</m:t>
+        </m:r>
+        <m:r>
+          <m:rPr>
+            <m:sty m:val="p"/>
+          </m:rPr>
+          <w:rPr>
+            <w:rFonts w:ascii="Cambria Math" w:hAnsi="Cambria Math"/>
+          </w:rPr>
+          <m:t>(</m:t>
+        </m:r>
+        <m:r>
+          <w:rPr>
+            <w:rFonts w:ascii="Cambria Math" w:hAnsi="Cambria Math"/>
+          </w:rPr>
+          <m:t>1494</m:t>
+        </m:r>
+        <m:r>
+          <m:rPr>
+            <m:sty m:val="p"/>
+          </m:rPr>
+          <w:rPr>
+            <w:rFonts w:ascii="Cambria Math" w:hAnsi="Cambria Math"/>
+          </w:rPr>
+          <m:t>)=</m:t>
+        </m:r>
+        <m:r>
+          <w:rPr>
+            <w:rFonts w:ascii="Cambria Math" w:hAnsi="Cambria Math"/>
+          </w:rPr>
+          <m:t>0.32</m:t>
+        </m:r>
+      </m:oMath>
+      <w:r>
+        <w:t xml:space="preserve">, </w:t>
+      </w:r>
+      <m:oMath>
+        <m:r>
+          <w:rPr>
+            <w:rFonts w:ascii="Cambria Math" w:hAnsi="Cambria Math"/>
+          </w:rPr>
+          <m:t>p</m:t>
+        </m:r>
+        <m:r>
+          <m:rPr>
+            <m:sty m:val="p"/>
+          </m:rPr>
+          <w:rPr>
+            <w:rFonts w:ascii="Cambria Math" w:hAnsi="Cambria Math"/>
+          </w:rPr>
+          <m:t>=</m:t>
+        </m:r>
+        <m:r>
+          <w:rPr>
+            <w:rFonts w:ascii="Cambria Math" w:hAnsi="Cambria Math"/>
+          </w:rPr>
+          <m:t>.749</m:t>
+        </m:r>
+      </m:oMath>
+      <w:r>
+        <w:t xml:space="preserve">; (4) ratings of bias were significantly greater in the multi-inconsistent condition, </w:t>
+      </w:r>
+      <m:oMath>
+        <m:r>
+          <w:rPr>
+            <w:rFonts w:ascii="Cambria Math" w:hAnsi="Cambria Math"/>
+          </w:rPr>
+          <m:t>b</m:t>
+        </m:r>
+        <m:r>
+          <m:rPr>
+            <m:sty m:val="p"/>
+          </m:rPr>
+          <w:rPr>
+            <w:rFonts w:ascii="Cambria Math" w:hAnsi="Cambria Math"/>
+          </w:rPr>
+          <m:t>=</m:t>
+        </m:r>
+        <m:r>
+          <w:rPr>
+            <w:rFonts w:ascii="Cambria Math" w:hAnsi="Cambria Math"/>
+          </w:rPr>
+          <m:t>6.68</m:t>
+        </m:r>
+      </m:oMath>
+      <w:r>
+        <w:t xml:space="preserve">, 95% CI </w:t>
+      </w:r>
+      <m:oMath>
+        <m:r>
+          <m:rPr>
+            <m:sty m:val="p"/>
+          </m:rPr>
+          <w:rPr>
+            <w:rFonts w:ascii="Cambria Math" w:hAnsi="Cambria Math"/>
+          </w:rPr>
+          <m:t>[</m:t>
+        </m:r>
+        <m:r>
+          <w:rPr>
+            <w:rFonts w:ascii="Cambria Math" w:hAnsi="Cambria Math"/>
+          </w:rPr>
+          <m:t>3.48</m:t>
+        </m:r>
+        <m:r>
+          <m:rPr>
+            <m:sty m:val="p"/>
+          </m:rPr>
+          <w:rPr>
+            <w:rFonts w:ascii="Cambria Math" w:hAnsi="Cambria Math"/>
+          </w:rPr>
+          <m:t>,</m:t>
+        </m:r>
+        <m:r>
+          <w:rPr>
+            <w:rFonts w:ascii="Cambria Math" w:hAnsi="Cambria Math"/>
+          </w:rPr>
+          <m:t>9.89</m:t>
+        </m:r>
+        <m:r>
+          <m:rPr>
+            <m:sty m:val="p"/>
+          </m:rPr>
+          <w:rPr>
+            <w:rFonts w:ascii="Cambria Math" w:hAnsi="Cambria Math"/>
+          </w:rPr>
+          <m:t>]</m:t>
+        </m:r>
+      </m:oMath>
+      <w:r>
+        <w:t xml:space="preserve">, </w:t>
+      </w:r>
+      <m:oMath>
+        <m:r>
+          <w:rPr>
+            <w:rFonts w:ascii="Cambria Math" w:hAnsi="Cambria Math"/>
+          </w:rPr>
+          <m:t>t</m:t>
+        </m:r>
+        <m:r>
+          <m:rPr>
+            <m:sty m:val="p"/>
+          </m:rPr>
+          <w:rPr>
+            <w:rFonts w:ascii="Cambria Math" w:hAnsi="Cambria Math"/>
+          </w:rPr>
+          <m:t>(</m:t>
+        </m:r>
+        <m:r>
+          <w:rPr>
+            <w:rFonts w:ascii="Cambria Math" w:hAnsi="Cambria Math"/>
+          </w:rPr>
+          <m:t>1494</m:t>
+        </m:r>
+        <m:r>
+          <m:rPr>
+            <m:sty m:val="p"/>
+          </m:rPr>
+          <w:rPr>
+            <w:rFonts w:ascii="Cambria Math" w:hAnsi="Cambria Math"/>
+          </w:rPr>
+          <m:t>)=</m:t>
+        </m:r>
+        <m:r>
+          <w:rPr>
+            <w:rFonts w:ascii="Cambria Math" w:hAnsi="Cambria Math"/>
+          </w:rPr>
+          <m:t>4.09</m:t>
+        </m:r>
+      </m:oMath>
+      <w:r>
+        <w:t xml:space="preserve">, </w:t>
+      </w:r>
+      <m:oMath>
+        <m:r>
+          <w:rPr>
+            <w:rFonts w:ascii="Cambria Math" w:hAnsi="Cambria Math"/>
+          </w:rPr>
+          <m:t>p</m:t>
+        </m:r>
+        <m:r>
+          <m:rPr>
+            <m:sty m:val="p"/>
+          </m:rPr>
+          <w:rPr>
+            <w:rFonts w:ascii="Cambria Math" w:hAnsi="Cambria Math"/>
+          </w:rPr>
+          <m:t>&lt;</m:t>
+        </m:r>
+        <m:r>
+          <w:rPr>
+            <w:rFonts w:ascii="Cambria Math" w:hAnsi="Cambria Math"/>
+          </w:rPr>
+          <m:t>.001</m:t>
+        </m:r>
+      </m:oMath>
+      <w:r>
+        <w:t xml:space="preserve">, while they were not significantly different in the multi-consistent condition, </w:t>
+      </w:r>
+      <m:oMath>
+        <m:r>
+          <w:rPr>
+            <w:rFonts w:ascii="Cambria Math" w:hAnsi="Cambria Math"/>
+          </w:rPr>
+          <m:t>b</m:t>
+        </m:r>
+        <m:r>
+          <m:rPr>
+            <m:sty m:val="p"/>
+          </m:rPr>
+          <w:rPr>
+            <w:rFonts w:ascii="Cambria Math" w:hAnsi="Cambria Math"/>
+          </w:rPr>
+          <m:t>=</m:t>
+        </m:r>
+        <m:r>
+          <w:rPr>
+            <w:rFonts w:ascii="Cambria Math" w:hAnsi="Cambria Math"/>
+          </w:rPr>
+          <m:t>2.13</m:t>
+        </m:r>
+      </m:oMath>
+      <w:r>
+        <w:t xml:space="preserve">, 95% CI </w:t>
+      </w:r>
+      <m:oMath>
+        <m:r>
+          <m:rPr>
+            <m:sty m:val="p"/>
+          </m:rPr>
+          <w:rPr>
+            <w:rFonts w:ascii="Cambria Math" w:hAnsi="Cambria Math"/>
+          </w:rPr>
+          <m:t>[-</m:t>
+        </m:r>
+        <m:r>
+          <w:rPr>
+            <w:rFonts w:ascii="Cambria Math" w:hAnsi="Cambria Math"/>
+          </w:rPr>
+          <m:t>1.08</m:t>
+        </m:r>
+        <m:r>
+          <m:rPr>
+            <m:sty m:val="p"/>
+          </m:rPr>
+          <w:rPr>
+            <w:rFonts w:ascii="Cambria Math" w:hAnsi="Cambria Math"/>
+          </w:rPr>
+          <m:t>,</m:t>
+        </m:r>
+        <m:r>
+          <w:rPr>
+            <w:rFonts w:ascii="Cambria Math" w:hAnsi="Cambria Math"/>
+          </w:rPr>
+          <m:t>5.35</m:t>
+        </m:r>
+        <m:r>
+          <m:rPr>
+            <m:sty m:val="p"/>
+          </m:rPr>
+          <w:rPr>
+            <w:rFonts w:ascii="Cambria Math" w:hAnsi="Cambria Math"/>
+          </w:rPr>
+          <m:t>]</m:t>
+        </m:r>
+      </m:oMath>
+      <w:r>
+        <w:t xml:space="preserve">, </w:t>
+      </w:r>
+      <m:oMath>
+        <m:r>
+          <w:rPr>
+            <w:rFonts w:ascii="Cambria Math" w:hAnsi="Cambria Math"/>
+          </w:rPr>
+          <m:t>t</m:t>
+        </m:r>
+        <m:r>
+          <m:rPr>
+            <m:sty m:val="p"/>
+          </m:rPr>
+          <w:rPr>
+            <w:rFonts w:ascii="Cambria Math" w:hAnsi="Cambria Math"/>
+          </w:rPr>
+          <m:t>(</m:t>
+        </m:r>
+        <m:r>
+          <w:rPr>
+            <w:rFonts w:ascii="Cambria Math" w:hAnsi="Cambria Math"/>
+          </w:rPr>
+          <m:t>1494</m:t>
+        </m:r>
+        <m:r>
+          <m:rPr>
+            <m:sty m:val="p"/>
+          </m:rPr>
+          <w:rPr>
+            <w:rFonts w:ascii="Cambria Math" w:hAnsi="Cambria Math"/>
+          </w:rPr>
+          <m:t>)=</m:t>
+        </m:r>
+        <m:r>
+          <w:rPr>
+            <w:rFonts w:ascii="Cambria Math" w:hAnsi="Cambria Math"/>
+          </w:rPr>
+          <m:t>1.30</m:t>
+        </m:r>
+      </m:oMath>
+      <w:r>
+        <w:t xml:space="preserve">, </w:t>
+      </w:r>
+      <m:oMath>
+        <m:r>
+          <w:rPr>
+            <w:rFonts w:ascii="Cambria Math" w:hAnsi="Cambria Math"/>
+          </w:rPr>
+          <m:t>p</m:t>
+        </m:r>
+        <m:r>
+          <m:rPr>
+            <m:sty m:val="p"/>
+          </m:rPr>
+          <w:rPr>
+            <w:rFonts w:ascii="Cambria Math" w:hAnsi="Cambria Math"/>
+          </w:rPr>
+          <m:t>=</m:t>
+        </m:r>
+        <m:r>
+          <w:rPr>
+            <w:rFonts w:ascii="Cambria Math" w:hAnsi="Cambria Math"/>
+          </w:rPr>
+          <m:t>.192</m:t>
+        </m:r>
+      </m:oMath>
+      <w:r>
+        <w:t xml:space="preserve">; and (5) ratings of error </w:t>
       </w:r>
       <w:r>
         <w:lastRenderedPageBreak/>
-        <w:t xml:space="preserve">to the single-analyst condition, we found that (1) reported posterior beliefs were significantly lower in both the multi-consistent condition, </w:t>
+        <w:t xml:space="preserve">were significantly greater in both the multi-consistent condition, </w:t>
       </w:r>
       <m:oMath>
         <m:r>
@@ -592,13 +1626,13 @@
           <w:rPr>
             <w:rFonts w:ascii="Cambria Math" w:hAnsi="Cambria Math"/>
           </w:rPr>
-          <m:t>=-</m:t>
-        </m:r>
-        <m:r>
-          <w:rPr>
-            <w:rFonts w:ascii="Cambria Math" w:hAnsi="Cambria Math"/>
-          </w:rPr>
-          <m:t>5.71</m:t>
+          <m:t>=</m:t>
+        </m:r>
+        <m:r>
+          <w:rPr>
+            <w:rFonts w:ascii="Cambria Math" w:hAnsi="Cambria Math"/>
+          </w:rPr>
+          <m:t>3.59</m:t>
         </m:r>
       </m:oMath>
       <w:r>
@@ -612,28 +1646,28 @@
           <w:rPr>
             <w:rFonts w:ascii="Cambria Math" w:hAnsi="Cambria Math"/>
           </w:rPr>
-          <m:t>[-</m:t>
-        </m:r>
-        <m:r>
-          <w:rPr>
-            <w:rFonts w:ascii="Cambria Math" w:hAnsi="Cambria Math"/>
-          </w:rPr>
-          <m:t>8.51</m:t>
-        </m:r>
-        <m:r>
-          <m:rPr>
-            <m:sty m:val="p"/>
-          </m:rPr>
-          <w:rPr>
-            <w:rFonts w:ascii="Cambria Math" w:hAnsi="Cambria Math"/>
-          </w:rPr>
-          <m:t>,-</m:t>
-        </m:r>
-        <m:r>
-          <w:rPr>
-            <w:rFonts w:ascii="Cambria Math" w:hAnsi="Cambria Math"/>
-          </w:rPr>
-          <m:t>2.91</m:t>
+          <m:t>[</m:t>
+        </m:r>
+        <m:r>
+          <w:rPr>
+            <w:rFonts w:ascii="Cambria Math" w:hAnsi="Cambria Math"/>
+          </w:rPr>
+          <m:t>0.68</m:t>
+        </m:r>
+        <m:r>
+          <m:rPr>
+            <m:sty m:val="p"/>
+          </m:rPr>
+          <w:rPr>
+            <w:rFonts w:ascii="Cambria Math" w:hAnsi="Cambria Math"/>
+          </w:rPr>
+          <m:t>,</m:t>
+        </m:r>
+        <m:r>
+          <w:rPr>
+            <w:rFonts w:ascii="Cambria Math" w:hAnsi="Cambria Math"/>
+          </w:rPr>
+          <m:t>6.51</m:t>
         </m:r>
         <m:r>
           <m:rPr>
@@ -677,13 +1711,13 @@
           <w:rPr>
             <w:rFonts w:ascii="Cambria Math" w:hAnsi="Cambria Math"/>
           </w:rPr>
-          <m:t>)=-</m:t>
-        </m:r>
-        <m:r>
-          <w:rPr>
-            <w:rFonts w:ascii="Cambria Math" w:hAnsi="Cambria Math"/>
-          </w:rPr>
-          <m:t>4.00</m:t>
+          <m:t>)=</m:t>
+        </m:r>
+        <m:r>
+          <w:rPr>
+            <w:rFonts w:ascii="Cambria Math" w:hAnsi="Cambria Math"/>
+          </w:rPr>
+          <m:t>2.42</m:t>
         </m:r>
       </m:oMath>
       <w:r>
@@ -703,6 +1737,143 @@
           <w:rPr>
             <w:rFonts w:ascii="Cambria Math" w:hAnsi="Cambria Math"/>
           </w:rPr>
+          <m:t>=</m:t>
+        </m:r>
+        <m:r>
+          <w:rPr>
+            <w:rFonts w:ascii="Cambria Math" w:hAnsi="Cambria Math"/>
+          </w:rPr>
+          <m:t>.016</m:t>
+        </m:r>
+      </m:oMath>
+      <w:r>
+        <w:t xml:space="preserve">, and the multi-inconsistent condition, </w:t>
+      </w:r>
+      <m:oMath>
+        <m:r>
+          <w:rPr>
+            <w:rFonts w:ascii="Cambria Math" w:hAnsi="Cambria Math"/>
+          </w:rPr>
+          <m:t>b</m:t>
+        </m:r>
+        <m:r>
+          <m:rPr>
+            <m:sty m:val="p"/>
+          </m:rPr>
+          <w:rPr>
+            <w:rFonts w:ascii="Cambria Math" w:hAnsi="Cambria Math"/>
+          </w:rPr>
+          <m:t>=</m:t>
+        </m:r>
+        <m:r>
+          <w:rPr>
+            <w:rFonts w:ascii="Cambria Math" w:hAnsi="Cambria Math"/>
+          </w:rPr>
+          <m:t>5.89</m:t>
+        </m:r>
+      </m:oMath>
+      <w:r>
+        <w:t xml:space="preserve">, 95% CI </w:t>
+      </w:r>
+      <m:oMath>
+        <m:r>
+          <m:rPr>
+            <m:sty m:val="p"/>
+          </m:rPr>
+          <w:rPr>
+            <w:rFonts w:ascii="Cambria Math" w:hAnsi="Cambria Math"/>
+          </w:rPr>
+          <m:t>[</m:t>
+        </m:r>
+        <m:r>
+          <w:rPr>
+            <w:rFonts w:ascii="Cambria Math" w:hAnsi="Cambria Math"/>
+          </w:rPr>
+          <m:t>2.98</m:t>
+        </m:r>
+        <m:r>
+          <m:rPr>
+            <m:sty m:val="p"/>
+          </m:rPr>
+          <w:rPr>
+            <w:rFonts w:ascii="Cambria Math" w:hAnsi="Cambria Math"/>
+          </w:rPr>
+          <m:t>,</m:t>
+        </m:r>
+        <m:r>
+          <w:rPr>
+            <w:rFonts w:ascii="Cambria Math" w:hAnsi="Cambria Math"/>
+          </w:rPr>
+          <m:t>8.80</m:t>
+        </m:r>
+        <m:r>
+          <m:rPr>
+            <m:sty m:val="p"/>
+          </m:rPr>
+          <w:rPr>
+            <w:rFonts w:ascii="Cambria Math" w:hAnsi="Cambria Math"/>
+          </w:rPr>
+          <m:t>]</m:t>
+        </m:r>
+      </m:oMath>
+      <w:r>
+        <w:t xml:space="preserve">, </w:t>
+      </w:r>
+      <m:oMath>
+        <m:r>
+          <w:rPr>
+            <w:rFonts w:ascii="Cambria Math" w:hAnsi="Cambria Math"/>
+          </w:rPr>
+          <m:t>t</m:t>
+        </m:r>
+        <m:r>
+          <m:rPr>
+            <m:sty m:val="p"/>
+          </m:rPr>
+          <w:rPr>
+            <w:rFonts w:ascii="Cambria Math" w:hAnsi="Cambria Math"/>
+          </w:rPr>
+          <m:t>(</m:t>
+        </m:r>
+        <m:r>
+          <w:rPr>
+            <w:rFonts w:ascii="Cambria Math" w:hAnsi="Cambria Math"/>
+          </w:rPr>
+          <m:t>1494</m:t>
+        </m:r>
+        <m:r>
+          <m:rPr>
+            <m:sty m:val="p"/>
+          </m:rPr>
+          <w:rPr>
+            <w:rFonts w:ascii="Cambria Math" w:hAnsi="Cambria Math"/>
+          </w:rPr>
+          <m:t>)=</m:t>
+        </m:r>
+        <m:r>
+          <w:rPr>
+            <w:rFonts w:ascii="Cambria Math" w:hAnsi="Cambria Math"/>
+          </w:rPr>
+          <m:t>3.97</m:t>
+        </m:r>
+      </m:oMath>
+      <w:r>
+        <w:t xml:space="preserve">, </w:t>
+      </w:r>
+      <m:oMath>
+        <m:r>
+          <w:rPr>
+            <w:rFonts w:ascii="Cambria Math" w:hAnsi="Cambria Math"/>
+          </w:rPr>
+          <m:t>p</m:t>
+        </m:r>
+        <m:r>
+          <m:rPr>
+            <m:sty m:val="p"/>
+          </m:rPr>
+          <w:rPr>
+            <w:rFonts w:ascii="Cambria Math" w:hAnsi="Cambria Math"/>
+          </w:rPr>
           <m:t>&lt;</m:t>
         </m:r>
         <m:r>
@@ -713,6 +1884,143 @@
         </m:r>
       </m:oMath>
       <w:r>
+        <w:t xml:space="preserve">. For our exploratory measure of discretion, we found that ratings of experimenter degrees of freedom were significantly greater in both the multi-consistent condition, </w:t>
+      </w:r>
+      <m:oMath>
+        <m:r>
+          <w:rPr>
+            <w:rFonts w:ascii="Cambria Math" w:hAnsi="Cambria Math"/>
+          </w:rPr>
+          <m:t>b</m:t>
+        </m:r>
+        <m:r>
+          <m:rPr>
+            <m:sty m:val="p"/>
+          </m:rPr>
+          <w:rPr>
+            <w:rFonts w:ascii="Cambria Math" w:hAnsi="Cambria Math"/>
+          </w:rPr>
+          <m:t>=</m:t>
+        </m:r>
+        <m:r>
+          <w:rPr>
+            <w:rFonts w:ascii="Cambria Math" w:hAnsi="Cambria Math"/>
+          </w:rPr>
+          <m:t>5.14</m:t>
+        </m:r>
+      </m:oMath>
+      <w:r>
+        <w:t xml:space="preserve">, 95% CI </w:t>
+      </w:r>
+      <m:oMath>
+        <m:r>
+          <m:rPr>
+            <m:sty m:val="p"/>
+          </m:rPr>
+          <w:rPr>
+            <w:rFonts w:ascii="Cambria Math" w:hAnsi="Cambria Math"/>
+          </w:rPr>
+          <m:t>[</m:t>
+        </m:r>
+        <m:r>
+          <w:rPr>
+            <w:rFonts w:ascii="Cambria Math" w:hAnsi="Cambria Math"/>
+          </w:rPr>
+          <m:t>2.37</m:t>
+        </m:r>
+        <m:r>
+          <m:rPr>
+            <m:sty m:val="p"/>
+          </m:rPr>
+          <w:rPr>
+            <w:rFonts w:ascii="Cambria Math" w:hAnsi="Cambria Math"/>
+          </w:rPr>
+          <m:t>,</m:t>
+        </m:r>
+        <m:r>
+          <w:rPr>
+            <w:rFonts w:ascii="Cambria Math" w:hAnsi="Cambria Math"/>
+          </w:rPr>
+          <m:t>7.91</m:t>
+        </m:r>
+        <m:r>
+          <m:rPr>
+            <m:sty m:val="p"/>
+          </m:rPr>
+          <w:rPr>
+            <w:rFonts w:ascii="Cambria Math" w:hAnsi="Cambria Math"/>
+          </w:rPr>
+          <m:t>]</m:t>
+        </m:r>
+      </m:oMath>
+      <w:r>
+        <w:t xml:space="preserve">, </w:t>
+      </w:r>
+      <m:oMath>
+        <m:r>
+          <w:rPr>
+            <w:rFonts w:ascii="Cambria Math" w:hAnsi="Cambria Math"/>
+          </w:rPr>
+          <m:t>t</m:t>
+        </m:r>
+        <m:r>
+          <m:rPr>
+            <m:sty m:val="p"/>
+          </m:rPr>
+          <w:rPr>
+            <w:rFonts w:ascii="Cambria Math" w:hAnsi="Cambria Math"/>
+          </w:rPr>
+          <m:t>(</m:t>
+        </m:r>
+        <m:r>
+          <w:rPr>
+            <w:rFonts w:ascii="Cambria Math" w:hAnsi="Cambria Math"/>
+          </w:rPr>
+          <m:t>1494</m:t>
+        </m:r>
+        <m:r>
+          <m:rPr>
+            <m:sty m:val="p"/>
+          </m:rPr>
+          <w:rPr>
+            <w:rFonts w:ascii="Cambria Math" w:hAnsi="Cambria Math"/>
+          </w:rPr>
+          <m:t>)=</m:t>
+        </m:r>
+        <m:r>
+          <w:rPr>
+            <w:rFonts w:ascii="Cambria Math" w:hAnsi="Cambria Math"/>
+          </w:rPr>
+          <m:t>3.64</m:t>
+        </m:r>
+      </m:oMath>
+      <w:r>
+        <w:t xml:space="preserve">, </w:t>
+      </w:r>
+      <m:oMath>
+        <m:r>
+          <w:rPr>
+            <w:rFonts w:ascii="Cambria Math" w:hAnsi="Cambria Math"/>
+          </w:rPr>
+          <m:t>p</m:t>
+        </m:r>
+        <m:r>
+          <m:rPr>
+            <m:sty m:val="p"/>
+          </m:rPr>
+          <w:rPr>
+            <w:rFonts w:ascii="Cambria Math" w:hAnsi="Cambria Math"/>
+          </w:rPr>
+          <m:t>&lt;</m:t>
+        </m:r>
+        <m:r>
+          <w:rPr>
+            <w:rFonts w:ascii="Cambria Math" w:hAnsi="Cambria Math"/>
+          </w:rPr>
+          <m:t>.001</m:t>
+        </m:r>
+      </m:oMath>
+      <w:r>
         <w:t xml:space="preserve">, and the multi-inconsistent condition, </w:t>
       </w:r>
       <m:oMath>
@@ -729,13 +2037,13 @@
           <w:rPr>
             <w:rFonts w:ascii="Cambria Math" w:hAnsi="Cambria Math"/>
           </w:rPr>
-          <m:t>=-</m:t>
-        </m:r>
-        <m:r>
-          <w:rPr>
-            <w:rFonts w:ascii="Cambria Math" w:hAnsi="Cambria Math"/>
-          </w:rPr>
-          <m:t>22.80</m:t>
+          <m:t>=</m:t>
+        </m:r>
+        <m:r>
+          <w:rPr>
+            <w:rFonts w:ascii="Cambria Math" w:hAnsi="Cambria Math"/>
+          </w:rPr>
+          <m:t>9.22</m:t>
         </m:r>
       </m:oMath>
       <w:r>
@@ -749,28 +2057,28 @@
           <w:rPr>
             <w:rFonts w:ascii="Cambria Math" w:hAnsi="Cambria Math"/>
           </w:rPr>
-          <m:t>[-</m:t>
-        </m:r>
-        <m:r>
-          <w:rPr>
-            <w:rFonts w:ascii="Cambria Math" w:hAnsi="Cambria Math"/>
-          </w:rPr>
-          <m:t>25.59</m:t>
-        </m:r>
-        <m:r>
-          <m:rPr>
-            <m:sty m:val="p"/>
-          </m:rPr>
-          <w:rPr>
-            <w:rFonts w:ascii="Cambria Math" w:hAnsi="Cambria Math"/>
-          </w:rPr>
-          <m:t>,-</m:t>
-        </m:r>
-        <m:r>
-          <w:rPr>
-            <w:rFonts w:ascii="Cambria Math" w:hAnsi="Cambria Math"/>
-          </w:rPr>
-          <m:t>20.00</m:t>
+          <m:t>[</m:t>
+        </m:r>
+        <m:r>
+          <w:rPr>
+            <w:rFonts w:ascii="Cambria Math" w:hAnsi="Cambria Math"/>
+          </w:rPr>
+          <m:t>6.46</m:t>
+        </m:r>
+        <m:r>
+          <m:rPr>
+            <m:sty m:val="p"/>
+          </m:rPr>
+          <w:rPr>
+            <w:rFonts w:ascii="Cambria Math" w:hAnsi="Cambria Math"/>
+          </w:rPr>
+          <m:t>,</m:t>
+        </m:r>
+        <m:r>
+          <w:rPr>
+            <w:rFonts w:ascii="Cambria Math" w:hAnsi="Cambria Math"/>
+          </w:rPr>
+          <m:t>11.98</m:t>
         </m:r>
         <m:r>
           <m:rPr>
@@ -814,13 +2122,13 @@
           <w:rPr>
             <w:rFonts w:ascii="Cambria Math" w:hAnsi="Cambria Math"/>
           </w:rPr>
-          <m:t>)=-</m:t>
-        </m:r>
-        <m:r>
-          <w:rPr>
-            <w:rFonts w:ascii="Cambria Math" w:hAnsi="Cambria Math"/>
-          </w:rPr>
-          <m:t>16.00</m:t>
+          <m:t>)=</m:t>
+        </m:r>
+        <m:r>
+          <w:rPr>
+            <w:rFonts w:ascii="Cambria Math" w:hAnsi="Cambria Math"/>
+          </w:rPr>
+          <m:t>6.54</m:t>
         </m:r>
       </m:oMath>
       <w:r>
@@ -850,1376 +2158,6 @@
         </m:r>
       </m:oMath>
       <w:r>
-        <w:t xml:space="preserve">; (2) ratings of credibility were significantly lower in the multi-inconsistent condition, </w:t>
-      </w:r>
-      <m:oMath>
-        <m:r>
-          <w:rPr>
-            <w:rFonts w:ascii="Cambria Math" w:hAnsi="Cambria Math"/>
-          </w:rPr>
-          <m:t>b</m:t>
-        </m:r>
-        <m:r>
-          <m:rPr>
-            <m:sty m:val="p"/>
-          </m:rPr>
-          <w:rPr>
-            <w:rFonts w:ascii="Cambria Math" w:hAnsi="Cambria Math"/>
-          </w:rPr>
-          <m:t>=-</m:t>
-        </m:r>
-        <m:r>
-          <w:rPr>
-            <w:rFonts w:ascii="Cambria Math" w:hAnsi="Cambria Math"/>
-          </w:rPr>
-          <m:t>6.54</m:t>
-        </m:r>
-      </m:oMath>
-      <w:r>
-        <w:t xml:space="preserve">, 95% CI </w:t>
-      </w:r>
-      <m:oMath>
-        <m:r>
-          <m:rPr>
-            <m:sty m:val="p"/>
-          </m:rPr>
-          <w:rPr>
-            <w:rFonts w:ascii="Cambria Math" w:hAnsi="Cambria Math"/>
-          </w:rPr>
-          <m:t>[-</m:t>
-        </m:r>
-        <m:r>
-          <w:rPr>
-            <w:rFonts w:ascii="Cambria Math" w:hAnsi="Cambria Math"/>
-          </w:rPr>
-          <m:t>9.31</m:t>
-        </m:r>
-        <m:r>
-          <m:rPr>
-            <m:sty m:val="p"/>
-          </m:rPr>
-          <w:rPr>
-            <w:rFonts w:ascii="Cambria Math" w:hAnsi="Cambria Math"/>
-          </w:rPr>
-          <m:t>,-</m:t>
-        </m:r>
-        <m:r>
-          <w:rPr>
-            <w:rFonts w:ascii="Cambria Math" w:hAnsi="Cambria Math"/>
-          </w:rPr>
-          <m:t>3.76</m:t>
-        </m:r>
-        <m:r>
-          <m:rPr>
-            <m:sty m:val="p"/>
-          </m:rPr>
-          <w:rPr>
-            <w:rFonts w:ascii="Cambria Math" w:hAnsi="Cambria Math"/>
-          </w:rPr>
-          <m:t>]</m:t>
-        </m:r>
-      </m:oMath>
-      <w:r>
-        <w:t xml:space="preserve">, </w:t>
-      </w:r>
-      <m:oMath>
-        <m:r>
-          <w:rPr>
-            <w:rFonts w:ascii="Cambria Math" w:hAnsi="Cambria Math"/>
-          </w:rPr>
-          <m:t>t</m:t>
-        </m:r>
-        <m:r>
-          <m:rPr>
-            <m:sty m:val="p"/>
-          </m:rPr>
-          <w:rPr>
-            <w:rFonts w:ascii="Cambria Math" w:hAnsi="Cambria Math"/>
-          </w:rPr>
-          <m:t>(</m:t>
-        </m:r>
-        <m:r>
-          <w:rPr>
-            <w:rFonts w:ascii="Cambria Math" w:hAnsi="Cambria Math"/>
-          </w:rPr>
-          <m:t>1494</m:t>
-        </m:r>
-        <m:r>
-          <m:rPr>
-            <m:sty m:val="p"/>
-          </m:rPr>
-          <w:rPr>
-            <w:rFonts w:ascii="Cambria Math" w:hAnsi="Cambria Math"/>
-          </w:rPr>
-          <m:t>)=-</m:t>
-        </m:r>
-        <m:r>
-          <w:rPr>
-            <w:rFonts w:ascii="Cambria Math" w:hAnsi="Cambria Math"/>
-          </w:rPr>
-          <m:t>4.63</m:t>
-        </m:r>
-      </m:oMath>
-      <w:r>
-        <w:t xml:space="preserve">, </w:t>
-      </w:r>
-      <m:oMath>
-        <m:r>
-          <w:rPr>
-            <w:rFonts w:ascii="Cambria Math" w:hAnsi="Cambria Math"/>
-          </w:rPr>
-          <m:t>p</m:t>
-        </m:r>
-        <m:r>
-          <m:rPr>
-            <m:sty m:val="p"/>
-          </m:rPr>
-          <w:rPr>
-            <w:rFonts w:ascii="Cambria Math" w:hAnsi="Cambria Math"/>
-          </w:rPr>
-          <m:t>&lt;</m:t>
-        </m:r>
-        <m:r>
-          <w:rPr>
-            <w:rFonts w:ascii="Cambria Math" w:hAnsi="Cambria Math"/>
-          </w:rPr>
-          <m:t>.001</m:t>
-        </m:r>
-      </m:oMath>
-      <w:r>
-        <w:t xml:space="preserve">, while they were not significantly different in the multi-consistent condition, </w:t>
-      </w:r>
-      <m:oMath>
-        <m:r>
-          <w:rPr>
-            <w:rFonts w:ascii="Cambria Math" w:hAnsi="Cambria Math"/>
-          </w:rPr>
-          <m:t>b</m:t>
-        </m:r>
-        <m:r>
-          <m:rPr>
-            <m:sty m:val="p"/>
-          </m:rPr>
-          <w:rPr>
-            <w:rFonts w:ascii="Cambria Math" w:hAnsi="Cambria Math"/>
-          </w:rPr>
-          <m:t>=</m:t>
-        </m:r>
-        <m:r>
-          <w:rPr>
-            <w:rFonts w:ascii="Cambria Math" w:hAnsi="Cambria Math"/>
-          </w:rPr>
-          <m:t>1.24</m:t>
-        </m:r>
-      </m:oMath>
-      <w:r>
-        <w:t xml:space="preserve">, 95% CI </w:t>
-      </w:r>
-      <m:oMath>
-        <m:r>
-          <m:rPr>
-            <m:sty m:val="p"/>
-          </m:rPr>
-          <w:rPr>
-            <w:rFonts w:ascii="Cambria Math" w:hAnsi="Cambria Math"/>
-          </w:rPr>
-          <m:t>[-</m:t>
-        </m:r>
-        <m:r>
-          <w:rPr>
-            <w:rFonts w:ascii="Cambria Math" w:hAnsi="Cambria Math"/>
-          </w:rPr>
-          <m:t>1.53</m:t>
-        </m:r>
-        <m:r>
-          <m:rPr>
-            <m:sty m:val="p"/>
-          </m:rPr>
-          <w:rPr>
-            <w:rFonts w:ascii="Cambria Math" w:hAnsi="Cambria Math"/>
-          </w:rPr>
-          <m:t>,</m:t>
-        </m:r>
-        <m:r>
-          <w:rPr>
-            <w:rFonts w:ascii="Cambria Math" w:hAnsi="Cambria Math"/>
-          </w:rPr>
-          <m:t>4.02</m:t>
-        </m:r>
-        <m:r>
-          <m:rPr>
-            <m:sty m:val="p"/>
-          </m:rPr>
-          <w:rPr>
-            <w:rFonts w:ascii="Cambria Math" w:hAnsi="Cambria Math"/>
-          </w:rPr>
-          <m:t>]</m:t>
-        </m:r>
-      </m:oMath>
-      <w:r>
-        <w:t xml:space="preserve">, </w:t>
-      </w:r>
-      <m:oMath>
-        <m:r>
-          <w:rPr>
-            <w:rFonts w:ascii="Cambria Math" w:hAnsi="Cambria Math"/>
-          </w:rPr>
-          <m:t>t</m:t>
-        </m:r>
-        <m:r>
-          <m:rPr>
-            <m:sty m:val="p"/>
-          </m:rPr>
-          <w:rPr>
-            <w:rFonts w:ascii="Cambria Math" w:hAnsi="Cambria Math"/>
-          </w:rPr>
-          <m:t>(</m:t>
-        </m:r>
-        <m:r>
-          <w:rPr>
-            <w:rFonts w:ascii="Cambria Math" w:hAnsi="Cambria Math"/>
-          </w:rPr>
-          <m:t>1494</m:t>
-        </m:r>
-        <m:r>
-          <m:rPr>
-            <m:sty m:val="p"/>
-          </m:rPr>
-          <w:rPr>
-            <w:rFonts w:ascii="Cambria Math" w:hAnsi="Cambria Math"/>
-          </w:rPr>
-          <m:t>)=</m:t>
-        </m:r>
-        <m:r>
-          <w:rPr>
-            <w:rFonts w:ascii="Cambria Math" w:hAnsi="Cambria Math"/>
-          </w:rPr>
-          <m:t>0.88</m:t>
-        </m:r>
-      </m:oMath>
-      <w:r>
-        <w:t xml:space="preserve">, </w:t>
-      </w:r>
-      <m:oMath>
-        <m:r>
-          <w:rPr>
-            <w:rFonts w:ascii="Cambria Math" w:hAnsi="Cambria Math"/>
-          </w:rPr>
-          <m:t>p</m:t>
-        </m:r>
-        <m:r>
-          <m:rPr>
-            <m:sty m:val="p"/>
-          </m:rPr>
-          <w:rPr>
-            <w:rFonts w:ascii="Cambria Math" w:hAnsi="Cambria Math"/>
-          </w:rPr>
-          <m:t>=</m:t>
-        </m:r>
-        <m:r>
-          <w:rPr>
-            <w:rFonts w:ascii="Cambria Math" w:hAnsi="Cambria Math"/>
-          </w:rPr>
-          <m:t>.380</m:t>
-        </m:r>
-      </m:oMath>
-      <w:r>
-        <w:t xml:space="preserve">; (3) confidence in the effect size estimate was significantly lower in the multi-inconsistent condition, </w:t>
-      </w:r>
-      <m:oMath>
-        <m:r>
-          <w:rPr>
-            <w:rFonts w:ascii="Cambria Math" w:hAnsi="Cambria Math"/>
-          </w:rPr>
-          <m:t>b</m:t>
-        </m:r>
-        <m:r>
-          <m:rPr>
-            <m:sty m:val="p"/>
-          </m:rPr>
-          <w:rPr>
-            <w:rFonts w:ascii="Cambria Math" w:hAnsi="Cambria Math"/>
-          </w:rPr>
-          <m:t>=-</m:t>
-        </m:r>
-        <m:r>
-          <w:rPr>
-            <w:rFonts w:ascii="Cambria Math" w:hAnsi="Cambria Math"/>
-          </w:rPr>
-          <m:t>9.09</m:t>
-        </m:r>
-      </m:oMath>
-      <w:r>
-        <w:t xml:space="preserve">, 95% CI </w:t>
-      </w:r>
-      <m:oMath>
-        <m:r>
-          <m:rPr>
-            <m:sty m:val="p"/>
-          </m:rPr>
-          <w:rPr>
-            <w:rFonts w:ascii="Cambria Math" w:hAnsi="Cambria Math"/>
-          </w:rPr>
-          <m:t>[-</m:t>
-        </m:r>
-        <m:r>
-          <w:rPr>
-            <w:rFonts w:ascii="Cambria Math" w:hAnsi="Cambria Math"/>
-          </w:rPr>
-          <m:t>12.11</m:t>
-        </m:r>
-        <m:r>
-          <m:rPr>
-            <m:sty m:val="p"/>
-          </m:rPr>
-          <w:rPr>
-            <w:rFonts w:ascii="Cambria Math" w:hAnsi="Cambria Math"/>
-          </w:rPr>
-          <m:t>,-</m:t>
-        </m:r>
-        <m:r>
-          <w:rPr>
-            <w:rFonts w:ascii="Cambria Math" w:hAnsi="Cambria Math"/>
-          </w:rPr>
-          <m:t>6.07</m:t>
-        </m:r>
-        <m:r>
-          <m:rPr>
-            <m:sty m:val="p"/>
-          </m:rPr>
-          <w:rPr>
-            <w:rFonts w:ascii="Cambria Math" w:hAnsi="Cambria Math"/>
-          </w:rPr>
-          <m:t>]</m:t>
-        </m:r>
-      </m:oMath>
-      <w:r>
-        <w:t xml:space="preserve">, </w:t>
-      </w:r>
-      <m:oMath>
-        <m:r>
-          <w:rPr>
-            <w:rFonts w:ascii="Cambria Math" w:hAnsi="Cambria Math"/>
-          </w:rPr>
-          <m:t>t</m:t>
-        </m:r>
-        <m:r>
-          <m:rPr>
-            <m:sty m:val="p"/>
-          </m:rPr>
-          <w:rPr>
-            <w:rFonts w:ascii="Cambria Math" w:hAnsi="Cambria Math"/>
-          </w:rPr>
-          <m:t>(</m:t>
-        </m:r>
-        <m:r>
-          <w:rPr>
-            <w:rFonts w:ascii="Cambria Math" w:hAnsi="Cambria Math"/>
-          </w:rPr>
-          <m:t>1494</m:t>
-        </m:r>
-        <m:r>
-          <m:rPr>
-            <m:sty m:val="p"/>
-          </m:rPr>
-          <w:rPr>
-            <w:rFonts w:ascii="Cambria Math" w:hAnsi="Cambria Math"/>
-          </w:rPr>
-          <m:t>)=-</m:t>
-        </m:r>
-        <m:r>
-          <w:rPr>
-            <w:rFonts w:ascii="Cambria Math" w:hAnsi="Cambria Math"/>
-          </w:rPr>
-          <m:t>5.90</m:t>
-        </m:r>
-      </m:oMath>
-      <w:r>
-        <w:t xml:space="preserve">, </w:t>
-      </w:r>
-      <m:oMath>
-        <m:r>
-          <w:rPr>
-            <w:rFonts w:ascii="Cambria Math" w:hAnsi="Cambria Math"/>
-          </w:rPr>
-          <m:t>p</m:t>
-        </m:r>
-        <m:r>
-          <m:rPr>
-            <m:sty m:val="p"/>
-          </m:rPr>
-          <w:rPr>
-            <w:rFonts w:ascii="Cambria Math" w:hAnsi="Cambria Math"/>
-          </w:rPr>
-          <m:t>&lt;</m:t>
-        </m:r>
-        <m:r>
-          <w:rPr>
-            <w:rFonts w:ascii="Cambria Math" w:hAnsi="Cambria Math"/>
-          </w:rPr>
-          <m:t>.001</m:t>
-        </m:r>
-      </m:oMath>
-      <w:r>
-        <w:t xml:space="preserve">, while it was not significantly different in the multi-consistent condition, </w:t>
-      </w:r>
-      <m:oMath>
-        <m:r>
-          <w:rPr>
-            <w:rFonts w:ascii="Cambria Math" w:hAnsi="Cambria Math"/>
-          </w:rPr>
-          <m:t>b</m:t>
-        </m:r>
-        <m:r>
-          <m:rPr>
-            <m:sty m:val="p"/>
-          </m:rPr>
-          <w:rPr>
-            <w:rFonts w:ascii="Cambria Math" w:hAnsi="Cambria Math"/>
-          </w:rPr>
-          <m:t>=</m:t>
-        </m:r>
-        <m:r>
-          <w:rPr>
-            <w:rFonts w:ascii="Cambria Math" w:hAnsi="Cambria Math"/>
-          </w:rPr>
-          <m:t>0.49</m:t>
-        </m:r>
-      </m:oMath>
-      <w:r>
-        <w:t xml:space="preserve">, 95% CI </w:t>
-      </w:r>
-      <m:oMath>
-        <m:r>
-          <m:rPr>
-            <m:sty m:val="p"/>
-          </m:rPr>
-          <w:rPr>
-            <w:rFonts w:ascii="Cambria Math" w:hAnsi="Cambria Math"/>
-          </w:rPr>
-          <m:t>[-</m:t>
-        </m:r>
-        <m:r>
-          <w:rPr>
-            <w:rFonts w:ascii="Cambria Math" w:hAnsi="Cambria Math"/>
-          </w:rPr>
-          <m:t>2.53</m:t>
-        </m:r>
-        <m:r>
-          <m:rPr>
-            <m:sty m:val="p"/>
-          </m:rPr>
-          <w:rPr>
-            <w:rFonts w:ascii="Cambria Math" w:hAnsi="Cambria Math"/>
-          </w:rPr>
-          <m:t>,</m:t>
-        </m:r>
-        <m:r>
-          <w:rPr>
-            <w:rFonts w:ascii="Cambria Math" w:hAnsi="Cambria Math"/>
-          </w:rPr>
-          <m:t>3.52</m:t>
-        </m:r>
-        <m:r>
-          <m:rPr>
-            <m:sty m:val="p"/>
-          </m:rPr>
-          <w:rPr>
-            <w:rFonts w:ascii="Cambria Math" w:hAnsi="Cambria Math"/>
-          </w:rPr>
-          <m:t>]</m:t>
-        </m:r>
-      </m:oMath>
-      <w:r>
-        <w:t xml:space="preserve">, </w:t>
-      </w:r>
-      <m:oMath>
-        <m:r>
-          <w:rPr>
-            <w:rFonts w:ascii="Cambria Math" w:hAnsi="Cambria Math"/>
-          </w:rPr>
-          <m:t>t</m:t>
-        </m:r>
-        <m:r>
-          <m:rPr>
-            <m:sty m:val="p"/>
-          </m:rPr>
-          <w:rPr>
-            <w:rFonts w:ascii="Cambria Math" w:hAnsi="Cambria Math"/>
-          </w:rPr>
-          <m:t>(</m:t>
-        </m:r>
-        <m:r>
-          <w:rPr>
-            <w:rFonts w:ascii="Cambria Math" w:hAnsi="Cambria Math"/>
-          </w:rPr>
-          <m:t>1494</m:t>
-        </m:r>
-        <m:r>
-          <m:rPr>
-            <m:sty m:val="p"/>
-          </m:rPr>
-          <w:rPr>
-            <w:rFonts w:ascii="Cambria Math" w:hAnsi="Cambria Math"/>
-          </w:rPr>
-          <m:t>)=</m:t>
-        </m:r>
-        <m:r>
-          <w:rPr>
-            <w:rFonts w:ascii="Cambria Math" w:hAnsi="Cambria Math"/>
-          </w:rPr>
-          <m:t>0.32</m:t>
-        </m:r>
-      </m:oMath>
-      <w:r>
-        <w:t xml:space="preserve">, </w:t>
-      </w:r>
-      <m:oMath>
-        <m:r>
-          <w:rPr>
-            <w:rFonts w:ascii="Cambria Math" w:hAnsi="Cambria Math"/>
-          </w:rPr>
-          <m:t>p</m:t>
-        </m:r>
-        <m:r>
-          <m:rPr>
-            <m:sty m:val="p"/>
-          </m:rPr>
-          <w:rPr>
-            <w:rFonts w:ascii="Cambria Math" w:hAnsi="Cambria Math"/>
-          </w:rPr>
-          <m:t>=</m:t>
-        </m:r>
-        <m:r>
-          <w:rPr>
-            <w:rFonts w:ascii="Cambria Math" w:hAnsi="Cambria Math"/>
-          </w:rPr>
-          <m:t>.749</m:t>
-        </m:r>
-      </m:oMath>
-      <w:r>
-        <w:t xml:space="preserve">; (4) ratings of bias were significantly greater in the multi-inconsistent condition, </w:t>
-      </w:r>
-      <m:oMath>
-        <m:r>
-          <w:rPr>
-            <w:rFonts w:ascii="Cambria Math" w:hAnsi="Cambria Math"/>
-          </w:rPr>
-          <m:t>b</m:t>
-        </m:r>
-        <m:r>
-          <m:rPr>
-            <m:sty m:val="p"/>
-          </m:rPr>
-          <w:rPr>
-            <w:rFonts w:ascii="Cambria Math" w:hAnsi="Cambria Math"/>
-          </w:rPr>
-          <m:t>=</m:t>
-        </m:r>
-        <m:r>
-          <w:rPr>
-            <w:rFonts w:ascii="Cambria Math" w:hAnsi="Cambria Math"/>
-          </w:rPr>
-          <m:t>6.68</m:t>
-        </m:r>
-      </m:oMath>
-      <w:r>
-        <w:t xml:space="preserve">, 95% CI </w:t>
-      </w:r>
-      <m:oMath>
-        <m:r>
-          <m:rPr>
-            <m:sty m:val="p"/>
-          </m:rPr>
-          <w:rPr>
-            <w:rFonts w:ascii="Cambria Math" w:hAnsi="Cambria Math"/>
-          </w:rPr>
-          <m:t>[</m:t>
-        </m:r>
-        <m:r>
-          <w:rPr>
-            <w:rFonts w:ascii="Cambria Math" w:hAnsi="Cambria Math"/>
-          </w:rPr>
-          <m:t>3.48</m:t>
-        </m:r>
-        <m:r>
-          <m:rPr>
-            <m:sty m:val="p"/>
-          </m:rPr>
-          <w:rPr>
-            <w:rFonts w:ascii="Cambria Math" w:hAnsi="Cambria Math"/>
-          </w:rPr>
-          <m:t>,</m:t>
-        </m:r>
-        <m:r>
-          <w:rPr>
-            <w:rFonts w:ascii="Cambria Math" w:hAnsi="Cambria Math"/>
-          </w:rPr>
-          <m:t>9.89</m:t>
-        </m:r>
-        <m:r>
-          <m:rPr>
-            <m:sty m:val="p"/>
-          </m:rPr>
-          <w:rPr>
-            <w:rFonts w:ascii="Cambria Math" w:hAnsi="Cambria Math"/>
-          </w:rPr>
-          <m:t>]</m:t>
-        </m:r>
-      </m:oMath>
-      <w:r>
-        <w:t xml:space="preserve">, </w:t>
-      </w:r>
-      <m:oMath>
-        <m:r>
-          <w:rPr>
-            <w:rFonts w:ascii="Cambria Math" w:hAnsi="Cambria Math"/>
-          </w:rPr>
-          <m:t>t</m:t>
-        </m:r>
-        <m:r>
-          <m:rPr>
-            <m:sty m:val="p"/>
-          </m:rPr>
-          <w:rPr>
-            <w:rFonts w:ascii="Cambria Math" w:hAnsi="Cambria Math"/>
-          </w:rPr>
-          <m:t>(</m:t>
-        </m:r>
-        <m:r>
-          <w:rPr>
-            <w:rFonts w:ascii="Cambria Math" w:hAnsi="Cambria Math"/>
-          </w:rPr>
-          <m:t>1494</m:t>
-        </m:r>
-        <m:r>
-          <m:rPr>
-            <m:sty m:val="p"/>
-          </m:rPr>
-          <w:rPr>
-            <w:rFonts w:ascii="Cambria Math" w:hAnsi="Cambria Math"/>
-          </w:rPr>
-          <m:t>)=</m:t>
-        </m:r>
-        <m:r>
-          <w:rPr>
-            <w:rFonts w:ascii="Cambria Math" w:hAnsi="Cambria Math"/>
-          </w:rPr>
-          <m:t>4.09</m:t>
-        </m:r>
-      </m:oMath>
-      <w:r>
-        <w:t xml:space="preserve">, </w:t>
-      </w:r>
-      <m:oMath>
-        <m:r>
-          <w:rPr>
-            <w:rFonts w:ascii="Cambria Math" w:hAnsi="Cambria Math"/>
-          </w:rPr>
-          <m:t>p</m:t>
-        </m:r>
-        <m:r>
-          <m:rPr>
-            <m:sty m:val="p"/>
-          </m:rPr>
-          <w:rPr>
-            <w:rFonts w:ascii="Cambria Math" w:hAnsi="Cambria Math"/>
-          </w:rPr>
-          <m:t>&lt;</m:t>
-        </m:r>
-        <m:r>
-          <w:rPr>
-            <w:rFonts w:ascii="Cambria Math" w:hAnsi="Cambria Math"/>
-          </w:rPr>
-          <m:t>.001</m:t>
-        </m:r>
-      </m:oMath>
-      <w:r>
-        <w:t xml:space="preserve">, while they were not significantly different in the multi-consistent condition, </w:t>
-      </w:r>
-      <m:oMath>
-        <m:r>
-          <w:rPr>
-            <w:rFonts w:ascii="Cambria Math" w:hAnsi="Cambria Math"/>
-          </w:rPr>
-          <m:t>b</m:t>
-        </m:r>
-        <m:r>
-          <m:rPr>
-            <m:sty m:val="p"/>
-          </m:rPr>
-          <w:rPr>
-            <w:rFonts w:ascii="Cambria Math" w:hAnsi="Cambria Math"/>
-          </w:rPr>
-          <m:t>=</m:t>
-        </m:r>
-        <m:r>
-          <w:rPr>
-            <w:rFonts w:ascii="Cambria Math" w:hAnsi="Cambria Math"/>
-          </w:rPr>
-          <m:t>2.13</m:t>
-        </m:r>
-      </m:oMath>
-      <w:r>
-        <w:t xml:space="preserve">, 95% CI </w:t>
-      </w:r>
-      <m:oMath>
-        <m:r>
-          <m:rPr>
-            <m:sty m:val="p"/>
-          </m:rPr>
-          <w:rPr>
-            <w:rFonts w:ascii="Cambria Math" w:hAnsi="Cambria Math"/>
-          </w:rPr>
-          <m:t>[-</m:t>
-        </m:r>
-        <m:r>
-          <w:rPr>
-            <w:rFonts w:ascii="Cambria Math" w:hAnsi="Cambria Math"/>
-          </w:rPr>
-          <m:t>1.08</m:t>
-        </m:r>
-        <m:r>
-          <m:rPr>
-            <m:sty m:val="p"/>
-          </m:rPr>
-          <w:rPr>
-            <w:rFonts w:ascii="Cambria Math" w:hAnsi="Cambria Math"/>
-          </w:rPr>
-          <m:t>,</m:t>
-        </m:r>
-        <m:r>
-          <w:rPr>
-            <w:rFonts w:ascii="Cambria Math" w:hAnsi="Cambria Math"/>
-          </w:rPr>
-          <m:t>5.35</m:t>
-        </m:r>
-        <m:r>
-          <m:rPr>
-            <m:sty m:val="p"/>
-          </m:rPr>
-          <w:rPr>
-            <w:rFonts w:ascii="Cambria Math" w:hAnsi="Cambria Math"/>
-          </w:rPr>
-          <m:t>]</m:t>
-        </m:r>
-      </m:oMath>
-      <w:r>
-        <w:t xml:space="preserve">, </w:t>
-      </w:r>
-      <m:oMath>
-        <m:r>
-          <w:rPr>
-            <w:rFonts w:ascii="Cambria Math" w:hAnsi="Cambria Math"/>
-          </w:rPr>
-          <m:t>t</m:t>
-        </m:r>
-        <m:r>
-          <m:rPr>
-            <m:sty m:val="p"/>
-          </m:rPr>
-          <w:rPr>
-            <w:rFonts w:ascii="Cambria Math" w:hAnsi="Cambria Math"/>
-          </w:rPr>
-          <m:t>(</m:t>
-        </m:r>
-        <m:r>
-          <w:rPr>
-            <w:rFonts w:ascii="Cambria Math" w:hAnsi="Cambria Math"/>
-          </w:rPr>
-          <m:t>1494</m:t>
-        </m:r>
-        <m:r>
-          <m:rPr>
-            <m:sty m:val="p"/>
-          </m:rPr>
-          <w:rPr>
-            <w:rFonts w:ascii="Cambria Math" w:hAnsi="Cambria Math"/>
-          </w:rPr>
-          <m:t>)=</m:t>
-        </m:r>
-        <m:r>
-          <w:rPr>
-            <w:rFonts w:ascii="Cambria Math" w:hAnsi="Cambria Math"/>
-          </w:rPr>
-          <m:t>1.30</m:t>
-        </m:r>
-      </m:oMath>
-      <w:r>
-        <w:t xml:space="preserve">, </w:t>
-      </w:r>
-      <m:oMath>
-        <m:r>
-          <w:rPr>
-            <w:rFonts w:ascii="Cambria Math" w:hAnsi="Cambria Math"/>
-          </w:rPr>
-          <m:t>p</m:t>
-        </m:r>
-        <m:r>
-          <m:rPr>
-            <m:sty m:val="p"/>
-          </m:rPr>
-          <w:rPr>
-            <w:rFonts w:ascii="Cambria Math" w:hAnsi="Cambria Math"/>
-          </w:rPr>
-          <m:t>=</m:t>
-        </m:r>
-        <m:r>
-          <w:rPr>
-            <w:rFonts w:ascii="Cambria Math" w:hAnsi="Cambria Math"/>
-          </w:rPr>
-          <m:t>.192</m:t>
-        </m:r>
-      </m:oMath>
-      <w:r>
-        <w:t xml:space="preserve">; and (5) ratings of error were significantly greater in both the multi-consistent condition, </w:t>
-      </w:r>
-      <m:oMath>
-        <m:r>
-          <w:rPr>
-            <w:rFonts w:ascii="Cambria Math" w:hAnsi="Cambria Math"/>
-          </w:rPr>
-          <m:t>b</m:t>
-        </m:r>
-        <m:r>
-          <m:rPr>
-            <m:sty m:val="p"/>
-          </m:rPr>
-          <w:rPr>
-            <w:rFonts w:ascii="Cambria Math" w:hAnsi="Cambria Math"/>
-          </w:rPr>
-          <m:t>=</m:t>
-        </m:r>
-        <m:r>
-          <w:rPr>
-            <w:rFonts w:ascii="Cambria Math" w:hAnsi="Cambria Math"/>
-          </w:rPr>
-          <m:t>3.59</m:t>
-        </m:r>
-      </m:oMath>
-      <w:r>
-        <w:t xml:space="preserve">, 95% CI </w:t>
-      </w:r>
-      <m:oMath>
-        <m:r>
-          <m:rPr>
-            <m:sty m:val="p"/>
-          </m:rPr>
-          <w:rPr>
-            <w:rFonts w:ascii="Cambria Math" w:hAnsi="Cambria Math"/>
-          </w:rPr>
-          <m:t>[</m:t>
-        </m:r>
-        <m:r>
-          <w:rPr>
-            <w:rFonts w:ascii="Cambria Math" w:hAnsi="Cambria Math"/>
-          </w:rPr>
-          <m:t>0.68</m:t>
-        </m:r>
-        <m:r>
-          <m:rPr>
-            <m:sty m:val="p"/>
-          </m:rPr>
-          <w:rPr>
-            <w:rFonts w:ascii="Cambria Math" w:hAnsi="Cambria Math"/>
-          </w:rPr>
-          <m:t>,</m:t>
-        </m:r>
-        <m:r>
-          <w:rPr>
-            <w:rFonts w:ascii="Cambria Math" w:hAnsi="Cambria Math"/>
-          </w:rPr>
-          <m:t>6.51</m:t>
-        </m:r>
-        <m:r>
-          <m:rPr>
-            <m:sty m:val="p"/>
-          </m:rPr>
-          <w:rPr>
-            <w:rFonts w:ascii="Cambria Math" w:hAnsi="Cambria Math"/>
-          </w:rPr>
-          <m:t>]</m:t>
-        </m:r>
-      </m:oMath>
-      <w:r>
-        <w:t xml:space="preserve">, </w:t>
-      </w:r>
-      <m:oMath>
-        <m:r>
-          <w:rPr>
-            <w:rFonts w:ascii="Cambria Math" w:hAnsi="Cambria Math"/>
-          </w:rPr>
-          <m:t>t</m:t>
-        </m:r>
-        <m:r>
-          <m:rPr>
-            <m:sty m:val="p"/>
-          </m:rPr>
-          <w:rPr>
-            <w:rFonts w:ascii="Cambria Math" w:hAnsi="Cambria Math"/>
-          </w:rPr>
-          <m:t>(</m:t>
-        </m:r>
-        <m:r>
-          <w:rPr>
-            <w:rFonts w:ascii="Cambria Math" w:hAnsi="Cambria Math"/>
-          </w:rPr>
-          <m:t>1494</m:t>
-        </m:r>
-        <m:r>
-          <m:rPr>
-            <m:sty m:val="p"/>
-          </m:rPr>
-          <w:rPr>
-            <w:rFonts w:ascii="Cambria Math" w:hAnsi="Cambria Math"/>
-          </w:rPr>
-          <m:t>)=</m:t>
-        </m:r>
-        <m:r>
-          <w:rPr>
-            <w:rFonts w:ascii="Cambria Math" w:hAnsi="Cambria Math"/>
-          </w:rPr>
-          <m:t>2.42</m:t>
-        </m:r>
-      </m:oMath>
-      <w:r>
-        <w:t xml:space="preserve">, </w:t>
-      </w:r>
-      <m:oMath>
-        <m:r>
-          <w:rPr>
-            <w:rFonts w:ascii="Cambria Math" w:hAnsi="Cambria Math"/>
-          </w:rPr>
-          <m:t>p</m:t>
-        </m:r>
-        <m:r>
-          <m:rPr>
-            <m:sty m:val="p"/>
-          </m:rPr>
-          <w:rPr>
-            <w:rFonts w:ascii="Cambria Math" w:hAnsi="Cambria Math"/>
-          </w:rPr>
-          <m:t>=</m:t>
-        </m:r>
-        <m:r>
-          <w:rPr>
-            <w:rFonts w:ascii="Cambria Math" w:hAnsi="Cambria Math"/>
-          </w:rPr>
-          <m:t>.016</m:t>
-        </m:r>
-      </m:oMath>
-      <w:r>
-        <w:t xml:space="preserve">, and the multi-inconsistent condition, </w:t>
-      </w:r>
-      <m:oMath>
-        <m:r>
-          <w:rPr>
-            <w:rFonts w:ascii="Cambria Math" w:hAnsi="Cambria Math"/>
-          </w:rPr>
-          <m:t>b</m:t>
-        </m:r>
-        <m:r>
-          <m:rPr>
-            <m:sty m:val="p"/>
-          </m:rPr>
-          <w:rPr>
-            <w:rFonts w:ascii="Cambria Math" w:hAnsi="Cambria Math"/>
-          </w:rPr>
-          <m:t>=</m:t>
-        </m:r>
-        <m:r>
-          <w:rPr>
-            <w:rFonts w:ascii="Cambria Math" w:hAnsi="Cambria Math"/>
-          </w:rPr>
-          <m:t>5.89</m:t>
-        </m:r>
-      </m:oMath>
-      <w:r>
-        <w:t xml:space="preserve">, 95% CI </w:t>
-      </w:r>
-      <m:oMath>
-        <m:r>
-          <m:rPr>
-            <m:sty m:val="p"/>
-          </m:rPr>
-          <w:rPr>
-            <w:rFonts w:ascii="Cambria Math" w:hAnsi="Cambria Math"/>
-          </w:rPr>
-          <m:t>[</m:t>
-        </m:r>
-        <m:r>
-          <w:rPr>
-            <w:rFonts w:ascii="Cambria Math" w:hAnsi="Cambria Math"/>
-          </w:rPr>
-          <m:t>2.98</m:t>
-        </m:r>
-        <m:r>
-          <m:rPr>
-            <m:sty m:val="p"/>
-          </m:rPr>
-          <w:rPr>
-            <w:rFonts w:ascii="Cambria Math" w:hAnsi="Cambria Math"/>
-          </w:rPr>
-          <m:t>,</m:t>
-        </m:r>
-        <m:r>
-          <w:rPr>
-            <w:rFonts w:ascii="Cambria Math" w:hAnsi="Cambria Math"/>
-          </w:rPr>
-          <m:t>8.80</m:t>
-        </m:r>
-        <m:r>
-          <m:rPr>
-            <m:sty m:val="p"/>
-          </m:rPr>
-          <w:rPr>
-            <w:rFonts w:ascii="Cambria Math" w:hAnsi="Cambria Math"/>
-          </w:rPr>
-          <m:t>]</m:t>
-        </m:r>
-      </m:oMath>
-      <w:r>
-        <w:t xml:space="preserve">, </w:t>
-      </w:r>
-      <m:oMath>
-        <m:r>
-          <w:rPr>
-            <w:rFonts w:ascii="Cambria Math" w:hAnsi="Cambria Math"/>
-          </w:rPr>
-          <m:t>t</m:t>
-        </m:r>
-        <m:r>
-          <m:rPr>
-            <m:sty m:val="p"/>
-          </m:rPr>
-          <w:rPr>
-            <w:rFonts w:ascii="Cambria Math" w:hAnsi="Cambria Math"/>
-          </w:rPr>
-          <m:t>(</m:t>
-        </m:r>
-        <m:r>
-          <w:rPr>
-            <w:rFonts w:ascii="Cambria Math" w:hAnsi="Cambria Math"/>
-          </w:rPr>
-          <m:t>1494</m:t>
-        </m:r>
-        <m:r>
-          <m:rPr>
-            <m:sty m:val="p"/>
-          </m:rPr>
-          <w:rPr>
-            <w:rFonts w:ascii="Cambria Math" w:hAnsi="Cambria Math"/>
-          </w:rPr>
-          <m:t>)=</m:t>
-        </m:r>
-        <m:r>
-          <w:rPr>
-            <w:rFonts w:ascii="Cambria Math" w:hAnsi="Cambria Math"/>
-          </w:rPr>
-          <m:t>3.97</m:t>
-        </m:r>
-      </m:oMath>
-      <w:r>
-        <w:t xml:space="preserve">, </w:t>
-      </w:r>
-      <m:oMath>
-        <m:r>
-          <w:rPr>
-            <w:rFonts w:ascii="Cambria Math" w:hAnsi="Cambria Math"/>
-          </w:rPr>
-          <m:t>p</m:t>
-        </m:r>
-        <m:r>
-          <m:rPr>
-            <m:sty m:val="p"/>
-          </m:rPr>
-          <w:rPr>
-            <w:rFonts w:ascii="Cambria Math" w:hAnsi="Cambria Math"/>
-          </w:rPr>
-          <m:t>&lt;</m:t>
-        </m:r>
-        <m:r>
-          <w:rPr>
-            <w:rFonts w:ascii="Cambria Math" w:hAnsi="Cambria Math"/>
-          </w:rPr>
-          <m:t>.001</m:t>
-        </m:r>
-      </m:oMath>
-      <w:r>
-        <w:t xml:space="preserve">. For our exploratory measure of discretion, we found that ratings of experimenter degrees of freedom were significantly greater in both the multi-consistent condition, </w:t>
-      </w:r>
-      <m:oMath>
-        <m:r>
-          <w:rPr>
-            <w:rFonts w:ascii="Cambria Math" w:hAnsi="Cambria Math"/>
-          </w:rPr>
-          <m:t>b</m:t>
-        </m:r>
-        <m:r>
-          <m:rPr>
-            <m:sty m:val="p"/>
-          </m:rPr>
-          <w:rPr>
-            <w:rFonts w:ascii="Cambria Math" w:hAnsi="Cambria Math"/>
-          </w:rPr>
-          <m:t>=</m:t>
-        </m:r>
-        <m:r>
-          <w:rPr>
-            <w:rFonts w:ascii="Cambria Math" w:hAnsi="Cambria Math"/>
-          </w:rPr>
-          <m:t>5.14</m:t>
-        </m:r>
-      </m:oMath>
-      <w:r>
-        <w:t xml:space="preserve">, 95% CI </w:t>
-      </w:r>
-      <m:oMath>
-        <m:r>
-          <m:rPr>
-            <m:sty m:val="p"/>
-          </m:rPr>
-          <w:rPr>
-            <w:rFonts w:ascii="Cambria Math" w:hAnsi="Cambria Math"/>
-          </w:rPr>
-          <m:t>[</m:t>
-        </m:r>
-        <m:r>
-          <w:rPr>
-            <w:rFonts w:ascii="Cambria Math" w:hAnsi="Cambria Math"/>
-          </w:rPr>
-          <m:t>2.37</m:t>
-        </m:r>
-        <m:r>
-          <m:rPr>
-            <m:sty m:val="p"/>
-          </m:rPr>
-          <w:rPr>
-            <w:rFonts w:ascii="Cambria Math" w:hAnsi="Cambria Math"/>
-          </w:rPr>
-          <m:t>,</m:t>
-        </m:r>
-        <m:r>
-          <w:rPr>
-            <w:rFonts w:ascii="Cambria Math" w:hAnsi="Cambria Math"/>
-          </w:rPr>
-          <m:t>7.91</m:t>
-        </m:r>
-        <m:r>
-          <m:rPr>
-            <m:sty m:val="p"/>
-          </m:rPr>
-          <w:rPr>
-            <w:rFonts w:ascii="Cambria Math" w:hAnsi="Cambria Math"/>
-          </w:rPr>
-          <m:t>]</m:t>
-        </m:r>
-      </m:oMath>
-      <w:r>
-        <w:t xml:space="preserve">, </w:t>
-      </w:r>
-      <m:oMath>
-        <m:r>
-          <w:rPr>
-            <w:rFonts w:ascii="Cambria Math" w:hAnsi="Cambria Math"/>
-          </w:rPr>
-          <m:t>t</m:t>
-        </m:r>
-        <m:r>
-          <m:rPr>
-            <m:sty m:val="p"/>
-          </m:rPr>
-          <w:rPr>
-            <w:rFonts w:ascii="Cambria Math" w:hAnsi="Cambria Math"/>
-          </w:rPr>
-          <m:t>(</m:t>
-        </m:r>
-        <m:r>
-          <w:rPr>
-            <w:rFonts w:ascii="Cambria Math" w:hAnsi="Cambria Math"/>
-          </w:rPr>
-          <m:t>1494</m:t>
-        </m:r>
-        <m:r>
-          <m:rPr>
-            <m:sty m:val="p"/>
-          </m:rPr>
-          <w:rPr>
-            <w:rFonts w:ascii="Cambria Math" w:hAnsi="Cambria Math"/>
-          </w:rPr>
-          <m:t>)=</m:t>
-        </m:r>
-        <m:r>
-          <w:rPr>
-            <w:rFonts w:ascii="Cambria Math" w:hAnsi="Cambria Math"/>
-          </w:rPr>
-          <m:t>3.64</m:t>
-        </m:r>
-      </m:oMath>
-      <w:r>
-        <w:t xml:space="preserve">, </w:t>
-      </w:r>
-      <m:oMath>
-        <m:r>
-          <w:rPr>
-            <w:rFonts w:ascii="Cambria Math" w:hAnsi="Cambria Math"/>
-          </w:rPr>
-          <m:t>p</m:t>
-        </m:r>
-        <m:r>
-          <m:rPr>
-            <m:sty m:val="p"/>
-          </m:rPr>
-          <w:rPr>
-            <w:rFonts w:ascii="Cambria Math" w:hAnsi="Cambria Math"/>
-          </w:rPr>
-          <m:t>&lt;</m:t>
-        </m:r>
-        <m:r>
-          <w:rPr>
-            <w:rFonts w:ascii="Cambria Math" w:hAnsi="Cambria Math"/>
-          </w:rPr>
-          <m:t>.001</m:t>
-        </m:r>
-      </m:oMath>
-      <w:r>
-        <w:t xml:space="preserve">, and the multi-inconsistent condition, </w:t>
-      </w:r>
-      <m:oMath>
-        <m:r>
-          <w:rPr>
-            <w:rFonts w:ascii="Cambria Math" w:hAnsi="Cambria Math"/>
-          </w:rPr>
-          <m:t>b</m:t>
-        </m:r>
-        <m:r>
-          <m:rPr>
-            <m:sty m:val="p"/>
-          </m:rPr>
-          <w:rPr>
-            <w:rFonts w:ascii="Cambria Math" w:hAnsi="Cambria Math"/>
-          </w:rPr>
-          <m:t>=</m:t>
-        </m:r>
-        <m:r>
-          <w:rPr>
-            <w:rFonts w:ascii="Cambria Math" w:hAnsi="Cambria Math"/>
-          </w:rPr>
-          <m:t>9.22</m:t>
-        </m:r>
-      </m:oMath>
-      <w:r>
-        <w:t xml:space="preserve">, 95% CI </w:t>
-      </w:r>
-      <m:oMath>
-        <m:r>
-          <m:rPr>
-            <m:sty m:val="p"/>
-          </m:rPr>
-          <w:rPr>
-            <w:rFonts w:ascii="Cambria Math" w:hAnsi="Cambria Math"/>
-          </w:rPr>
-          <m:t>[</m:t>
-        </m:r>
-        <m:r>
-          <w:rPr>
-            <w:rFonts w:ascii="Cambria Math" w:hAnsi="Cambria Math"/>
-          </w:rPr>
-          <m:t>6.46</m:t>
-        </m:r>
-        <m:r>
-          <m:rPr>
-            <m:sty m:val="p"/>
-          </m:rPr>
-          <w:rPr>
-            <w:rFonts w:ascii="Cambria Math" w:hAnsi="Cambria Math"/>
-          </w:rPr>
-          <m:t>,</m:t>
-        </m:r>
-        <m:r>
-          <w:rPr>
-            <w:rFonts w:ascii="Cambria Math" w:hAnsi="Cambria Math"/>
-          </w:rPr>
-          <m:t>11.98</m:t>
-        </m:r>
-        <m:r>
-          <m:rPr>
-            <m:sty m:val="p"/>
-          </m:rPr>
-          <w:rPr>
-            <w:rFonts w:ascii="Cambria Math" w:hAnsi="Cambria Math"/>
-          </w:rPr>
-          <m:t>]</m:t>
-        </m:r>
-      </m:oMath>
-      <w:r>
-        <w:t xml:space="preserve">, </w:t>
-      </w:r>
-      <m:oMath>
-        <m:r>
-          <w:rPr>
-            <w:rFonts w:ascii="Cambria Math" w:hAnsi="Cambria Math"/>
-          </w:rPr>
-          <m:t>t</m:t>
-        </m:r>
-        <m:r>
-          <m:rPr>
-            <m:sty m:val="p"/>
-          </m:rPr>
-          <w:rPr>
-            <w:rFonts w:ascii="Cambria Math" w:hAnsi="Cambria Math"/>
-          </w:rPr>
-          <m:t>(</m:t>
-        </m:r>
-        <m:r>
-          <w:rPr>
-            <w:rFonts w:ascii="Cambria Math" w:hAnsi="Cambria Math"/>
-          </w:rPr>
-          <m:t>1494</m:t>
-        </m:r>
-        <m:r>
-          <m:rPr>
-            <m:sty m:val="p"/>
-          </m:rPr>
-          <w:rPr>
-            <w:rFonts w:ascii="Cambria Math" w:hAnsi="Cambria Math"/>
-          </w:rPr>
-          <m:t>)=</m:t>
-        </m:r>
-        <m:r>
-          <w:rPr>
-            <w:rFonts w:ascii="Cambria Math" w:hAnsi="Cambria Math"/>
-          </w:rPr>
-          <m:t>6.54</m:t>
-        </m:r>
-      </m:oMath>
-      <w:r>
-        <w:t xml:space="preserve">, </w:t>
-      </w:r>
-      <m:oMath>
-        <m:r>
-          <w:rPr>
-            <w:rFonts w:ascii="Cambria Math" w:hAnsi="Cambria Math"/>
-          </w:rPr>
-          <m:t>p</m:t>
-        </m:r>
-        <m:r>
-          <m:rPr>
-            <m:sty m:val="p"/>
-          </m:rPr>
-          <w:rPr>
-            <w:rFonts w:ascii="Cambria Math" w:hAnsi="Cambria Math"/>
-          </w:rPr>
-          <m:t>&lt;</m:t>
-        </m:r>
-        <m:r>
-          <w:rPr>
-            <w:rFonts w:ascii="Cambria Math" w:hAnsi="Cambria Math"/>
-          </w:rPr>
-          <m:t>.001</m:t>
-        </m:r>
-      </m:oMath>
-      <w:r>
         <w:t>.</w:t>
       </w:r>
       <w:r>
@@ -2229,23 +2167,13 @@
         <w:tab/>
       </w:r>
       <w:r>
-        <w:t xml:space="preserve">In line with our hypotheses, lay consumers of multi-analyst studies with inconsistent results (compared to single-analyst studies) have lower posterior beliefs, find the results less credible, have less confidence in the average effect size estimate, and believe the results are more likely to stem from bias and error. Contrary to our hypotheses, we do not find that lay consumers of multi-analyst studies with consistent results (compared to single-analyst studies) have higher </w:t>
-      </w:r>
-      <w:r>
-        <w:lastRenderedPageBreak/>
-        <w:t xml:space="preserve">posterior beliefs, find the results more credible, have less confidence in the average effect size estimate, and believe the results are less likely to stem from bias and error: instead, they report significantly lower posterior beliefs and are more likely to believe the results stem from error (we did not find significant effects on ratings of credibility, confidence, or bias). </w:t>
+        <w:t>In line with our hypotheses, lay consumers of multi-analyst studies with inconsistent results (compared to single-analyst studies) have lower posterior beliefs, find the results less credible, have less confidence in the average effect size estimate, and believe the results are more likely to stem from bias and error. Contrary to our hypotheses, we do not find that lay consumers of multi-analyst studies with consistent results (compared to single-analyst studies) have higher posterior beliefs, find the results more credible, have less confidence in the average effect size estimate, and believe the results are less likely to stem from bias and error: instead, they report significantly lower posterior beliefs and are more likely to believe the results stem from error (we did not find significant effects on ratings of credibility, confidence, or bias). Figure 2 further clarifies the sway of multi-analyst vs. single-analyst studies, by displaying the distribution of prior and posterior beliefs across the three conditions.</w:t>
       </w:r>
       <w:r>
         <w:br/>
       </w:r>
       <w:r>
         <w:tab/>
-      </w:r>
-      <w:r>
-        <w:t>Figure 2 further clarifies the sway of multi-analyst vs. single-analyst studies, by displaying the distribution of prior and posterior beliefs across the three conditions.</w:t>
-      </w:r>
-      <w:r>
-        <w:t xml:space="preserve"> </w:t>
       </w:r>
       <w:r>
         <w:t xml:space="preserve">It is worth noting on the basis of Figure 2 and a post-hoc, one-sample </w:t>
@@ -2424,7 +2352,11 @@
         </m:r>
       </m:oMath>
       <w:r>
-        <w:t>.</w:t>
+        <w:t xml:space="preserve">. This finding clarifies that multi-analyst studies are not necessarily bad in absolute terms — however, when comparing to conventional, single-analyst scientific research, crowdsourced data analysis </w:t>
+      </w:r>
+      <w:r>
+        <w:lastRenderedPageBreak/>
+        <w:t>does not seem to provide an improvement in the sway and credibility of scientific research to lay consumers.</w:t>
       </w:r>
     </w:p>
     <w:p>
@@ -2443,11 +2375,7 @@
         <w:ind w:firstLine="0"/>
       </w:pPr>
       <w:r>
-        <w:t xml:space="preserve">From the proliferation of big team science and large-scale replication initiatives to preregistration and registered reports, several scientific fields have undergone significant reform with the well-intended goal of improving the reliability of scientific research. The multi-analyst approach comes with many worthy uses, from demonstrating the arbitrariness and impact of individual analytic choices to acknowledging the inherent variability of results and averaging across idiosyncratic analytic choices to obtain more accurate parameter estimates. However, as with any real-world intervention, scientific reform can have unintended consequences. Here, we focus on the effects of crowdsourcing data analysis, and find that the multi-analyst approach may have an unintended consequence. While instituted with the goal of improving the credibility of scientific research, lay consumers appear to resist the variability and lack of consensus that often comes with multi-analyst research. To our surprise, even when results generated by independent analysts </w:t>
-      </w:r>
-      <w:r>
-        <w:lastRenderedPageBreak/>
-        <w:t>are largely consistent, lay consumers are less likely to believe in the reported phenomenon and more likely to think that the findings stem from error and experimenter degrees of freedom.</w:t>
+        <w:t>From the proliferation of big team science and large-scale replication initiatives to preregistration and registered reports, several scientific fields have undergone significant reform with the well-intended goal of improving the reliability of scientific research. The multi-analyst approach comes with many worthy uses, from demonstrating the arbitrariness and impact of individual analytic choices to acknowledging the inherent variability of results and averaging across idiosyncratic analytic choices to obtain more accurate parameter estimates. However, as with any real-world intervention, scientific reform can have unintended consequences. Here, we focus on the effects of crowdsourcing data analysis, and find that the multi-analyst approach may have an unintended consequence. While instituted with the goal of improving the credibility of scientific research, lay consumers appear to resist the variability and lack of consensus that often comes with multi-analyst research. To our surprise, even when results generated by independent analysts are largely consistent, lay consumers are less likely to believe in the reported phenomenon and more likely to think that the findings stem from error and experimenter degrees of freedom.</w:t>
       </w:r>
     </w:p>
     <w:p>
@@ -2465,15 +2393,7 @@
         <w:ind w:firstLine="0"/>
       </w:pPr>
       <w:r>
-        <w:t xml:space="preserve">We thank Nicole Clare </w:t>
-      </w:r>
-      <w:proofErr w:type="spellStart"/>
-      <w:r>
-        <w:t>Kolmstetter</w:t>
-      </w:r>
-      <w:proofErr w:type="spellEnd"/>
-      <w:r>
-        <w:t xml:space="preserve"> for valuable assistance in the data collection. This manuscript was created using R (Version 4.0.5; R Core Team, 2021) and the R-packages </w:t>
+        <w:t xml:space="preserve">We thank Nicole Clare Kolmstetter for valuable assistance in the data collection. This manuscript was created using R (Version 4.0.5; R Core Team, 2021) and the R-packages </w:t>
       </w:r>
       <w:r>
         <w:rPr>
@@ -2485,7 +2405,6 @@
       <w:r>
         <w:t xml:space="preserve"> (Version 0.7.9.9000; Robinson, Hayes, &amp; Couch, 2021), </w:t>
       </w:r>
-      <w:proofErr w:type="spellStart"/>
       <w:r>
         <w:rPr>
           <w:i/>
@@ -2493,7 +2412,6 @@
         </w:rPr>
         <w:t>dplyr</w:t>
       </w:r>
-      <w:proofErr w:type="spellEnd"/>
       <w:r>
         <w:t xml:space="preserve"> (Version 1.0.7; Wickham, François, Henry, &amp; Müller, 2021), </w:t>
       </w:r>
@@ -2527,7 +2445,6 @@
       <w:r>
         <w:t xml:space="preserve"> (Version 1.0.1; Müller, 2020), </w:t>
       </w:r>
-      <w:proofErr w:type="spellStart"/>
       <w:r>
         <w:rPr>
           <w:i/>
@@ -2535,11 +2452,9 @@
         </w:rPr>
         <w:t>papaja</w:t>
       </w:r>
-      <w:proofErr w:type="spellEnd"/>
       <w:r>
         <w:t xml:space="preserve"> (Version 0.1.0.9997; Aust &amp; Barth, 2020), </w:t>
       </w:r>
-      <w:proofErr w:type="spellStart"/>
       <w:r>
         <w:rPr>
           <w:i/>
@@ -2547,11 +2462,13 @@
         </w:rPr>
         <w:t>purrr</w:t>
       </w:r>
-      <w:proofErr w:type="spellEnd"/>
-      <w:r>
-        <w:t xml:space="preserve"> (Version 0.3.4; Henry &amp; Wickham, 2020), </w:t>
-      </w:r>
-      <w:proofErr w:type="spellStart"/>
+      <w:r>
+        <w:t xml:space="preserve"> </w:t>
+      </w:r>
+      <w:r>
+        <w:lastRenderedPageBreak/>
+        <w:t xml:space="preserve">(Version 0.3.4; Henry &amp; Wickham, 2020), </w:t>
+      </w:r>
       <w:r>
         <w:rPr>
           <w:i/>
@@ -2559,11 +2476,9 @@
         </w:rPr>
         <w:t>raincloudplots</w:t>
       </w:r>
-      <w:proofErr w:type="spellEnd"/>
       <w:r>
         <w:t xml:space="preserve"> (Version 0.2.0; Allen et al., 2021), </w:t>
       </w:r>
-      <w:proofErr w:type="spellStart"/>
       <w:r>
         <w:rPr>
           <w:i/>
@@ -2571,11 +2486,9 @@
         </w:rPr>
         <w:t>readr</w:t>
       </w:r>
-      <w:proofErr w:type="spellEnd"/>
       <w:r>
         <w:t xml:space="preserve"> (Version 1.4.0; Wickham &amp; Hester, 2020), </w:t>
       </w:r>
-      <w:proofErr w:type="spellStart"/>
       <w:r>
         <w:rPr>
           <w:i/>
@@ -2583,51 +2496,9 @@
         </w:rPr>
         <w:t>rmarkdown</w:t>
       </w:r>
-      <w:proofErr w:type="spellEnd"/>
-      <w:r>
-        <w:t xml:space="preserve"> (Version 2.10; </w:t>
-      </w:r>
-      <w:proofErr w:type="spellStart"/>
-      <w:r>
-        <w:t>Xie</w:t>
-      </w:r>
-      <w:proofErr w:type="spellEnd"/>
-      <w:r>
-        <w:t xml:space="preserve">, Allaire, &amp; </w:t>
-      </w:r>
-      <w:proofErr w:type="spellStart"/>
-      <w:r>
-        <w:t>Grolemund</w:t>
-      </w:r>
-      <w:proofErr w:type="spellEnd"/>
-      <w:r>
-        <w:t xml:space="preserve">, 2018; </w:t>
-      </w:r>
-      <w:proofErr w:type="spellStart"/>
-      <w:r>
-        <w:t>Xie</w:t>
-      </w:r>
-      <w:proofErr w:type="spellEnd"/>
-      <w:r>
-        <w:t xml:space="preserve">, </w:t>
-      </w:r>
-      <w:proofErr w:type="spellStart"/>
-      <w:r>
-        <w:t>Dervieux</w:t>
-      </w:r>
-      <w:proofErr w:type="spellEnd"/>
-      <w:r>
-        <w:t xml:space="preserve">, &amp; </w:t>
-      </w:r>
-      <w:proofErr w:type="spellStart"/>
-      <w:r>
-        <w:t>Riederer</w:t>
-      </w:r>
-      <w:proofErr w:type="spellEnd"/>
-      <w:r>
-        <w:t xml:space="preserve">, 2020), and </w:t>
-      </w:r>
-      <w:proofErr w:type="spellStart"/>
+      <w:r>
+        <w:t xml:space="preserve"> (Version 2.11; Xie, Allaire, &amp; Grolemund, 2018; Xie, Dervieux, &amp; Riederer, 2020), and </w:t>
+      </w:r>
       <w:r>
         <w:rPr>
           <w:i/>
@@ -2635,7 +2506,6 @@
         </w:rPr>
         <w:t>tinylabels</w:t>
       </w:r>
-      <w:proofErr w:type="spellEnd"/>
       <w:r>
         <w:t xml:space="preserve"> (Version 0.2.1; Barth, 2021).</w:t>
       </w:r>
@@ -2702,36 +2572,37 @@
       <w:pPr>
         <w:pStyle w:val="Bibliography"/>
       </w:pPr>
-      <w:bookmarkStart w:id="9" w:name="ref-R-raincloudplots"/>
+      <w:bookmarkStart w:id="9" w:name="ref-aczel2020"/>
       <w:bookmarkStart w:id="10" w:name="refs"/>
       <w:r>
-        <w:t xml:space="preserve"> Allen et al. (2021). </w:t>
-      </w:r>
-      <w:proofErr w:type="spellStart"/>
+        <w:t xml:space="preserve">Aczel, B., Hoekstra, R., Gelman, A., Wagenmakers, E.-J., Klugkist, I. G., Rouder, J. N., … van Ravenzwaaij, D. (2020). Discussion points for Bayesian inference. </w:t>
+      </w:r>
       <w:r>
         <w:rPr>
           <w:i/>
           <w:iCs/>
         </w:rPr>
-        <w:t>Raincloudplots</w:t>
-      </w:r>
-      <w:proofErr w:type="spellEnd"/>
+        <w:t>Nature Human Behaviour</w:t>
+      </w:r>
+      <w:r>
+        <w:t xml:space="preserve">, </w:t>
+      </w:r>
       <w:r>
         <w:rPr>
           <w:i/>
           <w:iCs/>
         </w:rPr>
-        <w:t>: The easy way to create raincloud plots</w:t>
-      </w:r>
-      <w:r>
-        <w:t xml:space="preserve">. Retrieved from </w:t>
+        <w:t>4</w:t>
+      </w:r>
+      <w:r>
+        <w:t xml:space="preserve">(6), 561–563. </w:t>
       </w:r>
       <w:hyperlink r:id="rId16">
         <w:r>
           <w:rPr>
             <w:rStyle w:val="Hyperlink"/>
           </w:rPr>
-          <w:t>https://github.com/jorvlan/raincloudplots</w:t>
+          <w:t>https://doi.org/10.1038/s41562-019-0807-z</w:t>
         </w:r>
       </w:hyperlink>
     </w:p>
@@ -2739,31 +2610,50 @@
       <w:pPr>
         <w:pStyle w:val="Bibliography"/>
       </w:pPr>
-      <w:bookmarkStart w:id="11" w:name="ref-R-papaja"/>
+      <w:bookmarkStart w:id="11" w:name="ref-R-raincloudplots"/>
       <w:bookmarkEnd w:id="9"/>
       <w:r>
-        <w:t xml:space="preserve">Aust, F., &amp; Barth, M. (2020). </w:t>
-      </w:r>
-      <w:proofErr w:type="spellStart"/>
+        <w:t xml:space="preserve"> Allen et al. (2021). </w:t>
+      </w:r>
       <w:r>
         <w:rPr>
           <w:i/>
           <w:iCs/>
         </w:rPr>
-        <w:t>papaja</w:t>
-      </w:r>
-      <w:proofErr w:type="spellEnd"/>
+        <w:t>Raincloudplots: The easy way to create raincloud plots</w:t>
+      </w:r>
+      <w:r>
+        <w:t xml:space="preserve">. Retrieved from </w:t>
+      </w:r>
+      <w:hyperlink r:id="rId17">
+        <w:r>
+          <w:rPr>
+            <w:rStyle w:val="Hyperlink"/>
+          </w:rPr>
+          <w:t>https://github.com/jorvlan/raincloudplots</w:t>
+        </w:r>
+      </w:hyperlink>
+    </w:p>
+    <w:p>
+      <w:pPr>
+        <w:pStyle w:val="Bibliography"/>
+      </w:pPr>
+      <w:bookmarkStart w:id="12" w:name="ref-R-papaja"/>
+      <w:bookmarkEnd w:id="11"/>
+      <w:r>
+        <w:t xml:space="preserve">Aust, F., &amp; Barth, M. (2020). </w:t>
+      </w:r>
       <w:r>
         <w:rPr>
           <w:i/>
           <w:iCs/>
         </w:rPr>
-        <w:t>: Prepare reproducible APA journal articles with R Markdown</w:t>
+        <w:t>papaja: Prepare reproducible APA journal articles with R Markdown</w:t>
       </w:r>
       <w:r>
         <w:t xml:space="preserve">. Retrieved from </w:t>
       </w:r>
-      <w:hyperlink r:id="rId17">
+      <w:hyperlink r:id="rId18">
         <w:r>
           <w:rPr>
             <w:rStyle w:val="Hyperlink"/>
@@ -2776,68 +2666,50 @@
       <w:pPr>
         <w:pStyle w:val="Bibliography"/>
       </w:pPr>
-      <w:bookmarkStart w:id="12" w:name="ref-R-tinylabels"/>
-      <w:bookmarkEnd w:id="11"/>
+      <w:bookmarkStart w:id="13" w:name="ref-R-tinylabels"/>
+      <w:bookmarkEnd w:id="12"/>
       <w:r>
         <w:t xml:space="preserve">Barth, M. (2021). </w:t>
       </w:r>
-      <w:proofErr w:type="spellStart"/>
       <w:r>
         <w:rPr>
           <w:i/>
           <w:iCs/>
         </w:rPr>
-        <w:t>tinylabels</w:t>
-      </w:r>
-      <w:proofErr w:type="spellEnd"/>
+        <w:t>tinylabels: Lightweight variable labels</w:t>
+      </w:r>
+      <w:r>
+        <w:t xml:space="preserve">. Retrieved from </w:t>
+      </w:r>
+      <w:hyperlink r:id="rId19">
+        <w:r>
+          <w:rPr>
+            <w:rStyle w:val="Hyperlink"/>
+          </w:rPr>
+          <w:t>https://github.com/mariusbarth/tinylabels</w:t>
+        </w:r>
+      </w:hyperlink>
+    </w:p>
+    <w:p>
+      <w:pPr>
+        <w:pStyle w:val="Bibliography"/>
+      </w:pPr>
+      <w:bookmarkStart w:id="14" w:name="ref-R-purrr"/>
+      <w:bookmarkEnd w:id="13"/>
+      <w:r>
+        <w:t xml:space="preserve">Henry, L., &amp; Wickham, H. (2020). </w:t>
+      </w:r>
       <w:r>
         <w:rPr>
           <w:i/>
           <w:iCs/>
         </w:rPr>
-        <w:t>: Lightweight variable labels</w:t>
+        <w:t>Purrr: Functional programming tools</w:t>
       </w:r>
       <w:r>
         <w:t xml:space="preserve">. Retrieved from </w:t>
       </w:r>
-      <w:hyperlink r:id="rId18">
-        <w:r>
-          <w:rPr>
-            <w:rStyle w:val="Hyperlink"/>
-          </w:rPr>
-          <w:t>https://github.com/mariusbarth/tinylabels</w:t>
-        </w:r>
-      </w:hyperlink>
-    </w:p>
-    <w:p>
-      <w:pPr>
-        <w:pStyle w:val="Bibliography"/>
-      </w:pPr>
-      <w:bookmarkStart w:id="13" w:name="ref-R-purrr"/>
-      <w:bookmarkEnd w:id="12"/>
-      <w:r>
-        <w:t xml:space="preserve">Henry, L., &amp; Wickham, H. (2020). </w:t>
-      </w:r>
-      <w:proofErr w:type="spellStart"/>
-      <w:r>
-        <w:rPr>
-          <w:i/>
-          <w:iCs/>
-        </w:rPr>
-        <w:t>Purrr</w:t>
-      </w:r>
-      <w:proofErr w:type="spellEnd"/>
-      <w:r>
-        <w:rPr>
-          <w:i/>
-          <w:iCs/>
-        </w:rPr>
-        <w:t>: Functional programming tools</w:t>
-      </w:r>
-      <w:r>
-        <w:t xml:space="preserve">. Retrieved from </w:t>
-      </w:r>
-      <w:hyperlink r:id="rId19">
+      <w:hyperlink r:id="rId20">
         <w:r>
           <w:rPr>
             <w:rStyle w:val="Hyperlink"/>
@@ -2850,8 +2722,8 @@
       <w:pPr>
         <w:pStyle w:val="Bibliography"/>
       </w:pPr>
-      <w:bookmarkStart w:id="14" w:name="ref-R-glue"/>
-      <w:bookmarkEnd w:id="13"/>
+      <w:bookmarkStart w:id="15" w:name="ref-R-glue"/>
+      <w:bookmarkEnd w:id="14"/>
       <w:r>
         <w:t xml:space="preserve">Hester, J. (2020). </w:t>
       </w:r>
@@ -2865,7 +2737,7 @@
       <w:r>
         <w:t xml:space="preserve">. Retrieved from </w:t>
       </w:r>
-      <w:hyperlink r:id="rId20">
+      <w:hyperlink r:id="rId21">
         <w:r>
           <w:rPr>
             <w:rStyle w:val="Hyperlink"/>
@@ -2878,15 +2750,10 @@
       <w:pPr>
         <w:pStyle w:val="Bibliography"/>
       </w:pPr>
-      <w:bookmarkStart w:id="15" w:name="ref-hornsey2017"/>
-      <w:bookmarkEnd w:id="14"/>
-      <w:proofErr w:type="spellStart"/>
-      <w:r>
-        <w:t>Hornsey</w:t>
-      </w:r>
-      <w:proofErr w:type="spellEnd"/>
-      <w:r>
-        <w:t xml:space="preserve">, M. J., &amp; Fielding, K. S. (2017). Attitude roots and Jiu Jitsu persuasion: Understanding and overcoming the motivated rejection of science. </w:t>
+      <w:bookmarkStart w:id="16" w:name="ref-hornsey2017"/>
+      <w:bookmarkEnd w:id="15"/>
+      <w:r>
+        <w:t xml:space="preserve">Hornsey, M. J., &amp; Fielding, K. S. (2017). Attitude roots and Jiu Jitsu persuasion: Understanding and overcoming the motivated rejection of science. </w:t>
       </w:r>
       <w:r>
         <w:rPr>
@@ -2908,7 +2775,7 @@
       <w:r>
         <w:t xml:space="preserve">(5), 459–473. </w:t>
       </w:r>
-      <w:hyperlink r:id="rId21">
+      <w:hyperlink r:id="rId22">
         <w:r>
           <w:rPr>
             <w:rStyle w:val="Hyperlink"/>
@@ -2921,8 +2788,85 @@
       <w:pPr>
         <w:pStyle w:val="Bibliography"/>
       </w:pPr>
-      <w:bookmarkStart w:id="16" w:name="ref-R-here"/>
-      <w:bookmarkEnd w:id="15"/>
+      <w:bookmarkStart w:id="17" w:name="ref-jick1979"/>
+      <w:bookmarkEnd w:id="16"/>
+      <w:r>
+        <w:t xml:space="preserve">Jick, T. D. (1979). Mixing Qualitative and Quantitative Methods: Triangulation in Action. </w:t>
+      </w:r>
+      <w:r>
+        <w:rPr>
+          <w:i/>
+          <w:iCs/>
+        </w:rPr>
+        <w:t>Administrative Science Quarterly</w:t>
+      </w:r>
+      <w:r>
+        <w:t xml:space="preserve">, </w:t>
+      </w:r>
+      <w:r>
+        <w:rPr>
+          <w:i/>
+          <w:iCs/>
+        </w:rPr>
+        <w:t>24</w:t>
+      </w:r>
+      <w:r>
+        <w:t xml:space="preserve">(4), 602–611. </w:t>
+      </w:r>
+      <w:hyperlink r:id="rId23">
+        <w:r>
+          <w:rPr>
+            <w:rStyle w:val="Hyperlink"/>
+          </w:rPr>
+          <w:t>https://doi.org/10.2307/2392366</w:t>
+        </w:r>
+      </w:hyperlink>
+    </w:p>
+    <w:p>
+      <w:pPr>
+        <w:pStyle w:val="Bibliography"/>
+      </w:pPr>
+      <w:bookmarkStart w:id="18" w:name="ref-munoz2018"/>
+      <w:bookmarkEnd w:id="17"/>
+      <w:r>
+        <w:lastRenderedPageBreak/>
+        <w:t xml:space="preserve">Muñoz, J., &amp; Young, C. (2018). We Ran 9 Billion Regressions: Eliminating False Positives through Computational Model Robustness. </w:t>
+      </w:r>
+      <w:r>
+        <w:rPr>
+          <w:i/>
+          <w:iCs/>
+        </w:rPr>
+        <w:t>Sociological Methodology</w:t>
+      </w:r>
+      <w:r>
+        <w:t xml:space="preserve">, </w:t>
+      </w:r>
+      <w:r>
+        <w:rPr>
+          <w:i/>
+          <w:iCs/>
+        </w:rPr>
+        <w:t>48</w:t>
+      </w:r>
+      <w:r>
+        <w:t xml:space="preserve">(1), 1–33. </w:t>
+      </w:r>
+      <w:hyperlink r:id="rId24">
+        <w:r>
+          <w:rPr>
+            <w:rStyle w:val="Hyperlink"/>
+          </w:rPr>
+          <w:t>https://doi.org/10.1177/0081175018777988</w:t>
+        </w:r>
+      </w:hyperlink>
+    </w:p>
+    <w:p>
+      <w:pPr>
+        <w:pStyle w:val="Bibliography"/>
+      </w:pPr>
+      <w:bookmarkStart w:id="19" w:name="ref-R-here"/>
+      <w:bookmarkEnd w:id="18"/>
       <w:r>
         <w:t xml:space="preserve">Müller, K. (2020). </w:t>
       </w:r>
@@ -2936,7 +2880,7 @@
       <w:r>
         <w:t xml:space="preserve">. Retrieved from </w:t>
       </w:r>
-      <w:hyperlink r:id="rId22">
+      <w:hyperlink r:id="rId25">
         <w:r>
           <w:rPr>
             <w:rStyle w:val="Hyperlink"/>
@@ -2949,23 +2893,10 @@
       <w:pPr>
         <w:pStyle w:val="Bibliography"/>
       </w:pPr>
-      <w:bookmarkStart w:id="17" w:name="ref-pashler2012"/>
-      <w:bookmarkEnd w:id="16"/>
-      <w:proofErr w:type="spellStart"/>
-      <w:r>
-        <w:t>Pashler</w:t>
-      </w:r>
-      <w:proofErr w:type="spellEnd"/>
-      <w:r>
-        <w:t xml:space="preserve">, H., &amp; </w:t>
-      </w:r>
-      <w:proofErr w:type="spellStart"/>
-      <w:r>
-        <w:t>Wagenmakers</w:t>
-      </w:r>
-      <w:proofErr w:type="spellEnd"/>
-      <w:r>
-        <w:t xml:space="preserve">, E. (2012). Editors’ Introduction to the Special Section on Replicability in Psychological Science: A Crisis of Confidence? </w:t>
+      <w:bookmarkStart w:id="20" w:name="ref-pashler2012"/>
+      <w:bookmarkEnd w:id="19"/>
+      <w:r>
+        <w:t xml:space="preserve">Pashler, H., &amp; Wagenmakers, E. (2012). Editors’ Introduction to the Special Section on Replicability in Psychological Science: A Crisis of Confidence? </w:t>
       </w:r>
       <w:r>
         <w:rPr>
@@ -2987,7 +2918,7 @@
       <w:r>
         <w:t xml:space="preserve">(6), 528–530. </w:t>
       </w:r>
-      <w:hyperlink r:id="rId23">
+      <w:hyperlink r:id="rId26">
         <w:r>
           <w:rPr>
             <w:rStyle w:val="Hyperlink"/>
@@ -3000,10 +2931,9 @@
       <w:pPr>
         <w:pStyle w:val="Bibliography"/>
       </w:pPr>
-      <w:bookmarkStart w:id="18" w:name="ref-R-base"/>
-      <w:bookmarkEnd w:id="17"/>
-      <w:r>
-        <w:lastRenderedPageBreak/>
+      <w:bookmarkStart w:id="21" w:name="ref-R-base"/>
+      <w:bookmarkEnd w:id="20"/>
+      <w:r>
         <w:t xml:space="preserve">R Core Team. (2021). </w:t>
       </w:r>
       <w:r>
@@ -3016,7 +2946,7 @@
       <w:r>
         <w:t xml:space="preserve">. Vienna, Austria: R Foundation for Statistical Computing. Retrieved from </w:t>
       </w:r>
-      <w:hyperlink r:id="rId24">
+      <w:hyperlink r:id="rId27">
         <w:r>
           <w:rPr>
             <w:rStyle w:val="Hyperlink"/>
@@ -3029,8 +2959,8 @@
       <w:pPr>
         <w:pStyle w:val="Bibliography"/>
       </w:pPr>
-      <w:bookmarkStart w:id="19" w:name="ref-R-broom"/>
-      <w:bookmarkEnd w:id="18"/>
+      <w:bookmarkStart w:id="22" w:name="ref-R-broom"/>
+      <w:bookmarkEnd w:id="21"/>
       <w:r>
         <w:t xml:space="preserve">Robinson, D., Hayes, A., &amp; Couch, S. (2021). </w:t>
       </w:r>
@@ -3039,17 +2969,8 @@
           <w:i/>
           <w:iCs/>
         </w:rPr>
-        <w:t xml:space="preserve">Broom: Convert statistical objects into tidy </w:t>
-      </w:r>
-      <w:proofErr w:type="spellStart"/>
-      <w:r>
-        <w:rPr>
-          <w:i/>
-          <w:iCs/>
-        </w:rPr>
-        <w:t>tibbles</w:t>
-      </w:r>
-      <w:proofErr w:type="spellEnd"/>
+        <w:t>Broom: Convert statistical objects into tidy tibbles</w:t>
+      </w:r>
       <w:r>
         <w:t>.</w:t>
       </w:r>
@@ -3058,26 +2979,10 @@
       <w:pPr>
         <w:pStyle w:val="Bibliography"/>
       </w:pPr>
-      <w:bookmarkStart w:id="20" w:name="ref-uhlmann2019"/>
-      <w:bookmarkEnd w:id="19"/>
-      <w:r>
-        <w:t xml:space="preserve">Uhlmann, E. L., Ebersole, C. R., </w:t>
-      </w:r>
-      <w:proofErr w:type="spellStart"/>
-      <w:r>
-        <w:t>Chartier</w:t>
-      </w:r>
-      <w:proofErr w:type="spellEnd"/>
-      <w:r>
-        <w:t xml:space="preserve">, C. R., Errington, T. M., Kidwell, M. C., Lai, C. K., … </w:t>
-      </w:r>
-      <w:proofErr w:type="spellStart"/>
-      <w:r>
-        <w:t>Nosek</w:t>
-      </w:r>
-      <w:proofErr w:type="spellEnd"/>
-      <w:r>
-        <w:t xml:space="preserve">, B. A. (2019). Scientific Utopia III: Crowdsourcing Science. </w:t>
+      <w:bookmarkStart w:id="23" w:name="ref-steegen2016"/>
+      <w:bookmarkEnd w:id="22"/>
+      <w:r>
+        <w:t xml:space="preserve">Steegen, S., Tuerlinckx, F., Gelman, A., &amp; Vanpaemel, W. (2016). Increasing Transparency Through a Multiverse Analysis. </w:t>
       </w:r>
       <w:r>
         <w:rPr>
@@ -3094,12 +2999,88 @@
           <w:i/>
           <w:iCs/>
         </w:rPr>
+        <w:t>11</w:t>
+      </w:r>
+      <w:r>
+        <w:t xml:space="preserve">(5), 702–712. </w:t>
+      </w:r>
+      <w:hyperlink r:id="rId28">
+        <w:r>
+          <w:rPr>
+            <w:rStyle w:val="Hyperlink"/>
+          </w:rPr>
+          <w:t>https://doi.org/10.1177/1745691616658637</w:t>
+        </w:r>
+      </w:hyperlink>
+    </w:p>
+    <w:p>
+      <w:pPr>
+        <w:pStyle w:val="Bibliography"/>
+      </w:pPr>
+      <w:bookmarkStart w:id="24" w:name="ref-turner2017"/>
+      <w:bookmarkEnd w:id="23"/>
+      <w:r>
+        <w:t xml:space="preserve">Turner, S. F., Cardinal, L. B., &amp; Burton, R. M. (2017). Research Design for Mixed Methods: A Triangulation-based Framework and Roadmap. </w:t>
+      </w:r>
+      <w:r>
+        <w:rPr>
+          <w:i/>
+          <w:iCs/>
+        </w:rPr>
+        <w:t>Organizational Research Methods</w:t>
+      </w:r>
+      <w:r>
+        <w:t xml:space="preserve">, </w:t>
+      </w:r>
+      <w:r>
+        <w:rPr>
+          <w:i/>
+          <w:iCs/>
+        </w:rPr>
+        <w:t>20</w:t>
+      </w:r>
+      <w:r>
+        <w:t xml:space="preserve">(2), 243–267. </w:t>
+      </w:r>
+      <w:hyperlink r:id="rId29">
+        <w:r>
+          <w:rPr>
+            <w:rStyle w:val="Hyperlink"/>
+          </w:rPr>
+          <w:t>https://doi.org/10.1177/1094428115610808</w:t>
+        </w:r>
+      </w:hyperlink>
+    </w:p>
+    <w:p>
+      <w:pPr>
+        <w:pStyle w:val="Bibliography"/>
+      </w:pPr>
+      <w:bookmarkStart w:id="25" w:name="ref-uhlmann2019"/>
+      <w:bookmarkEnd w:id="24"/>
+      <w:r>
+        <w:t xml:space="preserve">Uhlmann, E. L., Ebersole, C. R., Chartier, C. R., Errington, T. M., Kidwell, M. C., Lai, C. K., … Nosek, B. A. (2019). Scientific Utopia III: Crowdsourcing Science. </w:t>
+      </w:r>
+      <w:r>
+        <w:rPr>
+          <w:i/>
+          <w:iCs/>
+        </w:rPr>
+        <w:t>Perspectives on Psychological Science</w:t>
+      </w:r>
+      <w:r>
+        <w:t xml:space="preserve">, </w:t>
+      </w:r>
+      <w:r>
+        <w:rPr>
+          <w:i/>
+          <w:iCs/>
+        </w:rPr>
         <w:t>14</w:t>
       </w:r>
       <w:r>
         <w:t xml:space="preserve">(5), 711–733. </w:t>
       </w:r>
-      <w:hyperlink r:id="rId25">
+      <w:hyperlink r:id="rId30">
         <w:r>
           <w:rPr>
             <w:rStyle w:val="Hyperlink"/>
@@ -3112,9 +3093,10 @@
       <w:pPr>
         <w:pStyle w:val="Bibliography"/>
       </w:pPr>
-      <w:bookmarkStart w:id="21" w:name="ref-R-ggplot2"/>
-      <w:bookmarkEnd w:id="20"/>
-      <w:r>
+      <w:bookmarkStart w:id="26" w:name="ref-R-ggplot2"/>
+      <w:bookmarkEnd w:id="25"/>
+      <w:r>
+        <w:lastRenderedPageBreak/>
         <w:t xml:space="preserve">Wickham, H. (2016). </w:t>
       </w:r>
       <w:r>
@@ -3127,7 +3109,7 @@
       <w:r>
         <w:t xml:space="preserve">. Springer-Verlag New York. Retrieved from </w:t>
       </w:r>
-      <w:hyperlink r:id="rId26">
+      <w:hyperlink r:id="rId31">
         <w:r>
           <w:rPr>
             <w:rStyle w:val="Hyperlink"/>
@@ -3140,68 +3122,50 @@
       <w:pPr>
         <w:pStyle w:val="Bibliography"/>
       </w:pPr>
-      <w:bookmarkStart w:id="22" w:name="ref-R-dplyr"/>
-      <w:bookmarkEnd w:id="21"/>
+      <w:bookmarkStart w:id="27" w:name="ref-R-dplyr"/>
+      <w:bookmarkEnd w:id="26"/>
       <w:r>
         <w:t xml:space="preserve">Wickham, H., François, R., Henry, L., &amp; Müller, K. (2021). </w:t>
       </w:r>
-      <w:proofErr w:type="spellStart"/>
       <w:r>
         <w:rPr>
           <w:i/>
           <w:iCs/>
         </w:rPr>
-        <w:t>Dplyr</w:t>
-      </w:r>
-      <w:proofErr w:type="spellEnd"/>
+        <w:t>Dplyr: A grammar of data manipulation</w:t>
+      </w:r>
+      <w:r>
+        <w:t xml:space="preserve">. Retrieved from </w:t>
+      </w:r>
+      <w:hyperlink r:id="rId32">
+        <w:r>
+          <w:rPr>
+            <w:rStyle w:val="Hyperlink"/>
+          </w:rPr>
+          <w:t>https://CRAN.R-project.org/package=dplyr</w:t>
+        </w:r>
+      </w:hyperlink>
+    </w:p>
+    <w:p>
+      <w:pPr>
+        <w:pStyle w:val="Bibliography"/>
+      </w:pPr>
+      <w:bookmarkStart w:id="28" w:name="ref-R-readr"/>
+      <w:bookmarkEnd w:id="27"/>
+      <w:r>
+        <w:t xml:space="preserve">Wickham, H., &amp; Hester, J. (2020). </w:t>
+      </w:r>
       <w:r>
         <w:rPr>
           <w:i/>
           <w:iCs/>
         </w:rPr>
-        <w:t>: A grammar of data manipulation</w:t>
+        <w:t>Readr: Read rectangular text data</w:t>
       </w:r>
       <w:r>
         <w:t xml:space="preserve">. Retrieved from </w:t>
       </w:r>
-      <w:hyperlink r:id="rId27">
-        <w:r>
-          <w:rPr>
-            <w:rStyle w:val="Hyperlink"/>
-          </w:rPr>
-          <w:t>https://CRAN.R-project.org/package=dplyr</w:t>
-        </w:r>
-      </w:hyperlink>
-    </w:p>
-    <w:p>
-      <w:pPr>
-        <w:pStyle w:val="Bibliography"/>
-      </w:pPr>
-      <w:bookmarkStart w:id="23" w:name="ref-R-readr"/>
-      <w:bookmarkEnd w:id="22"/>
-      <w:r>
-        <w:t xml:space="preserve">Wickham, H., &amp; Hester, J. (2020). </w:t>
-      </w:r>
-      <w:proofErr w:type="spellStart"/>
-      <w:r>
-        <w:rPr>
-          <w:i/>
-          <w:iCs/>
-        </w:rPr>
-        <w:t>Readr</w:t>
-      </w:r>
-      <w:proofErr w:type="spellEnd"/>
-      <w:r>
-        <w:rPr>
-          <w:i/>
-          <w:iCs/>
-        </w:rPr>
-        <w:t>: Read rectangular text data</w:t>
-      </w:r>
-      <w:r>
-        <w:t xml:space="preserve">. Retrieved from </w:t>
-      </w:r>
-      <w:hyperlink r:id="rId28">
+      <w:hyperlink r:id="rId33">
         <w:r>
           <w:rPr>
             <w:rStyle w:val="Hyperlink"/>
@@ -3214,23 +3178,10 @@
       <w:pPr>
         <w:pStyle w:val="Bibliography"/>
       </w:pPr>
-      <w:bookmarkStart w:id="24" w:name="ref-R-rmarkdown_a"/>
-      <w:bookmarkEnd w:id="23"/>
-      <w:proofErr w:type="spellStart"/>
-      <w:r>
-        <w:t>Xie</w:t>
-      </w:r>
-      <w:proofErr w:type="spellEnd"/>
-      <w:r>
-        <w:t xml:space="preserve">, Y., Allaire, J. J., &amp; </w:t>
-      </w:r>
-      <w:proofErr w:type="spellStart"/>
-      <w:r>
-        <w:t>Grolemund</w:t>
-      </w:r>
-      <w:proofErr w:type="spellEnd"/>
-      <w:r>
-        <w:t xml:space="preserve">, G. (2018). </w:t>
+      <w:bookmarkStart w:id="29" w:name="ref-R-rmarkdown_a"/>
+      <w:bookmarkEnd w:id="28"/>
+      <w:r>
+        <w:t xml:space="preserve">Xie, Y., Allaire, J. J., &amp; Grolemund, G. (2018). </w:t>
       </w:r>
       <w:r>
         <w:rPr>
@@ -3242,7 +3193,7 @@
       <w:r>
         <w:t xml:space="preserve">. Boca Raton, Florida: Chapman; Hall/CRC. Retrieved from </w:t>
       </w:r>
-      <w:hyperlink r:id="rId29">
+      <w:hyperlink r:id="rId34">
         <w:r>
           <w:rPr>
             <w:rStyle w:val="Hyperlink"/>
@@ -3255,31 +3206,10 @@
       <w:pPr>
         <w:pStyle w:val="Bibliography"/>
       </w:pPr>
-      <w:bookmarkStart w:id="25" w:name="ref-R-rmarkdown_b"/>
-      <w:bookmarkEnd w:id="24"/>
-      <w:proofErr w:type="spellStart"/>
-      <w:r>
-        <w:t>Xie</w:t>
-      </w:r>
-      <w:proofErr w:type="spellEnd"/>
-      <w:r>
-        <w:t xml:space="preserve">, Y., </w:t>
-      </w:r>
-      <w:proofErr w:type="spellStart"/>
-      <w:r>
-        <w:t>Dervieux</w:t>
-      </w:r>
-      <w:proofErr w:type="spellEnd"/>
-      <w:r>
-        <w:t xml:space="preserve">, C., &amp; </w:t>
-      </w:r>
-      <w:proofErr w:type="spellStart"/>
-      <w:r>
-        <w:t>Riederer</w:t>
-      </w:r>
-      <w:proofErr w:type="spellEnd"/>
-      <w:r>
-        <w:t xml:space="preserve">, E. (2020). </w:t>
+      <w:bookmarkStart w:id="30" w:name="ref-R-rmarkdown_b"/>
+      <w:bookmarkEnd w:id="29"/>
+      <w:r>
+        <w:t xml:space="preserve">Xie, Y., Dervieux, C., &amp; Riederer, E. (2020). </w:t>
       </w:r>
       <w:r>
         <w:rPr>
@@ -3291,7 +3221,7 @@
       <w:r>
         <w:t xml:space="preserve">. Boca Raton, Florida: Chapman; Hall/CRC. Retrieved from </w:t>
       </w:r>
-      <w:hyperlink r:id="rId30">
+      <w:hyperlink r:id="rId35">
         <w:r>
           <w:rPr>
             <w:rStyle w:val="Hyperlink"/>
@@ -3301,7 +3231,7 @@
       </w:hyperlink>
     </w:p>
     <w:bookmarkEnd w:id="10"/>
-    <w:bookmarkEnd w:id="25"/>
+    <w:bookmarkEnd w:id="30"/>
     <w:p>
       <w:r>
         <w:br w:type="page"/>
@@ -3311,7 +3241,7 @@
       <w:pPr>
         <w:pStyle w:val="Heading1"/>
       </w:pPr>
-      <w:bookmarkStart w:id="26" w:name="tables-and-figures"/>
+      <w:bookmarkStart w:id="31" w:name="tables-and-figures"/>
       <w:bookmarkEnd w:id="8"/>
       <w:r>
         <w:lastRenderedPageBreak/>
@@ -3322,7 +3252,7 @@
       <w:pPr>
         <w:pStyle w:val="Heading2"/>
       </w:pPr>
-      <w:bookmarkStart w:id="27" w:name="table-1"/>
+      <w:bookmarkStart w:id="32" w:name="table-1"/>
       <w:r>
         <w:t>Table 1</w:t>
       </w:r>
@@ -3340,6 +3270,7 @@
         <w:tblStyle w:val="Table"/>
         <w:tblW w:w="0" w:type="pct"/>
         <w:tblLook w:val="0020" w:firstRow="1" w:lastRow="0" w:firstColumn="0" w:lastColumn="0" w:noHBand="0" w:noVBand="0"/>
+        <w:tblCaption w:val="Predicted direction of effects for all dependent variables, compared to the single-analyst condition and controlling for prior beliefs"/>
       </w:tblPr>
       <w:tblGrid>
         <w:gridCol w:w="1650"/>
@@ -3664,23 +3595,15 @@
         <w:t>Note</w:t>
       </w:r>
       <w:r>
-        <w:t xml:space="preserve">. Table 1 indicates the predicted direction of the effect for each of the five dependent variables, compared to the single-analyst condition and controlling for prior beliefs. For example, we hypothesized that, compared to a single-analyst </w:t>
-      </w:r>
-      <w:proofErr w:type="gramStart"/>
-      <w:r>
-        <w:t>study</w:t>
-      </w:r>
-      <w:proofErr w:type="gramEnd"/>
-      <w:r>
-        <w:t xml:space="preserve"> and controlling for prior beliefs, ratings of credibility would be greater in the multi-analyst: consistent condition and lower in the multi-analyst: inconsistent condition.</w:t>
+        <w:t>. Table 1 indicates the predicted direction of the effect for each of the five dependent variables, compared to the single-analyst condition and controlling for prior beliefs. For example, we hypothesized that, compared to a single-analyst study and controlling for prior beliefs, ratings of credibility would be greater in the multi-analyst: consistent condition and lower in the multi-analyst: inconsistent condition.</w:t>
       </w:r>
     </w:p>
     <w:p>
       <w:pPr>
         <w:pStyle w:val="Heading2"/>
       </w:pPr>
-      <w:bookmarkStart w:id="28" w:name="figure-1"/>
-      <w:bookmarkEnd w:id="27"/>
+      <w:bookmarkStart w:id="33" w:name="figure-1"/>
+      <w:bookmarkEnd w:id="32"/>
       <w:r>
         <w:lastRenderedPageBreak/>
         <w:t>Figure 1</w:t>
@@ -3706,7 +3629,7 @@
           <w:noProof/>
         </w:rPr>
         <w:drawing>
-          <wp:inline distT="0" distB="0" distL="0" distR="0" wp14:anchorId="0A001CB2" wp14:editId="4159938F">
+          <wp:inline distT="0" distB="0" distL="0" distR="0" wp14:anchorId="0624131C" wp14:editId="30FDDAA9">
             <wp:extent cx="5969000" cy="4263571"/>
             <wp:effectExtent l="0" t="0" r="0" b="0"/>
             <wp:docPr id="1" name="Picture"/>
@@ -3721,7 +3644,7 @@
                     </pic:cNvPicPr>
                   </pic:nvPicPr>
                   <pic:blipFill>
-                    <a:blip r:embed="rId31"/>
+                    <a:blip r:embed="rId36"/>
                     <a:stretch>
                       <a:fillRect/>
                     </a:stretch>
@@ -3758,13 +3681,7 @@
         <w:t>Note.</w:t>
       </w:r>
       <w:r>
-        <w:t xml:space="preserve"> Figure 1 displays coefficient estimates (and 95% confidence intervals) of </w:t>
-      </w:r>
-      <w:r>
-        <w:t>posterior beliefs, credibility, confidence, bias, error, and discretion</w:t>
-      </w:r>
-      <w:r>
-        <w:t xml:space="preserve"> in the two multi-analyst conditions, compared to the single-analyst condition (and controlling for prior beliefs).</w:t>
+        <w:t xml:space="preserve"> Figure 1 displays coefficient estimates (and 95% confidence intervals) of posterior beliefs, credibility, confidence, bias, error, and discretion in the two multi-analyst conditions, compared to the single-analyst condition (and controlling for prior beliefs).</w:t>
       </w:r>
     </w:p>
     <w:p>
@@ -3776,8 +3693,8 @@
       <w:pPr>
         <w:pStyle w:val="Heading2"/>
       </w:pPr>
-      <w:bookmarkStart w:id="29" w:name="figure-2"/>
-      <w:bookmarkEnd w:id="28"/>
+      <w:bookmarkStart w:id="34" w:name="figure-2"/>
+      <w:bookmarkEnd w:id="33"/>
       <w:r>
         <w:lastRenderedPageBreak/>
         <w:t>Figure 2</w:t>
@@ -3804,7 +3721,7 @@
           <w:noProof/>
         </w:rPr>
         <w:drawing>
-          <wp:inline distT="0" distB="0" distL="0" distR="0" wp14:anchorId="247EA5F3" wp14:editId="29B11C51">
+          <wp:inline distT="0" distB="0" distL="0" distR="0" wp14:anchorId="15BA55CC" wp14:editId="287A22C4">
             <wp:extent cx="5969000" cy="4263571"/>
             <wp:effectExtent l="0" t="0" r="0" b="0"/>
             <wp:docPr id="2" name="Picture"/>
@@ -3819,7 +3736,7 @@
                     </pic:cNvPicPr>
                   </pic:nvPicPr>
                   <pic:blipFill>
-                    <a:blip r:embed="rId32"/>
+                    <a:blip r:embed="rId37"/>
                     <a:stretch>
                       <a:fillRect/>
                     </a:stretch>
@@ -3858,13 +3775,13 @@
       <w:r>
         <w:t xml:space="preserve"> Prior beliefs are displayed in blue; posterior beliefs are displayed in orange. The respective boxes display the lower quartiles, medians, and upper quartiles of prior and posterior beliefs by condition.</w:t>
       </w:r>
-      <w:bookmarkEnd w:id="26"/>
-      <w:bookmarkEnd w:id="29"/>
+      <w:bookmarkEnd w:id="31"/>
+      <w:bookmarkEnd w:id="34"/>
     </w:p>
     <w:sectPr>
-      <w:headerReference w:type="even" r:id="rId33"/>
-      <w:headerReference w:type="default" r:id="rId34"/>
-      <w:headerReference w:type="first" r:id="rId35"/>
+      <w:headerReference w:type="even" r:id="rId38"/>
+      <w:headerReference w:type="default" r:id="rId39"/>
+      <w:headerReference w:type="first" r:id="rId40"/>
       <w:pgSz w:w="12240" w:h="15840"/>
       <w:pgMar w:top="1417" w:right="1417" w:bottom="1134" w:left="1417" w:header="720" w:footer="720" w:gutter="0"/>
       <w:cols w:space="720"/>

</xml_diff>

<commit_message>
added table with proposed benefits, disclosure statement
</commit_message>
<xml_diff>
--- a/manuscript/manuscript-manual_edits.docx
+++ b/manuscript/manuscript-manual_edits.docx
@@ -172,10 +172,10 @@
         <w:t>Word count:</w:t>
       </w:r>
       <w:r>
-        <w:t xml:space="preserve"> 1,89</w:t>
-      </w:r>
-      <w:r>
-        <w:t>1</w:t>
+        <w:t xml:space="preserve"> 3,62</w:t>
+      </w:r>
+      <w:r>
+        <w:t>7</w:t>
       </w:r>
     </w:p>
     <w:p>
@@ -193,7 +193,7 @@
         <w:ind w:firstLine="0"/>
       </w:pPr>
       <w:r>
-        <w:t>The credibility of scientific research is in doubt, among lay consumer (Hornsey &amp; Fielding, 2017) and scientist (Pashler &amp; Wagenmakers, 2012) alike. Several tools have been proposed to combat this “crisis of confidence” (Ibid.: p. 528). One such tool is the crowd science approach, which leverages a large number of individuals or teams at specific stages of the research process (Uhlmann et al., 2019). Does crowd science meet its promise – to improve the credibility of scientific research – in reality?</w:t>
+        <w:t>The credibility of scientific research is in doubt, among lay consumer (Hornsey &amp; Fielding, 2017) and scientist (Pashler &amp; Wagenmakers, 2012) alike. Several tools have been proposed to combat this “crisis of confidence” (Ibid., p. 528). One such tool is the crowd science approach, which leverages a large number of individuals or teams at specific stages of the research process (Uhlmann et al., 2019). Does crowd science meet its promise – to improve the credibility of scientific research – in reality?</w:t>
       </w:r>
       <w:r>
         <w:br/>
@@ -211,23 +211,56 @@
         <w:tab/>
       </w:r>
       <w:r>
-        <w:t xml:space="preserve">Normatively, we expect laypeople who observe several scientists independently come to the same qualitative conclusions – compared to a single research team that comes to a single, joint conclusion – to be more swayed by the findings, as it seems to reflect consensus between various approaches. After all, it’s a hallmark of rigorous research to triangulate various methodological approaches and provide converging evidence (Jick, 1979; Turner, Cardinal, &amp; Burton, 2017), and to provide a “sensitivity analysis” or “robustness checks” to examine whether </w:t>
+        <w:t xml:space="preserve">According to previous work, crowdsourced data analysis should increase the credibility of scientific findings; Table 1 provides an overview of the proposed confidence- and credibility-related benefits of the multi-analyst approach. Normatively, we expect laypeople who observe several scientists independently come to the same qualitative conclusions – compared to a single research team that comes to a single, joint conclusion – to be more swayed by the findings, as it seems to reflect consensus between various approaches. After all, it’s a hallmark of rigorous research to triangulate various methodological approaches and provide converging evidence </w:t>
       </w:r>
       <w:r>
         <w:lastRenderedPageBreak/>
-        <w:t xml:space="preserve">and how the findings change as a result of alternative analytic specifications (Muñoz &amp; Young, 2018; Steegen, Tuerlinckx, Gelman, &amp; Vanpaemel, 2016). As argued in Aczel et al. (2020: p. 562), “The main argument for the importance of performing robustness checks over reasonable variations in modelling choices is to increase confidence in the obtained results: ideally, results should be reasonably unaffected by a researcher’s idiosyncratic choice (…) when reasonable alternatives exist.” </w:t>
-      </w:r>
-      <w:r>
-        <w:t>The</w:t>
-      </w:r>
-      <w:r>
-        <w:t xml:space="preserve"> </w:t>
-      </w:r>
-      <w:r>
-        <w:t>same</w:t>
-      </w:r>
-      <w:r>
-        <w:t xml:space="preserve"> argument has been made for triangulation, which, according to Jick (1979: p. 608), “allows researchers to be more confident of their results.” We would similarly expect readers of multi-analyst reports that yield consistent findings to be more confident in the results. Although lay observers, in such cases, may be less certain that the precise aggregate parameter estimate is exactly correct, they should be more likely to positively update their beliefs about the reported phenomenon, and less likely to assume that the overall estimate stems from bias or error. Thus, when the results generated by independent analysts are largely consistent, we expect an increase in the sway of scientific findings. However, when laypeople observe several scientists independently come to differing qualitative conclusions, we expect the multi-analyst method to backfire; when results across many analysts vary widely and lack consensus in their qualitative conclusions (which, arguably, often reflects the reality of large-scale science collaborations), we expect a decrease in the sway of scientific findings.</w:t>
+        <w:t>(Jick, 1979; Turner, Cardinal, &amp; Burton, 2017), and to provide a “sensitivity analysis” or “robustness checks” to examine whether and how the findings change as a result of alternative analytic specifications (Muñoz &amp; Young, 2018; Steegen, Tuerlinckx, Gelman, &amp; Vanpaemel, 2016). As argued in Aczel et al. (2020, p. 562), “The main argument for the importance of performing robustness checks over reasonable variations in modelling choices is to increase confidence in the obtained results: ideally, results should be reasonably unaffected by a researcher’s idiosyncratic choice (…) when reasonable alternatives exist.” The same argument has been made for triangulation, which, according to Jick (1979, p. 608), “allows researchers to be more confident of their results.” We would similarly expect readers of multi-analyst reports that yield consistent findings to be more confident in the results. Although lay observers, in such cases, may be less certain that the precise aggregate parameter estimate is exactly correct, they should be more likely to positively update their beliefs about the reported phenomenon, and less likely to assume that the overall estimate stems from bias or error. Thus, when the results generated by independent analysts are largely consistent, we expect an increase in the sway of scientific findings. However, when laypeople observe several scientists independently come to differing qualitative conclusions, we expect the multi-analyst method to backfire; when results across many analysts vary widely and lack consensus in their qualitative conclusions (which, arguably, often reflects the reality of large-scale science collaborations), we expect a decrease in the sway of scientific findings.</w:t>
+      </w:r>
+      <w:r>
+        <w:br/>
+      </w:r>
+      <w:r>
+        <w:rPr>
+          <w:b/>
+          <w:bCs/>
+        </w:rPr>
+        <w:tab/>
+      </w:r>
+      <w:r>
+        <w:rPr>
+          <w:b/>
+          <w:bCs/>
+        </w:rPr>
+        <w:tab/>
+      </w:r>
+      <w:r>
+        <w:rPr>
+          <w:b/>
+          <w:bCs/>
+        </w:rPr>
+        <w:tab/>
+      </w:r>
+      <w:r>
+        <w:rPr>
+          <w:b/>
+          <w:bCs/>
+        </w:rPr>
+        <w:tab/>
+      </w:r>
+      <w:r>
+        <w:rPr>
+          <w:b/>
+          <w:bCs/>
+        </w:rPr>
+        <w:tab/>
+      </w:r>
+      <w:r>
+        <w:rPr>
+          <w:b/>
+          <w:bCs/>
+        </w:rPr>
+        <w:t>[Insert Table 1 here]</w:t>
       </w:r>
       <w:r>
         <w:br/>
@@ -247,11 +280,56 @@
         </w:r>
       </w:hyperlink>
       <w:r>
-        <w:t xml:space="preserve">) can be found in Table 1: we hypothesized that in the multi-consistent condition (compared to the single-analyst condition), lay consumers would have higher posterior beliefs, would find the results more credible, and would be less likely to believe the results stem from bias or error. For the multi-inconsistent condition, we hypothesized that lay consumers would have lower posterior beliefs, would find the results less credible, and would be more likely to believe the results stem from bias or error. In addition, </w:t>
+        <w:t xml:space="preserve">) can be found in Table 2: we hypothesized that in the multi-consistent condition (compared to the single-analyst condition), lay consumers would have higher posterior beliefs, would find the results more credible, and would be less likely to believe the results stem from bias or error. For the multi-inconsistent condition, </w:t>
       </w:r>
       <w:r>
         <w:lastRenderedPageBreak/>
-        <w:t>we expected that the act of providing multiple (slightly to widely varying) parameter estimates would decrease confidence in the aggregate parameter estimate in both multi-analyst conditions.</w:t>
+        <w:t>we hypothesized that lay consumers would have lower posterior beliefs, would find the results less credible, and would be more likely to believe the results stem from bias or error. In addition, we expected that the act of providing multiple (slightly to widely varying) parameter estimates would decrease confidence in the aggregate parameter estimate in both multi-analyst conditions.</w:t>
+      </w:r>
+      <w:r>
+        <w:br/>
+      </w:r>
+      <w:r>
+        <w:rPr>
+          <w:b/>
+          <w:bCs/>
+        </w:rPr>
+        <w:tab/>
+      </w:r>
+      <w:r>
+        <w:rPr>
+          <w:b/>
+          <w:bCs/>
+        </w:rPr>
+        <w:tab/>
+      </w:r>
+      <w:r>
+        <w:rPr>
+          <w:b/>
+          <w:bCs/>
+        </w:rPr>
+        <w:tab/>
+      </w:r>
+      <w:r>
+        <w:rPr>
+          <w:b/>
+          <w:bCs/>
+        </w:rPr>
+        <w:tab/>
+      </w:r>
+      <w:r>
+        <w:rPr>
+          <w:b/>
+          <w:bCs/>
+        </w:rPr>
+        <w:tab/>
+      </w:r>
+      <w:r>
+        <w:rPr>
+          <w:b/>
+          <w:bCs/>
+        </w:rPr>
+        <w:t>[Insert Table 2 here]</w:t>
       </w:r>
     </w:p>
     <w:p>
@@ -330,6 +408,7 @@
       <w:bookmarkStart w:id="2" w:name="procedure-and-materials"/>
       <w:bookmarkEnd w:id="1"/>
       <w:r>
+        <w:lastRenderedPageBreak/>
         <w:t>Procedure and materials</w:t>
       </w:r>
     </w:p>
@@ -350,11 +429,7 @@
         </w:r>
       </w:hyperlink>
       <w:r>
-        <w:t xml:space="preserve">. After a brief introduction to a research question (“Do religious people report higher well-being?”), participants were asked to report their prior beliefs (“How likely do you think it is that people who are more religious generally report higher well-being?”) on a slider from 0% (not likely at all) to 100% (extremely </w:t>
-      </w:r>
-      <w:r>
-        <w:lastRenderedPageBreak/>
-        <w:t>likely).</w:t>
+        <w:t>. After a brief introduction to a research question (“Do religious people report higher well-being?”), participants were asked to report their prior beliefs (“How likely do you think it is that people who are more religious generally report higher well-being?”) on a slider from 0% (not likely at all) to 100% (extremely likely).</w:t>
       </w:r>
       <w:r>
         <w:br/>
@@ -402,17 +477,11 @@
         </w:r>
       </w:hyperlink>
       <w:r>
-        <w:t xml:space="preserve">. An overview of our preregistered, directional hypotheses can be found in Table 1. We did not preregister any hypotheses for the last measure; the findings concerning the impact of experimental condition on ratings of experimenter degrees of freedom are exploratory, and should be treated as such. </w:t>
-      </w:r>
-      <w:r>
-        <w:tab/>
-      </w:r>
-      <w:r>
-        <w:t xml:space="preserve">Because we test five separate hypotheses using two comparisons each (one comparison of the single-analyst vs. the multi-consistent condition, and one comparison of the single-analyst </w:t>
+        <w:t xml:space="preserve">. An overview </w:t>
       </w:r>
       <w:r>
         <w:lastRenderedPageBreak/>
-        <w:t xml:space="preserve">vs. the multi-inconsistent condition), we use the Bonferroni method to correct for multiple comparisons. Thus, our preregistered threshold for statistical significance is </w:t>
+        <w:t xml:space="preserve">of our preregistered, directional hypotheses can be found in Table 2. We did not preregister any hypotheses for the last measure; the findings concerning the impact of experimental condition on ratings of experimenter degrees of freedom are exploratory, and should be treated as such. Because we test five separate hypotheses using two comparisons each (one comparison of the single-analyst vs. the multi-consistent condition, and one comparison of the single-analyst vs. the multi-inconsistent condition), we use the Bonferroni method to correct for multiple comparisons. Thus, our preregistered threshold for statistical significance is </w:t>
       </w:r>
       <m:oMath>
         <m:r>
@@ -1138,6 +1207,7 @@
           <w:rPr>
             <w:rFonts w:ascii="Cambria Math" w:hAnsi="Cambria Math"/>
           </w:rPr>
+          <w:lastRenderedPageBreak/>
           <m:t>t</m:t>
         </m:r>
         <m:r>
@@ -1609,577 +1679,664 @@
         </m:r>
       </m:oMath>
       <w:r>
-        <w:t xml:space="preserve">; and (5) ratings of error </w:t>
+        <w:t xml:space="preserve">; and (5) ratings of error were significantly greater in both the multi-consistent condition, </w:t>
+      </w:r>
+      <m:oMath>
+        <m:r>
+          <w:rPr>
+            <w:rFonts w:ascii="Cambria Math" w:hAnsi="Cambria Math"/>
+          </w:rPr>
+          <m:t>b</m:t>
+        </m:r>
+        <m:r>
+          <m:rPr>
+            <m:sty m:val="p"/>
+          </m:rPr>
+          <w:rPr>
+            <w:rFonts w:ascii="Cambria Math" w:hAnsi="Cambria Math"/>
+          </w:rPr>
+          <m:t>=</m:t>
+        </m:r>
+        <m:r>
+          <w:rPr>
+            <w:rFonts w:ascii="Cambria Math" w:hAnsi="Cambria Math"/>
+          </w:rPr>
+          <m:t>3.59</m:t>
+        </m:r>
+      </m:oMath>
+      <w:r>
+        <w:t xml:space="preserve">, 95% CI </w:t>
+      </w:r>
+      <m:oMath>
+        <m:r>
+          <m:rPr>
+            <m:sty m:val="p"/>
+          </m:rPr>
+          <w:rPr>
+            <w:rFonts w:ascii="Cambria Math" w:hAnsi="Cambria Math"/>
+          </w:rPr>
+          <m:t>[</m:t>
+        </m:r>
+        <m:r>
+          <w:rPr>
+            <w:rFonts w:ascii="Cambria Math" w:hAnsi="Cambria Math"/>
+          </w:rPr>
+          <m:t>0.68</m:t>
+        </m:r>
+        <m:r>
+          <m:rPr>
+            <m:sty m:val="p"/>
+          </m:rPr>
+          <w:rPr>
+            <w:rFonts w:ascii="Cambria Math" w:hAnsi="Cambria Math"/>
+          </w:rPr>
+          <m:t>,</m:t>
+        </m:r>
+        <m:r>
+          <w:rPr>
+            <w:rFonts w:ascii="Cambria Math" w:hAnsi="Cambria Math"/>
+          </w:rPr>
+          <m:t>6.51</m:t>
+        </m:r>
+        <m:r>
+          <m:rPr>
+            <m:sty m:val="p"/>
+          </m:rPr>
+          <w:rPr>
+            <w:rFonts w:ascii="Cambria Math" w:hAnsi="Cambria Math"/>
+          </w:rPr>
+          <m:t>]</m:t>
+        </m:r>
+      </m:oMath>
+      <w:r>
+        <w:t xml:space="preserve">, </w:t>
+      </w:r>
+      <m:oMath>
+        <m:r>
+          <w:rPr>
+            <w:rFonts w:ascii="Cambria Math" w:hAnsi="Cambria Math"/>
+          </w:rPr>
+          <m:t>t</m:t>
+        </m:r>
+        <m:r>
+          <m:rPr>
+            <m:sty m:val="p"/>
+          </m:rPr>
+          <w:rPr>
+            <w:rFonts w:ascii="Cambria Math" w:hAnsi="Cambria Math"/>
+          </w:rPr>
+          <m:t>(</m:t>
+        </m:r>
+        <m:r>
+          <w:rPr>
+            <w:rFonts w:ascii="Cambria Math" w:hAnsi="Cambria Math"/>
+          </w:rPr>
+          <m:t>1494</m:t>
+        </m:r>
+        <m:r>
+          <m:rPr>
+            <m:sty m:val="p"/>
+          </m:rPr>
+          <w:rPr>
+            <w:rFonts w:ascii="Cambria Math" w:hAnsi="Cambria Math"/>
+          </w:rPr>
+          <m:t>)=</m:t>
+        </m:r>
+        <m:r>
+          <w:rPr>
+            <w:rFonts w:ascii="Cambria Math" w:hAnsi="Cambria Math"/>
+          </w:rPr>
+          <m:t>2.42</m:t>
+        </m:r>
+      </m:oMath>
+      <w:r>
+        <w:t xml:space="preserve">, </w:t>
+      </w:r>
+      <m:oMath>
+        <m:r>
+          <w:rPr>
+            <w:rFonts w:ascii="Cambria Math" w:hAnsi="Cambria Math"/>
+          </w:rPr>
+          <m:t>p</m:t>
+        </m:r>
+        <m:r>
+          <m:rPr>
+            <m:sty m:val="p"/>
+          </m:rPr>
+          <w:rPr>
+            <w:rFonts w:ascii="Cambria Math" w:hAnsi="Cambria Math"/>
+          </w:rPr>
+          <m:t>=</m:t>
+        </m:r>
+        <m:r>
+          <w:rPr>
+            <w:rFonts w:ascii="Cambria Math" w:hAnsi="Cambria Math"/>
+          </w:rPr>
+          <m:t>.016</m:t>
+        </m:r>
+      </m:oMath>
+      <w:r>
+        <w:t xml:space="preserve">, and the multi-inconsistent condition, </w:t>
+      </w:r>
+      <m:oMath>
+        <m:r>
+          <w:rPr>
+            <w:rFonts w:ascii="Cambria Math" w:hAnsi="Cambria Math"/>
+          </w:rPr>
+          <m:t>b</m:t>
+        </m:r>
+        <m:r>
+          <m:rPr>
+            <m:sty m:val="p"/>
+          </m:rPr>
+          <w:rPr>
+            <w:rFonts w:ascii="Cambria Math" w:hAnsi="Cambria Math"/>
+          </w:rPr>
+          <m:t>=</m:t>
+        </m:r>
+        <m:r>
+          <w:rPr>
+            <w:rFonts w:ascii="Cambria Math" w:hAnsi="Cambria Math"/>
+          </w:rPr>
+          <m:t>5.89</m:t>
+        </m:r>
+      </m:oMath>
+      <w:r>
+        <w:t xml:space="preserve">, 95% CI </w:t>
+      </w:r>
+      <m:oMath>
+        <m:r>
+          <m:rPr>
+            <m:sty m:val="p"/>
+          </m:rPr>
+          <w:rPr>
+            <w:rFonts w:ascii="Cambria Math" w:hAnsi="Cambria Math"/>
+          </w:rPr>
+          <m:t>[</m:t>
+        </m:r>
+        <m:r>
+          <w:rPr>
+            <w:rFonts w:ascii="Cambria Math" w:hAnsi="Cambria Math"/>
+          </w:rPr>
+          <m:t>2.98</m:t>
+        </m:r>
+        <m:r>
+          <m:rPr>
+            <m:sty m:val="p"/>
+          </m:rPr>
+          <w:rPr>
+            <w:rFonts w:ascii="Cambria Math" w:hAnsi="Cambria Math"/>
+          </w:rPr>
+          <m:t>,</m:t>
+        </m:r>
+        <m:r>
+          <w:rPr>
+            <w:rFonts w:ascii="Cambria Math" w:hAnsi="Cambria Math"/>
+          </w:rPr>
+          <m:t>8.80</m:t>
+        </m:r>
+        <m:r>
+          <m:rPr>
+            <m:sty m:val="p"/>
+          </m:rPr>
+          <w:rPr>
+            <w:rFonts w:ascii="Cambria Math" w:hAnsi="Cambria Math"/>
+          </w:rPr>
+          <m:t>]</m:t>
+        </m:r>
+      </m:oMath>
+      <w:r>
+        <w:t xml:space="preserve">, </w:t>
+      </w:r>
+      <m:oMath>
+        <m:r>
+          <w:rPr>
+            <w:rFonts w:ascii="Cambria Math" w:hAnsi="Cambria Math"/>
+          </w:rPr>
+          <m:t>t</m:t>
+        </m:r>
+        <m:r>
+          <m:rPr>
+            <m:sty m:val="p"/>
+          </m:rPr>
+          <w:rPr>
+            <w:rFonts w:ascii="Cambria Math" w:hAnsi="Cambria Math"/>
+          </w:rPr>
+          <m:t>(</m:t>
+        </m:r>
+        <m:r>
+          <w:rPr>
+            <w:rFonts w:ascii="Cambria Math" w:hAnsi="Cambria Math"/>
+          </w:rPr>
+          <m:t>1494</m:t>
+        </m:r>
+        <m:r>
+          <m:rPr>
+            <m:sty m:val="p"/>
+          </m:rPr>
+          <w:rPr>
+            <w:rFonts w:ascii="Cambria Math" w:hAnsi="Cambria Math"/>
+          </w:rPr>
+          <m:t>)=</m:t>
+        </m:r>
+        <m:r>
+          <w:rPr>
+            <w:rFonts w:ascii="Cambria Math" w:hAnsi="Cambria Math"/>
+          </w:rPr>
+          <m:t>3.97</m:t>
+        </m:r>
+      </m:oMath>
+      <w:r>
+        <w:t xml:space="preserve">, </w:t>
+      </w:r>
+      <m:oMath>
+        <m:r>
+          <w:rPr>
+            <w:rFonts w:ascii="Cambria Math" w:hAnsi="Cambria Math"/>
+          </w:rPr>
+          <m:t>p</m:t>
+        </m:r>
+        <m:r>
+          <m:rPr>
+            <m:sty m:val="p"/>
+          </m:rPr>
+          <w:rPr>
+            <w:rFonts w:ascii="Cambria Math" w:hAnsi="Cambria Math"/>
+          </w:rPr>
+          <m:t>&lt;</m:t>
+        </m:r>
+        <m:r>
+          <w:rPr>
+            <w:rFonts w:ascii="Cambria Math" w:hAnsi="Cambria Math"/>
+          </w:rPr>
+          <m:t>.001</m:t>
+        </m:r>
+      </m:oMath>
+      <w:r>
+        <w:t xml:space="preserve">. For our exploratory measure of discretion, we found that ratings of experimenter degrees of freedom were significantly greater in both the multi-consistent condition, </w:t>
+      </w:r>
+      <m:oMath>
+        <m:r>
+          <w:rPr>
+            <w:rFonts w:ascii="Cambria Math" w:hAnsi="Cambria Math"/>
+          </w:rPr>
+          <m:t>b</m:t>
+        </m:r>
+        <m:r>
+          <m:rPr>
+            <m:sty m:val="p"/>
+          </m:rPr>
+          <w:rPr>
+            <w:rFonts w:ascii="Cambria Math" w:hAnsi="Cambria Math"/>
+          </w:rPr>
+          <m:t>=</m:t>
+        </m:r>
+        <m:r>
+          <w:rPr>
+            <w:rFonts w:ascii="Cambria Math" w:hAnsi="Cambria Math"/>
+          </w:rPr>
+          <m:t>5.14</m:t>
+        </m:r>
+      </m:oMath>
+      <w:r>
+        <w:t xml:space="preserve">, 95% CI </w:t>
+      </w:r>
+      <m:oMath>
+        <m:r>
+          <m:rPr>
+            <m:sty m:val="p"/>
+          </m:rPr>
+          <w:rPr>
+            <w:rFonts w:ascii="Cambria Math" w:hAnsi="Cambria Math"/>
+          </w:rPr>
+          <m:t>[</m:t>
+        </m:r>
+        <m:r>
+          <w:rPr>
+            <w:rFonts w:ascii="Cambria Math" w:hAnsi="Cambria Math"/>
+          </w:rPr>
+          <m:t>2.37</m:t>
+        </m:r>
+        <m:r>
+          <m:rPr>
+            <m:sty m:val="p"/>
+          </m:rPr>
+          <w:rPr>
+            <w:rFonts w:ascii="Cambria Math" w:hAnsi="Cambria Math"/>
+          </w:rPr>
+          <m:t>,</m:t>
+        </m:r>
+        <m:r>
+          <w:rPr>
+            <w:rFonts w:ascii="Cambria Math" w:hAnsi="Cambria Math"/>
+          </w:rPr>
+          <m:t>7.91</m:t>
+        </m:r>
+        <m:r>
+          <m:rPr>
+            <m:sty m:val="p"/>
+          </m:rPr>
+          <w:rPr>
+            <w:rFonts w:ascii="Cambria Math" w:hAnsi="Cambria Math"/>
+          </w:rPr>
+          <m:t>]</m:t>
+        </m:r>
+      </m:oMath>
+      <w:r>
+        <w:t xml:space="preserve">, </w:t>
+      </w:r>
+      <m:oMath>
+        <m:r>
+          <w:rPr>
+            <w:rFonts w:ascii="Cambria Math" w:hAnsi="Cambria Math"/>
+          </w:rPr>
+          <m:t>t</m:t>
+        </m:r>
+        <m:r>
+          <m:rPr>
+            <m:sty m:val="p"/>
+          </m:rPr>
+          <w:rPr>
+            <w:rFonts w:ascii="Cambria Math" w:hAnsi="Cambria Math"/>
+          </w:rPr>
+          <m:t>(</m:t>
+        </m:r>
+        <m:r>
+          <w:rPr>
+            <w:rFonts w:ascii="Cambria Math" w:hAnsi="Cambria Math"/>
+          </w:rPr>
+          <m:t>1494</m:t>
+        </m:r>
+        <m:r>
+          <m:rPr>
+            <m:sty m:val="p"/>
+          </m:rPr>
+          <w:rPr>
+            <w:rFonts w:ascii="Cambria Math" w:hAnsi="Cambria Math"/>
+          </w:rPr>
+          <m:t>)=</m:t>
+        </m:r>
+        <m:r>
+          <w:rPr>
+            <w:rFonts w:ascii="Cambria Math" w:hAnsi="Cambria Math"/>
+          </w:rPr>
+          <m:t>3.64</m:t>
+        </m:r>
+      </m:oMath>
+      <w:r>
+        <w:t xml:space="preserve">, </w:t>
+      </w:r>
+      <m:oMath>
+        <m:r>
+          <w:rPr>
+            <w:rFonts w:ascii="Cambria Math" w:hAnsi="Cambria Math"/>
+          </w:rPr>
+          <m:t>p</m:t>
+        </m:r>
+        <m:r>
+          <m:rPr>
+            <m:sty m:val="p"/>
+          </m:rPr>
+          <w:rPr>
+            <w:rFonts w:ascii="Cambria Math" w:hAnsi="Cambria Math"/>
+          </w:rPr>
+          <m:t>&lt;</m:t>
+        </m:r>
+        <m:r>
+          <w:rPr>
+            <w:rFonts w:ascii="Cambria Math" w:hAnsi="Cambria Math"/>
+          </w:rPr>
+          <m:t>.001</m:t>
+        </m:r>
+      </m:oMath>
+      <w:r>
+        <w:t xml:space="preserve">, and the multi-inconsistent condition, </w:t>
+      </w:r>
+      <m:oMath>
+        <m:r>
+          <w:rPr>
+            <w:rFonts w:ascii="Cambria Math" w:hAnsi="Cambria Math"/>
+          </w:rPr>
+          <m:t>b</m:t>
+        </m:r>
+        <m:r>
+          <m:rPr>
+            <m:sty m:val="p"/>
+          </m:rPr>
+          <w:rPr>
+            <w:rFonts w:ascii="Cambria Math" w:hAnsi="Cambria Math"/>
+          </w:rPr>
+          <m:t>=</m:t>
+        </m:r>
+        <m:r>
+          <w:rPr>
+            <w:rFonts w:ascii="Cambria Math" w:hAnsi="Cambria Math"/>
+          </w:rPr>
+          <m:t>9.22</m:t>
+        </m:r>
+      </m:oMath>
+      <w:r>
+        <w:t xml:space="preserve">, 95% CI </w:t>
+      </w:r>
+      <m:oMath>
+        <m:r>
+          <m:rPr>
+            <m:sty m:val="p"/>
+          </m:rPr>
+          <w:rPr>
+            <w:rFonts w:ascii="Cambria Math" w:hAnsi="Cambria Math"/>
+          </w:rPr>
+          <m:t>[</m:t>
+        </m:r>
+        <m:r>
+          <w:rPr>
+            <w:rFonts w:ascii="Cambria Math" w:hAnsi="Cambria Math"/>
+          </w:rPr>
+          <m:t>6.46</m:t>
+        </m:r>
+        <m:r>
+          <m:rPr>
+            <m:sty m:val="p"/>
+          </m:rPr>
+          <w:rPr>
+            <w:rFonts w:ascii="Cambria Math" w:hAnsi="Cambria Math"/>
+          </w:rPr>
+          <m:t>,</m:t>
+        </m:r>
+        <m:r>
+          <w:rPr>
+            <w:rFonts w:ascii="Cambria Math" w:hAnsi="Cambria Math"/>
+          </w:rPr>
+          <m:t>11.98</m:t>
+        </m:r>
+        <m:r>
+          <m:rPr>
+            <m:sty m:val="p"/>
+          </m:rPr>
+          <w:rPr>
+            <w:rFonts w:ascii="Cambria Math" w:hAnsi="Cambria Math"/>
+          </w:rPr>
+          <m:t>]</m:t>
+        </m:r>
+      </m:oMath>
+      <w:r>
+        <w:t xml:space="preserve">, </w:t>
+      </w:r>
+      <m:oMath>
+        <m:r>
+          <w:rPr>
+            <w:rFonts w:ascii="Cambria Math" w:hAnsi="Cambria Math"/>
+          </w:rPr>
+          <m:t>t</m:t>
+        </m:r>
+        <m:r>
+          <m:rPr>
+            <m:sty m:val="p"/>
+          </m:rPr>
+          <w:rPr>
+            <w:rFonts w:ascii="Cambria Math" w:hAnsi="Cambria Math"/>
+          </w:rPr>
+          <m:t>(</m:t>
+        </m:r>
+        <m:r>
+          <w:rPr>
+            <w:rFonts w:ascii="Cambria Math" w:hAnsi="Cambria Math"/>
+          </w:rPr>
+          <m:t>1494</m:t>
+        </m:r>
+        <m:r>
+          <m:rPr>
+            <m:sty m:val="p"/>
+          </m:rPr>
+          <w:rPr>
+            <w:rFonts w:ascii="Cambria Math" w:hAnsi="Cambria Math"/>
+          </w:rPr>
+          <m:t>)=</m:t>
+        </m:r>
+        <m:r>
+          <w:rPr>
+            <w:rFonts w:ascii="Cambria Math" w:hAnsi="Cambria Math"/>
+          </w:rPr>
+          <m:t>6.54</m:t>
+        </m:r>
+      </m:oMath>
+      <w:r>
+        <w:t xml:space="preserve">, </w:t>
+      </w:r>
+      <m:oMath>
+        <m:r>
+          <w:rPr>
+            <w:rFonts w:ascii="Cambria Math" w:hAnsi="Cambria Math"/>
+          </w:rPr>
+          <m:t>p</m:t>
+        </m:r>
+        <m:r>
+          <m:rPr>
+            <m:sty m:val="p"/>
+          </m:rPr>
+          <w:rPr>
+            <w:rFonts w:ascii="Cambria Math" w:hAnsi="Cambria Math"/>
+          </w:rPr>
+          <m:t>&lt;</m:t>
+        </m:r>
+        <m:r>
+          <w:rPr>
+            <w:rFonts w:ascii="Cambria Math" w:hAnsi="Cambria Math"/>
+          </w:rPr>
+          <m:t>.001</m:t>
+        </m:r>
+      </m:oMath>
+      <w:r>
+        <w:t>.</w:t>
+      </w:r>
+      <w:r>
+        <w:br/>
+      </w:r>
+      <w:r>
+        <w:rPr>
+          <w:b/>
+          <w:bCs/>
+        </w:rPr>
+        <w:tab/>
+      </w:r>
+      <w:r>
+        <w:rPr>
+          <w:b/>
+          <w:bCs/>
+        </w:rPr>
+        <w:tab/>
+      </w:r>
+      <w:r>
+        <w:rPr>
+          <w:b/>
+          <w:bCs/>
+        </w:rPr>
+        <w:tab/>
+      </w:r>
+      <w:r>
+        <w:rPr>
+          <w:b/>
+          <w:bCs/>
+        </w:rPr>
+        <w:tab/>
+      </w:r>
+      <w:r>
+        <w:rPr>
+          <w:b/>
+          <w:bCs/>
+        </w:rPr>
+        <w:tab/>
+      </w:r>
+      <w:r>
+        <w:rPr>
+          <w:b/>
+          <w:bCs/>
+        </w:rPr>
+        <w:t>[Insert Figure 1 here]</w:t>
+      </w:r>
+      <w:r>
+        <w:br/>
+      </w:r>
+      <w:r>
+        <w:tab/>
+      </w:r>
+      <w:r>
+        <w:t>In line with our hypotheses, lay consumers of multi-analyst studies with inconsistent results (compared to single-analyst studies) have lower posterior beliefs, find the results less credible, have less confidence in the average effect size estimate, and believe the results are more likely to stem from bias and error. Contrary to our hypotheses, we do not find that lay consumers of multi-analyst studies with consistent results (compared to single-analyst studies) have higher posterior beliefs, find the results more credible, have less confidence in the average effect size estimate, and believe the results are less likely to stem from bias and error: instead, they report significantly lower posterior beliefs and are more likely to believe the results stem from error (we did not find significant effects on ratings of credibility, confidence, or bias). Figure 2 further clarifies the sway of multi-analyst vs. single-analyst studies, by displaying the distribution of prior and posterior beliefs across the three conditions.</w:t>
+      </w:r>
+      <w:r>
+        <w:br/>
+      </w:r>
+      <w:r>
+        <w:rPr>
+          <w:b/>
+          <w:bCs/>
+        </w:rPr>
+        <w:tab/>
+      </w:r>
+      <w:r>
+        <w:rPr>
+          <w:b/>
+          <w:bCs/>
+        </w:rPr>
+        <w:tab/>
+      </w:r>
+      <w:r>
+        <w:rPr>
+          <w:b/>
+          <w:bCs/>
+        </w:rPr>
+        <w:tab/>
+      </w:r>
+      <w:r>
+        <w:rPr>
+          <w:b/>
+          <w:bCs/>
+        </w:rPr>
+        <w:tab/>
+      </w:r>
+      <w:r>
+        <w:rPr>
+          <w:b/>
+          <w:bCs/>
+        </w:rPr>
+        <w:tab/>
+      </w:r>
+      <w:r>
+        <w:rPr>
+          <w:b/>
+          <w:bCs/>
+        </w:rPr>
+        <w:t>[Insert Figure 2 here]</w:t>
+      </w:r>
+      <w:r>
+        <w:br/>
       </w:r>
       <w:r>
         <w:lastRenderedPageBreak/>
-        <w:t xml:space="preserve">were significantly greater in both the multi-consistent condition, </w:t>
-      </w:r>
-      <m:oMath>
-        <m:r>
-          <w:rPr>
-            <w:rFonts w:ascii="Cambria Math" w:hAnsi="Cambria Math"/>
-          </w:rPr>
-          <m:t>b</m:t>
-        </m:r>
-        <m:r>
-          <m:rPr>
-            <m:sty m:val="p"/>
-          </m:rPr>
-          <w:rPr>
-            <w:rFonts w:ascii="Cambria Math" w:hAnsi="Cambria Math"/>
-          </w:rPr>
-          <m:t>=</m:t>
-        </m:r>
-        <m:r>
-          <w:rPr>
-            <w:rFonts w:ascii="Cambria Math" w:hAnsi="Cambria Math"/>
-          </w:rPr>
-          <m:t>3.59</m:t>
-        </m:r>
-      </m:oMath>
-      <w:r>
-        <w:t xml:space="preserve">, 95% CI </w:t>
-      </w:r>
-      <m:oMath>
-        <m:r>
-          <m:rPr>
-            <m:sty m:val="p"/>
-          </m:rPr>
-          <w:rPr>
-            <w:rFonts w:ascii="Cambria Math" w:hAnsi="Cambria Math"/>
-          </w:rPr>
-          <m:t>[</m:t>
-        </m:r>
-        <m:r>
-          <w:rPr>
-            <w:rFonts w:ascii="Cambria Math" w:hAnsi="Cambria Math"/>
-          </w:rPr>
-          <m:t>0.68</m:t>
-        </m:r>
-        <m:r>
-          <m:rPr>
-            <m:sty m:val="p"/>
-          </m:rPr>
-          <w:rPr>
-            <w:rFonts w:ascii="Cambria Math" w:hAnsi="Cambria Math"/>
-          </w:rPr>
-          <m:t>,</m:t>
-        </m:r>
-        <m:r>
-          <w:rPr>
-            <w:rFonts w:ascii="Cambria Math" w:hAnsi="Cambria Math"/>
-          </w:rPr>
-          <m:t>6.51</m:t>
-        </m:r>
-        <m:r>
-          <m:rPr>
-            <m:sty m:val="p"/>
-          </m:rPr>
-          <w:rPr>
-            <w:rFonts w:ascii="Cambria Math" w:hAnsi="Cambria Math"/>
-          </w:rPr>
-          <m:t>]</m:t>
-        </m:r>
-      </m:oMath>
-      <w:r>
-        <w:t xml:space="preserve">, </w:t>
-      </w:r>
-      <m:oMath>
-        <m:r>
-          <w:rPr>
-            <w:rFonts w:ascii="Cambria Math" w:hAnsi="Cambria Math"/>
-          </w:rPr>
-          <m:t>t</m:t>
-        </m:r>
-        <m:r>
-          <m:rPr>
-            <m:sty m:val="p"/>
-          </m:rPr>
-          <w:rPr>
-            <w:rFonts w:ascii="Cambria Math" w:hAnsi="Cambria Math"/>
-          </w:rPr>
-          <m:t>(</m:t>
-        </m:r>
-        <m:r>
-          <w:rPr>
-            <w:rFonts w:ascii="Cambria Math" w:hAnsi="Cambria Math"/>
-          </w:rPr>
-          <m:t>1494</m:t>
-        </m:r>
-        <m:r>
-          <m:rPr>
-            <m:sty m:val="p"/>
-          </m:rPr>
-          <w:rPr>
-            <w:rFonts w:ascii="Cambria Math" w:hAnsi="Cambria Math"/>
-          </w:rPr>
-          <m:t>)=</m:t>
-        </m:r>
-        <m:r>
-          <w:rPr>
-            <w:rFonts w:ascii="Cambria Math" w:hAnsi="Cambria Math"/>
-          </w:rPr>
-          <m:t>2.42</m:t>
-        </m:r>
-      </m:oMath>
-      <w:r>
-        <w:t xml:space="preserve">, </w:t>
-      </w:r>
-      <m:oMath>
-        <m:r>
-          <w:rPr>
-            <w:rFonts w:ascii="Cambria Math" w:hAnsi="Cambria Math"/>
-          </w:rPr>
-          <m:t>p</m:t>
-        </m:r>
-        <m:r>
-          <m:rPr>
-            <m:sty m:val="p"/>
-          </m:rPr>
-          <w:rPr>
-            <w:rFonts w:ascii="Cambria Math" w:hAnsi="Cambria Math"/>
-          </w:rPr>
-          <m:t>=</m:t>
-        </m:r>
-        <m:r>
-          <w:rPr>
-            <w:rFonts w:ascii="Cambria Math" w:hAnsi="Cambria Math"/>
-          </w:rPr>
-          <m:t>.016</m:t>
-        </m:r>
-      </m:oMath>
-      <w:r>
-        <w:t xml:space="preserve">, and the multi-inconsistent condition, </w:t>
-      </w:r>
-      <m:oMath>
-        <m:r>
-          <w:rPr>
-            <w:rFonts w:ascii="Cambria Math" w:hAnsi="Cambria Math"/>
-          </w:rPr>
-          <m:t>b</m:t>
-        </m:r>
-        <m:r>
-          <m:rPr>
-            <m:sty m:val="p"/>
-          </m:rPr>
-          <w:rPr>
-            <w:rFonts w:ascii="Cambria Math" w:hAnsi="Cambria Math"/>
-          </w:rPr>
-          <m:t>=</m:t>
-        </m:r>
-        <m:r>
-          <w:rPr>
-            <w:rFonts w:ascii="Cambria Math" w:hAnsi="Cambria Math"/>
-          </w:rPr>
-          <m:t>5.89</m:t>
-        </m:r>
-      </m:oMath>
-      <w:r>
-        <w:t xml:space="preserve">, 95% CI </w:t>
-      </w:r>
-      <m:oMath>
-        <m:r>
-          <m:rPr>
-            <m:sty m:val="p"/>
-          </m:rPr>
-          <w:rPr>
-            <w:rFonts w:ascii="Cambria Math" w:hAnsi="Cambria Math"/>
-          </w:rPr>
-          <m:t>[</m:t>
-        </m:r>
-        <m:r>
-          <w:rPr>
-            <w:rFonts w:ascii="Cambria Math" w:hAnsi="Cambria Math"/>
-          </w:rPr>
-          <m:t>2.98</m:t>
-        </m:r>
-        <m:r>
-          <m:rPr>
-            <m:sty m:val="p"/>
-          </m:rPr>
-          <w:rPr>
-            <w:rFonts w:ascii="Cambria Math" w:hAnsi="Cambria Math"/>
-          </w:rPr>
-          <m:t>,</m:t>
-        </m:r>
-        <m:r>
-          <w:rPr>
-            <w:rFonts w:ascii="Cambria Math" w:hAnsi="Cambria Math"/>
-          </w:rPr>
-          <m:t>8.80</m:t>
-        </m:r>
-        <m:r>
-          <m:rPr>
-            <m:sty m:val="p"/>
-          </m:rPr>
-          <w:rPr>
-            <w:rFonts w:ascii="Cambria Math" w:hAnsi="Cambria Math"/>
-          </w:rPr>
-          <m:t>]</m:t>
-        </m:r>
-      </m:oMath>
-      <w:r>
-        <w:t xml:space="preserve">, </w:t>
-      </w:r>
-      <m:oMath>
-        <m:r>
-          <w:rPr>
-            <w:rFonts w:ascii="Cambria Math" w:hAnsi="Cambria Math"/>
-          </w:rPr>
-          <m:t>t</m:t>
-        </m:r>
-        <m:r>
-          <m:rPr>
-            <m:sty m:val="p"/>
-          </m:rPr>
-          <w:rPr>
-            <w:rFonts w:ascii="Cambria Math" w:hAnsi="Cambria Math"/>
-          </w:rPr>
-          <m:t>(</m:t>
-        </m:r>
-        <m:r>
-          <w:rPr>
-            <w:rFonts w:ascii="Cambria Math" w:hAnsi="Cambria Math"/>
-          </w:rPr>
-          <m:t>1494</m:t>
-        </m:r>
-        <m:r>
-          <m:rPr>
-            <m:sty m:val="p"/>
-          </m:rPr>
-          <w:rPr>
-            <w:rFonts w:ascii="Cambria Math" w:hAnsi="Cambria Math"/>
-          </w:rPr>
-          <m:t>)=</m:t>
-        </m:r>
-        <m:r>
-          <w:rPr>
-            <w:rFonts w:ascii="Cambria Math" w:hAnsi="Cambria Math"/>
-          </w:rPr>
-          <m:t>3.97</m:t>
-        </m:r>
-      </m:oMath>
-      <w:r>
-        <w:t xml:space="preserve">, </w:t>
-      </w:r>
-      <m:oMath>
-        <m:r>
-          <w:rPr>
-            <w:rFonts w:ascii="Cambria Math" w:hAnsi="Cambria Math"/>
-          </w:rPr>
-          <m:t>p</m:t>
-        </m:r>
-        <m:r>
-          <m:rPr>
-            <m:sty m:val="p"/>
-          </m:rPr>
-          <w:rPr>
-            <w:rFonts w:ascii="Cambria Math" w:hAnsi="Cambria Math"/>
-          </w:rPr>
-          <m:t>&lt;</m:t>
-        </m:r>
-        <m:r>
-          <w:rPr>
-            <w:rFonts w:ascii="Cambria Math" w:hAnsi="Cambria Math"/>
-          </w:rPr>
-          <m:t>.001</m:t>
-        </m:r>
-      </m:oMath>
-      <w:r>
-        <w:t xml:space="preserve">. For our exploratory measure of discretion, we found that ratings of experimenter degrees of freedom were significantly greater in both the multi-consistent condition, </w:t>
-      </w:r>
-      <m:oMath>
-        <m:r>
-          <w:rPr>
-            <w:rFonts w:ascii="Cambria Math" w:hAnsi="Cambria Math"/>
-          </w:rPr>
-          <m:t>b</m:t>
-        </m:r>
-        <m:r>
-          <m:rPr>
-            <m:sty m:val="p"/>
-          </m:rPr>
-          <w:rPr>
-            <w:rFonts w:ascii="Cambria Math" w:hAnsi="Cambria Math"/>
-          </w:rPr>
-          <m:t>=</m:t>
-        </m:r>
-        <m:r>
-          <w:rPr>
-            <w:rFonts w:ascii="Cambria Math" w:hAnsi="Cambria Math"/>
-          </w:rPr>
-          <m:t>5.14</m:t>
-        </m:r>
-      </m:oMath>
-      <w:r>
-        <w:t xml:space="preserve">, 95% CI </w:t>
-      </w:r>
-      <m:oMath>
-        <m:r>
-          <m:rPr>
-            <m:sty m:val="p"/>
-          </m:rPr>
-          <w:rPr>
-            <w:rFonts w:ascii="Cambria Math" w:hAnsi="Cambria Math"/>
-          </w:rPr>
-          <m:t>[</m:t>
-        </m:r>
-        <m:r>
-          <w:rPr>
-            <w:rFonts w:ascii="Cambria Math" w:hAnsi="Cambria Math"/>
-          </w:rPr>
-          <m:t>2.37</m:t>
-        </m:r>
-        <m:r>
-          <m:rPr>
-            <m:sty m:val="p"/>
-          </m:rPr>
-          <w:rPr>
-            <w:rFonts w:ascii="Cambria Math" w:hAnsi="Cambria Math"/>
-          </w:rPr>
-          <m:t>,</m:t>
-        </m:r>
-        <m:r>
-          <w:rPr>
-            <w:rFonts w:ascii="Cambria Math" w:hAnsi="Cambria Math"/>
-          </w:rPr>
-          <m:t>7.91</m:t>
-        </m:r>
-        <m:r>
-          <m:rPr>
-            <m:sty m:val="p"/>
-          </m:rPr>
-          <w:rPr>
-            <w:rFonts w:ascii="Cambria Math" w:hAnsi="Cambria Math"/>
-          </w:rPr>
-          <m:t>]</m:t>
-        </m:r>
-      </m:oMath>
-      <w:r>
-        <w:t xml:space="preserve">, </w:t>
-      </w:r>
-      <m:oMath>
-        <m:r>
-          <w:rPr>
-            <w:rFonts w:ascii="Cambria Math" w:hAnsi="Cambria Math"/>
-          </w:rPr>
-          <m:t>t</m:t>
-        </m:r>
-        <m:r>
-          <m:rPr>
-            <m:sty m:val="p"/>
-          </m:rPr>
-          <w:rPr>
-            <w:rFonts w:ascii="Cambria Math" w:hAnsi="Cambria Math"/>
-          </w:rPr>
-          <m:t>(</m:t>
-        </m:r>
-        <m:r>
-          <w:rPr>
-            <w:rFonts w:ascii="Cambria Math" w:hAnsi="Cambria Math"/>
-          </w:rPr>
-          <m:t>1494</m:t>
-        </m:r>
-        <m:r>
-          <m:rPr>
-            <m:sty m:val="p"/>
-          </m:rPr>
-          <w:rPr>
-            <w:rFonts w:ascii="Cambria Math" w:hAnsi="Cambria Math"/>
-          </w:rPr>
-          <m:t>)=</m:t>
-        </m:r>
-        <m:r>
-          <w:rPr>
-            <w:rFonts w:ascii="Cambria Math" w:hAnsi="Cambria Math"/>
-          </w:rPr>
-          <m:t>3.64</m:t>
-        </m:r>
-      </m:oMath>
-      <w:r>
-        <w:t xml:space="preserve">, </w:t>
-      </w:r>
-      <m:oMath>
-        <m:r>
-          <w:rPr>
-            <w:rFonts w:ascii="Cambria Math" w:hAnsi="Cambria Math"/>
-          </w:rPr>
-          <m:t>p</m:t>
-        </m:r>
-        <m:r>
-          <m:rPr>
-            <m:sty m:val="p"/>
-          </m:rPr>
-          <w:rPr>
-            <w:rFonts w:ascii="Cambria Math" w:hAnsi="Cambria Math"/>
-          </w:rPr>
-          <m:t>&lt;</m:t>
-        </m:r>
-        <m:r>
-          <w:rPr>
-            <w:rFonts w:ascii="Cambria Math" w:hAnsi="Cambria Math"/>
-          </w:rPr>
-          <m:t>.001</m:t>
-        </m:r>
-      </m:oMath>
-      <w:r>
-        <w:t xml:space="preserve">, and the multi-inconsistent condition, </w:t>
-      </w:r>
-      <m:oMath>
-        <m:r>
-          <w:rPr>
-            <w:rFonts w:ascii="Cambria Math" w:hAnsi="Cambria Math"/>
-          </w:rPr>
-          <m:t>b</m:t>
-        </m:r>
-        <m:r>
-          <m:rPr>
-            <m:sty m:val="p"/>
-          </m:rPr>
-          <w:rPr>
-            <w:rFonts w:ascii="Cambria Math" w:hAnsi="Cambria Math"/>
-          </w:rPr>
-          <m:t>=</m:t>
-        </m:r>
-        <m:r>
-          <w:rPr>
-            <w:rFonts w:ascii="Cambria Math" w:hAnsi="Cambria Math"/>
-          </w:rPr>
-          <m:t>9.22</m:t>
-        </m:r>
-      </m:oMath>
-      <w:r>
-        <w:t xml:space="preserve">, 95% CI </w:t>
-      </w:r>
-      <m:oMath>
-        <m:r>
-          <m:rPr>
-            <m:sty m:val="p"/>
-          </m:rPr>
-          <w:rPr>
-            <w:rFonts w:ascii="Cambria Math" w:hAnsi="Cambria Math"/>
-          </w:rPr>
-          <m:t>[</m:t>
-        </m:r>
-        <m:r>
-          <w:rPr>
-            <w:rFonts w:ascii="Cambria Math" w:hAnsi="Cambria Math"/>
-          </w:rPr>
-          <m:t>6.46</m:t>
-        </m:r>
-        <m:r>
-          <m:rPr>
-            <m:sty m:val="p"/>
-          </m:rPr>
-          <w:rPr>
-            <w:rFonts w:ascii="Cambria Math" w:hAnsi="Cambria Math"/>
-          </w:rPr>
-          <m:t>,</m:t>
-        </m:r>
-        <m:r>
-          <w:rPr>
-            <w:rFonts w:ascii="Cambria Math" w:hAnsi="Cambria Math"/>
-          </w:rPr>
-          <m:t>11.98</m:t>
-        </m:r>
-        <m:r>
-          <m:rPr>
-            <m:sty m:val="p"/>
-          </m:rPr>
-          <w:rPr>
-            <w:rFonts w:ascii="Cambria Math" w:hAnsi="Cambria Math"/>
-          </w:rPr>
-          <m:t>]</m:t>
-        </m:r>
-      </m:oMath>
-      <w:r>
-        <w:t xml:space="preserve">, </w:t>
-      </w:r>
-      <m:oMath>
-        <m:r>
-          <w:rPr>
-            <w:rFonts w:ascii="Cambria Math" w:hAnsi="Cambria Math"/>
-          </w:rPr>
-          <m:t>t</m:t>
-        </m:r>
-        <m:r>
-          <m:rPr>
-            <m:sty m:val="p"/>
-          </m:rPr>
-          <w:rPr>
-            <w:rFonts w:ascii="Cambria Math" w:hAnsi="Cambria Math"/>
-          </w:rPr>
-          <m:t>(</m:t>
-        </m:r>
-        <m:r>
-          <w:rPr>
-            <w:rFonts w:ascii="Cambria Math" w:hAnsi="Cambria Math"/>
-          </w:rPr>
-          <m:t>1494</m:t>
-        </m:r>
-        <m:r>
-          <m:rPr>
-            <m:sty m:val="p"/>
-          </m:rPr>
-          <w:rPr>
-            <w:rFonts w:ascii="Cambria Math" w:hAnsi="Cambria Math"/>
-          </w:rPr>
-          <m:t>)=</m:t>
-        </m:r>
-        <m:r>
-          <w:rPr>
-            <w:rFonts w:ascii="Cambria Math" w:hAnsi="Cambria Math"/>
-          </w:rPr>
-          <m:t>6.54</m:t>
-        </m:r>
-      </m:oMath>
-      <w:r>
-        <w:t xml:space="preserve">, </w:t>
-      </w:r>
-      <m:oMath>
-        <m:r>
-          <w:rPr>
-            <w:rFonts w:ascii="Cambria Math" w:hAnsi="Cambria Math"/>
-          </w:rPr>
-          <m:t>p</m:t>
-        </m:r>
-        <m:r>
-          <m:rPr>
-            <m:sty m:val="p"/>
-          </m:rPr>
-          <w:rPr>
-            <w:rFonts w:ascii="Cambria Math" w:hAnsi="Cambria Math"/>
-          </w:rPr>
-          <m:t>&lt;</m:t>
-        </m:r>
-        <m:r>
-          <w:rPr>
-            <w:rFonts w:ascii="Cambria Math" w:hAnsi="Cambria Math"/>
-          </w:rPr>
-          <m:t>.001</m:t>
-        </m:r>
-      </m:oMath>
-      <w:r>
-        <w:t>.</w:t>
-      </w:r>
-      <w:r>
-        <w:br/>
-      </w:r>
-      <w:r>
         <w:tab/>
       </w:r>
       <w:r>
-        <w:t>In line with our hypotheses, lay consumers of multi-analyst studies with inconsistent results (compared to single-analyst studies) have lower posterior beliefs, find the results less credible, have less confidence in the average effect size estimate, and believe the results are more likely to stem from bias and error. Contrary to our hypotheses, we do not find that lay consumers of multi-analyst studies with consistent results (compared to single-analyst studies) have higher posterior beliefs, find the results more credible, have less confidence in the average effect size estimate, and believe the results are less likely to stem from bias and error: instead, they report significantly lower posterior beliefs and are more likely to believe the results stem from error (we did not find significant effects on ratings of credibility, confidence, or bias). Figure 2 further clarifies the sway of multi-analyst vs. single-analyst studies, by displaying the distribution of prior and posterior beliefs across the three conditions.</w:t>
-      </w:r>
-      <w:r>
-        <w:br/>
-      </w:r>
-      <w:r>
-        <w:tab/>
-      </w:r>
-      <w:r>
-        <w:t xml:space="preserve">It is worth noting on the basis of Figure 2 and a post-hoc, one-sample </w:t>
+        <w:t xml:space="preserve">It is worth noting on the basis of Figure 2 and a post-hoc, paired </w:t>
       </w:r>
       <w:r>
         <w:rPr>
@@ -2199,13 +2356,7 @@
         <w:t>within</w:t>
       </w:r>
       <w:r>
-        <w:t xml:space="preserve"> the multi-consistent condition: i.e., beliefs in the research hypothesis are greater after reading the </w:t>
-      </w:r>
-      <w:r>
-        <w:t xml:space="preserve">multi-consistent </w:t>
-      </w:r>
-      <w:r>
-        <w:t xml:space="preserve">study results, </w:t>
+        <w:t xml:space="preserve"> the multi-consistent condition: i.e., beliefs in the research hypothesis are greater after reading the multi-consistent study results, </w:t>
       </w:r>
       <m:oMath>
         <m:sSub>
@@ -2361,11 +2512,7 @@
         </m:r>
       </m:oMath>
       <w:r>
-        <w:t xml:space="preserve">. This finding clarifies that multi-analyst studies are not necessarily bad in absolute terms — however, when comparing to conventional, single-analyst scientific research, crowdsourced data </w:t>
-      </w:r>
-      <w:r>
-        <w:lastRenderedPageBreak/>
-        <w:t>analysis does not seem to provide an improvement in the sway and credibility of scientific research to lay consumers.</w:t>
+        <w:t>. This finding clarifies that multi-analyst studies are not necessarily bad in absolute terms — however, when comparing to conventional, single-analyst scientific research, crowdsourced data analysis does not seem to provide an improvement in the sway and credibility of scientific research to lay consumers.</w:t>
       </w:r>
     </w:p>
     <w:p>
@@ -2384,7 +2531,20 @@
         <w:ind w:firstLine="0"/>
       </w:pPr>
       <w:r>
-        <w:t>From the proliferation of big team science and large-scale replication initiatives to preregistration and registered reports, several scientific fields have undergone significant reform with the well-intended goal of improving the reliability of scientific research. The multi-analyst approach comes with many worthy uses, from demonstrating the arbitrariness and impact of individual analytic choices to acknowledging the inherent variability of results and averaging across idiosyncratic analytic choices to obtain more accurate parameter estimates. However, as with any real-world intervention, scientific reform can have unintended consequences. Here, we focus on the effects of crowdsourcing data analysis, and find that the multi-analyst approach may have an unintended consequence. While instituted with the goal of improving the credibility of scientific research, lay consumers appear to resist the variability and lack of consensus that often comes with multi-analyst research. To our surprise, even when results generated by independent analysts are largely consistent, lay consumers are less likely to believe in the reported phenomenon and more likely to think that the findings stem from error and experimenter degrees of freedom.</w:t>
+        <w:t xml:space="preserve">From the proliferation of big team science and large-scale replication initiatives to preregistration and registered reports, several scientific fields have undergone significant reform with the well-intended goal of improving the reliability of scientific research. The multi-analyst approach comes with many worthy uses, from demonstrating the arbitrariness and impact of individual analytic choices to acknowledging the inherent variability of results and averaging across idiosyncratic analytic choices to obtain more accurate parameter estimates. However, as with any real-world intervention, scientific reform can have unintended consequences. Here, we focus on the effects of crowdsourcing data analysis, and find that the multi-analyst approach may have an unintended consequence. </w:t>
+      </w:r>
+      <w:r>
+        <w:br/>
+      </w:r>
+      <w:r>
+        <w:tab/>
+      </w:r>
+      <w:r>
+        <w:t xml:space="preserve">While partly instituted with the goal of improving the credibility of scientific research (as shown in Table 1), lay consumers appear to resist the variability and lack of consensus that often comes with multi-analyst research. To our surprise, even when results generated by independent analysts are largely consistent, lay consumers are less likely to believe in the reported </w:t>
+      </w:r>
+      <w:r>
+        <w:lastRenderedPageBreak/>
+        <w:t>phenomenon and more likely to think that the findings stem from error and experimenter degrees of freedom.</w:t>
       </w:r>
     </w:p>
     <w:p>
@@ -2472,11 +2632,7 @@
         <w:t>purrr</w:t>
       </w:r>
       <w:r>
-        <w:t xml:space="preserve"> </w:t>
-      </w:r>
-      <w:r>
-        <w:lastRenderedPageBreak/>
-        <w:t xml:space="preserve">(Version 0.3.4; Henry &amp; Wickham, 2020), </w:t>
+        <w:t xml:space="preserve"> (Version 0.3.4; Henry &amp; Wickham, 2020), </w:t>
       </w:r>
       <w:r>
         <w:rPr>
@@ -2523,8 +2679,27 @@
       <w:pPr>
         <w:pStyle w:val="Heading2"/>
       </w:pPr>
-      <w:bookmarkStart w:id="7" w:name="data-availability-statement"/>
+      <w:bookmarkStart w:id="7" w:name="disclosure-statement"/>
       <w:bookmarkEnd w:id="6"/>
+      <w:r>
+        <w:t>Disclosure statement</w:t>
+      </w:r>
+    </w:p>
+    <w:p>
+      <w:pPr>
+        <w:pStyle w:val="FirstParagraph"/>
+        <w:ind w:firstLine="0"/>
+      </w:pPr>
+      <w:r>
+        <w:t>There are no relevant financial or non-financial competing interests to report.</w:t>
+      </w:r>
+    </w:p>
+    <w:p>
+      <w:pPr>
+        <w:pStyle w:val="Heading2"/>
+      </w:pPr>
+      <w:bookmarkStart w:id="8" w:name="data-availability-statement"/>
+      <w:bookmarkEnd w:id="7"/>
       <w:r>
         <w:t>Data availability statement</w:t>
       </w:r>
@@ -2569,9 +2744,9 @@
       <w:pPr>
         <w:pStyle w:val="Heading1"/>
       </w:pPr>
-      <w:bookmarkStart w:id="8" w:name="references"/>
+      <w:bookmarkStart w:id="9" w:name="references"/>
       <w:bookmarkEnd w:id="5"/>
-      <w:bookmarkEnd w:id="7"/>
+      <w:bookmarkEnd w:id="8"/>
       <w:r>
         <w:lastRenderedPageBreak/>
         <w:t>References</w:t>
@@ -2581,8 +2756,8 @@
       <w:pPr>
         <w:pStyle w:val="Bibliography"/>
       </w:pPr>
-      <w:bookmarkStart w:id="9" w:name="ref-aczel2020"/>
-      <w:bookmarkStart w:id="10" w:name="refs"/>
+      <w:bookmarkStart w:id="10" w:name="ref-aczel2020"/>
+      <w:bookmarkStart w:id="11" w:name="refs"/>
       <w:r>
         <w:t xml:space="preserve">Aczel, B., Hoekstra, R., Gelman, A., Wagenmakers, E.-J., Klugkist, I. G., Rouder, J. N., … van Ravenzwaaij, D. (2020). Discussion points for Bayesian inference. </w:t>
       </w:r>
@@ -2619,22 +2794,50 @@
       <w:pPr>
         <w:pStyle w:val="Bibliography"/>
       </w:pPr>
-      <w:bookmarkStart w:id="11" w:name="ref-R-raincloudplots"/>
-      <w:bookmarkEnd w:id="9"/>
-      <w:r>
-        <w:t xml:space="preserve"> Allen et al. (2021). </w:t>
+      <w:bookmarkStart w:id="12" w:name="ref-aczel2021"/>
+      <w:bookmarkEnd w:id="10"/>
+      <w:r>
+        <w:t xml:space="preserve">Aczel, B., Szaszi, B., Nilsonne, G., Akker, O. van den, Albers, C., Assen, M. A. L. M. van, … Wagenmakers, E.-J. (2021). </w:t>
       </w:r>
       <w:r>
         <w:rPr>
           <w:i/>
           <w:iCs/>
         </w:rPr>
+        <w:t>Guidance for conducting and reporting multi-analyst studies</w:t>
+      </w:r>
+      <w:r>
+        <w:t xml:space="preserve">. MetaArXiv. </w:t>
+      </w:r>
+      <w:hyperlink r:id="rId17">
+        <w:r>
+          <w:rPr>
+            <w:rStyle w:val="Hyperlink"/>
+          </w:rPr>
+          <w:t>https://doi.org/10.31222/osf.io/5ecnh</w:t>
+        </w:r>
+      </w:hyperlink>
+    </w:p>
+    <w:p>
+      <w:pPr>
+        <w:pStyle w:val="Bibliography"/>
+      </w:pPr>
+      <w:bookmarkStart w:id="13" w:name="ref-R-raincloudplots"/>
+      <w:bookmarkEnd w:id="12"/>
+      <w:r>
+        <w:t xml:space="preserve"> Allen et al. (2021). </w:t>
+      </w:r>
+      <w:r>
+        <w:rPr>
+          <w:i/>
+          <w:iCs/>
+        </w:rPr>
         <w:t>Raincloudplots: The easy way to create raincloud plots</w:t>
       </w:r>
       <w:r>
         <w:t xml:space="preserve">. Retrieved from </w:t>
       </w:r>
-      <w:hyperlink r:id="rId17">
+      <w:hyperlink r:id="rId18">
         <w:r>
           <w:rPr>
             <w:rStyle w:val="Hyperlink"/>
@@ -2647,22 +2850,88 @@
       <w:pPr>
         <w:pStyle w:val="Bibliography"/>
       </w:pPr>
-      <w:bookmarkStart w:id="12" w:name="ref-R-papaja"/>
-      <w:bookmarkEnd w:id="11"/>
-      <w:r>
-        <w:t xml:space="preserve">Aust, F., &amp; Barth, M. (2020). </w:t>
+      <w:bookmarkStart w:id="14" w:name="ref-arbon2019"/>
+      <w:bookmarkEnd w:id="13"/>
+      <w:r>
+        <w:t xml:space="preserve">Arbon, R., Drax, K., Thurlby, N., Timpson, N. J., Northstone, K., Brown, K. R., … Munafo, M. (2019). </w:t>
       </w:r>
       <w:r>
         <w:rPr>
           <w:i/>
           <w:iCs/>
         </w:rPr>
+        <w:t>MAPS: Mapping the Analytical Paths of a Crowdsourced Data Analysis</w:t>
+      </w:r>
+      <w:r>
+        <w:t xml:space="preserve">. </w:t>
+      </w:r>
+      <w:hyperlink r:id="rId19">
+        <w:r>
+          <w:rPr>
+            <w:rStyle w:val="Hyperlink"/>
+          </w:rPr>
+          <w:t>https://doi.org/10.17605/OSF.IO/7VQ3B</w:t>
+        </w:r>
+      </w:hyperlink>
+    </w:p>
+    <w:p>
+      <w:pPr>
+        <w:pStyle w:val="Bibliography"/>
+      </w:pPr>
+      <w:bookmarkStart w:id="15" w:name="ref-auspurg2021"/>
+      <w:bookmarkEnd w:id="14"/>
+      <w:r>
+        <w:t xml:space="preserve">Auspurg, K., &amp; Brüderl, J. (2021). Has the Credibility of the Social Sciences Been Credibly Destroyed? Reanalyzing the “Many Analysts, One Data Set” Project. </w:t>
+      </w:r>
+      <w:r>
+        <w:rPr>
+          <w:i/>
+          <w:iCs/>
+        </w:rPr>
+        <w:t>Socius</w:t>
+      </w:r>
+      <w:r>
+        <w:t xml:space="preserve">, </w:t>
+      </w:r>
+      <w:r>
+        <w:rPr>
+          <w:i/>
+          <w:iCs/>
+        </w:rPr>
+        <w:t>7</w:t>
+      </w:r>
+      <w:r>
+        <w:t xml:space="preserve">, 1–14. </w:t>
+      </w:r>
+      <w:hyperlink r:id="rId20">
+        <w:r>
+          <w:rPr>
+            <w:rStyle w:val="Hyperlink"/>
+          </w:rPr>
+          <w:t>https://doi.org/10.1177/23780231211024421</w:t>
+        </w:r>
+      </w:hyperlink>
+    </w:p>
+    <w:p>
+      <w:pPr>
+        <w:pStyle w:val="Bibliography"/>
+      </w:pPr>
+      <w:bookmarkStart w:id="16" w:name="ref-R-papaja"/>
+      <w:bookmarkEnd w:id="15"/>
+      <w:r>
+        <w:t xml:space="preserve">Aust, F., &amp; Barth, M. (2020). </w:t>
+      </w:r>
+      <w:r>
+        <w:rPr>
+          <w:i/>
+          <w:iCs/>
+        </w:rPr>
         <w:t>papaja: Prepare reproducible APA journal articles with R Markdown</w:t>
       </w:r>
       <w:r>
         <w:t xml:space="preserve">. Retrieved from </w:t>
       </w:r>
-      <w:hyperlink r:id="rId18">
+      <w:hyperlink r:id="rId21">
         <w:r>
           <w:rPr>
             <w:rStyle w:val="Hyperlink"/>
@@ -2675,8 +2944,8 @@
       <w:pPr>
         <w:pStyle w:val="Bibliography"/>
       </w:pPr>
-      <w:bookmarkStart w:id="13" w:name="ref-R-tinylabels"/>
-      <w:bookmarkEnd w:id="12"/>
+      <w:bookmarkStart w:id="17" w:name="ref-R-tinylabels"/>
+      <w:bookmarkEnd w:id="16"/>
       <w:r>
         <w:t xml:space="preserve">Barth, M. (2021). </w:t>
       </w:r>
@@ -2690,7 +2959,7 @@
       <w:r>
         <w:t xml:space="preserve">. Retrieved from </w:t>
       </w:r>
-      <w:hyperlink r:id="rId19">
+      <w:hyperlink r:id="rId22">
         <w:r>
           <w:rPr>
             <w:rStyle w:val="Hyperlink"/>
@@ -2703,22 +2972,89 @@
       <w:pPr>
         <w:pStyle w:val="Bibliography"/>
       </w:pPr>
-      <w:bookmarkStart w:id="14" w:name="ref-R-purrr"/>
-      <w:bookmarkEnd w:id="13"/>
-      <w:r>
-        <w:t xml:space="preserve">Henry, L., &amp; Wickham, H. (2020). </w:t>
+      <w:bookmarkStart w:id="18" w:name="ref-breznau2021a"/>
+      <w:bookmarkEnd w:id="17"/>
+      <w:r>
+        <w:t xml:space="preserve">Breznau, N. (2021). I Saw You in the Crowd: Credibility, Reproducibility, and Meta-Utility. </w:t>
       </w:r>
       <w:r>
         <w:rPr>
           <w:i/>
           <w:iCs/>
         </w:rPr>
+        <w:t>PS: Political Science &amp; Politics</w:t>
+      </w:r>
+      <w:r>
+        <w:t xml:space="preserve">, </w:t>
+      </w:r>
+      <w:r>
+        <w:rPr>
+          <w:i/>
+          <w:iCs/>
+        </w:rPr>
+        <w:t>54</w:t>
+      </w:r>
+      <w:r>
+        <w:t xml:space="preserve">(2), 309–313. </w:t>
+      </w:r>
+      <w:hyperlink r:id="rId23">
+        <w:r>
+          <w:rPr>
+            <w:rStyle w:val="Hyperlink"/>
+          </w:rPr>
+          <w:t>https://doi.org/10.1017/S1049096520000980</w:t>
+        </w:r>
+      </w:hyperlink>
+    </w:p>
+    <w:p>
+      <w:pPr>
+        <w:pStyle w:val="Bibliography"/>
+      </w:pPr>
+      <w:bookmarkStart w:id="19" w:name="ref-breznau2021"/>
+      <w:bookmarkEnd w:id="18"/>
+      <w:r>
+        <w:lastRenderedPageBreak/>
+        <w:t xml:space="preserve">Breznau, N., Rinke, E. M., Wuttke, A., Adem, M., Adriaans, J., Alvarez-Benjumea, A., … Nguyen, H. H. V. (2021). </w:t>
+      </w:r>
+      <w:r>
+        <w:rPr>
+          <w:i/>
+          <w:iCs/>
+        </w:rPr>
+        <w:t>Observing Many Researchers Using the Same Data and Hypothesis Reveals a Hidden Universe of Uncertainty</w:t>
+      </w:r>
+      <w:r>
+        <w:t xml:space="preserve">. </w:t>
+      </w:r>
+      <w:hyperlink r:id="rId24">
+        <w:r>
+          <w:rPr>
+            <w:rStyle w:val="Hyperlink"/>
+          </w:rPr>
+          <w:t>https://doi.org/10.31222/osf.io/cd5j9</w:t>
+        </w:r>
+      </w:hyperlink>
+    </w:p>
+    <w:p>
+      <w:pPr>
+        <w:pStyle w:val="Bibliography"/>
+      </w:pPr>
+      <w:bookmarkStart w:id="20" w:name="ref-R-purrr"/>
+      <w:bookmarkEnd w:id="19"/>
+      <w:r>
+        <w:t xml:space="preserve">Henry, L., &amp; Wickham, H. (2020). </w:t>
+      </w:r>
+      <w:r>
+        <w:rPr>
+          <w:i/>
+          <w:iCs/>
+        </w:rPr>
         <w:t>Purrr: Functional programming tools</w:t>
       </w:r>
       <w:r>
         <w:t xml:space="preserve">. Retrieved from </w:t>
       </w:r>
-      <w:hyperlink r:id="rId20">
+      <w:hyperlink r:id="rId25">
         <w:r>
           <w:rPr>
             <w:rStyle w:val="Hyperlink"/>
@@ -2731,8 +3067,8 @@
       <w:pPr>
         <w:pStyle w:val="Bibliography"/>
       </w:pPr>
-      <w:bookmarkStart w:id="15" w:name="ref-R-glue"/>
-      <w:bookmarkEnd w:id="14"/>
+      <w:bookmarkStart w:id="21" w:name="ref-R-glue"/>
+      <w:bookmarkEnd w:id="20"/>
       <w:r>
         <w:t xml:space="preserve">Hester, J. (2020). </w:t>
       </w:r>
@@ -2746,7 +3082,7 @@
       <w:r>
         <w:t xml:space="preserve">. Retrieved from </w:t>
       </w:r>
-      <w:hyperlink r:id="rId21">
+      <w:hyperlink r:id="rId26">
         <w:r>
           <w:rPr>
             <w:rStyle w:val="Hyperlink"/>
@@ -2759,8 +3095,8 @@
       <w:pPr>
         <w:pStyle w:val="Bibliography"/>
       </w:pPr>
-      <w:bookmarkStart w:id="16" w:name="ref-hornsey2017"/>
-      <w:bookmarkEnd w:id="15"/>
+      <w:bookmarkStart w:id="22" w:name="ref-hornsey2017"/>
+      <w:bookmarkEnd w:id="21"/>
       <w:r>
         <w:t xml:space="preserve">Hornsey, M. J., &amp; Fielding, K. S. (2017). Attitude roots and Jiu Jitsu persuasion: Understanding and overcoming the motivated rejection of science. </w:t>
       </w:r>
@@ -2784,7 +3120,7 @@
       <w:r>
         <w:t xml:space="preserve">(5), 459–473. </w:t>
       </w:r>
-      <w:hyperlink r:id="rId22">
+      <w:hyperlink r:id="rId27">
         <w:r>
           <w:rPr>
             <w:rStyle w:val="Hyperlink"/>
@@ -2797,8 +3133,8 @@
       <w:pPr>
         <w:pStyle w:val="Bibliography"/>
       </w:pPr>
-      <w:bookmarkStart w:id="17" w:name="ref-jick1979"/>
-      <w:bookmarkEnd w:id="16"/>
+      <w:bookmarkStart w:id="23" w:name="ref-jick1979"/>
+      <w:bookmarkEnd w:id="22"/>
       <w:r>
         <w:t xml:space="preserve">Jick, T. D. (1979). Mixing Qualitative and Quantitative Methods: Triangulation in Action. </w:t>
       </w:r>
@@ -2822,7 +3158,7 @@
       <w:r>
         <w:t xml:space="preserve">(4), 602–611. </w:t>
       </w:r>
-      <w:hyperlink r:id="rId23">
+      <w:hyperlink r:id="rId28">
         <w:r>
           <w:rPr>
             <w:rStyle w:val="Hyperlink"/>
@@ -2835,10 +3171,9 @@
       <w:pPr>
         <w:pStyle w:val="Bibliography"/>
       </w:pPr>
-      <w:bookmarkStart w:id="18" w:name="ref-munoz2018"/>
-      <w:bookmarkEnd w:id="17"/>
-      <w:r>
-        <w:lastRenderedPageBreak/>
+      <w:bookmarkStart w:id="24" w:name="ref-munoz2018"/>
+      <w:bookmarkEnd w:id="23"/>
+      <w:r>
         <w:t xml:space="preserve">Muñoz, J., &amp; Young, C. (2018). We Ran 9 Billion Regressions: Eliminating False Positives through Computational Model Robustness. </w:t>
       </w:r>
       <w:r>
@@ -2861,7 +3196,7 @@
       <w:r>
         <w:t xml:space="preserve">(1), 1–33. </w:t>
       </w:r>
-      <w:hyperlink r:id="rId24">
+      <w:hyperlink r:id="rId29">
         <w:r>
           <w:rPr>
             <w:rStyle w:val="Hyperlink"/>
@@ -2874,8 +3209,8 @@
       <w:pPr>
         <w:pStyle w:val="Bibliography"/>
       </w:pPr>
-      <w:bookmarkStart w:id="19" w:name="ref-R-here"/>
-      <w:bookmarkEnd w:id="18"/>
+      <w:bookmarkStart w:id="25" w:name="ref-R-here"/>
+      <w:bookmarkEnd w:id="24"/>
       <w:r>
         <w:t xml:space="preserve">Müller, K. (2020). </w:t>
       </w:r>
@@ -2889,7 +3224,7 @@
       <w:r>
         <w:t xml:space="preserve">. Retrieved from </w:t>
       </w:r>
-      <w:hyperlink r:id="rId25">
+      <w:hyperlink r:id="rId30">
         <w:r>
           <w:rPr>
             <w:rStyle w:val="Hyperlink"/>
@@ -2902,8 +3237,8 @@
       <w:pPr>
         <w:pStyle w:val="Bibliography"/>
       </w:pPr>
-      <w:bookmarkStart w:id="20" w:name="ref-pashler2012"/>
-      <w:bookmarkEnd w:id="19"/>
+      <w:bookmarkStart w:id="26" w:name="ref-pashler2012"/>
+      <w:bookmarkEnd w:id="25"/>
       <w:r>
         <w:t xml:space="preserve">Pashler, H., &amp; Wagenmakers, E. (2012). Editors’ Introduction to the Special Section on Replicability in Psychological Science: A Crisis of Confidence? </w:t>
       </w:r>
@@ -2927,7 +3262,7 @@
       <w:r>
         <w:t xml:space="preserve">(6), 528–530. </w:t>
       </w:r>
-      <w:hyperlink r:id="rId26">
+      <w:hyperlink r:id="rId31">
         <w:r>
           <w:rPr>
             <w:rStyle w:val="Hyperlink"/>
@@ -2940,9 +3275,10 @@
       <w:pPr>
         <w:pStyle w:val="Bibliography"/>
       </w:pPr>
-      <w:bookmarkStart w:id="21" w:name="ref-R-base"/>
-      <w:bookmarkEnd w:id="20"/>
-      <w:r>
+      <w:bookmarkStart w:id="27" w:name="ref-R-base"/>
+      <w:bookmarkEnd w:id="26"/>
+      <w:r>
+        <w:lastRenderedPageBreak/>
         <w:t xml:space="preserve">R Core Team. (2021). </w:t>
       </w:r>
       <w:r>
@@ -2955,7 +3291,7 @@
       <w:r>
         <w:t xml:space="preserve">. Vienna, Austria: R Foundation for Statistical Computing. Retrieved from </w:t>
       </w:r>
-      <w:hyperlink r:id="rId27">
+      <w:hyperlink r:id="rId32">
         <w:r>
           <w:rPr>
             <w:rStyle w:val="Hyperlink"/>
@@ -2968,8 +3304,8 @@
       <w:pPr>
         <w:pStyle w:val="Bibliography"/>
       </w:pPr>
-      <w:bookmarkStart w:id="22" w:name="ref-R-broom"/>
-      <w:bookmarkEnd w:id="21"/>
+      <w:bookmarkStart w:id="28" w:name="ref-R-broom"/>
+      <w:bookmarkEnd w:id="27"/>
       <w:r>
         <w:t xml:space="preserve">Robinson, D., Hayes, A., &amp; Couch, S. (2021). </w:t>
       </w:r>
@@ -2988,17 +3324,17 @@
       <w:pPr>
         <w:pStyle w:val="Bibliography"/>
       </w:pPr>
-      <w:bookmarkStart w:id="23" w:name="ref-steegen2016"/>
-      <w:bookmarkEnd w:id="22"/>
-      <w:r>
-        <w:t xml:space="preserve">Steegen, S., Tuerlinckx, F., Gelman, A., &amp; Vanpaemel, W. (2016). Increasing Transparency Through a Multiverse Analysis. </w:t>
+      <w:bookmarkStart w:id="29" w:name="ref-silberzahn2015"/>
+      <w:bookmarkEnd w:id="28"/>
+      <w:r>
+        <w:t xml:space="preserve">Silberzahn, Raphael, &amp; Uhlmann, E. L. (2015). Crowdsourced research: Many hands make tight work. </w:t>
       </w:r>
       <w:r>
         <w:rPr>
           <w:i/>
           <w:iCs/>
         </w:rPr>
-        <w:t>Perspectives on Psychological Science</w:t>
+        <w:t>Nature</w:t>
       </w:r>
       <w:r>
         <w:t xml:space="preserve">, </w:t>
@@ -3008,12 +3344,88 @@
           <w:i/>
           <w:iCs/>
         </w:rPr>
+        <w:t>526</w:t>
+      </w:r>
+      <w:r>
+        <w:t xml:space="preserve">(7572), 189–191. </w:t>
+      </w:r>
+      <w:hyperlink r:id="rId33">
+        <w:r>
+          <w:rPr>
+            <w:rStyle w:val="Hyperlink"/>
+          </w:rPr>
+          <w:t>https://doi.org/10.1038/526189a</w:t>
+        </w:r>
+      </w:hyperlink>
+    </w:p>
+    <w:p>
+      <w:pPr>
+        <w:pStyle w:val="Bibliography"/>
+      </w:pPr>
+      <w:bookmarkStart w:id="30" w:name="ref-silberzahn2018"/>
+      <w:bookmarkEnd w:id="29"/>
+      <w:r>
+        <w:t xml:space="preserve">Silberzahn, R., Uhlmann, E. L., Martin, D. P., Anselmi, P., Aust, F., Awtrey, E., … Nosek, B. A. (2018). Many Analysts, One Data Set: Making Transparent How Variations in Analytic Choices Affect Results. </w:t>
+      </w:r>
+      <w:r>
+        <w:rPr>
+          <w:i/>
+          <w:iCs/>
+        </w:rPr>
+        <w:t>Advances in Methods and Practices in Psychological Science</w:t>
+      </w:r>
+      <w:r>
+        <w:t xml:space="preserve">, </w:t>
+      </w:r>
+      <w:r>
+        <w:rPr>
+          <w:i/>
+          <w:iCs/>
+        </w:rPr>
+        <w:t>1</w:t>
+      </w:r>
+      <w:r>
+        <w:t xml:space="preserve">(3), 337–356. </w:t>
+      </w:r>
+      <w:hyperlink r:id="rId34">
+        <w:r>
+          <w:rPr>
+            <w:rStyle w:val="Hyperlink"/>
+          </w:rPr>
+          <w:t>https://doi.org/10.1177/2515245917747646</w:t>
+        </w:r>
+      </w:hyperlink>
+    </w:p>
+    <w:p>
+      <w:pPr>
+        <w:pStyle w:val="Bibliography"/>
+      </w:pPr>
+      <w:bookmarkStart w:id="31" w:name="ref-steegen2016"/>
+      <w:bookmarkEnd w:id="30"/>
+      <w:r>
+        <w:t xml:space="preserve">Steegen, S., Tuerlinckx, F., Gelman, A., &amp; Vanpaemel, W. (2016). Increasing Transparency Through a Multiverse Analysis. </w:t>
+      </w:r>
+      <w:r>
+        <w:rPr>
+          <w:i/>
+          <w:iCs/>
+        </w:rPr>
+        <w:t>Perspectives on Psychological Science</w:t>
+      </w:r>
+      <w:r>
+        <w:t xml:space="preserve">, </w:t>
+      </w:r>
+      <w:r>
+        <w:rPr>
+          <w:i/>
+          <w:iCs/>
+        </w:rPr>
         <w:t>11</w:t>
       </w:r>
       <w:r>
         <w:t xml:space="preserve">(5), 702–712. </w:t>
       </w:r>
-      <w:hyperlink r:id="rId28">
+      <w:hyperlink r:id="rId35">
         <w:r>
           <w:rPr>
             <w:rStyle w:val="Hyperlink"/>
@@ -3026,8 +3438,8 @@
       <w:pPr>
         <w:pStyle w:val="Bibliography"/>
       </w:pPr>
-      <w:bookmarkStart w:id="24" w:name="ref-turner2017"/>
-      <w:bookmarkEnd w:id="23"/>
+      <w:bookmarkStart w:id="32" w:name="ref-turner2017"/>
+      <w:bookmarkEnd w:id="31"/>
       <w:r>
         <w:t xml:space="preserve">Turner, S. F., Cardinal, L. B., &amp; Burton, R. M. (2017). Research Design for Mixed Methods: A Triangulation-based Framework and Roadmap. </w:t>
       </w:r>
@@ -3051,7 +3463,7 @@
       <w:r>
         <w:t xml:space="preserve">(2), 243–267. </w:t>
       </w:r>
-      <w:hyperlink r:id="rId29">
+      <w:hyperlink r:id="rId36">
         <w:r>
           <w:rPr>
             <w:rStyle w:val="Hyperlink"/>
@@ -3064,8 +3476,8 @@
       <w:pPr>
         <w:pStyle w:val="Bibliography"/>
       </w:pPr>
-      <w:bookmarkStart w:id="25" w:name="ref-uhlmann2019"/>
-      <w:bookmarkEnd w:id="24"/>
+      <w:bookmarkStart w:id="33" w:name="ref-uhlmann2019"/>
+      <w:bookmarkEnd w:id="32"/>
       <w:r>
         <w:t xml:space="preserve">Uhlmann, E. L., Ebersole, C. R., Chartier, C. R., Errington, T. M., Kidwell, M. C., Lai, C. K., … Nosek, B. A. (2019). Scientific Utopia III: Crowdsourcing Science. </w:t>
       </w:r>
@@ -3089,7 +3501,7 @@
       <w:r>
         <w:t xml:space="preserve">(5), 711–733. </w:t>
       </w:r>
-      <w:hyperlink r:id="rId30">
+      <w:hyperlink r:id="rId37">
         <w:r>
           <w:rPr>
             <w:rStyle w:val="Hyperlink"/>
@@ -3102,10 +3514,9 @@
       <w:pPr>
         <w:pStyle w:val="Bibliography"/>
       </w:pPr>
-      <w:bookmarkStart w:id="26" w:name="ref-R-ggplot2"/>
-      <w:bookmarkEnd w:id="25"/>
-      <w:r>
-        <w:lastRenderedPageBreak/>
+      <w:bookmarkStart w:id="34" w:name="ref-R-ggplot2"/>
+      <w:bookmarkEnd w:id="33"/>
+      <w:r>
         <w:t xml:space="preserve">Wickham, H. (2016). </w:t>
       </w:r>
       <w:r>
@@ -3118,7 +3529,7 @@
       <w:r>
         <w:t xml:space="preserve">. Springer-Verlag New York. Retrieved from </w:t>
       </w:r>
-      <w:hyperlink r:id="rId31">
+      <w:hyperlink r:id="rId38">
         <w:r>
           <w:rPr>
             <w:rStyle w:val="Hyperlink"/>
@@ -3131,9 +3542,10 @@
       <w:pPr>
         <w:pStyle w:val="Bibliography"/>
       </w:pPr>
-      <w:bookmarkStart w:id="27" w:name="ref-R-dplyr"/>
-      <w:bookmarkEnd w:id="26"/>
-      <w:r>
+      <w:bookmarkStart w:id="35" w:name="ref-R-dplyr"/>
+      <w:bookmarkEnd w:id="34"/>
+      <w:r>
+        <w:lastRenderedPageBreak/>
         <w:t xml:space="preserve">Wickham, H., François, R., Henry, L., &amp; Müller, K. (2021). </w:t>
       </w:r>
       <w:r>
@@ -3146,7 +3558,7 @@
       <w:r>
         <w:t xml:space="preserve">. Retrieved from </w:t>
       </w:r>
-      <w:hyperlink r:id="rId32">
+      <w:hyperlink r:id="rId39">
         <w:r>
           <w:rPr>
             <w:rStyle w:val="Hyperlink"/>
@@ -3159,8 +3571,8 @@
       <w:pPr>
         <w:pStyle w:val="Bibliography"/>
       </w:pPr>
-      <w:bookmarkStart w:id="28" w:name="ref-R-readr"/>
-      <w:bookmarkEnd w:id="27"/>
+      <w:bookmarkStart w:id="36" w:name="ref-R-readr"/>
+      <w:bookmarkEnd w:id="35"/>
       <w:r>
         <w:t xml:space="preserve">Wickham, H., &amp; Hester, J. (2020). </w:t>
       </w:r>
@@ -3174,7 +3586,7 @@
       <w:r>
         <w:t xml:space="preserve">. Retrieved from </w:t>
       </w:r>
-      <w:hyperlink r:id="rId33">
+      <w:hyperlink r:id="rId40">
         <w:r>
           <w:rPr>
             <w:rStyle w:val="Hyperlink"/>
@@ -3187,8 +3599,8 @@
       <w:pPr>
         <w:pStyle w:val="Bibliography"/>
       </w:pPr>
-      <w:bookmarkStart w:id="29" w:name="ref-R-rmarkdown_a"/>
-      <w:bookmarkEnd w:id="28"/>
+      <w:bookmarkStart w:id="37" w:name="ref-R-rmarkdown_a"/>
+      <w:bookmarkEnd w:id="36"/>
       <w:r>
         <w:t xml:space="preserve">Xie, Y., Allaire, J. J., &amp; Grolemund, G. (2018). </w:t>
       </w:r>
@@ -3202,7 +3614,7 @@
       <w:r>
         <w:t xml:space="preserve">. Boca Raton, Florida: Chapman; Hall/CRC. Retrieved from </w:t>
       </w:r>
-      <w:hyperlink r:id="rId34">
+      <w:hyperlink r:id="rId41">
         <w:r>
           <w:rPr>
             <w:rStyle w:val="Hyperlink"/>
@@ -3215,8 +3627,8 @@
       <w:pPr>
         <w:pStyle w:val="Bibliography"/>
       </w:pPr>
-      <w:bookmarkStart w:id="30" w:name="ref-R-rmarkdown_b"/>
-      <w:bookmarkEnd w:id="29"/>
+      <w:bookmarkStart w:id="38" w:name="ref-R-rmarkdown_b"/>
+      <w:bookmarkEnd w:id="37"/>
       <w:r>
         <w:t xml:space="preserve">Xie, Y., Dervieux, C., &amp; Riederer, E. (2020). </w:t>
       </w:r>
@@ -3230,7 +3642,7 @@
       <w:r>
         <w:t xml:space="preserve">. Boca Raton, Florida: Chapman; Hall/CRC. Retrieved from </w:t>
       </w:r>
-      <w:hyperlink r:id="rId35">
+      <w:hyperlink r:id="rId42">
         <w:r>
           <w:rPr>
             <w:rStyle w:val="Hyperlink"/>
@@ -3239,8 +3651,8 @@
         </w:r>
       </w:hyperlink>
     </w:p>
-    <w:bookmarkEnd w:id="10"/>
-    <w:bookmarkEnd w:id="30"/>
+    <w:bookmarkEnd w:id="11"/>
+    <w:bookmarkEnd w:id="38"/>
     <w:p>
       <w:r>
         <w:br w:type="page"/>
@@ -3250,20 +3662,339 @@
       <w:pPr>
         <w:pStyle w:val="Heading1"/>
       </w:pPr>
-      <w:bookmarkStart w:id="31" w:name="tables-and-figures"/>
-      <w:bookmarkEnd w:id="8"/>
+      <w:bookmarkStart w:id="39" w:name="tables"/>
+      <w:bookmarkEnd w:id="9"/>
       <w:r>
         <w:lastRenderedPageBreak/>
-        <w:t>Tables and Figures</w:t>
+        <w:t>Tables</w:t>
       </w:r>
     </w:p>
     <w:p>
       <w:pPr>
         <w:pStyle w:val="Heading2"/>
       </w:pPr>
-      <w:bookmarkStart w:id="32" w:name="table-1"/>
+      <w:bookmarkStart w:id="40" w:name="table-1"/>
       <w:r>
         <w:t>Table 1</w:t>
+      </w:r>
+    </w:p>
+    <w:p>
+      <w:pPr>
+        <w:pStyle w:val="Heading2"/>
+        <w:rPr>
+          <w:b w:val="0"/>
+          <w:bCs/>
+        </w:rPr>
+      </w:pPr>
+      <w:bookmarkStart w:id="41" w:name="X6e1ff75dbb55b570977d470923ee93666c6462a"/>
+      <w:bookmarkEnd w:id="40"/>
+      <w:r>
+        <w:rPr>
+          <w:b w:val="0"/>
+          <w:bCs/>
+          <w:i/>
+          <w:iCs/>
+        </w:rPr>
+        <w:t>Proposed credibility- and confidence-related benefits of crowdsourced data analysis</w:t>
+      </w:r>
+    </w:p>
+    <w:tbl>
+      <w:tblPr>
+        <w:tblStyle w:val="Table"/>
+        <w:tblW w:w="5000" w:type="pct"/>
+        <w:tblLook w:val="0020" w:firstRow="1" w:lastRow="0" w:firstColumn="0" w:lastColumn="0" w:noHBand="0" w:noVBand="0"/>
+      </w:tblPr>
+      <w:tblGrid>
+        <w:gridCol w:w="1935"/>
+        <w:gridCol w:w="7471"/>
+      </w:tblGrid>
+      <w:tr>
+        <w:trPr>
+          <w:cnfStyle w:val="100000000000" w:firstRow="1" w:lastRow="0" w:firstColumn="0" w:lastColumn="0" w:oddVBand="0" w:evenVBand="0" w:oddHBand="0" w:evenHBand="0" w:firstRowFirstColumn="0" w:firstRowLastColumn="0" w:lastRowFirstColumn="0" w:lastRowLastColumn="0"/>
+        </w:trPr>
+        <w:tc>
+          <w:tcPr>
+            <w:tcW w:w="0" w:type="auto"/>
+          </w:tcPr>
+          <w:p>
+            <w:pPr>
+              <w:pStyle w:val="Compact"/>
+            </w:pPr>
+            <w:r>
+              <w:t>Citation</w:t>
+            </w:r>
+          </w:p>
+        </w:tc>
+        <w:tc>
+          <w:tcPr>
+            <w:tcW w:w="0" w:type="auto"/>
+          </w:tcPr>
+          <w:p>
+            <w:pPr>
+              <w:pStyle w:val="Compact"/>
+            </w:pPr>
+            <w:r>
+              <w:t>Description of credibility- or confidence-related benefits</w:t>
+            </w:r>
+          </w:p>
+        </w:tc>
+      </w:tr>
+      <w:tr>
+        <w:tc>
+          <w:tcPr>
+            <w:tcW w:w="0" w:type="auto"/>
+          </w:tcPr>
+          <w:p>
+            <w:pPr>
+              <w:pStyle w:val="Compact"/>
+            </w:pPr>
+            <w:r>
+              <w:t>(Aczel et al., 2021, pp. 3–4)</w:t>
+            </w:r>
+          </w:p>
+        </w:tc>
+        <w:tc>
+          <w:tcPr>
+            <w:tcW w:w="0" w:type="auto"/>
+          </w:tcPr>
+          <w:p>
+            <w:pPr>
+              <w:pStyle w:val="Compact"/>
+            </w:pPr>
+            <w:r>
+              <w:t>“When the results of independent data analyses converge, more confidence in the conclusions is warranted. When the results diverge, confidence appropriately falters, and scientists can examine the reasons for these discrepancies.”</w:t>
+            </w:r>
+          </w:p>
+        </w:tc>
+      </w:tr>
+      <w:tr>
+        <w:tc>
+          <w:tcPr>
+            <w:tcW w:w="0" w:type="auto"/>
+          </w:tcPr>
+          <w:p>
+            <w:pPr>
+              <w:pStyle w:val="Compact"/>
+            </w:pPr>
+            <w:r>
+              <w:t>(Arbon et al., 2019)</w:t>
+            </w:r>
+          </w:p>
+        </w:tc>
+        <w:tc>
+          <w:tcPr>
+            <w:tcW w:w="0" w:type="auto"/>
+          </w:tcPr>
+          <w:p>
+            <w:pPr>
+              <w:pStyle w:val="Compact"/>
+            </w:pPr>
+            <w:r>
+              <w:t>“For the public to have faith in the conclusions of scientists it is important that the methods they employ are robust and transparent. This study will examine robustness by recruiting teams of independent data analysts and looking at how they answer a controversial research question using the same data, effectively ‘crowd-sourcing’ the data analysis.”</w:t>
+            </w:r>
+          </w:p>
+        </w:tc>
+      </w:tr>
+      <w:tr>
+        <w:tc>
+          <w:tcPr>
+            <w:tcW w:w="0" w:type="auto"/>
+          </w:tcPr>
+          <w:p>
+            <w:pPr>
+              <w:pStyle w:val="Compact"/>
+            </w:pPr>
+            <w:r>
+              <w:t>(Auspurg &amp; Brüderl, 2021, pp. 1, 10)</w:t>
+            </w:r>
+          </w:p>
+        </w:tc>
+        <w:tc>
+          <w:tcPr>
+            <w:tcW w:w="0" w:type="auto"/>
+          </w:tcPr>
+          <w:p>
+            <w:pPr>
+              <w:pStyle w:val="Compact"/>
+            </w:pPr>
+            <w:r>
+              <w:t>“Several researchers analyze the same research question with the same data (…) Science is credible if different researchers come up with a similar answer”</w:t>
+            </w:r>
+          </w:p>
+        </w:tc>
+      </w:tr>
+      <w:tr>
+        <w:tc>
+          <w:tcPr>
+            <w:tcW w:w="0" w:type="auto"/>
+          </w:tcPr>
+          <w:p>
+            <w:pPr>
+              <w:pStyle w:val="Compact"/>
+            </w:pPr>
+            <w:r>
+              <w:t>(Breznau et al., 2021, p. 3)</w:t>
+            </w:r>
+          </w:p>
+        </w:tc>
+        <w:tc>
+          <w:tcPr>
+            <w:tcW w:w="0" w:type="auto"/>
+          </w:tcPr>
+          <w:p>
+            <w:pPr>
+              <w:pStyle w:val="Compact"/>
+            </w:pPr>
+            <w:r>
+              <w:t>“Organized scientific knowledge production (…) should generate inter-researcher reliability, offering consumers of scientific findings assurance that they are not arbitrary flukes but that other researchers would generate similar findings given the same data.”</w:t>
+            </w:r>
+          </w:p>
+        </w:tc>
+      </w:tr>
+      <w:tr>
+        <w:tc>
+          <w:tcPr>
+            <w:tcW w:w="0" w:type="auto"/>
+          </w:tcPr>
+          <w:p>
+            <w:pPr>
+              <w:pStyle w:val="Compact"/>
+            </w:pPr>
+            <w:r>
+              <w:t>(Breznau, 2021, p. 311)</w:t>
+            </w:r>
+          </w:p>
+        </w:tc>
+        <w:tc>
+          <w:tcPr>
+            <w:tcW w:w="0" w:type="auto"/>
+          </w:tcPr>
+          <w:p>
+            <w:pPr>
+              <w:pStyle w:val="Compact"/>
+            </w:pPr>
+            <w:r>
+              <w:t>“crowdsourcing provides a new way to increase credibility for political and social research—in both sample populations and among the researchers themselves (…) It is hoped that these developments are tangible outcomes that increase public, private, and government views of social science.”</w:t>
+            </w:r>
+          </w:p>
+        </w:tc>
+      </w:tr>
+      <w:tr>
+        <w:tc>
+          <w:tcPr>
+            <w:tcW w:w="0" w:type="auto"/>
+          </w:tcPr>
+          <w:p>
+            <w:pPr>
+              <w:pStyle w:val="Compact"/>
+            </w:pPr>
+            <w:r>
+              <w:t>(</w:t>
+            </w:r>
+            <w:proofErr w:type="spellStart"/>
+            <w:r>
+              <w:t>Silberzahn</w:t>
+            </w:r>
+            <w:proofErr w:type="spellEnd"/>
+            <w:r>
+              <w:t xml:space="preserve"> &amp; Uhlmann, 2015, pp. 190–191)</w:t>
+            </w:r>
+          </w:p>
+        </w:tc>
+        <w:tc>
+          <w:tcPr>
+            <w:tcW w:w="0" w:type="auto"/>
+          </w:tcPr>
+          <w:p>
+            <w:pPr>
+              <w:pStyle w:val="Compact"/>
+            </w:pPr>
+            <w:r>
+              <w:t>“the results are more credible (…) greater certainty comes from having an independent check.”</w:t>
+            </w:r>
+          </w:p>
+        </w:tc>
+      </w:tr>
+      <w:tr>
+        <w:tc>
+          <w:tcPr>
+            <w:tcW w:w="0" w:type="auto"/>
+          </w:tcPr>
+          <w:p>
+            <w:pPr>
+              <w:pStyle w:val="Compact"/>
+            </w:pPr>
+            <w:r>
+              <w:t>(</w:t>
+            </w:r>
+            <w:proofErr w:type="spellStart"/>
+            <w:r>
+              <w:t>Silberzahn</w:t>
+            </w:r>
+            <w:proofErr w:type="spellEnd"/>
+            <w:r>
+              <w:t xml:space="preserve"> et al., 2018, p. 352)</w:t>
+            </w:r>
+          </w:p>
+        </w:tc>
+        <w:tc>
+          <w:tcPr>
+            <w:tcW w:w="0" w:type="auto"/>
+          </w:tcPr>
+          <w:p>
+            <w:pPr>
+              <w:pStyle w:val="Compact"/>
+            </w:pPr>
+            <w:r>
+              <w:t>“Scientists can have comparatively more faith in a finding when there is less variability in analytic approaches taken to investigating the targeted phenomenon and in results obtained using different methods. (…) In such extreme cases of little to no convergence in results, the crowdsourcing process suggests that the scientific community should have no faith that the hypothesis is true”</w:t>
+            </w:r>
+          </w:p>
+        </w:tc>
+      </w:tr>
+      <w:tr>
+        <w:tc>
+          <w:tcPr>
+            <w:tcW w:w="0" w:type="auto"/>
+          </w:tcPr>
+          <w:p>
+            <w:pPr>
+              <w:pStyle w:val="Compact"/>
+            </w:pPr>
+            <w:r>
+              <w:lastRenderedPageBreak/>
+              <w:t>(Uhlmann et al., 2019, p. 713)</w:t>
+            </w:r>
+          </w:p>
+        </w:tc>
+        <w:tc>
+          <w:tcPr>
+            <w:tcW w:w="0" w:type="auto"/>
+          </w:tcPr>
+          <w:p>
+            <w:pPr>
+              <w:pStyle w:val="Compact"/>
+            </w:pPr>
+            <w:r>
+              <w:t>“crowdsourced teams can conduct high-powered, precise studies and draw confident conclusions. (…) Crowdsourcing research is a part of a changing landscape of science that seeks to improve research reliability and advance the credibility of academic research”</w:t>
+            </w:r>
+          </w:p>
+        </w:tc>
+      </w:tr>
+    </w:tbl>
+    <w:p>
+      <w:r>
+        <w:br w:type="page"/>
+      </w:r>
+    </w:p>
+    <w:p>
+      <w:pPr>
+        <w:pStyle w:val="Heading2"/>
+      </w:pPr>
+      <w:bookmarkStart w:id="42" w:name="table-2"/>
+      <w:bookmarkEnd w:id="41"/>
+      <w:r>
+        <w:lastRenderedPageBreak/>
+        <w:t>Table 2</w:t>
       </w:r>
     </w:p>
     <w:p>
@@ -3604,17 +4335,30 @@
         <w:t>Note</w:t>
       </w:r>
       <w:r>
-        <w:t>. Table 1 indicates the predicted direction of the effect for each of the five dependent variables, compared to the single-analyst condition and controlling for prior beliefs. For example, we hypothesized that, compared to a single-analyst study and controlling for prior beliefs, ratings of credibility would be greater in the multi-analyst: consistent condition and lower in the multi-analyst: inconsistent condition.</w:t>
+        <w:t>. Table 2 indicates the predicted direction of the effect for each of the five dependent variables, compared to the single-analyst condition and controlling for prior beliefs. For example, we hypothesized that, compared to a single-analyst study and controlling for prior beliefs, ratings of credibility would be greater in the multi-analyst: consistent condition and lower in the multi-analyst: inconsistent condition.</w:t>
+      </w:r>
+      <w:r>
+        <w:br/>
+      </w:r>
+    </w:p>
+    <w:p>
+      <w:pPr>
+        <w:pStyle w:val="Heading1"/>
+      </w:pPr>
+      <w:bookmarkStart w:id="43" w:name="figures"/>
+      <w:bookmarkEnd w:id="39"/>
+      <w:bookmarkEnd w:id="42"/>
+      <w:r>
+        <w:lastRenderedPageBreak/>
+        <w:t>Figures</w:t>
       </w:r>
     </w:p>
     <w:p>
       <w:pPr>
         <w:pStyle w:val="Heading2"/>
       </w:pPr>
-      <w:bookmarkStart w:id="33" w:name="figure-1"/>
-      <w:bookmarkEnd w:id="32"/>
-      <w:r>
-        <w:lastRenderedPageBreak/>
+      <w:bookmarkStart w:id="44" w:name="figure-1"/>
+      <w:r>
         <w:t>Figure 1</w:t>
       </w:r>
     </w:p>
@@ -3638,7 +4382,7 @@
           <w:noProof/>
         </w:rPr>
         <w:drawing>
-          <wp:inline distT="0" distB="0" distL="0" distR="0" wp14:anchorId="0624131C" wp14:editId="30FDDAA9">
+          <wp:inline distT="0" distB="0" distL="0" distR="0" wp14:anchorId="70BE5676" wp14:editId="5107D29E">
             <wp:extent cx="5969000" cy="4263571"/>
             <wp:effectExtent l="0" t="0" r="0" b="0"/>
             <wp:docPr id="1" name="Picture"/>
@@ -3653,7 +4397,7 @@
                     </pic:cNvPicPr>
                   </pic:nvPicPr>
                   <pic:blipFill>
-                    <a:blip r:embed="rId36"/>
+                    <a:blip r:embed="rId43"/>
                     <a:stretch>
                       <a:fillRect/>
                     </a:stretch>
@@ -3702,8 +4446,8 @@
       <w:pPr>
         <w:pStyle w:val="Heading2"/>
       </w:pPr>
-      <w:bookmarkStart w:id="34" w:name="figure-2"/>
-      <w:bookmarkEnd w:id="33"/>
+      <w:bookmarkStart w:id="45" w:name="figure-2"/>
+      <w:bookmarkEnd w:id="44"/>
       <w:r>
         <w:lastRenderedPageBreak/>
         <w:t>Figure 2</w:t>
@@ -3730,7 +4474,7 @@
           <w:noProof/>
         </w:rPr>
         <w:drawing>
-          <wp:inline distT="0" distB="0" distL="0" distR="0" wp14:anchorId="15BA55CC" wp14:editId="287A22C4">
+          <wp:inline distT="0" distB="0" distL="0" distR="0" wp14:anchorId="3427EB04" wp14:editId="7A6FB657">
             <wp:extent cx="5969000" cy="4263571"/>
             <wp:effectExtent l="0" t="0" r="0" b="0"/>
             <wp:docPr id="2" name="Picture"/>
@@ -3745,7 +4489,7 @@
                     </pic:cNvPicPr>
                   </pic:nvPicPr>
                   <pic:blipFill>
-                    <a:blip r:embed="rId37"/>
+                    <a:blip r:embed="rId44"/>
                     <a:stretch>
                       <a:fillRect/>
                     </a:stretch>
@@ -3784,13 +4528,13 @@
       <w:r>
         <w:t xml:space="preserve"> Prior beliefs are displayed in blue; posterior beliefs are displayed in orange. The respective boxes display the lower quartiles, medians, and upper quartiles of prior and posterior beliefs by condition.</w:t>
       </w:r>
-      <w:bookmarkEnd w:id="31"/>
-      <w:bookmarkEnd w:id="34"/>
+      <w:bookmarkEnd w:id="43"/>
+      <w:bookmarkEnd w:id="45"/>
     </w:p>
     <w:sectPr>
-      <w:headerReference w:type="even" r:id="rId38"/>
-      <w:headerReference w:type="default" r:id="rId39"/>
-      <w:headerReference w:type="first" r:id="rId40"/>
+      <w:headerReference w:type="even" r:id="rId45"/>
+      <w:headerReference w:type="default" r:id="rId46"/>
+      <w:headerReference w:type="first" r:id="rId47"/>
       <w:pgSz w:w="12240" w:h="15840"/>
       <w:pgMar w:top="1417" w:right="1417" w:bottom="1134" w:left="1417" w:header="720" w:footer="720" w:gutter="0"/>
       <w:cols w:space="720"/>

</xml_diff>

<commit_message>
manuscript: fixed typo, talk: started table many-analysts studies
</commit_message>
<xml_diff>
--- a/manuscript/manuscript-manual_edits.docx
+++ b/manuscript/manuscript-manual_edits.docx
@@ -172,10 +172,7 @@
         <w:t>Word count:</w:t>
       </w:r>
       <w:r>
-        <w:t xml:space="preserve"> 3,62</w:t>
-      </w:r>
-      <w:r>
-        <w:t>7</w:t>
+        <w:t xml:space="preserve"> 3,710</w:t>
       </w:r>
     </w:p>
     <w:p>
@@ -193,7 +190,7 @@
         <w:ind w:firstLine="0"/>
       </w:pPr>
       <w:r>
-        <w:t>The credibility of scientific research is in doubt, among lay consumer (Hornsey &amp; Fielding, 2017) and scientist (Pashler &amp; Wagenmakers, 2012) alike. Several tools have been proposed to combat this “crisis of confidence” (Ibid., p. 528). One such tool is the crowd science approach, which leverages a large number of individuals or teams at specific stages of the research process (Uhlmann et al., 2019). Does crowd science meet its promise – to improve the credibility of scientific research – in reality?</w:t>
+        <w:t>The credibility of scientific research is in doubt, among lay consumer (Hornsey &amp; Fielding, 2017) and scientist (Pashler &amp; Wagenmakers, 2012) alike. Several tools have been proposed to combat this “crisis of confidence” (Ibid., p. 528). One such tool is the crowd science approach, which leverages a large number of individuals or teams at specific stages of the research process (Uhlmann et al., 2019).</w:t>
       </w:r>
       <w:r>
         <w:br/>
@@ -202,7 +199,13 @@
         <w:tab/>
       </w:r>
       <w:r>
-        <w:t>We explore the effects of scientific findings emerging from a crowd of researchers (vs. a typical research collaboration) on lay consumers’ posterior beliefs, perceptions of credibility, confidence in an aggregate effect size estimate, and ratings of bias and error. We focus on crowdsourced data analysis, also known as the ‘many analysts’ or ‘multi-analyst’ approach: giving the same dataset to different teams of scientists, who independently analyze it to answer the same research question and/or estimate a parameter of interest. We compare the effects of providing (a) a single, aggregate parameter estimate (the single-analyst condition) vs. multiple parameter estimates that (b) vary slightly and are all positive, leading to the same qualitative conclusion (the “multi-consistent” condition) or (c) vary widely and are of both signs, leading to differing qualitative conclusions (the “multi-inconsistent” condition).</w:t>
+        <w:t>Crowd science is defined as “the organization of scientific research in open</w:t>
+      </w:r>
+      <w:r>
+        <w:t xml:space="preserve"> and</w:t>
+      </w:r>
+      <w:r>
+        <w:t xml:space="preserve"> collaborative projects” (Franzoni &amp; Sauermann, 2014, p. 1). Crowd-scientific projects vary in their degree of selectivity: some are open to the general public (such projects are often referred to as “citizen science”), while others require the expertise of specialists (e.g., scientists; Uhlmann et al., 2019, p. 714). Here, we focus on crowdsourced data analysis, also known as the ‘many analysts’ or ‘multi-analyst’ approach: giving the same dataset to different teams of scientists, who independently analyze it to answer the same research question and/or estimate a parameter of interest.</w:t>
       </w:r>
       <w:r>
         <w:br/>
@@ -211,11 +214,29 @@
         <w:tab/>
       </w:r>
       <w:r>
-        <w:t xml:space="preserve">According to previous work, crowdsourced data analysis should increase the credibility of scientific findings; Table 1 provides an overview of the proposed confidence- and credibility-related benefits of the multi-analyst approach. Normatively, we expect laypeople who observe several scientists independently come to the same qualitative conclusions – compared to a single research team that comes to a single, joint conclusion – to be more swayed by the findings, as it seems to reflect consensus between various approaches. After all, it’s a hallmark of rigorous research to triangulate various methodological approaches and provide converging evidence </w:t>
+        <w:t>We explore the effects of scientific findings emerging from a crowd of researchers (vs. a typical research collaboration) on lay consumers’ posterior beliefs, perceptions of credibility, confidence in an aggregate effect size estimate, and ratings of bias and error. We compare the effects of providing (a) a single, aggregate parameter estimate (the single-analyst condition) vs. multiple parameter estimates that (b) vary slightly and are all positive, leading to the same qualitative conclusion (the “multi-consistent” condition) or (c) vary widely and are of both signs, leading to differing qualitative conclusions (the “multi-inconsistent” condition).</w:t>
+      </w:r>
+      <w:r>
+        <w:br/>
+      </w:r>
+      <w:r>
+        <w:tab/>
+      </w:r>
+      <w:r>
+        <w:t xml:space="preserve">According to previous work, crowdsourced data analysis should increase the credibility of scientific findings; Table 1 provides an overview of the proposed confidence- and credibility-related benefits of the multi-analyst approach. Does crowd science meet its promise – to improve </w:t>
       </w:r>
       <w:r>
         <w:lastRenderedPageBreak/>
-        <w:t>(Jick, 1979; Turner, Cardinal, &amp; Burton, 2017), and to provide a “sensitivity analysis” or “robustness checks” to examine whether and how the findings change as a result of alternative analytic specifications (Muñoz &amp; Young, 2018; Steegen, Tuerlinckx, Gelman, &amp; Vanpaemel, 2016). As argued in Aczel et al. (2020, p. 562), “The main argument for the importance of performing robustness checks over reasonable variations in modelling choices is to increase confidence in the obtained results: ideally, results should be reasonably unaffected by a researcher’s idiosyncratic choice (…) when reasonable alternatives exist.” The same argument has been made for triangulation, which, according to Jick (1979, p. 608), “allows researchers to be more confident of their results.” We would similarly expect readers of multi-analyst reports that yield consistent findings to be more confident in the results. Although lay observers, in such cases, may be less certain that the precise aggregate parameter estimate is exactly correct, they should be more likely to positively update their beliefs about the reported phenomenon, and less likely to assume that the overall estimate stems from bias or error. Thus, when the results generated by independent analysts are largely consistent, we expect an increase in the sway of scientific findings. However, when laypeople observe several scientists independently come to differing qualitative conclusions, we expect the multi-analyst method to backfire; when results across many analysts vary widely and lack consensus in their qualitative conclusions (which, arguably, often reflects the reality of large-scale science collaborations), we expect a decrease in the sway of scientific findings.</w:t>
+        <w:t>the credibility of scientific research – in reality? Normatively, we expect laypeople who observe several scientists independently come to the same qualitative conclusions – compared to a single research team that comes to a single, joint conclusion – to be more swayed by the findings, as it seems to reflect consensus between various approaches. After all, it’s a hallmark of rigorous research to triangulate various methodological approaches and provide converging evidence (Jick, 1979; Turner, Cardinal, &amp; Burton, 2017), and to provide a “sensitivity analysis” or “robustness checks” to examine whether and how the findings change as a result of alternative analytic specifications (Muñoz &amp; Young, 2018; Steegen, Tuerlinckx, Gelman, &amp; Vanpaemel, 2016). As argued in Aczel et al. (2020, p. 562), “The main argument for the importance of performing robustness checks over reasonable variations in modelling choices is to increase confidence in the obtained results: ideally, results should be reasonably unaffected by a researcher’s idiosyncratic choice (…) when reasonable alternatives exist.” The same argument has been made for triangulation, which, according to Jick (1979, p. 608), “allows researchers to be more confident of their results.”</w:t>
+      </w:r>
+      <w:r>
+        <w:br/>
+      </w:r>
+      <w:r>
+        <w:tab/>
+      </w:r>
+      <w:r>
+        <w:t>We similarly expect readers of multi-analyst reports that yield consistent findings to be more confident in the results. Although lay observers, in such cases, may be less certain that the precise aggregate parameter estimate is exactly correct, they should be more likely to positively update their beliefs about the reported phenomenon, and less likely to assume that the overall estimate stems from bias or error. Thus, when the results generated by independent analysts are largely consistent, we expect an increase in the sway of scientific findings. However, when laypeople observe several scientists independently come to differing qualitative conclusions, we expect the multi-analyst method to backfire; when results across many analysts vary widely and lack consensus in their qualitative conclusions (which, arguably, often reflects the reality of large-scale science collaborations), we expect a decrease in the sway of scientific findings.</w:t>
       </w:r>
       <w:r>
         <w:br/>
@@ -225,6 +246,7 @@
           <w:b/>
           <w:bCs/>
         </w:rPr>
+        <w:lastRenderedPageBreak/>
         <w:tab/>
       </w:r>
       <w:r>
@@ -264,11 +286,6 @@
       </w:r>
       <w:r>
         <w:br/>
-      </w:r>
-      <w:r>
-        <w:tab/>
-      </w:r>
-      <w:r>
         <w:t>Our pre-registered hypotheses (</w:t>
       </w:r>
       <w:hyperlink r:id="rId8">
@@ -280,11 +297,7 @@
         </w:r>
       </w:hyperlink>
       <w:r>
-        <w:t xml:space="preserve">) can be found in Table 2: we hypothesized that in the multi-consistent condition (compared to the single-analyst condition), lay consumers would have higher posterior beliefs, would find the results more credible, and would be less likely to believe the results stem from bias or error. For the multi-inconsistent condition, </w:t>
-      </w:r>
-      <w:r>
-        <w:lastRenderedPageBreak/>
-        <w:t>we hypothesized that lay consumers would have lower posterior beliefs, would find the results less credible, and would be more likely to believe the results stem from bias or error. In addition, we expected that the act of providing multiple (slightly to widely varying) parameter estimates would decrease confidence in the aggregate parameter estimate in both multi-analyst conditions.</w:t>
+        <w:t>) can be found in Table 2: we hypothesized that in the multi-consistent condition (compared to the single-analyst condition), lay consumers would have higher posterior beliefs, would find the results more credible, and would be less likely to believe the results stem from bias or error. For the multi-inconsistent condition, we hypothesized that lay consumers would have lower posterior beliefs, would find the results less credible, and would be more likely to believe the results stem from bias or error. In addition, we expected that the act of providing multiple (slightly to widely varying) parameter estimates would decrease confidence in the aggregate parameter estimate in both multi-analyst conditions.</w:t>
       </w:r>
       <w:r>
         <w:br/>
@@ -398,7 +411,11 @@
         <w:ind w:firstLine="0"/>
       </w:pPr>
       <w:r>
-        <w:t>We sampled participants from the Prolific participant pool. We included participants from the United States or the United Kingdom who were at least 18 years old and spoke English as a first language. We excluded participants who failed the attention check or attempted to take the survey more than once. Our target sample size was 1,500 participants after exclusions. We aimed to keep sampling until reaching the desired number of valid participants or until 2 weeks passed (whichever came first). We expected relatively small effect sizes and decided on an upper limit on the number of participants based on monetary constraints.</w:t>
+        <w:t xml:space="preserve">We sampled participants from the Prolific participant pool. We included participants from the United States or the United Kingdom who were at least 18 years old and spoke English as a first language. We excluded participants who failed the attention check or attempted to take the survey more than once. Our target sample size was 1,500 participants after exclusions. We aimed to keep sampling until reaching the desired number of valid participants or until 2 weeks passed </w:t>
+      </w:r>
+      <w:r>
+        <w:lastRenderedPageBreak/>
+        <w:t>(whichever came first). We expected relatively small effect sizes and decided on an upper limit on the number of participants based on monetary constraints.</w:t>
       </w:r>
     </w:p>
     <w:p>
@@ -408,7 +425,6 @@
       <w:bookmarkStart w:id="2" w:name="procedure-and-materials"/>
       <w:bookmarkEnd w:id="1"/>
       <w:r>
-        <w:lastRenderedPageBreak/>
         <w:t>Procedure and materials</w:t>
       </w:r>
     </w:p>
@@ -457,6 +473,7 @@
       <w:bookmarkStart w:id="3" w:name="data-analysis"/>
       <w:bookmarkEnd w:id="2"/>
       <w:r>
+        <w:lastRenderedPageBreak/>
         <w:t>Data analysis</w:t>
       </w:r>
     </w:p>
@@ -477,11 +494,13 @@
         </w:r>
       </w:hyperlink>
       <w:r>
-        <w:t xml:space="preserve">. An overview </w:t>
-      </w:r>
-      <w:r>
-        <w:lastRenderedPageBreak/>
-        <w:t xml:space="preserve">of our preregistered, directional hypotheses can be found in Table 2. We did not preregister any hypotheses for the last measure; the findings concerning the impact of experimental condition on ratings of experimenter degrees of freedom are exploratory, and should be treated as such. Because we test five separate hypotheses using two comparisons each (one comparison of the single-analyst vs. the multi-consistent condition, and one comparison of the single-analyst vs. the multi-inconsistent condition), we use the Bonferroni method to correct for multiple comparisons. Thus, our preregistered threshold for statistical significance is </w:t>
+        <w:t xml:space="preserve">. An overview of our preregistered, directional hypotheses can be found in Table 2. We did not preregister any hypotheses for the last measure; the findings concerning the impact of experimental condition on ratings of experimenter degrees of freedom are exploratory, and should be treated as such. </w:t>
+      </w:r>
+      <w:r>
+        <w:tab/>
+      </w:r>
+      <w:r>
+        <w:t xml:space="preserve">Because we test five separate hypotheses using two comparisons each (one comparison of the single-analyst vs. the multi-consistent condition, and one comparison of the single-analyst vs. the multi-inconsistent condition), we use the Bonferroni method to correct for multiple comparisons. Thus, our preregistered threshold for statistical significance is </w:t>
       </w:r>
       <m:oMath>
         <m:r>
@@ -856,7 +875,11 @@
         </m:r>
       </m:oMath>
       <w:r>
-        <w:t xml:space="preserve">; (2) ratings of credibility were significantly lower in the multi-inconsistent condition, </w:t>
+        <w:t>; (2) ratings of credibility were significantly lower in the multi-</w:t>
+      </w:r>
+      <w:r>
+        <w:lastRenderedPageBreak/>
+        <w:t xml:space="preserve">inconsistent condition, </w:t>
       </w:r>
       <m:oMath>
         <m:r>
@@ -1207,7 +1230,6 @@
           <w:rPr>
             <w:rFonts w:ascii="Cambria Math" w:hAnsi="Cambria Math"/>
           </w:rPr>
-          <w:lastRenderedPageBreak/>
           <m:t>t</m:t>
         </m:r>
         <m:r>
@@ -2276,12 +2298,11 @@
       </w:r>
       <w:r>
         <w:br/>
-      </w:r>
-      <w:r>
-        <w:tab/>
-      </w:r>
-      <w:r>
-        <w:t>In line with our hypotheses, lay consumers of multi-analyst studies with inconsistent results (compared to single-analyst studies) have lower posterior beliefs, find the results less credible, have less confidence in the average effect size estimate, and believe the results are more likely to stem from bias and error. Contrary to our hypotheses, we do not find that lay consumers of multi-analyst studies with consistent results (compared to single-analyst studies) have higher posterior beliefs, find the results more credible, have less confidence in the average effect size estimate, and believe the results are less likely to stem from bias and error: instead, they report significantly lower posterior beliefs and are more likely to believe the results stem from error (we did not find significant effects on ratings of credibility, confidence, or bias). Figure 2 further clarifies the sway of multi-analyst vs. single-analyst studies, by displaying the distribution of prior and posterior beliefs across the three conditions.</w:t>
+        <w:t xml:space="preserve">In line with our hypotheses, lay consumers of multi-analyst studies with inconsistent results (compared to single-analyst studies) have lower posterior beliefs, find the results less credible, have less confidence in the average effect size estimate, and believe the results are more likely to stem from bias and error. Contrary to our hypotheses, we do not find that lay consumers of multi-analyst studies with consistent results (compared to single-analyst studies) have higher posterior beliefs, find the results more credible, have less confidence in the average effect size estimate, and believe the results are less likely to stem from bias and error: instead, they report significantly lower posterior beliefs and are more likely to believe the results stem from error (we </w:t>
+      </w:r>
+      <w:r>
+        <w:lastRenderedPageBreak/>
+        <w:t>did not find significant effects on ratings of credibility, confidence, or bias). Figure 2 further clarifies the sway of multi-analyst vs. single-analyst studies, by displaying the distribution of prior and posterior beliefs across the three conditions.</w:t>
       </w:r>
       <w:r>
         <w:br/>
@@ -2330,12 +2351,6 @@
       </w:r>
       <w:r>
         <w:br/>
-      </w:r>
-      <w:r>
-        <w:lastRenderedPageBreak/>
-        <w:tab/>
-      </w:r>
-      <w:r>
         <w:t xml:space="preserve">It is worth noting on the basis of Figure 2 and a post-hoc, paired </w:t>
       </w:r>
       <w:r>
@@ -2531,20 +2546,17 @@
         <w:ind w:firstLine="0"/>
       </w:pPr>
       <w:r>
-        <w:t xml:space="preserve">From the proliferation of big team science and large-scale replication initiatives to preregistration and registered reports, several scientific fields have undergone significant reform with the well-intended goal of improving the reliability of scientific research. The multi-analyst approach comes with many worthy uses, from demonstrating the arbitrariness and impact of individual analytic choices to acknowledging the inherent variability of results and averaging across idiosyncratic analytic choices to obtain more accurate parameter estimates. However, as with any real-world intervention, scientific reform can have unintended consequences. Here, we focus on the effects of crowdsourcing data analysis, and find that the multi-analyst approach may have an unintended consequence. </w:t>
+        <w:t>From the proliferation of big team science and large-scale replication initiatives to preregistration and registered reports, several scientific fields have undergone significant reform with the well-intended goal of improving the reliability of scientific research. The multi-analyst approach comes with many worthy uses, from demonstrating the arbitrariness and impact of individual analytic choices to acknowledging the inherent variability of results and averaging across idiosyncratic analytic choices to obtain more accurate parameter estimates. However, as with any real-world intervention, scientific reform can have unintended consequences. Here, we focus on the effects of crowdsourcing data analysis, and find that the multi-analyst approach may have an unintended consequence.</w:t>
       </w:r>
       <w:r>
         <w:br/>
       </w:r>
       <w:r>
+        <w:lastRenderedPageBreak/>
         <w:tab/>
       </w:r>
       <w:r>
-        <w:t xml:space="preserve">While partly instituted with the goal of improving the credibility of scientific research (as shown in Table 1), lay consumers appear to resist the variability and lack of consensus that often comes with multi-analyst research. To our surprise, even when results generated by independent analysts are largely consistent, lay consumers are less likely to believe in the reported </w:t>
-      </w:r>
-      <w:r>
-        <w:lastRenderedPageBreak/>
-        <w:t>phenomenon and more likely to think that the findings stem from error and experimenter degrees of freedom.</w:t>
+        <w:t>While partly instituted with the goal of improving the credibility of scientific research (as shown in Table 1), lay consumers appear to resist the variability and lack of consensus that often comes with multi-analyst research. To our surprise, even when results generated by independent analysts are largely consistent, lay consumers are less likely to believe in the reported phenomenon and more likely to think that the findings stem from error and experimenter degrees of freedom.</w:t>
       </w:r>
     </w:p>
     <w:p>
@@ -3039,22 +3051,60 @@
       <w:pPr>
         <w:pStyle w:val="Bibliography"/>
       </w:pPr>
-      <w:bookmarkStart w:id="20" w:name="ref-R-purrr"/>
+      <w:bookmarkStart w:id="20" w:name="ref-franzoni2014"/>
       <w:bookmarkEnd w:id="19"/>
       <w:r>
-        <w:t xml:space="preserve">Henry, L., &amp; Wickham, H. (2020). </w:t>
+        <w:t xml:space="preserve">Franzoni, C., &amp; Sauermann, H. (2014). Crowd science: The organization of scientific research in open collaborative projects. </w:t>
       </w:r>
       <w:r>
         <w:rPr>
           <w:i/>
           <w:iCs/>
         </w:rPr>
+        <w:t>Research Policy</w:t>
+      </w:r>
+      <w:r>
+        <w:t xml:space="preserve">, </w:t>
+      </w:r>
+      <w:r>
+        <w:rPr>
+          <w:i/>
+          <w:iCs/>
+        </w:rPr>
+        <w:t>43</w:t>
+      </w:r>
+      <w:r>
+        <w:t xml:space="preserve">(1), 1–20. </w:t>
+      </w:r>
+      <w:hyperlink r:id="rId25">
+        <w:r>
+          <w:rPr>
+            <w:rStyle w:val="Hyperlink"/>
+          </w:rPr>
+          <w:t>https://doi.org/10.1016/j.respol.2013.07.005</w:t>
+        </w:r>
+      </w:hyperlink>
+    </w:p>
+    <w:p>
+      <w:pPr>
+        <w:pStyle w:val="Bibliography"/>
+      </w:pPr>
+      <w:bookmarkStart w:id="21" w:name="ref-R-purrr"/>
+      <w:bookmarkEnd w:id="20"/>
+      <w:r>
+        <w:t xml:space="preserve">Henry, L., &amp; Wickham, H. (2020). </w:t>
+      </w:r>
+      <w:r>
+        <w:rPr>
+          <w:i/>
+          <w:iCs/>
+        </w:rPr>
         <w:t>Purrr: Functional programming tools</w:t>
       </w:r>
       <w:r>
         <w:t xml:space="preserve">. Retrieved from </w:t>
       </w:r>
-      <w:hyperlink r:id="rId25">
+      <w:hyperlink r:id="rId26">
         <w:r>
           <w:rPr>
             <w:rStyle w:val="Hyperlink"/>
@@ -3067,8 +3117,8 @@
       <w:pPr>
         <w:pStyle w:val="Bibliography"/>
       </w:pPr>
-      <w:bookmarkStart w:id="21" w:name="ref-R-glue"/>
-      <w:bookmarkEnd w:id="20"/>
+      <w:bookmarkStart w:id="22" w:name="ref-R-glue"/>
+      <w:bookmarkEnd w:id="21"/>
       <w:r>
         <w:t xml:space="preserve">Hester, J. (2020). </w:t>
       </w:r>
@@ -3082,7 +3132,7 @@
       <w:r>
         <w:t xml:space="preserve">. Retrieved from </w:t>
       </w:r>
-      <w:hyperlink r:id="rId26">
+      <w:hyperlink r:id="rId27">
         <w:r>
           <w:rPr>
             <w:rStyle w:val="Hyperlink"/>
@@ -3095,8 +3145,8 @@
       <w:pPr>
         <w:pStyle w:val="Bibliography"/>
       </w:pPr>
-      <w:bookmarkStart w:id="22" w:name="ref-hornsey2017"/>
-      <w:bookmarkEnd w:id="21"/>
+      <w:bookmarkStart w:id="23" w:name="ref-hornsey2017"/>
+      <w:bookmarkEnd w:id="22"/>
       <w:r>
         <w:t xml:space="preserve">Hornsey, M. J., &amp; Fielding, K. S. (2017). Attitude roots and Jiu Jitsu persuasion: Understanding and overcoming the motivated rejection of science. </w:t>
       </w:r>
@@ -3120,7 +3170,7 @@
       <w:r>
         <w:t xml:space="preserve">(5), 459–473. </w:t>
       </w:r>
-      <w:hyperlink r:id="rId27">
+      <w:hyperlink r:id="rId28">
         <w:r>
           <w:rPr>
             <w:rStyle w:val="Hyperlink"/>
@@ -3133,8 +3183,8 @@
       <w:pPr>
         <w:pStyle w:val="Bibliography"/>
       </w:pPr>
-      <w:bookmarkStart w:id="23" w:name="ref-jick1979"/>
-      <w:bookmarkEnd w:id="22"/>
+      <w:bookmarkStart w:id="24" w:name="ref-jick1979"/>
+      <w:bookmarkEnd w:id="23"/>
       <w:r>
         <w:t xml:space="preserve">Jick, T. D. (1979). Mixing Qualitative and Quantitative Methods: Triangulation in Action. </w:t>
       </w:r>
@@ -3158,7 +3208,7 @@
       <w:r>
         <w:t xml:space="preserve">(4), 602–611. </w:t>
       </w:r>
-      <w:hyperlink r:id="rId28">
+      <w:hyperlink r:id="rId29">
         <w:r>
           <w:rPr>
             <w:rStyle w:val="Hyperlink"/>
@@ -3171,8 +3221,8 @@
       <w:pPr>
         <w:pStyle w:val="Bibliography"/>
       </w:pPr>
-      <w:bookmarkStart w:id="24" w:name="ref-munoz2018"/>
-      <w:bookmarkEnd w:id="23"/>
+      <w:bookmarkStart w:id="25" w:name="ref-munoz2018"/>
+      <w:bookmarkEnd w:id="24"/>
       <w:r>
         <w:t xml:space="preserve">Muñoz, J., &amp; Young, C. (2018). We Ran 9 Billion Regressions: Eliminating False Positives through Computational Model Robustness. </w:t>
       </w:r>
@@ -3196,7 +3246,7 @@
       <w:r>
         <w:t xml:space="preserve">(1), 1–33. </w:t>
       </w:r>
-      <w:hyperlink r:id="rId29">
+      <w:hyperlink r:id="rId30">
         <w:r>
           <w:rPr>
             <w:rStyle w:val="Hyperlink"/>
@@ -3209,8 +3259,8 @@
       <w:pPr>
         <w:pStyle w:val="Bibliography"/>
       </w:pPr>
-      <w:bookmarkStart w:id="25" w:name="ref-R-here"/>
-      <w:bookmarkEnd w:id="24"/>
+      <w:bookmarkStart w:id="26" w:name="ref-R-here"/>
+      <w:bookmarkEnd w:id="25"/>
       <w:r>
         <w:t xml:space="preserve">Müller, K. (2020). </w:t>
       </w:r>
@@ -3224,7 +3274,7 @@
       <w:r>
         <w:t xml:space="preserve">. Retrieved from </w:t>
       </w:r>
-      <w:hyperlink r:id="rId30">
+      <w:hyperlink r:id="rId31">
         <w:r>
           <w:rPr>
             <w:rStyle w:val="Hyperlink"/>
@@ -3237,9 +3287,10 @@
       <w:pPr>
         <w:pStyle w:val="Bibliography"/>
       </w:pPr>
-      <w:bookmarkStart w:id="26" w:name="ref-pashler2012"/>
-      <w:bookmarkEnd w:id="25"/>
-      <w:r>
+      <w:bookmarkStart w:id="27" w:name="ref-pashler2012"/>
+      <w:bookmarkEnd w:id="26"/>
+      <w:r>
+        <w:lastRenderedPageBreak/>
         <w:t xml:space="preserve">Pashler, H., &amp; Wagenmakers, E. (2012). Editors’ Introduction to the Special Section on Replicability in Psychological Science: A Crisis of Confidence? </w:t>
       </w:r>
       <w:r>
@@ -3262,7 +3313,7 @@
       <w:r>
         <w:t xml:space="preserve">(6), 528–530. </w:t>
       </w:r>
-      <w:hyperlink r:id="rId31">
+      <w:hyperlink r:id="rId32">
         <w:r>
           <w:rPr>
             <w:rStyle w:val="Hyperlink"/>
@@ -3275,10 +3326,9 @@
       <w:pPr>
         <w:pStyle w:val="Bibliography"/>
       </w:pPr>
-      <w:bookmarkStart w:id="27" w:name="ref-R-base"/>
-      <w:bookmarkEnd w:id="26"/>
-      <w:r>
-        <w:lastRenderedPageBreak/>
+      <w:bookmarkStart w:id="28" w:name="ref-R-base"/>
+      <w:bookmarkEnd w:id="27"/>
+      <w:r>
         <w:t xml:space="preserve">R Core Team. (2021). </w:t>
       </w:r>
       <w:r>
@@ -3291,7 +3341,7 @@
       <w:r>
         <w:t xml:space="preserve">. Vienna, Austria: R Foundation for Statistical Computing. Retrieved from </w:t>
       </w:r>
-      <w:hyperlink r:id="rId32">
+      <w:hyperlink r:id="rId33">
         <w:r>
           <w:rPr>
             <w:rStyle w:val="Hyperlink"/>
@@ -3304,8 +3354,8 @@
       <w:pPr>
         <w:pStyle w:val="Bibliography"/>
       </w:pPr>
-      <w:bookmarkStart w:id="28" w:name="ref-R-broom"/>
-      <w:bookmarkEnd w:id="27"/>
+      <w:bookmarkStart w:id="29" w:name="ref-R-broom"/>
+      <w:bookmarkEnd w:id="28"/>
       <w:r>
         <w:t xml:space="preserve">Robinson, D., Hayes, A., &amp; Couch, S. (2021). </w:t>
       </w:r>
@@ -3324,8 +3374,8 @@
       <w:pPr>
         <w:pStyle w:val="Bibliography"/>
       </w:pPr>
-      <w:bookmarkStart w:id="29" w:name="ref-silberzahn2015"/>
-      <w:bookmarkEnd w:id="28"/>
+      <w:bookmarkStart w:id="30" w:name="ref-silberzahn2015"/>
+      <w:bookmarkEnd w:id="29"/>
       <w:r>
         <w:t xml:space="preserve">Silberzahn, Raphael, &amp; Uhlmann, E. L. (2015). Crowdsourced research: Many hands make tight work. </w:t>
       </w:r>
@@ -3349,7 +3399,7 @@
       <w:r>
         <w:t xml:space="preserve">(7572), 189–191. </w:t>
       </w:r>
-      <w:hyperlink r:id="rId33">
+      <w:hyperlink r:id="rId34">
         <w:r>
           <w:rPr>
             <w:rStyle w:val="Hyperlink"/>
@@ -3362,8 +3412,8 @@
       <w:pPr>
         <w:pStyle w:val="Bibliography"/>
       </w:pPr>
-      <w:bookmarkStart w:id="30" w:name="ref-silberzahn2018"/>
-      <w:bookmarkEnd w:id="29"/>
+      <w:bookmarkStart w:id="31" w:name="ref-silberzahn2018"/>
+      <w:bookmarkEnd w:id="30"/>
       <w:r>
         <w:t xml:space="preserve">Silberzahn, R., Uhlmann, E. L., Martin, D. P., Anselmi, P., Aust, F., Awtrey, E., … Nosek, B. A. (2018). Many Analysts, One Data Set: Making Transparent How Variations in Analytic Choices Affect Results. </w:t>
       </w:r>
@@ -3387,7 +3437,7 @@
       <w:r>
         <w:t xml:space="preserve">(3), 337–356. </w:t>
       </w:r>
-      <w:hyperlink r:id="rId34">
+      <w:hyperlink r:id="rId35">
         <w:r>
           <w:rPr>
             <w:rStyle w:val="Hyperlink"/>
@@ -3400,8 +3450,8 @@
       <w:pPr>
         <w:pStyle w:val="Bibliography"/>
       </w:pPr>
-      <w:bookmarkStart w:id="31" w:name="ref-steegen2016"/>
-      <w:bookmarkEnd w:id="30"/>
+      <w:bookmarkStart w:id="32" w:name="ref-steegen2016"/>
+      <w:bookmarkEnd w:id="31"/>
       <w:r>
         <w:t xml:space="preserve">Steegen, S., Tuerlinckx, F., Gelman, A., &amp; Vanpaemel, W. (2016). Increasing Transparency Through a Multiverse Analysis. </w:t>
       </w:r>
@@ -3425,7 +3475,7 @@
       <w:r>
         <w:t xml:space="preserve">(5), 702–712. </w:t>
       </w:r>
-      <w:hyperlink r:id="rId35">
+      <w:hyperlink r:id="rId36">
         <w:r>
           <w:rPr>
             <w:rStyle w:val="Hyperlink"/>
@@ -3438,8 +3488,8 @@
       <w:pPr>
         <w:pStyle w:val="Bibliography"/>
       </w:pPr>
-      <w:bookmarkStart w:id="32" w:name="ref-turner2017"/>
-      <w:bookmarkEnd w:id="31"/>
+      <w:bookmarkStart w:id="33" w:name="ref-turner2017"/>
+      <w:bookmarkEnd w:id="32"/>
       <w:r>
         <w:t xml:space="preserve">Turner, S. F., Cardinal, L. B., &amp; Burton, R. M. (2017). Research Design for Mixed Methods: A Triangulation-based Framework and Roadmap. </w:t>
       </w:r>
@@ -3463,7 +3513,7 @@
       <w:r>
         <w:t xml:space="preserve">(2), 243–267. </w:t>
       </w:r>
-      <w:hyperlink r:id="rId36">
+      <w:hyperlink r:id="rId37">
         <w:r>
           <w:rPr>
             <w:rStyle w:val="Hyperlink"/>
@@ -3476,8 +3526,8 @@
       <w:pPr>
         <w:pStyle w:val="Bibliography"/>
       </w:pPr>
-      <w:bookmarkStart w:id="33" w:name="ref-uhlmann2019"/>
-      <w:bookmarkEnd w:id="32"/>
+      <w:bookmarkStart w:id="34" w:name="ref-uhlmann2019"/>
+      <w:bookmarkEnd w:id="33"/>
       <w:r>
         <w:t xml:space="preserve">Uhlmann, E. L., Ebersole, C. R., Chartier, C. R., Errington, T. M., Kidwell, M. C., Lai, C. K., … Nosek, B. A. (2019). Scientific Utopia III: Crowdsourcing Science. </w:t>
       </w:r>
@@ -3501,7 +3551,7 @@
       <w:r>
         <w:t xml:space="preserve">(5), 711–733. </w:t>
       </w:r>
-      <w:hyperlink r:id="rId37">
+      <w:hyperlink r:id="rId38">
         <w:r>
           <w:rPr>
             <w:rStyle w:val="Hyperlink"/>
@@ -3514,9 +3564,10 @@
       <w:pPr>
         <w:pStyle w:val="Bibliography"/>
       </w:pPr>
-      <w:bookmarkStart w:id="34" w:name="ref-R-ggplot2"/>
-      <w:bookmarkEnd w:id="33"/>
-      <w:r>
+      <w:bookmarkStart w:id="35" w:name="ref-R-ggplot2"/>
+      <w:bookmarkEnd w:id="34"/>
+      <w:r>
+        <w:lastRenderedPageBreak/>
         <w:t xml:space="preserve">Wickham, H. (2016). </w:t>
       </w:r>
       <w:r>
@@ -3529,7 +3580,7 @@
       <w:r>
         <w:t xml:space="preserve">. Springer-Verlag New York. Retrieved from </w:t>
       </w:r>
-      <w:hyperlink r:id="rId38">
+      <w:hyperlink r:id="rId39">
         <w:r>
           <w:rPr>
             <w:rStyle w:val="Hyperlink"/>
@@ -3542,10 +3593,9 @@
       <w:pPr>
         <w:pStyle w:val="Bibliography"/>
       </w:pPr>
-      <w:bookmarkStart w:id="35" w:name="ref-R-dplyr"/>
-      <w:bookmarkEnd w:id="34"/>
-      <w:r>
-        <w:lastRenderedPageBreak/>
+      <w:bookmarkStart w:id="36" w:name="ref-R-dplyr"/>
+      <w:bookmarkEnd w:id="35"/>
+      <w:r>
         <w:t xml:space="preserve">Wickham, H., François, R., Henry, L., &amp; Müller, K. (2021). </w:t>
       </w:r>
       <w:r>
@@ -3558,7 +3608,7 @@
       <w:r>
         <w:t xml:space="preserve">. Retrieved from </w:t>
       </w:r>
-      <w:hyperlink r:id="rId39">
+      <w:hyperlink r:id="rId40">
         <w:r>
           <w:rPr>
             <w:rStyle w:val="Hyperlink"/>
@@ -3571,8 +3621,8 @@
       <w:pPr>
         <w:pStyle w:val="Bibliography"/>
       </w:pPr>
-      <w:bookmarkStart w:id="36" w:name="ref-R-readr"/>
-      <w:bookmarkEnd w:id="35"/>
+      <w:bookmarkStart w:id="37" w:name="ref-R-readr"/>
+      <w:bookmarkEnd w:id="36"/>
       <w:r>
         <w:t xml:space="preserve">Wickham, H., &amp; Hester, J. (2020). </w:t>
       </w:r>
@@ -3586,7 +3636,7 @@
       <w:r>
         <w:t xml:space="preserve">. Retrieved from </w:t>
       </w:r>
-      <w:hyperlink r:id="rId40">
+      <w:hyperlink r:id="rId41">
         <w:r>
           <w:rPr>
             <w:rStyle w:val="Hyperlink"/>
@@ -3599,8 +3649,8 @@
       <w:pPr>
         <w:pStyle w:val="Bibliography"/>
       </w:pPr>
-      <w:bookmarkStart w:id="37" w:name="ref-R-rmarkdown_a"/>
-      <w:bookmarkEnd w:id="36"/>
+      <w:bookmarkStart w:id="38" w:name="ref-R-rmarkdown_a"/>
+      <w:bookmarkEnd w:id="37"/>
       <w:r>
         <w:t xml:space="preserve">Xie, Y., Allaire, J. J., &amp; Grolemund, G. (2018). </w:t>
       </w:r>
@@ -3614,7 +3664,7 @@
       <w:r>
         <w:t xml:space="preserve">. Boca Raton, Florida: Chapman; Hall/CRC. Retrieved from </w:t>
       </w:r>
-      <w:hyperlink r:id="rId41">
+      <w:hyperlink r:id="rId42">
         <w:r>
           <w:rPr>
             <w:rStyle w:val="Hyperlink"/>
@@ -3627,8 +3677,8 @@
       <w:pPr>
         <w:pStyle w:val="Bibliography"/>
       </w:pPr>
-      <w:bookmarkStart w:id="38" w:name="ref-R-rmarkdown_b"/>
-      <w:bookmarkEnd w:id="37"/>
+      <w:bookmarkStart w:id="39" w:name="ref-R-rmarkdown_b"/>
+      <w:bookmarkEnd w:id="38"/>
       <w:r>
         <w:t xml:space="preserve">Xie, Y., Dervieux, C., &amp; Riederer, E. (2020). </w:t>
       </w:r>
@@ -3642,7 +3692,7 @@
       <w:r>
         <w:t xml:space="preserve">. Boca Raton, Florida: Chapman; Hall/CRC. Retrieved from </w:t>
       </w:r>
-      <w:hyperlink r:id="rId42">
+      <w:hyperlink r:id="rId43">
         <w:r>
           <w:rPr>
             <w:rStyle w:val="Hyperlink"/>
@@ -3652,7 +3702,7 @@
       </w:hyperlink>
     </w:p>
     <w:bookmarkEnd w:id="11"/>
-    <w:bookmarkEnd w:id="38"/>
+    <w:bookmarkEnd w:id="39"/>
     <w:p>
       <w:r>
         <w:br w:type="page"/>
@@ -3662,7 +3712,7 @@
       <w:pPr>
         <w:pStyle w:val="Heading1"/>
       </w:pPr>
-      <w:bookmarkStart w:id="39" w:name="tables"/>
+      <w:bookmarkStart w:id="40" w:name="tables"/>
       <w:bookmarkEnd w:id="9"/>
       <w:r>
         <w:lastRenderedPageBreak/>
@@ -3673,7 +3723,7 @@
       <w:pPr>
         <w:pStyle w:val="Heading2"/>
       </w:pPr>
-      <w:bookmarkStart w:id="40" w:name="table-1"/>
+      <w:bookmarkStart w:id="41" w:name="table-1"/>
       <w:r>
         <w:t>Table 1</w:t>
       </w:r>
@@ -3686,8 +3736,8 @@
           <w:bCs/>
         </w:rPr>
       </w:pPr>
-      <w:bookmarkStart w:id="41" w:name="X6e1ff75dbb55b570977d470923ee93666c6462a"/>
-      <w:bookmarkEnd w:id="40"/>
+      <w:bookmarkStart w:id="42" w:name="X6e1ff75dbb55b570977d470923ee93666c6462a"/>
+      <w:bookmarkEnd w:id="41"/>
       <w:r>
         <w:rPr>
           <w:b w:val="0"/>
@@ -3889,15 +3939,7 @@
               <w:pStyle w:val="Compact"/>
             </w:pPr>
             <w:r>
-              <w:t>(</w:t>
-            </w:r>
-            <w:proofErr w:type="spellStart"/>
-            <w:r>
-              <w:t>Silberzahn</w:t>
-            </w:r>
-            <w:proofErr w:type="spellEnd"/>
-            <w:r>
-              <w:t xml:space="preserve"> &amp; Uhlmann, 2015, pp. 190–191)</w:t>
+              <w:t>(Silberzahn &amp; Uhlmann, 2015, pp. 190–191)</w:t>
             </w:r>
           </w:p>
         </w:tc>
@@ -3925,15 +3967,7 @@
               <w:pStyle w:val="Compact"/>
             </w:pPr>
             <w:r>
-              <w:t>(</w:t>
-            </w:r>
-            <w:proofErr w:type="spellStart"/>
-            <w:r>
-              <w:t>Silberzahn</w:t>
-            </w:r>
-            <w:proofErr w:type="spellEnd"/>
-            <w:r>
-              <w:t xml:space="preserve"> et al., 2018, p. 352)</w:t>
+              <w:t>(Silberzahn et al., 2018, p. 352)</w:t>
             </w:r>
           </w:p>
         </w:tc>
@@ -3990,8 +4024,8 @@
       <w:pPr>
         <w:pStyle w:val="Heading2"/>
       </w:pPr>
-      <w:bookmarkStart w:id="42" w:name="table-2"/>
-      <w:bookmarkEnd w:id="41"/>
+      <w:bookmarkStart w:id="43" w:name="table-2"/>
+      <w:bookmarkEnd w:id="42"/>
       <w:r>
         <w:lastRenderedPageBreak/>
         <w:t>Table 2</w:t>
@@ -4345,9 +4379,9 @@
       <w:pPr>
         <w:pStyle w:val="Heading1"/>
       </w:pPr>
-      <w:bookmarkStart w:id="43" w:name="figures"/>
-      <w:bookmarkEnd w:id="39"/>
-      <w:bookmarkEnd w:id="42"/>
+      <w:bookmarkStart w:id="44" w:name="figures"/>
+      <w:bookmarkEnd w:id="40"/>
+      <w:bookmarkEnd w:id="43"/>
       <w:r>
         <w:lastRenderedPageBreak/>
         <w:t>Figures</w:t>
@@ -4357,7 +4391,7 @@
       <w:pPr>
         <w:pStyle w:val="Heading2"/>
       </w:pPr>
-      <w:bookmarkStart w:id="44" w:name="figure-1"/>
+      <w:bookmarkStart w:id="45" w:name="figure-1"/>
       <w:r>
         <w:t>Figure 1</w:t>
       </w:r>
@@ -4382,7 +4416,7 @@
           <w:noProof/>
         </w:rPr>
         <w:drawing>
-          <wp:inline distT="0" distB="0" distL="0" distR="0" wp14:anchorId="70BE5676" wp14:editId="5107D29E">
+          <wp:inline distT="0" distB="0" distL="0" distR="0" wp14:anchorId="3C88AC17" wp14:editId="623ED2FB">
             <wp:extent cx="5969000" cy="4263571"/>
             <wp:effectExtent l="0" t="0" r="0" b="0"/>
             <wp:docPr id="1" name="Picture"/>
@@ -4392,98 +4426,6 @@
                 <pic:pic xmlns:pic="http://schemas.openxmlformats.org/drawingml/2006/picture">
                   <pic:nvPicPr>
                     <pic:cNvPr id="0" name="Picture" descr="Figure1.jpg"/>
-                    <pic:cNvPicPr>
-                      <a:picLocks noChangeAspect="1" noChangeArrowheads="1"/>
-                    </pic:cNvPicPr>
-                  </pic:nvPicPr>
-                  <pic:blipFill>
-                    <a:blip r:embed="rId43"/>
-                    <a:stretch>
-                      <a:fillRect/>
-                    </a:stretch>
-                  </pic:blipFill>
-                  <pic:spPr bwMode="auto">
-                    <a:xfrm>
-                      <a:off x="0" y="0"/>
-                      <a:ext cx="5969000" cy="4263571"/>
-                    </a:xfrm>
-                    <a:prstGeom prst="rect">
-                      <a:avLst/>
-                    </a:prstGeom>
-                    <a:noFill/>
-                    <a:ln w="9525">
-                      <a:noFill/>
-                      <a:headEnd/>
-                      <a:tailEnd/>
-                    </a:ln>
-                  </pic:spPr>
-                </pic:pic>
-              </a:graphicData>
-            </a:graphic>
-          </wp:inline>
-        </w:drawing>
-      </w:r>
-      <w:r>
-        <w:t xml:space="preserve"> </w:t>
-      </w:r>
-      <w:r>
-        <w:rPr>
-          <w:i/>
-          <w:iCs/>
-        </w:rPr>
-        <w:t>Note.</w:t>
-      </w:r>
-      <w:r>
-        <w:t xml:space="preserve"> Figure 1 displays coefficient estimates (and 95% confidence intervals) of posterior beliefs, credibility, confidence, bias, error, and discretion in the two multi-analyst conditions, compared to the single-analyst condition (and controlling for prior beliefs).</w:t>
-      </w:r>
-    </w:p>
-    <w:p>
-      <w:r>
-        <w:br w:type="page"/>
-      </w:r>
-    </w:p>
-    <w:p>
-      <w:pPr>
-        <w:pStyle w:val="Heading2"/>
-      </w:pPr>
-      <w:bookmarkStart w:id="45" w:name="figure-2"/>
-      <w:bookmarkEnd w:id="44"/>
-      <w:r>
-        <w:lastRenderedPageBreak/>
-        <w:t>Figure 2</w:t>
-      </w:r>
-    </w:p>
-    <w:p>
-      <w:pPr>
-        <w:pStyle w:val="FirstParagraph"/>
-        <w:ind w:firstLine="0"/>
-      </w:pPr>
-      <w:r>
-        <w:rPr>
-          <w:i/>
-          <w:iCs/>
-        </w:rPr>
-        <w:t>Individual data points, quartiles, and distributions of prior and posterior beliefs in the single-analyst, multi-consistent, and multi-inconsistent conditions</w:t>
-      </w:r>
-      <w:r>
-        <w:br/>
-        <w:t xml:space="preserve"> </w:t>
-      </w:r>
-      <w:r>
-        <w:rPr>
-          <w:noProof/>
-        </w:rPr>
-        <w:drawing>
-          <wp:inline distT="0" distB="0" distL="0" distR="0" wp14:anchorId="3427EB04" wp14:editId="7A6FB657">
-            <wp:extent cx="5969000" cy="4263571"/>
-            <wp:effectExtent l="0" t="0" r="0" b="0"/>
-            <wp:docPr id="2" name="Picture"/>
-            <wp:cNvGraphicFramePr/>
-            <a:graphic xmlns:a="http://schemas.openxmlformats.org/drawingml/2006/main">
-              <a:graphicData uri="http://schemas.openxmlformats.org/drawingml/2006/picture">
-                <pic:pic xmlns:pic="http://schemas.openxmlformats.org/drawingml/2006/picture">
-                  <pic:nvPicPr>
-                    <pic:cNvPr id="0" name="Picture" descr="Figure2.jpg"/>
                     <pic:cNvPicPr>
                       <a:picLocks noChangeAspect="1" noChangeArrowheads="1"/>
                     </pic:cNvPicPr>
@@ -4523,18 +4465,110 @@
           <w:i/>
           <w:iCs/>
         </w:rPr>
+        <w:t>Note.</w:t>
+      </w:r>
+      <w:r>
+        <w:t xml:space="preserve"> Figure 1 displays coefficient estimates (and 95% confidence intervals) of posterior beliefs, credibility, confidence, bias, error, and discretion in the two multi-analyst conditions, compared to the single-analyst condition (and controlling for prior beliefs).</w:t>
+      </w:r>
+    </w:p>
+    <w:p>
+      <w:r>
+        <w:br w:type="page"/>
+      </w:r>
+    </w:p>
+    <w:p>
+      <w:pPr>
+        <w:pStyle w:val="Heading2"/>
+      </w:pPr>
+      <w:bookmarkStart w:id="46" w:name="figure-2"/>
+      <w:bookmarkEnd w:id="45"/>
+      <w:r>
+        <w:lastRenderedPageBreak/>
+        <w:t>Figure 2</w:t>
+      </w:r>
+    </w:p>
+    <w:p>
+      <w:pPr>
+        <w:pStyle w:val="FirstParagraph"/>
+        <w:ind w:firstLine="0"/>
+      </w:pPr>
+      <w:r>
+        <w:rPr>
+          <w:i/>
+          <w:iCs/>
+        </w:rPr>
+        <w:t>Individual data points, quartiles, and distributions of prior and posterior beliefs in the single-analyst, multi-consistent, and multi-inconsistent conditions</w:t>
+      </w:r>
+      <w:r>
+        <w:br/>
+        <w:t xml:space="preserve"> </w:t>
+      </w:r>
+      <w:r>
+        <w:rPr>
+          <w:noProof/>
+        </w:rPr>
+        <w:drawing>
+          <wp:inline distT="0" distB="0" distL="0" distR="0" wp14:anchorId="1F30E537" wp14:editId="31D63663">
+            <wp:extent cx="5969000" cy="4263571"/>
+            <wp:effectExtent l="0" t="0" r="0" b="0"/>
+            <wp:docPr id="2" name="Picture"/>
+            <wp:cNvGraphicFramePr/>
+            <a:graphic xmlns:a="http://schemas.openxmlformats.org/drawingml/2006/main">
+              <a:graphicData uri="http://schemas.openxmlformats.org/drawingml/2006/picture">
+                <pic:pic xmlns:pic="http://schemas.openxmlformats.org/drawingml/2006/picture">
+                  <pic:nvPicPr>
+                    <pic:cNvPr id="0" name="Picture" descr="Figure2.jpg"/>
+                    <pic:cNvPicPr>
+                      <a:picLocks noChangeAspect="1" noChangeArrowheads="1"/>
+                    </pic:cNvPicPr>
+                  </pic:nvPicPr>
+                  <pic:blipFill>
+                    <a:blip r:embed="rId45"/>
+                    <a:stretch>
+                      <a:fillRect/>
+                    </a:stretch>
+                  </pic:blipFill>
+                  <pic:spPr bwMode="auto">
+                    <a:xfrm>
+                      <a:off x="0" y="0"/>
+                      <a:ext cx="5969000" cy="4263571"/>
+                    </a:xfrm>
+                    <a:prstGeom prst="rect">
+                      <a:avLst/>
+                    </a:prstGeom>
+                    <a:noFill/>
+                    <a:ln w="9525">
+                      <a:noFill/>
+                      <a:headEnd/>
+                      <a:tailEnd/>
+                    </a:ln>
+                  </pic:spPr>
+                </pic:pic>
+              </a:graphicData>
+            </a:graphic>
+          </wp:inline>
+        </w:drawing>
+      </w:r>
+      <w:r>
+        <w:t xml:space="preserve"> </w:t>
+      </w:r>
+      <w:r>
+        <w:rPr>
+          <w:i/>
+          <w:iCs/>
+        </w:rPr>
         <w:t xml:space="preserve">Note. </w:t>
       </w:r>
       <w:r>
         <w:t xml:space="preserve"> Prior beliefs are displayed in blue; posterior beliefs are displayed in orange. The respective boxes display the lower quartiles, medians, and upper quartiles of prior and posterior beliefs by condition.</w:t>
       </w:r>
-      <w:bookmarkEnd w:id="43"/>
-      <w:bookmarkEnd w:id="45"/>
+      <w:bookmarkEnd w:id="44"/>
+      <w:bookmarkEnd w:id="46"/>
     </w:p>
     <w:sectPr>
-      <w:headerReference w:type="even" r:id="rId45"/>
-      <w:headerReference w:type="default" r:id="rId46"/>
-      <w:headerReference w:type="first" r:id="rId47"/>
+      <w:headerReference w:type="even" r:id="rId46"/>
+      <w:headerReference w:type="default" r:id="rId47"/>
+      <w:headerReference w:type="first" r:id="rId48"/>
       <w:pgSz w:w="12240" w:h="15840"/>
       <w:pgMar w:top="1417" w:right="1417" w:bottom="1134" w:left="1417" w:header="720" w:footer="720" w:gutter="0"/>
       <w:cols w:space="720"/>

</xml_diff>

<commit_message>
edits to manuscript based on SPSP submissions: rewrote discussion, rewording of title/conditions
</commit_message>
<xml_diff>
--- a/manuscript/manuscript-manual_edits.docx
+++ b/manuscript/manuscript-manual_edits.docx
@@ -7,7 +7,7 @@
         <w:pStyle w:val="Title"/>
       </w:pPr>
       <w:r>
-        <w:t>Lay Perceptions of Crowd-Scientific Findings: The Risks of Variability and Lack of Consensus</w:t>
+        <w:t>Lay Perceptions of Scientific Findings: Swayed by the Crowd?</w:t>
       </w:r>
     </w:p>
     <w:p>
@@ -139,10 +139,9 @@
     <w:p>
       <w:pPr>
         <w:pStyle w:val="BodyText"/>
-        <w:ind w:firstLine="0"/>
-      </w:pPr>
-      <w:r>
-        <w:t>A recent movement towards crowd science has emerged in the behavioral sciences. One of the aims of crowd science is to increase the credibility of scientific research. Does it meet this promise in reality? We run an experiment to study the effects of scientific findings emerging from a crowd of researchers (vs. a typical research collaboration) on lay consumers’ posterior beliefs and ratings of credibility, confidence in an aggregate effect size estimate, bias, and error. We focus on crowdsourced data analysis, also known as the ‘many analysts’ or ‘multi-analyst’ approach: giving the same dataset to different teams of scientists, who independently analyze the data to answer a research question and/or estimate a parameter of interest. We compare the effects of providing (a) a single, aggregate parameter estimate (the single-analyst condition) vs. multiple parameter estimates that (b) vary slightly and are all positive, leading to the same qualitative conclusion (the “multi-consistent” condition) or (c) vary widely and are of both signs, leading to differing qualitative conclusions (the “multi-inconsistent” condition). In line with our hypotheses, we find that lay consumers of multi-analyst studies with inconsistent results (compared to single-analyst studies) have lower posterior beliefs, find the results less credible, have less confidence in the average effect size estimate, and believe the results are more likely to stem from bias and error. Contrary to our hypotheses, we do not find that multi-analyst studies with consistent results (compared to single-analyst studies) increase the sway and credibility of scientific findings to lay consumers: instead, to our surprise, they lead to lower posterior beliefs and higher ratings of error.</w:t>
+      </w:pPr>
+      <w:r>
+        <w:t>A recent movement towards crowd science has emerged in the behavioral sciences. One of the aims of crowd science is to increase the credibility of scientific research. Does it meet this promise in reality? We run an experiment to study the effects of scientific findings emerging from a crowd of researchers (vs. a typical research collaboration) on lay consumers’ posterior beliefs and ratings of credibility, confidence in an aggregate effect size estimate, bias, and error. We focus on crowdsourced data analysis, also known as the ‘many analysts’ or ‘multi-analyst’ approach: giving the same dataset to different teams of scientists, who independently analyze the data to estimate and report a parameter of interest. We compare the effects of providing a single, aggregate parameter estimate (the single estimate condition) vs. multiple parameter estimates that (a) vary slightly and are all positive, leading to the same qualitative conclusion (the consistent crowd condition) or (b) vary widely and are of both signs, leading to differing qualitative conclusions (the inconsistent crowd condition). In line with our hypotheses, we find that lay consumers of multi-analyst studies with inconsistent results (compared to single-analyst studies) have lower posterior beliefs, find the results less credible, have less confidence in the average effect size estimate, and believe the results are more likely to stem from bias and error. Contrary to our hypotheses, we do not find that multi-analyst studies with consistent results (compared to single-analyst studies) increase the sway and credibility of scientific findings to lay consumers: instead, to our surprise, they lead to lower posterior beliefs and higher ratings of error.</w:t>
       </w:r>
     </w:p>
     <w:p>
@@ -172,7 +171,7 @@
         <w:t>Word count:</w:t>
       </w:r>
       <w:r>
-        <w:t xml:space="preserve"> 3,710</w:t>
+        <w:t xml:space="preserve"> 2,222</w:t>
       </w:r>
     </w:p>
     <w:p>
@@ -181,7 +180,7 @@
       </w:pPr>
       <w:r>
         <w:lastRenderedPageBreak/>
-        <w:t>Lay Perceptions of Crowd-Scientific Findings: The Risks of Variability and Lack of Consensus</w:t>
+        <w:t>Lay Perceptions of Scientific Findings: Swayed by the Crowd?</w:t>
       </w:r>
     </w:p>
     <w:p>
@@ -190,7 +189,7 @@
         <w:ind w:firstLine="0"/>
       </w:pPr>
       <w:r>
-        <w:t>The credibility of scientific research is in doubt, among lay consumer (Hornsey &amp; Fielding, 2017) and scientist (Pashler &amp; Wagenmakers, 2012) alike. Several tools have been proposed to combat this “crisis of confidence” (Ibid., p. 528). One such tool is the crowd science approach, which leverages a large number of individuals or teams at specific stages of the research process (Uhlmann et al., 2019).</w:t>
+        <w:t>The credibility of scientific research is in doubt, among lay consumer (Hornsey &amp; Fielding, 2017) and scientist (Pashler &amp; Wagenmakers, 2012) alike. Several tools have been proposed to combat this “crisis of confidence” (Ibid., p. 528). One such tool is the crowd science approach: “the organization of scientific research in open and collaborative projects” (Franzoni &amp; Sauermann, 2014, p. 1). We focus on crowdsourced data analysis, also known as the ‘many analysts’ or ‘multi-analyst’ approach: a crowd of scientists independently analyzes the same dataset to estimate and report on a parameter of interest.</w:t>
       </w:r>
       <w:r>
         <w:br/>
@@ -199,13 +198,7 @@
         <w:tab/>
       </w:r>
       <w:r>
-        <w:t>Crowd science is defined as “the organization of scientific research in open</w:t>
-      </w:r>
-      <w:r>
-        <w:t xml:space="preserve"> and</w:t>
-      </w:r>
-      <w:r>
-        <w:t xml:space="preserve"> collaborative projects” (Franzoni &amp; Sauermann, 2014, p. 1). Crowd-scientific projects vary in their degree of selectivity: some are open to the general public (such projects are often referred to as “citizen science”), while others require the expertise of specialists (e.g., scientists; Uhlmann et al., 2019, p. 714). Here, we focus on crowdsourced data analysis, also known as the ‘many analysts’ or ‘multi-analyst’ approach: giving the same dataset to different teams of scientists, who independently analyze it to answer the same research question and/or estimate a parameter of interest.</w:t>
+        <w:t>According to some of its proponents, crowdsourced data analysis should increase the credibility of scientific findings to lay consumers. In the preregistration of an ongoing many-analysts study, Arbon and colleagues (2019) justify their use of the novel approach by referring to the need for “the public to have faith in the conclusions of scientists.” In a preprint of a conducted multi-analyst study, Breznau and colleagues (2021, p. 3) argue that independent data analyses with converging findings should offer “consumers of scientific findings assurance that they are not arbitrary flukes.” In a commentary on the many analysts approach, Breznau (2021, p. 311), offers the hopeful view that crowdsourcing is a new way to “increase public, private, and government views of social science” and to “increase credibility for political and social research—in both sample populations and among the researchers themselves.” Does crowd science meet this promise – to improve lay perceptions of scientific findings – in reality?</w:t>
       </w:r>
       <w:r>
         <w:br/>
@@ -214,7 +207,11 @@
         <w:tab/>
       </w:r>
       <w:r>
-        <w:t>We explore the effects of scientific findings emerging from a crowd of researchers (vs. a typical research collaboration) on lay consumers’ posterior beliefs, perceptions of credibility, confidence in an aggregate effect size estimate, and ratings of bias and error. We compare the effects of providing (a) a single, aggregate parameter estimate (the single-analyst condition) vs. multiple parameter estimates that (b) vary slightly and are all positive, leading to the same qualitative conclusion (the “multi-consistent” condition) or (c) vary widely and are of both signs, leading to differing qualitative conclusions (the “multi-inconsistent” condition).</w:t>
+        <w:t xml:space="preserve">We explore the effects of scientific findings emerging from a crowd of researchers (vs. a typical research collaboration) on lay consumers’ posterior beliefs, perceptions of credibility, confidence in an aggregate effect size estimate, and ratings of bias and error. We compare the effects of providing lay consumers with a single, aggregate parameter estimate (the single estimate condition) vs. multiple parameter estimates that (a) vary slightly and are all positive, </w:t>
+      </w:r>
+      <w:r>
+        <w:lastRenderedPageBreak/>
+        <w:t>leading to the same qualitative conclusion (the consistent crowd condition) or (b) vary widely and are of both signs, leading to differing qualitative conclusions (the inconsistent crowd condition).</w:t>
       </w:r>
       <w:r>
         <w:br/>
@@ -223,11 +220,7 @@
         <w:tab/>
       </w:r>
       <w:r>
-        <w:t xml:space="preserve">According to previous work, crowdsourced data analysis should increase the credibility of scientific findings; Table 1 provides an overview of the proposed confidence- and credibility-related benefits of the multi-analyst approach. Does crowd science meet its promise – to improve </w:t>
-      </w:r>
-      <w:r>
-        <w:lastRenderedPageBreak/>
-        <w:t>the credibility of scientific research – in reality? Normatively, we expect laypeople who observe several scientists independently come to the same qualitative conclusions – compared to a single research team that comes to a single, joint conclusion – to be more swayed by the findings, as it seems to reflect consensus between various approaches. After all, it’s a hallmark of rigorous research to triangulate various methodological approaches and provide converging evidence (Jick, 1979; Turner, Cardinal, &amp; Burton, 2017), and to provide a “sensitivity analysis” or “robustness checks” to examine whether and how the findings change as a result of alternative analytic specifications (Muñoz &amp; Young, 2018; Steegen, Tuerlinckx, Gelman, &amp; Vanpaemel, 2016). As argued in Aczel et al. (2020, p. 562), “The main argument for the importance of performing robustness checks over reasonable variations in modelling choices is to increase confidence in the obtained results: ideally, results should be reasonably unaffected by a researcher’s idiosyncratic choice (…) when reasonable alternatives exist.” The same argument has been made for triangulation, which, according to Jick (1979, p. 608), “allows researchers to be more confident of their results.”</w:t>
+        <w:t>In line with social norms theory (Miller &amp; Prentice, 2016), we expect that observing consensus among a crowd (the consistent crowd condition) will – compared to the conclusion of a single scientist (the single estimate condition) – increase conformity in opinion. Drawing from work on intuitive statistics (Gigerenzer &amp; Murray, 2015), we also expect laypeople to intuitively accord to the logic of “the wisdom of crowds”: the ability of an aggregate of estimates (rather than a single estimate) to reduce noise stemming from individual bias or error (Schweinsberg et al., 2021).</w:t>
       </w:r>
       <w:r>
         <w:br/>
@@ -236,7 +229,7 @@
         <w:tab/>
       </w:r>
       <w:r>
-        <w:t>We similarly expect readers of multi-analyst reports that yield consistent findings to be more confident in the results. Although lay observers, in such cases, may be less certain that the precise aggregate parameter estimate is exactly correct, they should be more likely to positively update their beliefs about the reported phenomenon, and less likely to assume that the overall estimate stems from bias or error. Thus, when the results generated by independent analysts are largely consistent, we expect an increase in the sway of scientific findings. However, when laypeople observe several scientists independently come to differing qualitative conclusions, we expect the multi-analyst method to backfire; when results across many analysts vary widely and lack consensus in their qualitative conclusions (which, arguably, often reflects the reality of large-scale science collaborations), we expect a decrease in the sway of scientific findings.</w:t>
+        <w:t>In contrast, when crowd estimates show low consensus and high variance (the inconsistent crowd condition), we predict that observers will be less swayed and more likely to attribute the findings to bias and error. In addition, due to the difficulty of lay reasoning about variation (Garfield &amp; Ben-Zvi, 2004), we predict an aversion to variability: i.e., we expect that observing variable estimates will decrease lay confidence in the precise average parameter estimate in both crowd conditions. In sum, when the results generated by independent analysts are largely consistent, we expect an increase in the sway of scientific findings. However, when laypeople observe several scientists independently come to differing qualitative conclusions, we expect the multi-analyst method to backfire; when results across many analysts vary widely and lack consensus in their qualitative conclusions (which, arguably, often reflects the reality of large-scale science collaborations), we expect a decrease in the sway of scientific findings.</w:t>
       </w:r>
       <w:r>
         <w:br/>
@@ -246,7 +239,6 @@
           <w:b/>
           <w:bCs/>
         </w:rPr>
-        <w:lastRenderedPageBreak/>
         <w:tab/>
       </w:r>
       <w:r>
@@ -297,52 +289,20 @@
         </w:r>
       </w:hyperlink>
       <w:r>
-        <w:t>) can be found in Table 2: we hypothesized that in the multi-consistent condition (compared to the single-analyst condition), lay consumers would have higher posterior beliefs, would find the results more credible, and would be less likely to believe the results stem from bias or error. For the multi-inconsistent condition, we hypothesized that lay consumers would have lower posterior beliefs, would find the results less credible, and would be more likely to believe the results stem from bias or error. In addition, we expected that the act of providing multiple (slightly to widely varying) parameter estimates would decrease confidence in the aggregate parameter estimate in both multi-analyst conditions.</w:t>
+        <w:t xml:space="preserve">) can be found in Table 1: we hypothesized that in the consistent crowd condition (compared to the single estimate condition, and controlling for prior beliefs), lay consumers would have higher posterior beliefs, would find the results more </w:t>
+      </w:r>
+      <w:r>
+        <w:lastRenderedPageBreak/>
+        <w:t>credible, and would be less likely to believe the results stem from bias or error. For the inconsistent crowd condition, we hypothesized that (compared to the single estimate condition, and controlling for prior beliefs) lay consumers would have lower posterior beliefs, would find the results less credible, and would be more likely to believe the results stem from bias or error. In addition, we expected that the act of providing multiple (slightly to widely varying) parameter estimates would decrease confidence in the aggregate parameter estimate in both crowd conditions.</w:t>
       </w:r>
       <w:r>
         <w:br/>
       </w:r>
       <w:r>
-        <w:rPr>
-          <w:b/>
-          <w:bCs/>
-        </w:rPr>
         <w:tab/>
       </w:r>
       <w:r>
-        <w:rPr>
-          <w:b/>
-          <w:bCs/>
-        </w:rPr>
-        <w:tab/>
-      </w:r>
-      <w:r>
-        <w:rPr>
-          <w:b/>
-          <w:bCs/>
-        </w:rPr>
-        <w:tab/>
-      </w:r>
-      <w:r>
-        <w:rPr>
-          <w:b/>
-          <w:bCs/>
-        </w:rPr>
-        <w:tab/>
-      </w:r>
-      <w:r>
-        <w:rPr>
-          <w:b/>
-          <w:bCs/>
-        </w:rPr>
-        <w:tab/>
-      </w:r>
-      <w:r>
-        <w:rPr>
-          <w:b/>
-          <w:bCs/>
-        </w:rPr>
-        <w:t>[Insert Table 2 here]</w:t>
+        <w:t>In sum, our preregistered hypotheses are as follows: when laypeople observe multiple consistent (inconsistent) estimates from a crowd of independent scientists, we expect – compared to a single estimate and controlling for prior beliefs – higher (lower) posterior beliefs and credibility of the results, lower confidence in the precise average parameter estimate, and lower (greater) ratings of bias and error.</w:t>
       </w:r>
     </w:p>
     <w:p>
@@ -411,11 +371,11 @@
         <w:ind w:firstLine="0"/>
       </w:pPr>
       <w:r>
-        <w:t xml:space="preserve">We sampled participants from the Prolific participant pool. We included participants from the United States or the United Kingdom who were at least 18 years old and spoke English as a first language. We excluded participants who failed the attention check or attempted to take the survey more than once. Our target sample size was 1,500 participants after exclusions. We aimed to keep sampling until reaching the desired number of valid participants or until 2 weeks passed </w:t>
+        <w:t xml:space="preserve">We sampled participants from the Prolific participant pool. We included participants from the United States or the United Kingdom who were at least 18 years old and spoke English as a first language. We excluded participants who failed the attention check or attempted to take the survey </w:t>
       </w:r>
       <w:r>
         <w:lastRenderedPageBreak/>
-        <w:t>(whichever came first). We expected relatively small effect sizes and decided on an upper limit on the number of participants based on monetary constraints.</w:t>
+        <w:t>more than once. Our target sample size was 1,500 participants after exclusions. We aimed to keep sampling until reaching the desired number of valid participants or until 2 weeks passed (whichever came first). We expected relatively small effect sizes and decided on an upper limit on the number of participants based on monetary constraints.</w:t>
       </w:r>
     </w:p>
     <w:p>
@@ -454,7 +414,29 @@
         <w:tab/>
       </w:r>
       <w:r>
-        <w:t>After reporting their prior beliefs, participants were randomly allocated to one of three experimental conditions in which they learned about the approach and findings of a scientific study. In the single-analyst condition, a single team of six researchers reports a 5% increase in well-being among religious people; in the multi-consistent condition, six independent researchers report six consistent estimates (2%, 4%, 5%, 5%, 6%, and 8%, respectively) that average to 5% (SD = 2); and in the multi-inconsistent condition, six independent researchers report six inconsistent estimates (-6%, -2%, 5%, 5%, 12%, and 16%, respectively) that average to 5% (SD = 8.25).</w:t>
+        <w:t>After reporting their prior beliefs, participants were randomly allocated to one of three experimental conditions in which they learned about the approach and findings of a scientific study. In the single estimate condition, a single team of six researchers reports a 5% increase in well-being among religious people; in the consistent crowd condition, six independent researchers report six consistent estimates (2%, 4%, 5%, 5%, 6%, and 8%, respectively) that average to 5% (</w:t>
+      </w:r>
+      <m:oMath>
+        <m:r>
+          <w:rPr>
+            <w:rFonts w:ascii="Cambria Math" w:hAnsi="Cambria Math"/>
+          </w:rPr>
+          <m:t>σ</m:t>
+        </m:r>
+      </m:oMath>
+      <w:r>
+        <w:t xml:space="preserve"> = 2%); and in the inconsistent crowd condition, six independent researchers report six inconsistent estimates (-6%, -2%, 5%, 5%, 12%, and 16%, respectively) that average to 5% (</w:t>
+      </w:r>
+      <m:oMath>
+        <m:r>
+          <w:rPr>
+            <w:rFonts w:ascii="Cambria Math" w:hAnsi="Cambria Math"/>
+          </w:rPr>
+          <m:t>σ</m:t>
+        </m:r>
+      </m:oMath>
+      <w:r>
+        <w:t xml:space="preserve"> = 8.25%).</w:t>
       </w:r>
       <w:r>
         <w:br/>
@@ -463,7 +445,7 @@
         <w:tab/>
       </w:r>
       <w:r>
-        <w:t>Afterwards, participants rated (1) their posterior beliefs, (2) the credibility of the results, (3) their confidence in the effect size estimate, and how likely it is that the estimate was influenced by (4) bias, (5) error, and (6) experimenter degrees of freedom. All questions were answered on a slider from 0% (not likely/credible/confident at all) to 100% (extremely likely/credible/confident).</w:t>
+        <w:t>Afterwards, participants rated (1) their posterior beliefs, (2) the credibility of the results, (3) their confidence in the effect size estimate, and how likely it is that the estimate was influenced by (4) bias, (5) error, and (6) researcher degrees of freedom. All questions were answered on a slider from 0% (not likely/credible/confident at all) to 100% (extremely likely/credible/confident).</w:t>
       </w:r>
     </w:p>
     <w:p>
@@ -483,7 +465,7 @@
         <w:ind w:firstLine="0"/>
       </w:pPr>
       <w:r>
-        <w:t xml:space="preserve">For all six measures, we run linear regression models with condition as the independent variable (with the single-analyst condition as the reference category) and prior beliefs as a covariate. All hypotheses, statistical models, and code were preregistered at </w:t>
+        <w:t xml:space="preserve">For all six measures, we run linear regression models with condition as the independent variable (with the single estimate condition as the reference category) and prior beliefs as a covariate. All hypotheses, statistical models, and code were preregistered at </w:t>
       </w:r>
       <w:hyperlink r:id="rId13">
         <w:r>
@@ -494,13 +476,7 @@
         </w:r>
       </w:hyperlink>
       <w:r>
-        <w:t xml:space="preserve">. An overview of our preregistered, directional hypotheses can be found in Table 2. We did not preregister any hypotheses for the last measure; the findings concerning the impact of experimental condition on ratings of experimenter degrees of freedom are exploratory, and should be treated as such. </w:t>
-      </w:r>
-      <w:r>
-        <w:tab/>
-      </w:r>
-      <w:r>
-        <w:t xml:space="preserve">Because we test five separate hypotheses using two comparisons each (one comparison of the single-analyst vs. the multi-consistent condition, and one comparison of the single-analyst vs. the multi-inconsistent condition), we use the Bonferroni method to correct for multiple comparisons. Thus, our preregistered threshold for statistical significance is </w:t>
+        <w:t xml:space="preserve">. An overview of our preregistered, directional hypotheses can be found in Table 1. We did not preregister any hypotheses for the last measure; the findings concerning the impact of experimental condition on ratings of researcher degrees of freedom are exploratory, and should be treated as such. Because we test five separate hypotheses using two comparisons each (one comparison of the single estimate vs. the consistent crowd condition, and one comparison of the single estimate vs. the inconsistent crowd condition), we use the Bonferroni method to correct for multiple comparisons. Thus, our preregistered threshold for statistical significance is </w:t>
       </w:r>
       <m:oMath>
         <m:r>
@@ -580,19 +556,7 @@
         <w:ind w:firstLine="0"/>
       </w:pPr>
       <w:r>
-        <w:t>After two weeks of data collection, we recorded 2</w:t>
-      </w:r>
-      <w:r>
-        <w:t>,</w:t>
-      </w:r>
-      <w:r>
-        <w:t>019 responses in Qualtrics. We excluded 120 observations from participants who attempted to take the survey more than once, 73 participants who were screened out prior to starting the survey or did not consent, and 328 participants who failed the attention check. This left us with a total sample of 1</w:t>
-      </w:r>
-      <w:r>
-        <w:t>,</w:t>
-      </w:r>
-      <w:r>
-        <w:t>498 participants (499, 500, and 499 in the single-analyst, multi-consistent, and multi-inconsistent condition, respectively).</w:t>
+        <w:t>After two weeks of data collection, we recorded 2019 responses in Qualtrics. We excluded 120 observations from participants who attempted to take the survey more than once, 73 participants who were screened out prior to starting the survey or did not consent, and 328 participants who failed the attention check. This left us with a total sample of 1498 participants (499, 500, and 499 in the single estimate, consistent crowd, and inconsistent crowd condition, respectively).</w:t>
       </w:r>
       <w:r>
         <w:br/>
@@ -601,7 +565,7 @@
         <w:tab/>
       </w:r>
       <w:r>
-        <w:t xml:space="preserve">Our main findings are displayed in Figure 1. Controlling for prior beliefs and comparing to the single-analyst condition, we found that (1) reported posterior beliefs were significantly lower in both the multi-consistent condition, </w:t>
+        <w:t xml:space="preserve">Figure 1 displays the main findings of our linear regression models, which compare each condition to the single estimate condition and control for prior beliefs. For the inconsistent crowd condition, we found significantly lower (a) posterior beliefs, </w:t>
       </w:r>
       <m:oMath>
         <m:r>
@@ -623,7 +587,7 @@
           <w:rPr>
             <w:rFonts w:ascii="Cambria Math" w:hAnsi="Cambria Math"/>
           </w:rPr>
-          <m:t>5.71</m:t>
+          <m:t>22.80</m:t>
         </m:r>
       </m:oMath>
       <w:r>
@@ -643,7 +607,7 @@
           <w:rPr>
             <w:rFonts w:ascii="Cambria Math" w:hAnsi="Cambria Math"/>
           </w:rPr>
-          <m:t>8.51</m:t>
+          <m:t>25.59</m:t>
         </m:r>
         <m:r>
           <m:rPr>
@@ -658,7 +622,7 @@
           <w:rPr>
             <w:rFonts w:ascii="Cambria Math" w:hAnsi="Cambria Math"/>
           </w:rPr>
-          <m:t>2.91</m:t>
+          <m:t>20.00</m:t>
         </m:r>
         <m:r>
           <m:rPr>
@@ -678,7 +642,7 @@
           <w:rPr>
             <w:rFonts w:ascii="Cambria Math" w:hAnsi="Cambria Math"/>
           </w:rPr>
-          <m:t>t</m:t>
+          <m:t>p</m:t>
         </m:r>
         <m:r>
           <m:rPr>
@@ -687,13 +651,24 @@
           <w:rPr>
             <w:rFonts w:ascii="Cambria Math" w:hAnsi="Cambria Math"/>
           </w:rPr>
-          <m:t>(</m:t>
-        </m:r>
-        <m:r>
-          <w:rPr>
-            <w:rFonts w:ascii="Cambria Math" w:hAnsi="Cambria Math"/>
-          </w:rPr>
-          <m:t>1494</m:t>
+          <m:t>&lt;</m:t>
+        </m:r>
+        <m:r>
+          <w:rPr>
+            <w:rFonts w:ascii="Cambria Math" w:hAnsi="Cambria Math"/>
+          </w:rPr>
+          <m:t>.001</m:t>
+        </m:r>
+      </m:oMath>
+      <w:r>
+        <w:t xml:space="preserve">; (b) ratings of credibility, </w:t>
+      </w:r>
+      <m:oMath>
+        <m:r>
+          <w:rPr>
+            <w:rFonts w:ascii="Cambria Math" w:hAnsi="Cambria Math"/>
+          </w:rPr>
+          <m:t>b</m:t>
         </m:r>
         <m:r>
           <m:rPr>
@@ -702,25 +677,19 @@
           <w:rPr>
             <w:rFonts w:ascii="Cambria Math" w:hAnsi="Cambria Math"/>
           </w:rPr>
-          <m:t>)=-</m:t>
-        </m:r>
-        <m:r>
-          <w:rPr>
-            <w:rFonts w:ascii="Cambria Math" w:hAnsi="Cambria Math"/>
-          </w:rPr>
-          <m:t>4.00</m:t>
+          <m:t>=-</m:t>
+        </m:r>
+        <m:r>
+          <w:rPr>
+            <w:rFonts w:ascii="Cambria Math" w:hAnsi="Cambria Math"/>
+          </w:rPr>
+          <m:t>6.54</m:t>
         </m:r>
       </m:oMath>
       <w:r>
-        <w:t xml:space="preserve">, </w:t>
+        <w:t xml:space="preserve">, 95% CI </w:t>
       </w:r>
       <m:oMath>
-        <m:r>
-          <w:rPr>
-            <w:rFonts w:ascii="Cambria Math" w:hAnsi="Cambria Math"/>
-          </w:rPr>
-          <m:t>p</m:t>
-        </m:r>
         <m:r>
           <m:rPr>
             <m:sty m:val="p"/>
@@ -728,24 +697,13 @@
           <w:rPr>
             <w:rFonts w:ascii="Cambria Math" w:hAnsi="Cambria Math"/>
           </w:rPr>
-          <m:t>&lt;</m:t>
-        </m:r>
-        <m:r>
-          <w:rPr>
-            <w:rFonts w:ascii="Cambria Math" w:hAnsi="Cambria Math"/>
-          </w:rPr>
-          <m:t>.001</m:t>
-        </m:r>
-      </m:oMath>
-      <w:r>
-        <w:t xml:space="preserve">, and the multi-inconsistent condition, </w:t>
-      </w:r>
-      <m:oMath>
-        <m:r>
-          <w:rPr>
-            <w:rFonts w:ascii="Cambria Math" w:hAnsi="Cambria Math"/>
-          </w:rPr>
-          <m:t>b</m:t>
+          <m:t>[-</m:t>
+        </m:r>
+        <m:r>
+          <w:rPr>
+            <w:rFonts w:ascii="Cambria Math" w:hAnsi="Cambria Math"/>
+          </w:rPr>
+          <m:t>9.31</m:t>
         </m:r>
         <m:r>
           <m:rPr>
@@ -754,19 +712,14 @@
           <w:rPr>
             <w:rFonts w:ascii="Cambria Math" w:hAnsi="Cambria Math"/>
           </w:rPr>
-          <m:t>=-</m:t>
-        </m:r>
-        <m:r>
-          <w:rPr>
-            <w:rFonts w:ascii="Cambria Math" w:hAnsi="Cambria Math"/>
-          </w:rPr>
-          <m:t>22.80</m:t>
-        </m:r>
-      </m:oMath>
-      <w:r>
-        <w:t xml:space="preserve">, 95% CI </w:t>
-      </w:r>
-      <m:oMath>
+          <m:t>,-</m:t>
+        </m:r>
+        <m:r>
+          <w:rPr>
+            <w:rFonts w:ascii="Cambria Math" w:hAnsi="Cambria Math"/>
+          </w:rPr>
+          <m:t>3.76</m:t>
+        </m:r>
         <m:r>
           <m:rPr>
             <m:sty m:val="p"/>
@@ -774,13 +727,18 @@
           <w:rPr>
             <w:rFonts w:ascii="Cambria Math" w:hAnsi="Cambria Math"/>
           </w:rPr>
-          <m:t>[-</m:t>
-        </m:r>
-        <m:r>
-          <w:rPr>
-            <w:rFonts w:ascii="Cambria Math" w:hAnsi="Cambria Math"/>
-          </w:rPr>
-          <m:t>25.59</m:t>
+          <m:t>]</m:t>
+        </m:r>
+      </m:oMath>
+      <w:r>
+        <w:t xml:space="preserve">, </w:t>
+      </w:r>
+      <m:oMath>
+        <m:r>
+          <w:rPr>
+            <w:rFonts w:ascii="Cambria Math" w:hAnsi="Cambria Math"/>
+          </w:rPr>
+          <m:t>p</m:t>
         </m:r>
         <m:r>
           <m:rPr>
@@ -789,13 +747,24 @@
           <w:rPr>
             <w:rFonts w:ascii="Cambria Math" w:hAnsi="Cambria Math"/>
           </w:rPr>
-          <m:t>,-</m:t>
-        </m:r>
-        <m:r>
-          <w:rPr>
-            <w:rFonts w:ascii="Cambria Math" w:hAnsi="Cambria Math"/>
-          </w:rPr>
-          <m:t>20.00</m:t>
+          <m:t>&lt;</m:t>
+        </m:r>
+        <m:r>
+          <w:rPr>
+            <w:rFonts w:ascii="Cambria Math" w:hAnsi="Cambria Math"/>
+          </w:rPr>
+          <m:t>.001</m:t>
+        </m:r>
+      </m:oMath>
+      <w:r>
+        <w:t xml:space="preserve">; and (c) confidence in the effect size estimate, </w:t>
+      </w:r>
+      <m:oMath>
+        <m:r>
+          <w:rPr>
+            <w:rFonts w:ascii="Cambria Math" w:hAnsi="Cambria Math"/>
+          </w:rPr>
+          <m:t>b</m:t>
         </m:r>
         <m:r>
           <m:rPr>
@@ -804,19 +773,19 @@
           <w:rPr>
             <w:rFonts w:ascii="Cambria Math" w:hAnsi="Cambria Math"/>
           </w:rPr>
-          <m:t>]</m:t>
+          <m:t>=-</m:t>
+        </m:r>
+        <m:r>
+          <w:rPr>
+            <w:rFonts w:ascii="Cambria Math" w:hAnsi="Cambria Math"/>
+          </w:rPr>
+          <m:t>9.09</m:t>
         </m:r>
       </m:oMath>
       <w:r>
-        <w:t xml:space="preserve">, </w:t>
+        <w:t xml:space="preserve">, 95% CI </w:t>
       </w:r>
       <m:oMath>
-        <m:r>
-          <w:rPr>
-            <w:rFonts w:ascii="Cambria Math" w:hAnsi="Cambria Math"/>
-          </w:rPr>
-          <m:t>t</m:t>
-        </m:r>
         <m:r>
           <m:rPr>
             <m:sty m:val="p"/>
@@ -824,13 +793,13 @@
           <w:rPr>
             <w:rFonts w:ascii="Cambria Math" w:hAnsi="Cambria Math"/>
           </w:rPr>
-          <m:t>(</m:t>
-        </m:r>
-        <m:r>
-          <w:rPr>
-            <w:rFonts w:ascii="Cambria Math" w:hAnsi="Cambria Math"/>
-          </w:rPr>
-          <m:t>1494</m:t>
+          <m:t>[-</m:t>
+        </m:r>
+        <m:r>
+          <w:rPr>
+            <w:rFonts w:ascii="Cambria Math" w:hAnsi="Cambria Math"/>
+          </w:rPr>
+          <m:t>12.11</m:t>
         </m:r>
         <m:r>
           <m:rPr>
@@ -839,24 +808,13 @@
           <w:rPr>
             <w:rFonts w:ascii="Cambria Math" w:hAnsi="Cambria Math"/>
           </w:rPr>
-          <m:t>)=-</m:t>
-        </m:r>
-        <m:r>
-          <w:rPr>
-            <w:rFonts w:ascii="Cambria Math" w:hAnsi="Cambria Math"/>
-          </w:rPr>
-          <m:t>16.00</m:t>
-        </m:r>
-      </m:oMath>
-      <w:r>
-        <w:t xml:space="preserve">, </w:t>
-      </w:r>
-      <m:oMath>
-        <m:r>
-          <w:rPr>
-            <w:rFonts w:ascii="Cambria Math" w:hAnsi="Cambria Math"/>
-          </w:rPr>
-          <m:t>p</m:t>
+          <m:t>,-</m:t>
+        </m:r>
+        <m:r>
+          <w:rPr>
+            <w:rFonts w:ascii="Cambria Math" w:hAnsi="Cambria Math"/>
+          </w:rPr>
+          <m:t>6.07</m:t>
         </m:r>
         <m:r>
           <m:rPr>
@@ -865,28 +823,18 @@
           <w:rPr>
             <w:rFonts w:ascii="Cambria Math" w:hAnsi="Cambria Math"/>
           </w:rPr>
-          <m:t>&lt;</m:t>
-        </m:r>
-        <m:r>
-          <w:rPr>
-            <w:rFonts w:ascii="Cambria Math" w:hAnsi="Cambria Math"/>
-          </w:rPr>
-          <m:t>.001</m:t>
+          <m:t>]</m:t>
         </m:r>
       </m:oMath>
       <w:r>
-        <w:t>; (2) ratings of credibility were significantly lower in the multi-</w:t>
-      </w:r>
-      <w:r>
-        <w:lastRenderedPageBreak/>
-        <w:t xml:space="preserve">inconsistent condition, </w:t>
+        <w:t xml:space="preserve">, </w:t>
       </w:r>
       <m:oMath>
         <m:r>
           <w:rPr>
             <w:rFonts w:ascii="Cambria Math" w:hAnsi="Cambria Math"/>
           </w:rPr>
-          <m:t>b</m:t>
+          <m:t>p</m:t>
         </m:r>
         <m:r>
           <m:rPr>
@@ -895,19 +843,26 @@
           <w:rPr>
             <w:rFonts w:ascii="Cambria Math" w:hAnsi="Cambria Math"/>
           </w:rPr>
-          <m:t>=-</m:t>
-        </m:r>
-        <m:r>
-          <w:rPr>
-            <w:rFonts w:ascii="Cambria Math" w:hAnsi="Cambria Math"/>
-          </w:rPr>
-          <m:t>6.54</m:t>
+          <m:t>&lt;</m:t>
+        </m:r>
+        <m:r>
+          <w:rPr>
+            <w:rFonts w:ascii="Cambria Math" w:hAnsi="Cambria Math"/>
+          </w:rPr>
+          <w:lastRenderedPageBreak/>
+          <m:t>.001</m:t>
         </m:r>
       </m:oMath>
       <w:r>
-        <w:t xml:space="preserve">, 95% CI </w:t>
+        <w:t xml:space="preserve">; and significantly higher ratings of (d) bias, </w:t>
       </w:r>
       <m:oMath>
+        <m:r>
+          <w:rPr>
+            <w:rFonts w:ascii="Cambria Math" w:hAnsi="Cambria Math"/>
+          </w:rPr>
+          <m:t>b</m:t>
+        </m:r>
         <m:r>
           <m:rPr>
             <m:sty m:val="p"/>
@@ -915,14 +870,19 @@
           <w:rPr>
             <w:rFonts w:ascii="Cambria Math" w:hAnsi="Cambria Math"/>
           </w:rPr>
-          <m:t>[-</m:t>
-        </m:r>
-        <m:r>
-          <w:rPr>
-            <w:rFonts w:ascii="Cambria Math" w:hAnsi="Cambria Math"/>
-          </w:rPr>
-          <m:t>9.31</m:t>
-        </m:r>
+          <m:t>=</m:t>
+        </m:r>
+        <m:r>
+          <w:rPr>
+            <w:rFonts w:ascii="Cambria Math" w:hAnsi="Cambria Math"/>
+          </w:rPr>
+          <m:t>6.68</m:t>
+        </m:r>
+      </m:oMath>
+      <w:r>
+        <w:t xml:space="preserve">, 95% CI </w:t>
+      </w:r>
+      <m:oMath>
         <m:r>
           <m:rPr>
             <m:sty m:val="p"/>
@@ -930,13 +890,13 @@
           <w:rPr>
             <w:rFonts w:ascii="Cambria Math" w:hAnsi="Cambria Math"/>
           </w:rPr>
-          <m:t>,-</m:t>
-        </m:r>
-        <m:r>
-          <w:rPr>
-            <w:rFonts w:ascii="Cambria Math" w:hAnsi="Cambria Math"/>
-          </w:rPr>
-          <m:t>3.76</m:t>
+          <m:t>[</m:t>
+        </m:r>
+        <m:r>
+          <w:rPr>
+            <w:rFonts w:ascii="Cambria Math" w:hAnsi="Cambria Math"/>
+          </w:rPr>
+          <m:t>3.48</m:t>
         </m:r>
         <m:r>
           <m:rPr>
@@ -945,18 +905,13 @@
           <w:rPr>
             <w:rFonts w:ascii="Cambria Math" w:hAnsi="Cambria Math"/>
           </w:rPr>
-          <m:t>]</m:t>
-        </m:r>
-      </m:oMath>
-      <w:r>
-        <w:t xml:space="preserve">, </w:t>
-      </w:r>
-      <m:oMath>
-        <m:r>
-          <w:rPr>
-            <w:rFonts w:ascii="Cambria Math" w:hAnsi="Cambria Math"/>
-          </w:rPr>
-          <m:t>t</m:t>
+          <m:t>,</m:t>
+        </m:r>
+        <m:r>
+          <w:rPr>
+            <w:rFonts w:ascii="Cambria Math" w:hAnsi="Cambria Math"/>
+          </w:rPr>
+          <m:t>9.89</m:t>
         </m:r>
         <m:r>
           <m:rPr>
@@ -965,13 +920,18 @@
           <w:rPr>
             <w:rFonts w:ascii="Cambria Math" w:hAnsi="Cambria Math"/>
           </w:rPr>
-          <m:t>(</m:t>
-        </m:r>
-        <m:r>
-          <w:rPr>
-            <w:rFonts w:ascii="Cambria Math" w:hAnsi="Cambria Math"/>
-          </w:rPr>
-          <m:t>1494</m:t>
+          <m:t>]</m:t>
+        </m:r>
+      </m:oMath>
+      <w:r>
+        <w:t xml:space="preserve">, </w:t>
+      </w:r>
+      <m:oMath>
+        <m:r>
+          <w:rPr>
+            <w:rFonts w:ascii="Cambria Math" w:hAnsi="Cambria Math"/>
+          </w:rPr>
+          <m:t>p</m:t>
         </m:r>
         <m:r>
           <m:rPr>
@@ -980,24 +940,24 @@
           <w:rPr>
             <w:rFonts w:ascii="Cambria Math" w:hAnsi="Cambria Math"/>
           </w:rPr>
-          <m:t>)=-</m:t>
-        </m:r>
-        <m:r>
-          <w:rPr>
-            <w:rFonts w:ascii="Cambria Math" w:hAnsi="Cambria Math"/>
-          </w:rPr>
-          <m:t>4.63</m:t>
+          <m:t>&lt;</m:t>
+        </m:r>
+        <m:r>
+          <w:rPr>
+            <w:rFonts w:ascii="Cambria Math" w:hAnsi="Cambria Math"/>
+          </w:rPr>
+          <m:t>.001</m:t>
         </m:r>
       </m:oMath>
       <w:r>
-        <w:t xml:space="preserve">, </w:t>
+        <w:t xml:space="preserve">; (e) error, </w:t>
       </w:r>
       <m:oMath>
         <m:r>
           <w:rPr>
             <w:rFonts w:ascii="Cambria Math" w:hAnsi="Cambria Math"/>
           </w:rPr>
-          <m:t>p</m:t>
+          <m:t>b</m:t>
         </m:r>
         <m:r>
           <m:rPr>
@@ -1006,25 +966,19 @@
           <w:rPr>
             <w:rFonts w:ascii="Cambria Math" w:hAnsi="Cambria Math"/>
           </w:rPr>
-          <m:t>&lt;</m:t>
-        </m:r>
-        <m:r>
-          <w:rPr>
-            <w:rFonts w:ascii="Cambria Math" w:hAnsi="Cambria Math"/>
-          </w:rPr>
-          <m:t>.001</m:t>
+          <m:t>=</m:t>
+        </m:r>
+        <m:r>
+          <w:rPr>
+            <w:rFonts w:ascii="Cambria Math" w:hAnsi="Cambria Math"/>
+          </w:rPr>
+          <m:t>5.89</m:t>
         </m:r>
       </m:oMath>
       <w:r>
-        <w:t xml:space="preserve">, while they were not significantly different in the multi-consistent condition, </w:t>
+        <w:t xml:space="preserve">, 95% CI </w:t>
       </w:r>
       <m:oMath>
-        <m:r>
-          <w:rPr>
-            <w:rFonts w:ascii="Cambria Math" w:hAnsi="Cambria Math"/>
-          </w:rPr>
-          <m:t>b</m:t>
-        </m:r>
         <m:r>
           <m:rPr>
             <m:sty m:val="p"/>
@@ -1032,19 +986,14 @@
           <w:rPr>
             <w:rFonts w:ascii="Cambria Math" w:hAnsi="Cambria Math"/>
           </w:rPr>
-          <m:t>=</m:t>
-        </m:r>
-        <m:r>
-          <w:rPr>
-            <w:rFonts w:ascii="Cambria Math" w:hAnsi="Cambria Math"/>
-          </w:rPr>
-          <m:t>1.24</m:t>
-        </m:r>
-      </m:oMath>
-      <w:r>
-        <w:t xml:space="preserve">, 95% CI </w:t>
-      </w:r>
-      <m:oMath>
+          <m:t>[</m:t>
+        </m:r>
+        <m:r>
+          <w:rPr>
+            <w:rFonts w:ascii="Cambria Math" w:hAnsi="Cambria Math"/>
+          </w:rPr>
+          <m:t>2.98</m:t>
+        </m:r>
         <m:r>
           <m:rPr>
             <m:sty m:val="p"/>
@@ -1052,13 +1001,13 @@
           <w:rPr>
             <w:rFonts w:ascii="Cambria Math" w:hAnsi="Cambria Math"/>
           </w:rPr>
-          <m:t>[-</m:t>
-        </m:r>
-        <m:r>
-          <w:rPr>
-            <w:rFonts w:ascii="Cambria Math" w:hAnsi="Cambria Math"/>
-          </w:rPr>
-          <m:t>1.53</m:t>
+          <m:t>,</m:t>
+        </m:r>
+        <m:r>
+          <w:rPr>
+            <w:rFonts w:ascii="Cambria Math" w:hAnsi="Cambria Math"/>
+          </w:rPr>
+          <m:t>8.80</m:t>
         </m:r>
         <m:r>
           <m:rPr>
@@ -1067,13 +1016,18 @@
           <w:rPr>
             <w:rFonts w:ascii="Cambria Math" w:hAnsi="Cambria Math"/>
           </w:rPr>
-          <m:t>,</m:t>
-        </m:r>
-        <m:r>
-          <w:rPr>
-            <w:rFonts w:ascii="Cambria Math" w:hAnsi="Cambria Math"/>
-          </w:rPr>
-          <m:t>4.02</m:t>
+          <m:t>]</m:t>
+        </m:r>
+      </m:oMath>
+      <w:r>
+        <w:t xml:space="preserve">, </w:t>
+      </w:r>
+      <m:oMath>
+        <m:r>
+          <w:rPr>
+            <w:rFonts w:ascii="Cambria Math" w:hAnsi="Cambria Math"/>
+          </w:rPr>
+          <m:t>p</m:t>
         </m:r>
         <m:r>
           <m:rPr>
@@ -1082,18 +1036,24 @@
           <w:rPr>
             <w:rFonts w:ascii="Cambria Math" w:hAnsi="Cambria Math"/>
           </w:rPr>
-          <m:t>]</m:t>
+          <m:t>&lt;</m:t>
+        </m:r>
+        <m:r>
+          <w:rPr>
+            <w:rFonts w:ascii="Cambria Math" w:hAnsi="Cambria Math"/>
+          </w:rPr>
+          <m:t>.001</m:t>
         </m:r>
       </m:oMath>
       <w:r>
-        <w:t xml:space="preserve">, </w:t>
+        <w:t xml:space="preserve">; and (f) discretion, </w:t>
       </w:r>
       <m:oMath>
         <m:r>
           <w:rPr>
             <w:rFonts w:ascii="Cambria Math" w:hAnsi="Cambria Math"/>
           </w:rPr>
-          <m:t>t</m:t>
+          <m:t>b</m:t>
         </m:r>
         <m:r>
           <m:rPr>
@@ -1102,14 +1062,19 @@
           <w:rPr>
             <w:rFonts w:ascii="Cambria Math" w:hAnsi="Cambria Math"/>
           </w:rPr>
-          <m:t>(</m:t>
-        </m:r>
-        <m:r>
-          <w:rPr>
-            <w:rFonts w:ascii="Cambria Math" w:hAnsi="Cambria Math"/>
-          </w:rPr>
-          <m:t>1494</m:t>
-        </m:r>
+          <m:t>=</m:t>
+        </m:r>
+        <m:r>
+          <w:rPr>
+            <w:rFonts w:ascii="Cambria Math" w:hAnsi="Cambria Math"/>
+          </w:rPr>
+          <m:t>9.22</m:t>
+        </m:r>
+      </m:oMath>
+      <w:r>
+        <w:t xml:space="preserve">, 95% CI </w:t>
+      </w:r>
+      <m:oMath>
         <m:r>
           <m:rPr>
             <m:sty m:val="p"/>
@@ -1117,24 +1082,13 @@
           <w:rPr>
             <w:rFonts w:ascii="Cambria Math" w:hAnsi="Cambria Math"/>
           </w:rPr>
-          <m:t>)=</m:t>
-        </m:r>
-        <m:r>
-          <w:rPr>
-            <w:rFonts w:ascii="Cambria Math" w:hAnsi="Cambria Math"/>
-          </w:rPr>
-          <m:t>0.88</m:t>
-        </m:r>
-      </m:oMath>
-      <w:r>
-        <w:t xml:space="preserve">, </w:t>
-      </w:r>
-      <m:oMath>
-        <m:r>
-          <w:rPr>
-            <w:rFonts w:ascii="Cambria Math" w:hAnsi="Cambria Math"/>
-          </w:rPr>
-          <m:t>p</m:t>
+          <m:t>[</m:t>
+        </m:r>
+        <m:r>
+          <w:rPr>
+            <w:rFonts w:ascii="Cambria Math" w:hAnsi="Cambria Math"/>
+          </w:rPr>
+          <m:t>6.46</m:t>
         </m:r>
         <m:r>
           <m:rPr>
@@ -1143,24 +1097,13 @@
           <w:rPr>
             <w:rFonts w:ascii="Cambria Math" w:hAnsi="Cambria Math"/>
           </w:rPr>
-          <m:t>=</m:t>
-        </m:r>
-        <m:r>
-          <w:rPr>
-            <w:rFonts w:ascii="Cambria Math" w:hAnsi="Cambria Math"/>
-          </w:rPr>
-          <m:t>.380</m:t>
-        </m:r>
-      </m:oMath>
-      <w:r>
-        <w:t xml:space="preserve">; (3) confidence in the effect size estimate was significantly lower in the multi-inconsistent condition, </w:t>
-      </w:r>
-      <m:oMath>
-        <m:r>
-          <w:rPr>
-            <w:rFonts w:ascii="Cambria Math" w:hAnsi="Cambria Math"/>
-          </w:rPr>
-          <m:t>b</m:t>
+          <m:t>,</m:t>
+        </m:r>
+        <m:r>
+          <w:rPr>
+            <w:rFonts w:ascii="Cambria Math" w:hAnsi="Cambria Math"/>
+          </w:rPr>
+          <m:t>11.98</m:t>
         </m:r>
         <m:r>
           <m:rPr>
@@ -1169,19 +1112,19 @@
           <w:rPr>
             <w:rFonts w:ascii="Cambria Math" w:hAnsi="Cambria Math"/>
           </w:rPr>
-          <m:t>=-</m:t>
-        </m:r>
-        <m:r>
-          <w:rPr>
-            <w:rFonts w:ascii="Cambria Math" w:hAnsi="Cambria Math"/>
-          </w:rPr>
-          <m:t>9.09</m:t>
+          <m:t>]</m:t>
         </m:r>
       </m:oMath>
       <w:r>
-        <w:t xml:space="preserve">, 95% CI </w:t>
+        <w:t xml:space="preserve">, </w:t>
       </w:r>
       <m:oMath>
+        <m:r>
+          <w:rPr>
+            <w:rFonts w:ascii="Cambria Math" w:hAnsi="Cambria Math"/>
+          </w:rPr>
+          <m:t>p</m:t>
+        </m:r>
         <m:r>
           <m:rPr>
             <m:sty m:val="p"/>
@@ -1189,13 +1132,33 @@
           <w:rPr>
             <w:rFonts w:ascii="Cambria Math" w:hAnsi="Cambria Math"/>
           </w:rPr>
-          <m:t>[-</m:t>
-        </m:r>
-        <m:r>
-          <w:rPr>
-            <w:rFonts w:ascii="Cambria Math" w:hAnsi="Cambria Math"/>
-          </w:rPr>
-          <m:t>12.11</m:t>
+          <m:t>&lt;</m:t>
+        </m:r>
+        <m:r>
+          <w:rPr>
+            <w:rFonts w:ascii="Cambria Math" w:hAnsi="Cambria Math"/>
+          </w:rPr>
+          <m:t>.001</m:t>
+        </m:r>
+      </m:oMath>
+      <w:r>
+        <w:t>.</w:t>
+      </w:r>
+      <w:r>
+        <w:br/>
+      </w:r>
+      <w:r>
+        <w:tab/>
+      </w:r>
+      <w:r>
+        <w:t xml:space="preserve">For the consistent crowd condition, we found significantly lower (a) posterior beliefs, </w:t>
+      </w:r>
+      <m:oMath>
+        <m:r>
+          <w:rPr>
+            <w:rFonts w:ascii="Cambria Math" w:hAnsi="Cambria Math"/>
+          </w:rPr>
+          <m:t>b</m:t>
         </m:r>
         <m:r>
           <m:rPr>
@@ -1204,14 +1167,19 @@
           <w:rPr>
             <w:rFonts w:ascii="Cambria Math" w:hAnsi="Cambria Math"/>
           </w:rPr>
-          <m:t>,-</m:t>
-        </m:r>
-        <m:r>
-          <w:rPr>
-            <w:rFonts w:ascii="Cambria Math" w:hAnsi="Cambria Math"/>
-          </w:rPr>
-          <m:t>6.07</m:t>
-        </m:r>
+          <m:t>=-</m:t>
+        </m:r>
+        <m:r>
+          <w:rPr>
+            <w:rFonts w:ascii="Cambria Math" w:hAnsi="Cambria Math"/>
+          </w:rPr>
+          <m:t>5.71</m:t>
+        </m:r>
+      </m:oMath>
+      <w:r>
+        <w:t xml:space="preserve">, 95% CI </w:t>
+      </w:r>
+      <m:oMath>
         <m:r>
           <m:rPr>
             <m:sty m:val="p"/>
@@ -1219,18 +1187,13 @@
           <w:rPr>
             <w:rFonts w:ascii="Cambria Math" w:hAnsi="Cambria Math"/>
           </w:rPr>
-          <m:t>]</m:t>
-        </m:r>
-      </m:oMath>
-      <w:r>
-        <w:t xml:space="preserve">, </w:t>
-      </w:r>
-      <m:oMath>
-        <m:r>
-          <w:rPr>
-            <w:rFonts w:ascii="Cambria Math" w:hAnsi="Cambria Math"/>
-          </w:rPr>
-          <m:t>t</m:t>
+          <m:t>[-</m:t>
+        </m:r>
+        <m:r>
+          <w:rPr>
+            <w:rFonts w:ascii="Cambria Math" w:hAnsi="Cambria Math"/>
+          </w:rPr>
+          <m:t>8.51</m:t>
         </m:r>
         <m:r>
           <m:rPr>
@@ -1239,13 +1202,13 @@
           <w:rPr>
             <w:rFonts w:ascii="Cambria Math" w:hAnsi="Cambria Math"/>
           </w:rPr>
-          <m:t>(</m:t>
-        </m:r>
-        <m:r>
-          <w:rPr>
-            <w:rFonts w:ascii="Cambria Math" w:hAnsi="Cambria Math"/>
-          </w:rPr>
-          <m:t>1494</m:t>
+          <m:t>,-</m:t>
+        </m:r>
+        <m:r>
+          <w:rPr>
+            <w:rFonts w:ascii="Cambria Math" w:hAnsi="Cambria Math"/>
+          </w:rPr>
+          <m:t>2.91</m:t>
         </m:r>
         <m:r>
           <m:rPr>
@@ -1254,13 +1217,7 @@
           <w:rPr>
             <w:rFonts w:ascii="Cambria Math" w:hAnsi="Cambria Math"/>
           </w:rPr>
-          <m:t>)=-</m:t>
-        </m:r>
-        <m:r>
-          <w:rPr>
-            <w:rFonts w:ascii="Cambria Math" w:hAnsi="Cambria Math"/>
-          </w:rPr>
-          <m:t>5.90</m:t>
+          <m:t>]</m:t>
         </m:r>
       </m:oMath>
       <w:r>
@@ -1290,7 +1247,7 @@
         </m:r>
       </m:oMath>
       <w:r>
-        <w:t xml:space="preserve">, while it was not significantly different in the multi-consistent condition, </w:t>
+        <w:t xml:space="preserve">; significantly higher ratings of (b) error, </w:t>
       </w:r>
       <m:oMath>
         <m:r>
@@ -1312,7 +1269,7 @@
           <w:rPr>
             <w:rFonts w:ascii="Cambria Math" w:hAnsi="Cambria Math"/>
           </w:rPr>
-          <m:t>0.49</m:t>
+          <m:t>3.59</m:t>
         </m:r>
       </m:oMath>
       <w:r>
@@ -1326,13 +1283,13 @@
           <w:rPr>
             <w:rFonts w:ascii="Cambria Math" w:hAnsi="Cambria Math"/>
           </w:rPr>
-          <m:t>[-</m:t>
-        </m:r>
-        <m:r>
-          <w:rPr>
-            <w:rFonts w:ascii="Cambria Math" w:hAnsi="Cambria Math"/>
-          </w:rPr>
-          <m:t>2.53</m:t>
+          <m:t>[</m:t>
+        </m:r>
+        <m:r>
+          <w:rPr>
+            <w:rFonts w:ascii="Cambria Math" w:hAnsi="Cambria Math"/>
+          </w:rPr>
+          <m:t>0.68</m:t>
         </m:r>
         <m:r>
           <m:rPr>
@@ -1347,7 +1304,7 @@
           <w:rPr>
             <w:rFonts w:ascii="Cambria Math" w:hAnsi="Cambria Math"/>
           </w:rPr>
-          <m:t>3.52</m:t>
+          <m:t>6.51</m:t>
         </m:r>
         <m:r>
           <m:rPr>
@@ -1367,7 +1324,7 @@
           <w:rPr>
             <w:rFonts w:ascii="Cambria Math" w:hAnsi="Cambria Math"/>
           </w:rPr>
-          <m:t>t</m:t>
+          <m:t>p</m:t>
         </m:r>
         <m:r>
           <m:rPr>
@@ -1376,13 +1333,24 @@
           <w:rPr>
             <w:rFonts w:ascii="Cambria Math" w:hAnsi="Cambria Math"/>
           </w:rPr>
-          <m:t>(</m:t>
-        </m:r>
-        <m:r>
-          <w:rPr>
-            <w:rFonts w:ascii="Cambria Math" w:hAnsi="Cambria Math"/>
-          </w:rPr>
-          <m:t>1494</m:t>
+          <m:t>=</m:t>
+        </m:r>
+        <m:r>
+          <w:rPr>
+            <w:rFonts w:ascii="Cambria Math" w:hAnsi="Cambria Math"/>
+          </w:rPr>
+          <m:t>.016</m:t>
+        </m:r>
+      </m:oMath>
+      <w:r>
+        <w:t xml:space="preserve">; and (c) discretion, </w:t>
+      </w:r>
+      <m:oMath>
+        <m:r>
+          <w:rPr>
+            <w:rFonts w:ascii="Cambria Math" w:hAnsi="Cambria Math"/>
+          </w:rPr>
+          <m:t>b</m:t>
         </m:r>
         <m:r>
           <m:rPr>
@@ -1391,25 +1359,19 @@
           <w:rPr>
             <w:rFonts w:ascii="Cambria Math" w:hAnsi="Cambria Math"/>
           </w:rPr>
-          <m:t>)=</m:t>
-        </m:r>
-        <m:r>
-          <w:rPr>
-            <w:rFonts w:ascii="Cambria Math" w:hAnsi="Cambria Math"/>
-          </w:rPr>
-          <m:t>0.32</m:t>
+          <m:t>=</m:t>
+        </m:r>
+        <m:r>
+          <w:rPr>
+            <w:rFonts w:ascii="Cambria Math" w:hAnsi="Cambria Math"/>
+          </w:rPr>
+          <m:t>5.14</m:t>
         </m:r>
       </m:oMath>
       <w:r>
-        <w:t xml:space="preserve">, </w:t>
+        <w:t xml:space="preserve">, 95% CI </w:t>
       </w:r>
       <m:oMath>
-        <m:r>
-          <w:rPr>
-            <w:rFonts w:ascii="Cambria Math" w:hAnsi="Cambria Math"/>
-          </w:rPr>
-          <m:t>p</m:t>
-        </m:r>
         <m:r>
           <m:rPr>
             <m:sty m:val="p"/>
@@ -1417,24 +1379,13 @@
           <w:rPr>
             <w:rFonts w:ascii="Cambria Math" w:hAnsi="Cambria Math"/>
           </w:rPr>
-          <m:t>=</m:t>
-        </m:r>
-        <m:r>
-          <w:rPr>
-            <w:rFonts w:ascii="Cambria Math" w:hAnsi="Cambria Math"/>
-          </w:rPr>
-          <m:t>.749</m:t>
-        </m:r>
-      </m:oMath>
-      <w:r>
-        <w:t xml:space="preserve">; (4) ratings of bias were significantly greater in the multi-inconsistent condition, </w:t>
-      </w:r>
-      <m:oMath>
-        <m:r>
-          <w:rPr>
-            <w:rFonts w:ascii="Cambria Math" w:hAnsi="Cambria Math"/>
-          </w:rPr>
-          <m:t>b</m:t>
+          <m:t>[</m:t>
+        </m:r>
+        <m:r>
+          <w:rPr>
+            <w:rFonts w:ascii="Cambria Math" w:hAnsi="Cambria Math"/>
+          </w:rPr>
+          <m:t>2.37</m:t>
         </m:r>
         <m:r>
           <m:rPr>
@@ -1443,19 +1394,14 @@
           <w:rPr>
             <w:rFonts w:ascii="Cambria Math" w:hAnsi="Cambria Math"/>
           </w:rPr>
-          <m:t>=</m:t>
-        </m:r>
-        <m:r>
-          <w:rPr>
-            <w:rFonts w:ascii="Cambria Math" w:hAnsi="Cambria Math"/>
-          </w:rPr>
-          <m:t>6.68</m:t>
-        </m:r>
-      </m:oMath>
-      <w:r>
-        <w:t xml:space="preserve">, 95% CI </w:t>
-      </w:r>
-      <m:oMath>
+          <m:t>,</m:t>
+        </m:r>
+        <m:r>
+          <w:rPr>
+            <w:rFonts w:ascii="Cambria Math" w:hAnsi="Cambria Math"/>
+          </w:rPr>
+          <m:t>7.91</m:t>
+        </m:r>
         <m:r>
           <m:rPr>
             <m:sty m:val="p"/>
@@ -1463,13 +1409,18 @@
           <w:rPr>
             <w:rFonts w:ascii="Cambria Math" w:hAnsi="Cambria Math"/>
           </w:rPr>
-          <m:t>[</m:t>
-        </m:r>
-        <m:r>
-          <w:rPr>
-            <w:rFonts w:ascii="Cambria Math" w:hAnsi="Cambria Math"/>
-          </w:rPr>
-          <m:t>3.48</m:t>
+          <m:t>]</m:t>
+        </m:r>
+      </m:oMath>
+      <w:r>
+        <w:t xml:space="preserve">, </w:t>
+      </w:r>
+      <m:oMath>
+        <m:r>
+          <w:rPr>
+            <w:rFonts w:ascii="Cambria Math" w:hAnsi="Cambria Math"/>
+          </w:rPr>
+          <m:t>p</m:t>
         </m:r>
         <m:r>
           <m:rPr>
@@ -1478,13 +1429,24 @@
           <w:rPr>
             <w:rFonts w:ascii="Cambria Math" w:hAnsi="Cambria Math"/>
           </w:rPr>
-          <m:t>,</m:t>
-        </m:r>
-        <m:r>
-          <w:rPr>
-            <w:rFonts w:ascii="Cambria Math" w:hAnsi="Cambria Math"/>
-          </w:rPr>
-          <m:t>9.89</m:t>
+          <m:t>&lt;</m:t>
+        </m:r>
+        <m:r>
+          <w:rPr>
+            <w:rFonts w:ascii="Cambria Math" w:hAnsi="Cambria Math"/>
+          </w:rPr>
+          <m:t>.001</m:t>
+        </m:r>
+      </m:oMath>
+      <w:r>
+        <w:t xml:space="preserve">; and no significant effects on (d) ratings of credibility, </w:t>
+      </w:r>
+      <m:oMath>
+        <m:r>
+          <w:rPr>
+            <w:rFonts w:ascii="Cambria Math" w:hAnsi="Cambria Math"/>
+          </w:rPr>
+          <m:t>b</m:t>
         </m:r>
         <m:r>
           <m:rPr>
@@ -1493,19 +1455,19 @@
           <w:rPr>
             <w:rFonts w:ascii="Cambria Math" w:hAnsi="Cambria Math"/>
           </w:rPr>
-          <m:t>]</m:t>
+          <m:t>=</m:t>
+        </m:r>
+        <m:r>
+          <w:rPr>
+            <w:rFonts w:ascii="Cambria Math" w:hAnsi="Cambria Math"/>
+          </w:rPr>
+          <m:t>1.24</m:t>
         </m:r>
       </m:oMath>
       <w:r>
-        <w:t xml:space="preserve">, </w:t>
+        <w:t xml:space="preserve">, 95% CI </w:t>
       </w:r>
       <m:oMath>
-        <m:r>
-          <w:rPr>
-            <w:rFonts w:ascii="Cambria Math" w:hAnsi="Cambria Math"/>
-          </w:rPr>
-          <m:t>t</m:t>
-        </m:r>
         <m:r>
           <m:rPr>
             <m:sty m:val="p"/>
@@ -1513,13 +1475,13 @@
           <w:rPr>
             <w:rFonts w:ascii="Cambria Math" w:hAnsi="Cambria Math"/>
           </w:rPr>
-          <m:t>(</m:t>
-        </m:r>
-        <m:r>
-          <w:rPr>
-            <w:rFonts w:ascii="Cambria Math" w:hAnsi="Cambria Math"/>
-          </w:rPr>
-          <m:t>1494</m:t>
+          <m:t>[-</m:t>
+        </m:r>
+        <m:r>
+          <w:rPr>
+            <w:rFonts w:ascii="Cambria Math" w:hAnsi="Cambria Math"/>
+          </w:rPr>
+          <m:t>1.53</m:t>
         </m:r>
         <m:r>
           <m:rPr>
@@ -1528,24 +1490,13 @@
           <w:rPr>
             <w:rFonts w:ascii="Cambria Math" w:hAnsi="Cambria Math"/>
           </w:rPr>
-          <m:t>)=</m:t>
-        </m:r>
-        <m:r>
-          <w:rPr>
-            <w:rFonts w:ascii="Cambria Math" w:hAnsi="Cambria Math"/>
-          </w:rPr>
-          <m:t>4.09</m:t>
-        </m:r>
-      </m:oMath>
-      <w:r>
-        <w:t xml:space="preserve">, </w:t>
-      </w:r>
-      <m:oMath>
-        <m:r>
-          <w:rPr>
-            <w:rFonts w:ascii="Cambria Math" w:hAnsi="Cambria Math"/>
-          </w:rPr>
-          <m:t>p</m:t>
+          <m:t>,</m:t>
+        </m:r>
+        <m:r>
+          <w:rPr>
+            <w:rFonts w:ascii="Cambria Math" w:hAnsi="Cambria Math"/>
+          </w:rPr>
+          <m:t>4.02</m:t>
         </m:r>
         <m:r>
           <m:rPr>
@@ -1554,24 +1505,18 @@
           <w:rPr>
             <w:rFonts w:ascii="Cambria Math" w:hAnsi="Cambria Math"/>
           </w:rPr>
-          <m:t>&lt;</m:t>
-        </m:r>
-        <m:r>
-          <w:rPr>
-            <w:rFonts w:ascii="Cambria Math" w:hAnsi="Cambria Math"/>
-          </w:rPr>
-          <m:t>.001</m:t>
+          <m:t>]</m:t>
         </m:r>
       </m:oMath>
       <w:r>
-        <w:t xml:space="preserve">, while they were not significantly different in the multi-consistent condition, </w:t>
+        <w:t xml:space="preserve">, </w:t>
       </w:r>
       <m:oMath>
         <m:r>
           <w:rPr>
             <w:rFonts w:ascii="Cambria Math" w:hAnsi="Cambria Math"/>
           </w:rPr>
-          <m:t>b</m:t>
+          <m:t>p</m:t>
         </m:r>
         <m:r>
           <m:rPr>
@@ -1586,13 +1531,19 @@
           <w:rPr>
             <w:rFonts w:ascii="Cambria Math" w:hAnsi="Cambria Math"/>
           </w:rPr>
-          <m:t>2.13</m:t>
+          <m:t>.380</m:t>
         </m:r>
       </m:oMath>
       <w:r>
-        <w:t xml:space="preserve">, 95% CI </w:t>
+        <w:t xml:space="preserve">; (e) confidence in the effect size estimate, </w:t>
       </w:r>
       <m:oMath>
+        <m:r>
+          <w:rPr>
+            <w:rFonts w:ascii="Cambria Math" w:hAnsi="Cambria Math"/>
+          </w:rPr>
+          <m:t>b</m:t>
+        </m:r>
         <m:r>
           <m:rPr>
             <m:sty m:val="p"/>
@@ -1600,14 +1551,19 @@
           <w:rPr>
             <w:rFonts w:ascii="Cambria Math" w:hAnsi="Cambria Math"/>
           </w:rPr>
-          <m:t>[-</m:t>
-        </m:r>
-        <m:r>
-          <w:rPr>
-            <w:rFonts w:ascii="Cambria Math" w:hAnsi="Cambria Math"/>
-          </w:rPr>
-          <m:t>1.08</m:t>
-        </m:r>
+          <m:t>=</m:t>
+        </m:r>
+        <m:r>
+          <w:rPr>
+            <w:rFonts w:ascii="Cambria Math" w:hAnsi="Cambria Math"/>
+          </w:rPr>
+          <m:t>0.49</m:t>
+        </m:r>
+      </m:oMath>
+      <w:r>
+        <w:t xml:space="preserve">, 95% CI </w:t>
+      </w:r>
+      <m:oMath>
         <m:r>
           <m:rPr>
             <m:sty m:val="p"/>
@@ -1615,13 +1571,13 @@
           <w:rPr>
             <w:rFonts w:ascii="Cambria Math" w:hAnsi="Cambria Math"/>
           </w:rPr>
-          <m:t>,</m:t>
-        </m:r>
-        <m:r>
-          <w:rPr>
-            <w:rFonts w:ascii="Cambria Math" w:hAnsi="Cambria Math"/>
-          </w:rPr>
-          <m:t>5.35</m:t>
+          <m:t>[-</m:t>
+        </m:r>
+        <m:r>
+          <w:rPr>
+            <w:rFonts w:ascii="Cambria Math" w:hAnsi="Cambria Math"/>
+          </w:rPr>
+          <m:t>2.53</m:t>
         </m:r>
         <m:r>
           <m:rPr>
@@ -1630,18 +1586,13 @@
           <w:rPr>
             <w:rFonts w:ascii="Cambria Math" w:hAnsi="Cambria Math"/>
           </w:rPr>
-          <m:t>]</m:t>
-        </m:r>
-      </m:oMath>
-      <w:r>
-        <w:t xml:space="preserve">, </w:t>
-      </w:r>
-      <m:oMath>
-        <m:r>
-          <w:rPr>
-            <w:rFonts w:ascii="Cambria Math" w:hAnsi="Cambria Math"/>
-          </w:rPr>
-          <m:t>t</m:t>
+          <m:t>,</m:t>
+        </m:r>
+        <m:r>
+          <w:rPr>
+            <w:rFonts w:ascii="Cambria Math" w:hAnsi="Cambria Math"/>
+          </w:rPr>
+          <m:t>3.52</m:t>
         </m:r>
         <m:r>
           <m:rPr>
@@ -1650,13 +1601,18 @@
           <w:rPr>
             <w:rFonts w:ascii="Cambria Math" w:hAnsi="Cambria Math"/>
           </w:rPr>
-          <m:t>(</m:t>
-        </m:r>
-        <m:r>
-          <w:rPr>
-            <w:rFonts w:ascii="Cambria Math" w:hAnsi="Cambria Math"/>
-          </w:rPr>
-          <m:t>1494</m:t>
+          <m:t>]</m:t>
+        </m:r>
+      </m:oMath>
+      <w:r>
+        <w:t xml:space="preserve">, </w:t>
+      </w:r>
+      <m:oMath>
+        <m:r>
+          <w:rPr>
+            <w:rFonts w:ascii="Cambria Math" w:hAnsi="Cambria Math"/>
+          </w:rPr>
+          <m:t>p</m:t>
         </m:r>
         <m:r>
           <m:rPr>
@@ -1665,24 +1621,24 @@
           <w:rPr>
             <w:rFonts w:ascii="Cambria Math" w:hAnsi="Cambria Math"/>
           </w:rPr>
-          <m:t>)=</m:t>
-        </m:r>
-        <m:r>
-          <w:rPr>
-            <w:rFonts w:ascii="Cambria Math" w:hAnsi="Cambria Math"/>
-          </w:rPr>
-          <m:t>1.30</m:t>
+          <m:t>=</m:t>
+        </m:r>
+        <m:r>
+          <w:rPr>
+            <w:rFonts w:ascii="Cambria Math" w:hAnsi="Cambria Math"/>
+          </w:rPr>
+          <m:t>.749</m:t>
         </m:r>
       </m:oMath>
       <w:r>
-        <w:t xml:space="preserve">, </w:t>
+        <w:t xml:space="preserve">; or (f) ratings of bias, </w:t>
       </w:r>
       <m:oMath>
         <m:r>
           <w:rPr>
             <w:rFonts w:ascii="Cambria Math" w:hAnsi="Cambria Math"/>
           </w:rPr>
-          <m:t>p</m:t>
+          <m:t>b</m:t>
         </m:r>
         <m:r>
           <m:rPr>
@@ -1697,19 +1653,13 @@
           <w:rPr>
             <w:rFonts w:ascii="Cambria Math" w:hAnsi="Cambria Math"/>
           </w:rPr>
-          <m:t>.192</m:t>
+          <m:t>2.13</m:t>
         </m:r>
       </m:oMath>
       <w:r>
-        <w:t xml:space="preserve">; and (5) ratings of error were significantly greater in both the multi-consistent condition, </w:t>
+        <w:t xml:space="preserve">, 95% CI </w:t>
       </w:r>
       <m:oMath>
-        <m:r>
-          <w:rPr>
-            <w:rFonts w:ascii="Cambria Math" w:hAnsi="Cambria Math"/>
-          </w:rPr>
-          <m:t>b</m:t>
-        </m:r>
         <m:r>
           <m:rPr>
             <m:sty m:val="p"/>
@@ -1717,19 +1667,14 @@
           <w:rPr>
             <w:rFonts w:ascii="Cambria Math" w:hAnsi="Cambria Math"/>
           </w:rPr>
-          <m:t>=</m:t>
-        </m:r>
-        <m:r>
-          <w:rPr>
-            <w:rFonts w:ascii="Cambria Math" w:hAnsi="Cambria Math"/>
-          </w:rPr>
-          <m:t>3.59</m:t>
-        </m:r>
-      </m:oMath>
-      <w:r>
-        <w:t xml:space="preserve">, 95% CI </w:t>
-      </w:r>
-      <m:oMath>
+          <m:t>[-</m:t>
+        </m:r>
+        <m:r>
+          <w:rPr>
+            <w:rFonts w:ascii="Cambria Math" w:hAnsi="Cambria Math"/>
+          </w:rPr>
+          <m:t>1.08</m:t>
+        </m:r>
         <m:r>
           <m:rPr>
             <m:sty m:val="p"/>
@@ -1737,13 +1682,13 @@
           <w:rPr>
             <w:rFonts w:ascii="Cambria Math" w:hAnsi="Cambria Math"/>
           </w:rPr>
-          <m:t>[</m:t>
-        </m:r>
-        <m:r>
-          <w:rPr>
-            <w:rFonts w:ascii="Cambria Math" w:hAnsi="Cambria Math"/>
-          </w:rPr>
-          <m:t>0.68</m:t>
+          <m:t>,</m:t>
+        </m:r>
+        <m:r>
+          <w:rPr>
+            <w:rFonts w:ascii="Cambria Math" w:hAnsi="Cambria Math"/>
+          </w:rPr>
+          <m:t>5.35</m:t>
         </m:r>
         <m:r>
           <m:rPr>
@@ -1752,13 +1697,18 @@
           <w:rPr>
             <w:rFonts w:ascii="Cambria Math" w:hAnsi="Cambria Math"/>
           </w:rPr>
-          <m:t>,</m:t>
-        </m:r>
-        <m:r>
-          <w:rPr>
-            <w:rFonts w:ascii="Cambria Math" w:hAnsi="Cambria Math"/>
-          </w:rPr>
-          <m:t>6.51</m:t>
+          <m:t>]</m:t>
+        </m:r>
+      </m:oMath>
+      <w:r>
+        <w:t xml:space="preserve">, </w:t>
+      </w:r>
+      <m:oMath>
+        <m:r>
+          <w:rPr>
+            <w:rFonts w:ascii="Cambria Math" w:hAnsi="Cambria Math"/>
+          </w:rPr>
+          <m:t>p</m:t>
         </m:r>
         <m:r>
           <m:rPr>
@@ -1767,485 +1717,13 @@
           <w:rPr>
             <w:rFonts w:ascii="Cambria Math" w:hAnsi="Cambria Math"/>
           </w:rPr>
-          <m:t>]</m:t>
-        </m:r>
-      </m:oMath>
-      <w:r>
-        <w:t xml:space="preserve">, </w:t>
-      </w:r>
-      <m:oMath>
-        <m:r>
-          <w:rPr>
-            <w:rFonts w:ascii="Cambria Math" w:hAnsi="Cambria Math"/>
-          </w:rPr>
-          <m:t>t</m:t>
-        </m:r>
-        <m:r>
-          <m:rPr>
-            <m:sty m:val="p"/>
-          </m:rPr>
-          <w:rPr>
-            <w:rFonts w:ascii="Cambria Math" w:hAnsi="Cambria Math"/>
-          </w:rPr>
-          <m:t>(</m:t>
-        </m:r>
-        <m:r>
-          <w:rPr>
-            <w:rFonts w:ascii="Cambria Math" w:hAnsi="Cambria Math"/>
-          </w:rPr>
-          <m:t>1494</m:t>
-        </m:r>
-        <m:r>
-          <m:rPr>
-            <m:sty m:val="p"/>
-          </m:rPr>
-          <w:rPr>
-            <w:rFonts w:ascii="Cambria Math" w:hAnsi="Cambria Math"/>
-          </w:rPr>
-          <m:t>)=</m:t>
-        </m:r>
-        <m:r>
-          <w:rPr>
-            <w:rFonts w:ascii="Cambria Math" w:hAnsi="Cambria Math"/>
-          </w:rPr>
-          <m:t>2.42</m:t>
-        </m:r>
-      </m:oMath>
-      <w:r>
-        <w:t xml:space="preserve">, </w:t>
-      </w:r>
-      <m:oMath>
-        <m:r>
-          <w:rPr>
-            <w:rFonts w:ascii="Cambria Math" w:hAnsi="Cambria Math"/>
-          </w:rPr>
-          <m:t>p</m:t>
-        </m:r>
-        <m:r>
-          <m:rPr>
-            <m:sty m:val="p"/>
-          </m:rPr>
-          <w:rPr>
-            <w:rFonts w:ascii="Cambria Math" w:hAnsi="Cambria Math"/>
-          </w:rPr>
           <m:t>=</m:t>
         </m:r>
         <m:r>
           <w:rPr>
             <w:rFonts w:ascii="Cambria Math" w:hAnsi="Cambria Math"/>
           </w:rPr>
-          <m:t>.016</m:t>
-        </m:r>
-      </m:oMath>
-      <w:r>
-        <w:t xml:space="preserve">, and the multi-inconsistent condition, </w:t>
-      </w:r>
-      <m:oMath>
-        <m:r>
-          <w:rPr>
-            <w:rFonts w:ascii="Cambria Math" w:hAnsi="Cambria Math"/>
-          </w:rPr>
-          <m:t>b</m:t>
-        </m:r>
-        <m:r>
-          <m:rPr>
-            <m:sty m:val="p"/>
-          </m:rPr>
-          <w:rPr>
-            <w:rFonts w:ascii="Cambria Math" w:hAnsi="Cambria Math"/>
-          </w:rPr>
-          <m:t>=</m:t>
-        </m:r>
-        <m:r>
-          <w:rPr>
-            <w:rFonts w:ascii="Cambria Math" w:hAnsi="Cambria Math"/>
-          </w:rPr>
-          <m:t>5.89</m:t>
-        </m:r>
-      </m:oMath>
-      <w:r>
-        <w:t xml:space="preserve">, 95% CI </w:t>
-      </w:r>
-      <m:oMath>
-        <m:r>
-          <m:rPr>
-            <m:sty m:val="p"/>
-          </m:rPr>
-          <w:rPr>
-            <w:rFonts w:ascii="Cambria Math" w:hAnsi="Cambria Math"/>
-          </w:rPr>
-          <m:t>[</m:t>
-        </m:r>
-        <m:r>
-          <w:rPr>
-            <w:rFonts w:ascii="Cambria Math" w:hAnsi="Cambria Math"/>
-          </w:rPr>
-          <m:t>2.98</m:t>
-        </m:r>
-        <m:r>
-          <m:rPr>
-            <m:sty m:val="p"/>
-          </m:rPr>
-          <w:rPr>
-            <w:rFonts w:ascii="Cambria Math" w:hAnsi="Cambria Math"/>
-          </w:rPr>
-          <m:t>,</m:t>
-        </m:r>
-        <m:r>
-          <w:rPr>
-            <w:rFonts w:ascii="Cambria Math" w:hAnsi="Cambria Math"/>
-          </w:rPr>
-          <m:t>8.80</m:t>
-        </m:r>
-        <m:r>
-          <m:rPr>
-            <m:sty m:val="p"/>
-          </m:rPr>
-          <w:rPr>
-            <w:rFonts w:ascii="Cambria Math" w:hAnsi="Cambria Math"/>
-          </w:rPr>
-          <m:t>]</m:t>
-        </m:r>
-      </m:oMath>
-      <w:r>
-        <w:t xml:space="preserve">, </w:t>
-      </w:r>
-      <m:oMath>
-        <m:r>
-          <w:rPr>
-            <w:rFonts w:ascii="Cambria Math" w:hAnsi="Cambria Math"/>
-          </w:rPr>
-          <m:t>t</m:t>
-        </m:r>
-        <m:r>
-          <m:rPr>
-            <m:sty m:val="p"/>
-          </m:rPr>
-          <w:rPr>
-            <w:rFonts w:ascii="Cambria Math" w:hAnsi="Cambria Math"/>
-          </w:rPr>
-          <m:t>(</m:t>
-        </m:r>
-        <m:r>
-          <w:rPr>
-            <w:rFonts w:ascii="Cambria Math" w:hAnsi="Cambria Math"/>
-          </w:rPr>
-          <m:t>1494</m:t>
-        </m:r>
-        <m:r>
-          <m:rPr>
-            <m:sty m:val="p"/>
-          </m:rPr>
-          <w:rPr>
-            <w:rFonts w:ascii="Cambria Math" w:hAnsi="Cambria Math"/>
-          </w:rPr>
-          <m:t>)=</m:t>
-        </m:r>
-        <m:r>
-          <w:rPr>
-            <w:rFonts w:ascii="Cambria Math" w:hAnsi="Cambria Math"/>
-          </w:rPr>
-          <m:t>3.97</m:t>
-        </m:r>
-      </m:oMath>
-      <w:r>
-        <w:t xml:space="preserve">, </w:t>
-      </w:r>
-      <m:oMath>
-        <m:r>
-          <w:rPr>
-            <w:rFonts w:ascii="Cambria Math" w:hAnsi="Cambria Math"/>
-          </w:rPr>
-          <m:t>p</m:t>
-        </m:r>
-        <m:r>
-          <m:rPr>
-            <m:sty m:val="p"/>
-          </m:rPr>
-          <w:rPr>
-            <w:rFonts w:ascii="Cambria Math" w:hAnsi="Cambria Math"/>
-          </w:rPr>
-          <m:t>&lt;</m:t>
-        </m:r>
-        <m:r>
-          <w:rPr>
-            <w:rFonts w:ascii="Cambria Math" w:hAnsi="Cambria Math"/>
-          </w:rPr>
-          <m:t>.001</m:t>
-        </m:r>
-      </m:oMath>
-      <w:r>
-        <w:t xml:space="preserve">. For our exploratory measure of discretion, we found that ratings of experimenter degrees of freedom were significantly greater in both the multi-consistent condition, </w:t>
-      </w:r>
-      <m:oMath>
-        <m:r>
-          <w:rPr>
-            <w:rFonts w:ascii="Cambria Math" w:hAnsi="Cambria Math"/>
-          </w:rPr>
-          <m:t>b</m:t>
-        </m:r>
-        <m:r>
-          <m:rPr>
-            <m:sty m:val="p"/>
-          </m:rPr>
-          <w:rPr>
-            <w:rFonts w:ascii="Cambria Math" w:hAnsi="Cambria Math"/>
-          </w:rPr>
-          <m:t>=</m:t>
-        </m:r>
-        <m:r>
-          <w:rPr>
-            <w:rFonts w:ascii="Cambria Math" w:hAnsi="Cambria Math"/>
-          </w:rPr>
-          <m:t>5.14</m:t>
-        </m:r>
-      </m:oMath>
-      <w:r>
-        <w:t xml:space="preserve">, 95% CI </w:t>
-      </w:r>
-      <m:oMath>
-        <m:r>
-          <m:rPr>
-            <m:sty m:val="p"/>
-          </m:rPr>
-          <w:rPr>
-            <w:rFonts w:ascii="Cambria Math" w:hAnsi="Cambria Math"/>
-          </w:rPr>
-          <m:t>[</m:t>
-        </m:r>
-        <m:r>
-          <w:rPr>
-            <w:rFonts w:ascii="Cambria Math" w:hAnsi="Cambria Math"/>
-          </w:rPr>
-          <m:t>2.37</m:t>
-        </m:r>
-        <m:r>
-          <m:rPr>
-            <m:sty m:val="p"/>
-          </m:rPr>
-          <w:rPr>
-            <w:rFonts w:ascii="Cambria Math" w:hAnsi="Cambria Math"/>
-          </w:rPr>
-          <m:t>,</m:t>
-        </m:r>
-        <m:r>
-          <w:rPr>
-            <w:rFonts w:ascii="Cambria Math" w:hAnsi="Cambria Math"/>
-          </w:rPr>
-          <m:t>7.91</m:t>
-        </m:r>
-        <m:r>
-          <m:rPr>
-            <m:sty m:val="p"/>
-          </m:rPr>
-          <w:rPr>
-            <w:rFonts w:ascii="Cambria Math" w:hAnsi="Cambria Math"/>
-          </w:rPr>
-          <m:t>]</m:t>
-        </m:r>
-      </m:oMath>
-      <w:r>
-        <w:t xml:space="preserve">, </w:t>
-      </w:r>
-      <m:oMath>
-        <m:r>
-          <w:rPr>
-            <w:rFonts w:ascii="Cambria Math" w:hAnsi="Cambria Math"/>
-          </w:rPr>
-          <m:t>t</m:t>
-        </m:r>
-        <m:r>
-          <m:rPr>
-            <m:sty m:val="p"/>
-          </m:rPr>
-          <w:rPr>
-            <w:rFonts w:ascii="Cambria Math" w:hAnsi="Cambria Math"/>
-          </w:rPr>
-          <m:t>(</m:t>
-        </m:r>
-        <m:r>
-          <w:rPr>
-            <w:rFonts w:ascii="Cambria Math" w:hAnsi="Cambria Math"/>
-          </w:rPr>
-          <m:t>1494</m:t>
-        </m:r>
-        <m:r>
-          <m:rPr>
-            <m:sty m:val="p"/>
-          </m:rPr>
-          <w:rPr>
-            <w:rFonts w:ascii="Cambria Math" w:hAnsi="Cambria Math"/>
-          </w:rPr>
-          <m:t>)=</m:t>
-        </m:r>
-        <m:r>
-          <w:rPr>
-            <w:rFonts w:ascii="Cambria Math" w:hAnsi="Cambria Math"/>
-          </w:rPr>
-          <m:t>3.64</m:t>
-        </m:r>
-      </m:oMath>
-      <w:r>
-        <w:t xml:space="preserve">, </w:t>
-      </w:r>
-      <m:oMath>
-        <m:r>
-          <w:rPr>
-            <w:rFonts w:ascii="Cambria Math" w:hAnsi="Cambria Math"/>
-          </w:rPr>
-          <m:t>p</m:t>
-        </m:r>
-        <m:r>
-          <m:rPr>
-            <m:sty m:val="p"/>
-          </m:rPr>
-          <w:rPr>
-            <w:rFonts w:ascii="Cambria Math" w:hAnsi="Cambria Math"/>
-          </w:rPr>
-          <m:t>&lt;</m:t>
-        </m:r>
-        <m:r>
-          <w:rPr>
-            <w:rFonts w:ascii="Cambria Math" w:hAnsi="Cambria Math"/>
-          </w:rPr>
-          <m:t>.001</m:t>
-        </m:r>
-      </m:oMath>
-      <w:r>
-        <w:t xml:space="preserve">, and the multi-inconsistent condition, </w:t>
-      </w:r>
-      <m:oMath>
-        <m:r>
-          <w:rPr>
-            <w:rFonts w:ascii="Cambria Math" w:hAnsi="Cambria Math"/>
-          </w:rPr>
-          <m:t>b</m:t>
-        </m:r>
-        <m:r>
-          <m:rPr>
-            <m:sty m:val="p"/>
-          </m:rPr>
-          <w:rPr>
-            <w:rFonts w:ascii="Cambria Math" w:hAnsi="Cambria Math"/>
-          </w:rPr>
-          <m:t>=</m:t>
-        </m:r>
-        <m:r>
-          <w:rPr>
-            <w:rFonts w:ascii="Cambria Math" w:hAnsi="Cambria Math"/>
-          </w:rPr>
-          <m:t>9.22</m:t>
-        </m:r>
-      </m:oMath>
-      <w:r>
-        <w:t xml:space="preserve">, 95% CI </w:t>
-      </w:r>
-      <m:oMath>
-        <m:r>
-          <m:rPr>
-            <m:sty m:val="p"/>
-          </m:rPr>
-          <w:rPr>
-            <w:rFonts w:ascii="Cambria Math" w:hAnsi="Cambria Math"/>
-          </w:rPr>
-          <m:t>[</m:t>
-        </m:r>
-        <m:r>
-          <w:rPr>
-            <w:rFonts w:ascii="Cambria Math" w:hAnsi="Cambria Math"/>
-          </w:rPr>
-          <m:t>6.46</m:t>
-        </m:r>
-        <m:r>
-          <m:rPr>
-            <m:sty m:val="p"/>
-          </m:rPr>
-          <w:rPr>
-            <w:rFonts w:ascii="Cambria Math" w:hAnsi="Cambria Math"/>
-          </w:rPr>
-          <m:t>,</m:t>
-        </m:r>
-        <m:r>
-          <w:rPr>
-            <w:rFonts w:ascii="Cambria Math" w:hAnsi="Cambria Math"/>
-          </w:rPr>
-          <m:t>11.98</m:t>
-        </m:r>
-        <m:r>
-          <m:rPr>
-            <m:sty m:val="p"/>
-          </m:rPr>
-          <w:rPr>
-            <w:rFonts w:ascii="Cambria Math" w:hAnsi="Cambria Math"/>
-          </w:rPr>
-          <m:t>]</m:t>
-        </m:r>
-      </m:oMath>
-      <w:r>
-        <w:t xml:space="preserve">, </w:t>
-      </w:r>
-      <m:oMath>
-        <m:r>
-          <w:rPr>
-            <w:rFonts w:ascii="Cambria Math" w:hAnsi="Cambria Math"/>
-          </w:rPr>
-          <m:t>t</m:t>
-        </m:r>
-        <m:r>
-          <m:rPr>
-            <m:sty m:val="p"/>
-          </m:rPr>
-          <w:rPr>
-            <w:rFonts w:ascii="Cambria Math" w:hAnsi="Cambria Math"/>
-          </w:rPr>
-          <m:t>(</m:t>
-        </m:r>
-        <m:r>
-          <w:rPr>
-            <w:rFonts w:ascii="Cambria Math" w:hAnsi="Cambria Math"/>
-          </w:rPr>
-          <m:t>1494</m:t>
-        </m:r>
-        <m:r>
-          <m:rPr>
-            <m:sty m:val="p"/>
-          </m:rPr>
-          <w:rPr>
-            <w:rFonts w:ascii="Cambria Math" w:hAnsi="Cambria Math"/>
-          </w:rPr>
-          <m:t>)=</m:t>
-        </m:r>
-        <m:r>
-          <w:rPr>
-            <w:rFonts w:ascii="Cambria Math" w:hAnsi="Cambria Math"/>
-          </w:rPr>
-          <m:t>6.54</m:t>
-        </m:r>
-      </m:oMath>
-      <w:r>
-        <w:t xml:space="preserve">, </w:t>
-      </w:r>
-      <m:oMath>
-        <m:r>
-          <w:rPr>
-            <w:rFonts w:ascii="Cambria Math" w:hAnsi="Cambria Math"/>
-          </w:rPr>
-          <m:t>p</m:t>
-        </m:r>
-        <m:r>
-          <m:rPr>
-            <m:sty m:val="p"/>
-          </m:rPr>
-          <w:rPr>
-            <w:rFonts w:ascii="Cambria Math" w:hAnsi="Cambria Math"/>
-          </w:rPr>
-          <m:t>&lt;</m:t>
-        </m:r>
-        <m:r>
-          <w:rPr>
-            <w:rFonts w:ascii="Cambria Math" w:hAnsi="Cambria Math"/>
-          </w:rPr>
-          <m:t>.001</m:t>
+          <m:t>.192</m:t>
         </m:r>
       </m:oMath>
       <w:r>
@@ -2298,11 +1776,7 @@
       </w:r>
       <w:r>
         <w:br/>
-        <w:t xml:space="preserve">In line with our hypotheses, lay consumers of multi-analyst studies with inconsistent results (compared to single-analyst studies) have lower posterior beliefs, find the results less credible, have less confidence in the average effect size estimate, and believe the results are more likely to stem from bias and error. Contrary to our hypotheses, we do not find that lay consumers of multi-analyst studies with consistent results (compared to single-analyst studies) have higher posterior beliefs, find the results more credible, have less confidence in the average effect size estimate, and believe the results are less likely to stem from bias and error: instead, they report significantly lower posterior beliefs and are more likely to believe the results stem from error (we </w:t>
-      </w:r>
-      <w:r>
-        <w:lastRenderedPageBreak/>
-        <w:t>did not find significant effects on ratings of credibility, confidence, or bias). Figure 2 further clarifies the sway of multi-analyst vs. single-analyst studies, by displaying the distribution of prior and posterior beliefs across the three conditions.</w:t>
+        <w:t>In line with our hypotheses, lay consumers of multi-analyst studies with inconsistent results (compared to single-analyst studies) have lower posterior beliefs, find the results less credible, have less confidence in the average effect size estimate, and believe the results are more likely to stem from bias and error. Contrary to our hypotheses, we do not find that lay consumers of multi-analyst studies with consistent results (compared to single-analyst studies) have higher posterior beliefs, find the results more credible, have less confidence in the average effect size estimate, and believe the results are less likely to stem from bias and error: instead, they report significantly lower posterior beliefs and are more likely to believe the results stem from error (we did not find significant effects on ratings of credibility, confidence, or bias). Figure 2 further clarifies the sway of multi-analyst vs. single-analyst studies, by displaying the distribution of prior and posterior beliefs across the three conditions.</w:t>
       </w:r>
       <w:r>
         <w:br/>
@@ -2361,17 +1835,11 @@
         <w:t>t</w:t>
       </w:r>
       <w:r>
-        <w:t xml:space="preserve">-test that, while multi-analyst studies with consistent results perform worse or no better than single-analyst studies on all measures, there is a significant, positive effect of the findings on posterior beliefs </w:t>
-      </w:r>
-      <w:r>
-        <w:rPr>
-          <w:i/>
-          <w:iCs/>
-        </w:rPr>
-        <w:t>within</w:t>
-      </w:r>
-      <w:r>
-        <w:t xml:space="preserve"> the multi-consistent condition: i.e., beliefs in the research hypothesis are greater after reading the multi-consistent study results, </w:t>
+        <w:t xml:space="preserve">-test that, while multi-analyst studies with consistent results perform worse or no better than single-analyst studies on all </w:t>
+      </w:r>
+      <w:r>
+        <w:lastRenderedPageBreak/>
+        <w:t xml:space="preserve">measures, there is a positive difference between prior and posterior beliefs within the consistent crowd condition: i.e., beliefs in the research hypothesis are greater after consuming consistent crowd estimates, </w:t>
       </w:r>
       <m:oMath>
         <m:sSub>
@@ -2412,7 +1880,7 @@
           <w:rPr>
             <w:rFonts w:ascii="Cambria Math" w:hAnsi="Cambria Math"/>
           </w:rPr>
-          <m:t>4.75</m:t>
+          <m:t>11.66</m:t>
         </m:r>
       </m:oMath>
       <w:r>
@@ -2432,7 +1900,7 @@
           <w:rPr>
             <w:rFonts w:ascii="Cambria Math" w:hAnsi="Cambria Math"/>
           </w:rPr>
-          <m:t>2.55</m:t>
+          <m:t>9.66</m:t>
         </m:r>
         <m:r>
           <m:rPr>
@@ -2447,7 +1915,7 @@
           <w:rPr>
             <w:rFonts w:ascii="Cambria Math" w:hAnsi="Cambria Math"/>
           </w:rPr>
-          <m:t>6.95</m:t>
+          <m:t>13.66</m:t>
         </m:r>
         <m:r>
           <m:rPr>
@@ -2467,7 +1935,7 @@
           <w:rPr>
             <w:rFonts w:ascii="Cambria Math" w:hAnsi="Cambria Math"/>
           </w:rPr>
-          <m:t>t</m:t>
+          <m:t>p</m:t>
         </m:r>
         <m:r>
           <m:rPr>
@@ -2476,58 +1944,17 @@
           <w:rPr>
             <w:rFonts w:ascii="Cambria Math" w:hAnsi="Cambria Math"/>
           </w:rPr>
-          <m:t>(</m:t>
-        </m:r>
-        <m:r>
-          <w:rPr>
-            <w:rFonts w:ascii="Cambria Math" w:hAnsi="Cambria Math"/>
-          </w:rPr>
-          <m:t>498</m:t>
-        </m:r>
-        <m:r>
-          <m:rPr>
-            <m:sty m:val="p"/>
-          </m:rPr>
-          <w:rPr>
-            <w:rFonts w:ascii="Cambria Math" w:hAnsi="Cambria Math"/>
-          </w:rPr>
-          <m:t>)=</m:t>
-        </m:r>
-        <m:r>
-          <w:rPr>
-            <w:rFonts w:ascii="Cambria Math" w:hAnsi="Cambria Math"/>
-          </w:rPr>
-          <m:t>4.24</m:t>
+          <m:t>&lt;</m:t>
+        </m:r>
+        <m:r>
+          <w:rPr>
+            <w:rFonts w:ascii="Cambria Math" w:hAnsi="Cambria Math"/>
+          </w:rPr>
+          <m:t>.001</m:t>
         </m:r>
       </m:oMath>
       <w:r>
-        <w:t xml:space="preserve">, </w:t>
-      </w:r>
-      <m:oMath>
-        <m:r>
-          <w:rPr>
-            <w:rFonts w:ascii="Cambria Math" w:hAnsi="Cambria Math"/>
-          </w:rPr>
-          <m:t>p</m:t>
-        </m:r>
-        <m:r>
-          <m:rPr>
-            <m:sty m:val="p"/>
-          </m:rPr>
-          <w:rPr>
-            <w:rFonts w:ascii="Cambria Math" w:hAnsi="Cambria Math"/>
-          </w:rPr>
-          <m:t>&lt;</m:t>
-        </m:r>
-        <m:r>
-          <w:rPr>
-            <w:rFonts w:ascii="Cambria Math" w:hAnsi="Cambria Math"/>
-          </w:rPr>
-          <m:t>.001</m:t>
-        </m:r>
-      </m:oMath>
-      <w:r>
-        <w:t>. This finding clarifies that multi-analyst studies are not necessarily bad in absolute terms — however, when comparing to conventional, single-analyst scientific research, crowdsourced data analysis does not seem to provide an improvement in the sway and credibility of scientific research to lay consumers.</w:t>
+        <w:t>. This finding clarifies that a consistent crowd may sway observers — however, compared to a conventional, non-crowdsourced estimate, crowd estimates do not seem to improve lay perceptions of scientific findings.</w:t>
       </w:r>
     </w:p>
     <w:p>
@@ -2546,17 +1973,60 @@
         <w:ind w:firstLine="0"/>
       </w:pPr>
       <w:r>
-        <w:t>From the proliferation of big team science and large-scale replication initiatives to preregistration and registered reports, several scientific fields have undergone significant reform with the well-intended goal of improving the reliability of scientific research. The multi-analyst approach comes with many worthy uses, from demonstrating the arbitrariness and impact of individual analytic choices to acknowledging the inherent variability of results and averaging across idiosyncratic analytic choices to obtain more accurate parameter estimates. However, as with any real-world intervention, scientific reform can have unintended consequences. Here, we focus on the effects of crowdsourcing data analysis, and find that the multi-analyst approach may have an unintended consequence.</w:t>
+        <w:t xml:space="preserve">Every day, important scientific findings are rejected at large. From man-made climate change to the safety and efficacy of Covid-19 vaccinations, science skepticism has run rampant among lay consumers in modern society (Hornsey &amp; Fielding, 2017). To increase public faith in science, some have proposed the use of crowd science (Silberzahn et al., 2018; Uhlmann et al., 2019). In Table 2, we provide an overview of the proposed confidence- and credibility-related benefits of the multi-analyst approach. The logic behind the crowd science approach accords with that of analytic practices that are considered to be hallmarks of rigorous research: e.g., to triangulate various methodological approaches and provide converging evidence (Jick, 1979; Turner, Cardinal, &amp; Burton, 2017), and to provide a “sensitivity analysis” or “robustness checks” to examine whether and how the findings change as a result of alternative analytic specifications (Muñoz &amp; Young, 2018; Steegen, Tuerlinckx, Gelman, &amp; Vanpaemel, 2016). As argued in Aczel et al. (2020, p. 562), “The main argument for the importance of performing robustness checks over reasonable variations in modelling choices is to increase confidence in the obtained results.” The same argument has been made for triangulation, which, according to Jick (1979, p. 608), “allows researchers to be more confident of their results.” Drawing from theories on social norms and numerical cognition, we similarly expected lay consumers of multi-analyst studies with </w:t>
+      </w:r>
+      <w:r>
+        <w:lastRenderedPageBreak/>
+        <w:t>consistent findings to be more confident in the results.</w:t>
       </w:r>
       <w:r>
         <w:br/>
       </w:r>
       <w:r>
-        <w:lastRenderedPageBreak/>
+        <w:rPr>
+          <w:b/>
+          <w:bCs/>
+        </w:rPr>
         <w:tab/>
       </w:r>
       <w:r>
-        <w:t>While partly instituted with the goal of improving the credibility of scientific research (as shown in Table 1), lay consumers appear to resist the variability and lack of consensus that often comes with multi-analyst research. To our surprise, even when results generated by independent analysts are largely consistent, lay consumers are less likely to believe in the reported phenomenon and more likely to think that the findings stem from error and experimenter degrees of freedom.</w:t>
+        <w:rPr>
+          <w:b/>
+          <w:bCs/>
+        </w:rPr>
+        <w:tab/>
+      </w:r>
+      <w:r>
+        <w:rPr>
+          <w:b/>
+          <w:bCs/>
+        </w:rPr>
+        <w:tab/>
+      </w:r>
+      <w:r>
+        <w:rPr>
+          <w:b/>
+          <w:bCs/>
+        </w:rPr>
+        <w:tab/>
+      </w:r>
+      <w:r>
+        <w:rPr>
+          <w:b/>
+          <w:bCs/>
+        </w:rPr>
+        <w:tab/>
+      </w:r>
+      <w:r>
+        <w:rPr>
+          <w:b/>
+          <w:bCs/>
+        </w:rPr>
+        <w:t>[Insert Table 2 here]</w:t>
+      </w:r>
+      <w:r>
+        <w:br/>
+        <w:t>From the proliferation of big team science and large-scale replication initiatives to preregistration and registered reports, several scientific fields have undergone significant reform with the well-intended goal of improving the reliability of scientific research. However, as with any real-world intervention, scientific reform can have unintended consequences. Here, we focus on the effects of crowdsourcing data analysis, and find that the multi-analyst approach may have an unintended consequence. While partly instituted with the goal of improving the credibility of scientific research, lay consumers appear to resist the variability and lack of consensus that often comes with multi-analyst research. To our surprise, even when results generated by independent analysts are highly consistent and lead to the same qualitative conclusion, we find no improvement in lay perceptions of scientific findings. Instead, consumers of consistent, slightly variable, crowd estimates are less likely to believe in the reported phenomenon and more likely to think that the findings stem from error and researcher degrees of freedom. In the future, it is important for crowd scientists to consider how to tackle science skepticism and effectively communicate variable estimates.</w:t>
       </w:r>
     </w:p>
     <w:p>
@@ -2584,7 +2054,7 @@
         <w:t>broom</w:t>
       </w:r>
       <w:r>
-        <w:t xml:space="preserve"> (Version 0.7.9.9000; Robinson, Hayes, &amp; Couch, 2021), </w:t>
+        <w:t xml:space="preserve"> (Version 0.7.10.9000; Robinson, Hayes, &amp; Couch, 2021), </w:t>
       </w:r>
       <w:r>
         <w:rPr>
@@ -2631,50 +2101,71 @@
           <w:i/>
           <w:iCs/>
         </w:rPr>
-        <w:t>papaja</w:t>
-      </w:r>
-      <w:r>
-        <w:t xml:space="preserve"> (Version 0.1.0.9997; Aust &amp; Barth, 2020), </w:t>
+        <w:t>icons</w:t>
+      </w:r>
+      <w:r>
+        <w:t xml:space="preserve"> (Version 0.2.0; O’Hara-Wild, 2021), </w:t>
       </w:r>
       <w:r>
         <w:rPr>
           <w:i/>
           <w:iCs/>
         </w:rPr>
-        <w:t>purrr</w:t>
-      </w:r>
-      <w:r>
-        <w:t xml:space="preserve"> (Version 0.3.4; Henry &amp; Wickham, 2020), </w:t>
+        <w:t>papaja</w:t>
+      </w:r>
+      <w:r>
+        <w:t xml:space="preserve"> (Version 0.1.0.9997; Aust &amp; Barth, 2020), </w:t>
       </w:r>
       <w:r>
         <w:rPr>
           <w:i/>
           <w:iCs/>
         </w:rPr>
-        <w:t>raincloudplots</w:t>
-      </w:r>
-      <w:r>
-        <w:t xml:space="preserve"> (Version 0.2.0; Allen et al., 2021), </w:t>
+        <w:t>purrr</w:t>
+      </w:r>
+      <w:r>
+        <w:t xml:space="preserve"> (Version 0.3.4; Henry &amp; Wickham, 2020), </w:t>
       </w:r>
       <w:r>
         <w:rPr>
           <w:i/>
           <w:iCs/>
         </w:rPr>
-        <w:t>readr</w:t>
-      </w:r>
-      <w:r>
-        <w:t xml:space="preserve"> (Version 1.4.0; Wickham &amp; Hester, 2020), </w:t>
+        <w:lastRenderedPageBreak/>
+        <w:t>raincloudplots</w:t>
+      </w:r>
+      <w:r>
+        <w:t xml:space="preserve"> (Version 0.2.0; Allen et al., 2021), </w:t>
       </w:r>
       <w:r>
         <w:rPr>
           <w:i/>
           <w:iCs/>
         </w:rPr>
+        <w:t>readr</w:t>
+      </w:r>
+      <w:r>
+        <w:t xml:space="preserve"> (Version 1.4.0; Wickham &amp; Hester, 2020), </w:t>
+      </w:r>
+      <w:r>
+        <w:rPr>
+          <w:i/>
+          <w:iCs/>
+        </w:rPr>
         <w:t>rmarkdown</w:t>
       </w:r>
       <w:r>
-        <w:t xml:space="preserve"> (Version 2.11; Xie, Allaire, &amp; Grolemund, 2018; Xie, Dervieux, &amp; Riederer, 2020), and </w:t>
+        <w:t xml:space="preserve"> (Version 2.11; Xie, Allaire, &amp; Grolemund, 2018; Xie, Dervieux, &amp; Riederer, 2020), </w:t>
+      </w:r>
+      <w:r>
+        <w:rPr>
+          <w:i/>
+          <w:iCs/>
+        </w:rPr>
+        <w:t>rsvg</w:t>
+      </w:r>
+      <w:r>
+        <w:t xml:space="preserve"> (Version 2.1.2; Ooms, 2021), and </w:t>
       </w:r>
       <w:r>
         <w:rPr>
@@ -3036,7 +2527,7 @@
         <w:t>Observing Many Researchers Using the Same Data and Hypothesis Reveals a Hidden Universe of Uncertainty</w:t>
       </w:r>
       <w:r>
-        <w:t xml:space="preserve">. </w:t>
+        <w:t xml:space="preserve">. MetaArXiv. </w:t>
       </w:r>
       <w:hyperlink r:id="rId24">
         <w:r>
@@ -3089,22 +2580,70 @@
       <w:pPr>
         <w:pStyle w:val="Bibliography"/>
       </w:pPr>
-      <w:bookmarkStart w:id="21" w:name="ref-R-purrr"/>
+      <w:bookmarkStart w:id="21" w:name="ref-garfield2004"/>
       <w:bookmarkEnd w:id="20"/>
       <w:r>
-        <w:t xml:space="preserve">Henry, L., &amp; Wickham, H. (2020). </w:t>
+        <w:t xml:space="preserve">Garfield, J., &amp; Ben-Zvi, D. (2004). Research on Statistical Literacy, Reasoning, and Thinking: Issues, Challenges, and Implications. In D. Ben-Zvi &amp; J. Garfield (Eds.), </w:t>
       </w:r>
       <w:r>
         <w:rPr>
           <w:i/>
           <w:iCs/>
         </w:rPr>
+        <w:t>The Challenge of Developing Statistical Literacy, Reasoning and Thinking</w:t>
+      </w:r>
+      <w:r>
+        <w:t xml:space="preserve"> (pp. 397–409). Dordrecht: Springer Netherlands. </w:t>
+      </w:r>
+      <w:hyperlink r:id="rId26">
+        <w:r>
+          <w:rPr>
+            <w:rStyle w:val="Hyperlink"/>
+          </w:rPr>
+          <w:t>https://doi.org/10.1007/1-4020-2278-6_17</w:t>
+        </w:r>
+      </w:hyperlink>
+    </w:p>
+    <w:p>
+      <w:pPr>
+        <w:pStyle w:val="Bibliography"/>
+      </w:pPr>
+      <w:bookmarkStart w:id="22" w:name="ref-gigerenzer2015a"/>
+      <w:bookmarkEnd w:id="21"/>
+      <w:r>
+        <w:t xml:space="preserve">Gigerenzer, G., &amp; Murray, D. J. (2015). </w:t>
+      </w:r>
+      <w:r>
+        <w:rPr>
+          <w:i/>
+          <w:iCs/>
+        </w:rPr>
+        <w:t>Cognition as Intuitive Statistics</w:t>
+      </w:r>
+      <w:r>
+        <w:t>. Psychology Press.</w:t>
+      </w:r>
+    </w:p>
+    <w:p>
+      <w:pPr>
+        <w:pStyle w:val="Bibliography"/>
+      </w:pPr>
+      <w:bookmarkStart w:id="23" w:name="ref-R-purrr"/>
+      <w:bookmarkEnd w:id="22"/>
+      <w:r>
+        <w:t xml:space="preserve">Henry, L., &amp; Wickham, H. (2020). </w:t>
+      </w:r>
+      <w:r>
+        <w:rPr>
+          <w:i/>
+          <w:iCs/>
+        </w:rPr>
         <w:t>Purrr: Functional programming tools</w:t>
       </w:r>
       <w:r>
         <w:t xml:space="preserve">. Retrieved from </w:t>
       </w:r>
-      <w:hyperlink r:id="rId26">
+      <w:hyperlink r:id="rId27">
         <w:r>
           <w:rPr>
             <w:rStyle w:val="Hyperlink"/>
@@ -3117,8 +2656,8 @@
       <w:pPr>
         <w:pStyle w:val="Bibliography"/>
       </w:pPr>
-      <w:bookmarkStart w:id="22" w:name="ref-R-glue"/>
-      <w:bookmarkEnd w:id="21"/>
+      <w:bookmarkStart w:id="24" w:name="ref-R-glue"/>
+      <w:bookmarkEnd w:id="23"/>
       <w:r>
         <w:t xml:space="preserve">Hester, J. (2020). </w:t>
       </w:r>
@@ -3132,7 +2671,7 @@
       <w:r>
         <w:t xml:space="preserve">. Retrieved from </w:t>
       </w:r>
-      <w:hyperlink r:id="rId27">
+      <w:hyperlink r:id="rId28">
         <w:r>
           <w:rPr>
             <w:rStyle w:val="Hyperlink"/>
@@ -3145,8 +2684,8 @@
       <w:pPr>
         <w:pStyle w:val="Bibliography"/>
       </w:pPr>
-      <w:bookmarkStart w:id="23" w:name="ref-hornsey2017"/>
-      <w:bookmarkEnd w:id="22"/>
+      <w:bookmarkStart w:id="25" w:name="ref-hornsey2017"/>
+      <w:bookmarkEnd w:id="24"/>
       <w:r>
         <w:t xml:space="preserve">Hornsey, M. J., &amp; Fielding, K. S. (2017). Attitude roots and Jiu Jitsu persuasion: Understanding and overcoming the motivated rejection of science. </w:t>
       </w:r>
@@ -3170,7 +2709,7 @@
       <w:r>
         <w:t xml:space="preserve">(5), 459–473. </w:t>
       </w:r>
-      <w:hyperlink r:id="rId28">
+      <w:hyperlink r:id="rId29">
         <w:r>
           <w:rPr>
             <w:rStyle w:val="Hyperlink"/>
@@ -3183,8 +2722,8 @@
       <w:pPr>
         <w:pStyle w:val="Bibliography"/>
       </w:pPr>
-      <w:bookmarkStart w:id="24" w:name="ref-jick1979"/>
-      <w:bookmarkEnd w:id="23"/>
+      <w:bookmarkStart w:id="26" w:name="ref-jick1979"/>
+      <w:bookmarkEnd w:id="25"/>
       <w:r>
         <w:t xml:space="preserve">Jick, T. D. (1979). Mixing Qualitative and Quantitative Methods: Triangulation in Action. </w:t>
       </w:r>
@@ -3208,7 +2747,7 @@
       <w:r>
         <w:t xml:space="preserve">(4), 602–611. </w:t>
       </w:r>
-      <w:hyperlink r:id="rId29">
+      <w:hyperlink r:id="rId30">
         <w:r>
           <w:rPr>
             <w:rStyle w:val="Hyperlink"/>
@@ -3221,17 +2760,18 @@
       <w:pPr>
         <w:pStyle w:val="Bibliography"/>
       </w:pPr>
-      <w:bookmarkStart w:id="25" w:name="ref-munoz2018"/>
-      <w:bookmarkEnd w:id="24"/>
-      <w:r>
-        <w:t xml:space="preserve">Muñoz, J., &amp; Young, C. (2018). We Ran 9 Billion Regressions: Eliminating False Positives through Computational Model Robustness. </w:t>
+      <w:bookmarkStart w:id="27" w:name="ref-miller2016"/>
+      <w:bookmarkEnd w:id="26"/>
+      <w:r>
+        <w:lastRenderedPageBreak/>
+        <w:t xml:space="preserve">Miller, D. T., &amp; Prentice, D. A. (2016). Changing Norms to Change Behavior. </w:t>
       </w:r>
       <w:r>
         <w:rPr>
           <w:i/>
           <w:iCs/>
         </w:rPr>
-        <w:t>Sociological Methodology</w:t>
+        <w:t>Annual Review of Psychology</w:t>
       </w:r>
       <w:r>
         <w:t xml:space="preserve">, </w:t>
@@ -3241,12 +2781,50 @@
           <w:i/>
           <w:iCs/>
         </w:rPr>
+        <w:t>67</w:t>
+      </w:r>
+      <w:r>
+        <w:t xml:space="preserve">(1), 339–361. </w:t>
+      </w:r>
+      <w:hyperlink r:id="rId31">
+        <w:r>
+          <w:rPr>
+            <w:rStyle w:val="Hyperlink"/>
+          </w:rPr>
+          <w:t>https://doi.org/10.1146/annurev-psych-010814-015013</w:t>
+        </w:r>
+      </w:hyperlink>
+    </w:p>
+    <w:p>
+      <w:pPr>
+        <w:pStyle w:val="Bibliography"/>
+      </w:pPr>
+      <w:bookmarkStart w:id="28" w:name="ref-munoz2018"/>
+      <w:bookmarkEnd w:id="27"/>
+      <w:r>
+        <w:t xml:space="preserve">Muñoz, J., &amp; Young, C. (2018). We Ran 9 Billion Regressions: Eliminating False Positives through Computational Model Robustness. </w:t>
+      </w:r>
+      <w:r>
+        <w:rPr>
+          <w:i/>
+          <w:iCs/>
+        </w:rPr>
+        <w:t>Sociological Methodology</w:t>
+      </w:r>
+      <w:r>
+        <w:t xml:space="preserve">, </w:t>
+      </w:r>
+      <w:r>
+        <w:rPr>
+          <w:i/>
+          <w:iCs/>
+        </w:rPr>
         <w:t>48</w:t>
       </w:r>
       <w:r>
         <w:t xml:space="preserve">(1), 1–33. </w:t>
       </w:r>
-      <w:hyperlink r:id="rId30">
+      <w:hyperlink r:id="rId32">
         <w:r>
           <w:rPr>
             <w:rStyle w:val="Hyperlink"/>
@@ -3259,8 +2837,8 @@
       <w:pPr>
         <w:pStyle w:val="Bibliography"/>
       </w:pPr>
-      <w:bookmarkStart w:id="26" w:name="ref-R-here"/>
-      <w:bookmarkEnd w:id="25"/>
+      <w:bookmarkStart w:id="29" w:name="ref-R-here"/>
+      <w:bookmarkEnd w:id="28"/>
       <w:r>
         <w:t xml:space="preserve">Müller, K. (2020). </w:t>
       </w:r>
@@ -3274,7 +2852,7 @@
       <w:r>
         <w:t xml:space="preserve">. Retrieved from </w:t>
       </w:r>
-      <w:hyperlink r:id="rId31">
+      <w:hyperlink r:id="rId33">
         <w:r>
           <w:rPr>
             <w:rStyle w:val="Hyperlink"/>
@@ -3287,33 +2865,80 @@
       <w:pPr>
         <w:pStyle w:val="Bibliography"/>
       </w:pPr>
-      <w:bookmarkStart w:id="27" w:name="ref-pashler2012"/>
-      <w:bookmarkEnd w:id="26"/>
-      <w:r>
-        <w:lastRenderedPageBreak/>
-        <w:t xml:space="preserve">Pashler, H., &amp; Wagenmakers, E. (2012). Editors’ Introduction to the Special Section on Replicability in Psychological Science: A Crisis of Confidence? </w:t>
+      <w:bookmarkStart w:id="30" w:name="ref-R-icons"/>
+      <w:bookmarkEnd w:id="29"/>
+      <w:r>
+        <w:t xml:space="preserve">O’Hara-Wild, M. (2021). </w:t>
       </w:r>
       <w:r>
         <w:rPr>
           <w:i/>
           <w:iCs/>
         </w:rPr>
-        <w:t>Perspectives on Psychological Science</w:t>
-      </w:r>
-      <w:r>
-        <w:t xml:space="preserve">, </w:t>
+        <w:t>Icons: SVG icons for r documents and apps</w:t>
+      </w:r>
+      <w:r>
+        <w:t>.</w:t>
+      </w:r>
+    </w:p>
+    <w:p>
+      <w:pPr>
+        <w:pStyle w:val="Bibliography"/>
+      </w:pPr>
+      <w:bookmarkStart w:id="31" w:name="ref-R-rsvg"/>
+      <w:bookmarkEnd w:id="30"/>
+      <w:r>
+        <w:t xml:space="preserve">Ooms, J. (2021). </w:t>
       </w:r>
       <w:r>
         <w:rPr>
           <w:i/>
           <w:iCs/>
         </w:rPr>
+        <w:t>Rsvg: Render SVG images into PDF, PNG, PostScript, or bitmap arrays</w:t>
+      </w:r>
+      <w:r>
+        <w:t xml:space="preserve">. Retrieved from </w:t>
+      </w:r>
+      <w:hyperlink r:id="rId34">
+        <w:r>
+          <w:rPr>
+            <w:rStyle w:val="Hyperlink"/>
+          </w:rPr>
+          <w:t>https://CRAN.R-project.org/package=rsvg</w:t>
+        </w:r>
+      </w:hyperlink>
+    </w:p>
+    <w:p>
+      <w:pPr>
+        <w:pStyle w:val="Bibliography"/>
+      </w:pPr>
+      <w:bookmarkStart w:id="32" w:name="ref-pashler2012"/>
+      <w:bookmarkEnd w:id="31"/>
+      <w:r>
+        <w:t xml:space="preserve">Pashler, H., &amp; Wagenmakers, E. (2012). Editors’ Introduction to the Special Section on Replicability in Psychological Science: A Crisis of Confidence? </w:t>
+      </w:r>
+      <w:r>
+        <w:rPr>
+          <w:i/>
+          <w:iCs/>
+        </w:rPr>
+        <w:t>Perspectives on Psychological Science</w:t>
+      </w:r>
+      <w:r>
+        <w:t xml:space="preserve">, </w:t>
+      </w:r>
+      <w:r>
+        <w:rPr>
+          <w:i/>
+          <w:iCs/>
+        </w:rPr>
         <w:t>7</w:t>
       </w:r>
       <w:r>
         <w:t xml:space="preserve">(6), 528–530. </w:t>
       </w:r>
-      <w:hyperlink r:id="rId32">
+      <w:hyperlink r:id="rId35">
         <w:r>
           <w:rPr>
             <w:rStyle w:val="Hyperlink"/>
@@ -3326,8 +2951,8 @@
       <w:pPr>
         <w:pStyle w:val="Bibliography"/>
       </w:pPr>
-      <w:bookmarkStart w:id="28" w:name="ref-R-base"/>
-      <w:bookmarkEnd w:id="27"/>
+      <w:bookmarkStart w:id="33" w:name="ref-R-base"/>
+      <w:bookmarkEnd w:id="32"/>
       <w:r>
         <w:t xml:space="preserve">R Core Team. (2021). </w:t>
       </w:r>
@@ -3341,7 +2966,7 @@
       <w:r>
         <w:t xml:space="preserve">. Vienna, Austria: R Foundation for Statistical Computing. Retrieved from </w:t>
       </w:r>
-      <w:hyperlink r:id="rId33">
+      <w:hyperlink r:id="rId36">
         <w:r>
           <w:rPr>
             <w:rStyle w:val="Hyperlink"/>
@@ -3354,8 +2979,8 @@
       <w:pPr>
         <w:pStyle w:val="Bibliography"/>
       </w:pPr>
-      <w:bookmarkStart w:id="29" w:name="ref-R-broom"/>
-      <w:bookmarkEnd w:id="28"/>
+      <w:bookmarkStart w:id="34" w:name="ref-R-broom"/>
+      <w:bookmarkEnd w:id="33"/>
       <w:r>
         <w:t xml:space="preserve">Robinson, D., Hayes, A., &amp; Couch, S. (2021). </w:t>
       </w:r>
@@ -3374,17 +2999,17 @@
       <w:pPr>
         <w:pStyle w:val="Bibliography"/>
       </w:pPr>
-      <w:bookmarkStart w:id="30" w:name="ref-silberzahn2015"/>
-      <w:bookmarkEnd w:id="29"/>
-      <w:r>
-        <w:t xml:space="preserve">Silberzahn, Raphael, &amp; Uhlmann, E. L. (2015). Crowdsourced research: Many hands make tight work. </w:t>
+      <w:bookmarkStart w:id="35" w:name="ref-schweinsberg2021"/>
+      <w:bookmarkEnd w:id="34"/>
+      <w:r>
+        <w:t xml:space="preserve">Schweinsberg, M., Feldman, M., Staub, N., van den Akker, O. R., van Aert, R. C. M., van Assen, M. A. L. M., … et al. (2021). Same data, different conclusions: Radical dispersion in empirical results when independent analysts operationalize and test the same hypothesis. </w:t>
       </w:r>
       <w:r>
         <w:rPr>
           <w:i/>
           <w:iCs/>
         </w:rPr>
-        <w:t>Nature</w:t>
+        <w:t>Organizational Behavior and Human Decision Processes</w:t>
       </w:r>
       <w:r>
         <w:t xml:space="preserve">, </w:t>
@@ -3394,12 +3019,51 @@
           <w:i/>
           <w:iCs/>
         </w:rPr>
+        <w:t>165</w:t>
+      </w:r>
+      <w:r>
+        <w:t xml:space="preserve">, 228–249. </w:t>
+      </w:r>
+      <w:hyperlink r:id="rId37">
+        <w:r>
+          <w:rPr>
+            <w:rStyle w:val="Hyperlink"/>
+          </w:rPr>
+          <w:t>https://doi.org/10.1016/j.obhdp.2021.02.003</w:t>
+        </w:r>
+      </w:hyperlink>
+    </w:p>
+    <w:p>
+      <w:pPr>
+        <w:pStyle w:val="Bibliography"/>
+      </w:pPr>
+      <w:bookmarkStart w:id="36" w:name="ref-silberzahn2015"/>
+      <w:bookmarkEnd w:id="35"/>
+      <w:r>
+        <w:lastRenderedPageBreak/>
+        <w:t xml:space="preserve">Silberzahn, R., &amp; Uhlmann, E. L. (2015). Crowdsourced research: Many hands make tight work. </w:t>
+      </w:r>
+      <w:r>
+        <w:rPr>
+          <w:i/>
+          <w:iCs/>
+        </w:rPr>
+        <w:t>Nature</w:t>
+      </w:r>
+      <w:r>
+        <w:t xml:space="preserve">, </w:t>
+      </w:r>
+      <w:r>
+        <w:rPr>
+          <w:i/>
+          <w:iCs/>
+        </w:rPr>
         <w:t>526</w:t>
       </w:r>
       <w:r>
         <w:t xml:space="preserve">(7572), 189–191. </w:t>
       </w:r>
-      <w:hyperlink r:id="rId34">
+      <w:hyperlink r:id="rId38">
         <w:r>
           <w:rPr>
             <w:rStyle w:val="Hyperlink"/>
@@ -3412,8 +3076,8 @@
       <w:pPr>
         <w:pStyle w:val="Bibliography"/>
       </w:pPr>
-      <w:bookmarkStart w:id="31" w:name="ref-silberzahn2018"/>
-      <w:bookmarkEnd w:id="30"/>
+      <w:bookmarkStart w:id="37" w:name="ref-silberzahn2018"/>
+      <w:bookmarkEnd w:id="36"/>
       <w:r>
         <w:t xml:space="preserve">Silberzahn, R., Uhlmann, E. L., Martin, D. P., Anselmi, P., Aust, F., Awtrey, E., … Nosek, B. A. (2018). Many Analysts, One Data Set: Making Transparent How Variations in Analytic Choices Affect Results. </w:t>
       </w:r>
@@ -3437,7 +3101,7 @@
       <w:r>
         <w:t xml:space="preserve">(3), 337–356. </w:t>
       </w:r>
-      <w:hyperlink r:id="rId35">
+      <w:hyperlink r:id="rId39">
         <w:r>
           <w:rPr>
             <w:rStyle w:val="Hyperlink"/>
@@ -3450,8 +3114,8 @@
       <w:pPr>
         <w:pStyle w:val="Bibliography"/>
       </w:pPr>
-      <w:bookmarkStart w:id="32" w:name="ref-steegen2016"/>
-      <w:bookmarkEnd w:id="31"/>
+      <w:bookmarkStart w:id="38" w:name="ref-steegen2016"/>
+      <w:bookmarkEnd w:id="37"/>
       <w:r>
         <w:t xml:space="preserve">Steegen, S., Tuerlinckx, F., Gelman, A., &amp; Vanpaemel, W. (2016). Increasing Transparency Through a Multiverse Analysis. </w:t>
       </w:r>
@@ -3475,7 +3139,7 @@
       <w:r>
         <w:t xml:space="preserve">(5), 702–712. </w:t>
       </w:r>
-      <w:hyperlink r:id="rId36">
+      <w:hyperlink r:id="rId40">
         <w:r>
           <w:rPr>
             <w:rStyle w:val="Hyperlink"/>
@@ -3488,8 +3152,8 @@
       <w:pPr>
         <w:pStyle w:val="Bibliography"/>
       </w:pPr>
-      <w:bookmarkStart w:id="33" w:name="ref-turner2017"/>
-      <w:bookmarkEnd w:id="32"/>
+      <w:bookmarkStart w:id="39" w:name="ref-turner2017"/>
+      <w:bookmarkEnd w:id="38"/>
       <w:r>
         <w:t xml:space="preserve">Turner, S. F., Cardinal, L. B., &amp; Burton, R. M. (2017). Research Design for Mixed Methods: A Triangulation-based Framework and Roadmap. </w:t>
       </w:r>
@@ -3513,7 +3177,7 @@
       <w:r>
         <w:t xml:space="preserve">(2), 243–267. </w:t>
       </w:r>
-      <w:hyperlink r:id="rId37">
+      <w:hyperlink r:id="rId41">
         <w:r>
           <w:rPr>
             <w:rStyle w:val="Hyperlink"/>
@@ -3526,8 +3190,8 @@
       <w:pPr>
         <w:pStyle w:val="Bibliography"/>
       </w:pPr>
-      <w:bookmarkStart w:id="34" w:name="ref-uhlmann2019"/>
-      <w:bookmarkEnd w:id="33"/>
+      <w:bookmarkStart w:id="40" w:name="ref-uhlmann2019"/>
+      <w:bookmarkEnd w:id="39"/>
       <w:r>
         <w:t xml:space="preserve">Uhlmann, E. L., Ebersole, C. R., Chartier, C. R., Errington, T. M., Kidwell, M. C., Lai, C. K., … Nosek, B. A. (2019). Scientific Utopia III: Crowdsourcing Science. </w:t>
       </w:r>
@@ -3551,7 +3215,7 @@
       <w:r>
         <w:t xml:space="preserve">(5), 711–733. </w:t>
       </w:r>
-      <w:hyperlink r:id="rId38">
+      <w:hyperlink r:id="rId42">
         <w:r>
           <w:rPr>
             <w:rStyle w:val="Hyperlink"/>
@@ -3564,10 +3228,9 @@
       <w:pPr>
         <w:pStyle w:val="Bibliography"/>
       </w:pPr>
-      <w:bookmarkStart w:id="35" w:name="ref-R-ggplot2"/>
-      <w:bookmarkEnd w:id="34"/>
-      <w:r>
-        <w:lastRenderedPageBreak/>
+      <w:bookmarkStart w:id="41" w:name="ref-R-ggplot2"/>
+      <w:bookmarkEnd w:id="40"/>
+      <w:r>
         <w:t xml:space="preserve">Wickham, H. (2016). </w:t>
       </w:r>
       <w:r>
@@ -3580,7 +3243,7 @@
       <w:r>
         <w:t xml:space="preserve">. Springer-Verlag New York. Retrieved from </w:t>
       </w:r>
-      <w:hyperlink r:id="rId39">
+      <w:hyperlink r:id="rId43">
         <w:r>
           <w:rPr>
             <w:rStyle w:val="Hyperlink"/>
@@ -3593,8 +3256,8 @@
       <w:pPr>
         <w:pStyle w:val="Bibliography"/>
       </w:pPr>
-      <w:bookmarkStart w:id="36" w:name="ref-R-dplyr"/>
-      <w:bookmarkEnd w:id="35"/>
+      <w:bookmarkStart w:id="42" w:name="ref-R-dplyr"/>
+      <w:bookmarkEnd w:id="41"/>
       <w:r>
         <w:t xml:space="preserve">Wickham, H., François, R., Henry, L., &amp; Müller, K. (2021). </w:t>
       </w:r>
@@ -3608,7 +3271,7 @@
       <w:r>
         <w:t xml:space="preserve">. Retrieved from </w:t>
       </w:r>
-      <w:hyperlink r:id="rId40">
+      <w:hyperlink r:id="rId44">
         <w:r>
           <w:rPr>
             <w:rStyle w:val="Hyperlink"/>
@@ -3621,8 +3284,8 @@
       <w:pPr>
         <w:pStyle w:val="Bibliography"/>
       </w:pPr>
-      <w:bookmarkStart w:id="37" w:name="ref-R-readr"/>
-      <w:bookmarkEnd w:id="36"/>
+      <w:bookmarkStart w:id="43" w:name="ref-R-readr"/>
+      <w:bookmarkEnd w:id="42"/>
       <w:r>
         <w:t xml:space="preserve">Wickham, H., &amp; Hester, J. (2020). </w:t>
       </w:r>
@@ -3636,7 +3299,7 @@
       <w:r>
         <w:t xml:space="preserve">. Retrieved from </w:t>
       </w:r>
-      <w:hyperlink r:id="rId41">
+      <w:hyperlink r:id="rId45">
         <w:r>
           <w:rPr>
             <w:rStyle w:val="Hyperlink"/>
@@ -3649,9 +3312,10 @@
       <w:pPr>
         <w:pStyle w:val="Bibliography"/>
       </w:pPr>
-      <w:bookmarkStart w:id="38" w:name="ref-R-rmarkdown_a"/>
-      <w:bookmarkEnd w:id="37"/>
-      <w:r>
+      <w:bookmarkStart w:id="44" w:name="ref-R-rmarkdown_a"/>
+      <w:bookmarkEnd w:id="43"/>
+      <w:r>
+        <w:lastRenderedPageBreak/>
         <w:t xml:space="preserve">Xie, Y., Allaire, J. J., &amp; Grolemund, G. (2018). </w:t>
       </w:r>
       <w:r>
@@ -3664,7 +3328,7 @@
       <w:r>
         <w:t xml:space="preserve">. Boca Raton, Florida: Chapman; Hall/CRC. Retrieved from </w:t>
       </w:r>
-      <w:hyperlink r:id="rId42">
+      <w:hyperlink r:id="rId46">
         <w:r>
           <w:rPr>
             <w:rStyle w:val="Hyperlink"/>
@@ -3677,8 +3341,8 @@
       <w:pPr>
         <w:pStyle w:val="Bibliography"/>
       </w:pPr>
-      <w:bookmarkStart w:id="39" w:name="ref-R-rmarkdown_b"/>
-      <w:bookmarkEnd w:id="38"/>
+      <w:bookmarkStart w:id="45" w:name="ref-R-rmarkdown_b"/>
+      <w:bookmarkEnd w:id="44"/>
       <w:r>
         <w:t xml:space="preserve">Xie, Y., Dervieux, C., &amp; Riederer, E. (2020). </w:t>
       </w:r>
@@ -3692,7 +3356,7 @@
       <w:r>
         <w:t xml:space="preserve">. Boca Raton, Florida: Chapman; Hall/CRC. Retrieved from </w:t>
       </w:r>
-      <w:hyperlink r:id="rId43">
+      <w:hyperlink r:id="rId47">
         <w:r>
           <w:rPr>
             <w:rStyle w:val="Hyperlink"/>
@@ -3702,7 +3366,7 @@
       </w:hyperlink>
     </w:p>
     <w:bookmarkEnd w:id="11"/>
-    <w:bookmarkEnd w:id="39"/>
+    <w:bookmarkEnd w:id="45"/>
     <w:p>
       <w:r>
         <w:br w:type="page"/>
@@ -3712,7 +3376,7 @@
       <w:pPr>
         <w:pStyle w:val="Heading1"/>
       </w:pPr>
-      <w:bookmarkStart w:id="40" w:name="tables"/>
+      <w:bookmarkStart w:id="46" w:name="tables"/>
       <w:bookmarkEnd w:id="9"/>
       <w:r>
         <w:lastRenderedPageBreak/>
@@ -3723,9 +3387,915 @@
       <w:pPr>
         <w:pStyle w:val="Heading2"/>
       </w:pPr>
-      <w:bookmarkStart w:id="41" w:name="table-1"/>
+      <w:bookmarkStart w:id="47" w:name="table-1"/>
       <w:r>
         <w:t>Table 1</w:t>
+      </w:r>
+    </w:p>
+    <w:p>
+      <w:pPr>
+        <w:pStyle w:val="FirstParagraph"/>
+        <w:tabs>
+          <w:tab w:val="left" w:pos="0"/>
+        </w:tabs>
+        <w:ind w:firstLine="0"/>
+      </w:pPr>
+      <w:r>
+        <w:rPr>
+          <w:i/>
+          <w:iCs/>
+        </w:rPr>
+        <w:t>Predicted direction of effects compared to the single estimate condition</w:t>
+      </w:r>
+    </w:p>
+    <w:tbl>
+      <w:tblPr>
+        <w:tblStyle w:val="Table"/>
+        <w:tblW w:w="0" w:type="pct"/>
+        <w:tblLook w:val="0020" w:firstRow="1" w:lastRow="0" w:firstColumn="0" w:lastColumn="0" w:noHBand="0" w:noVBand="0"/>
+      </w:tblPr>
+      <w:tblGrid>
+        <w:gridCol w:w="3409"/>
+        <w:gridCol w:w="1890"/>
+        <w:gridCol w:w="2036"/>
+      </w:tblGrid>
+      <w:tr>
+        <w:trPr>
+          <w:cnfStyle w:val="100000000000" w:firstRow="1" w:lastRow="0" w:firstColumn="0" w:lastColumn="0" w:oddVBand="0" w:evenVBand="0" w:oddHBand="0" w:evenHBand="0" w:firstRowFirstColumn="0" w:firstRowLastColumn="0" w:lastRowFirstColumn="0" w:lastRowLastColumn="0"/>
+        </w:trPr>
+        <w:tc>
+          <w:tcPr>
+            <w:tcW w:w="0" w:type="auto"/>
+          </w:tcPr>
+          <w:p>
+            <w:pPr>
+              <w:pStyle w:val="Compact"/>
+            </w:pPr>
+            <w:r>
+              <w:t>Measure</w:t>
+            </w:r>
+          </w:p>
+        </w:tc>
+        <w:tc>
+          <w:tcPr>
+            <w:tcW w:w="0" w:type="auto"/>
+          </w:tcPr>
+          <w:p>
+            <w:pPr>
+              <w:pStyle w:val="Compact"/>
+            </w:pPr>
+            <w:r>
+              <w:t>Consistent crowd</w:t>
+            </w:r>
+          </w:p>
+        </w:tc>
+        <w:tc>
+          <w:tcPr>
+            <w:tcW w:w="0" w:type="auto"/>
+          </w:tcPr>
+          <w:p>
+            <w:pPr>
+              <w:pStyle w:val="Compact"/>
+            </w:pPr>
+            <w:r>
+              <w:t>Inconsistent crowd</w:t>
+            </w:r>
+          </w:p>
+        </w:tc>
+      </w:tr>
+      <w:tr>
+        <w:tc>
+          <w:tcPr>
+            <w:tcW w:w="0" w:type="auto"/>
+          </w:tcPr>
+          <w:p>
+            <w:pPr>
+              <w:pStyle w:val="Compact"/>
+            </w:pPr>
+            <w:r>
+              <w:t>1. Posterior beliefs</w:t>
+            </w:r>
+          </w:p>
+        </w:tc>
+        <w:tc>
+          <w:tcPr>
+            <w:tcW w:w="0" w:type="auto"/>
+          </w:tcPr>
+          <w:p>
+            <w:pPr>
+              <w:pStyle w:val="Compact"/>
+            </w:pPr>
+            <m:oMath>
+              <m:r>
+                <w:rPr>
+                  <w:rFonts w:ascii="Cambria Math" w:hAnsi="Cambria Math"/>
+                </w:rPr>
+                <m:t>          </m:t>
+              </m:r>
+            </m:oMath>
+            <w:r>
+              <w:t xml:space="preserve"> </w:t>
+            </w:r>
+            <w:r>
+              <w:rPr>
+                <w:noProof/>
+              </w:rPr>
+              <w:drawing>
+                <wp:inline distT="0" distB="0" distL="0" distR="0" wp14:anchorId="7EA8B06C" wp14:editId="288529A1">
+                  <wp:extent cx="206275" cy="165020"/>
+                  <wp:effectExtent l="0" t="0" r="0" b="0"/>
+                  <wp:docPr id="1" name="Picture"/>
+                  <wp:cNvGraphicFramePr/>
+                  <a:graphic xmlns:a="http://schemas.openxmlformats.org/drawingml/2006/main">
+                    <a:graphicData uri="http://schemas.openxmlformats.org/drawingml/2006/picture">
+                      <pic:pic xmlns:pic="http://schemas.openxmlformats.org/drawingml/2006/picture">
+                        <pic:nvPicPr>
+                          <pic:cNvPr id="0" name="Picture" descr="/var/folders/rg/8wh58gn94ks8gt4z05j3xx3w0000gn/T//RtmpqZiOIK/file5e77394829b.png"/>
+                          <pic:cNvPicPr>
+                            <a:picLocks noChangeAspect="1" noChangeArrowheads="1"/>
+                          </pic:cNvPicPr>
+                        </pic:nvPicPr>
+                        <pic:blipFill>
+                          <a:blip r:embed="rId48"/>
+                          <a:stretch>
+                            <a:fillRect/>
+                          </a:stretch>
+                        </pic:blipFill>
+                        <pic:spPr bwMode="auto">
+                          <a:xfrm>
+                            <a:off x="0" y="0"/>
+                            <a:ext cx="206275" cy="165020"/>
+                          </a:xfrm>
+                          <a:prstGeom prst="rect">
+                            <a:avLst/>
+                          </a:prstGeom>
+                          <a:noFill/>
+                          <a:ln w="9525">
+                            <a:noFill/>
+                            <a:headEnd/>
+                            <a:tailEnd/>
+                          </a:ln>
+                        </pic:spPr>
+                      </pic:pic>
+                    </a:graphicData>
+                  </a:graphic>
+                </wp:inline>
+              </w:drawing>
+            </w:r>
+          </w:p>
+        </w:tc>
+        <w:tc>
+          <w:tcPr>
+            <w:tcW w:w="0" w:type="auto"/>
+          </w:tcPr>
+          <w:p>
+            <w:pPr>
+              <w:pStyle w:val="Compact"/>
+            </w:pPr>
+            <m:oMath>
+              <m:r>
+                <w:rPr>
+                  <w:rFonts w:ascii="Cambria Math" w:hAnsi="Cambria Math"/>
+                </w:rPr>
+                <m:t>          </m:t>
+              </m:r>
+            </m:oMath>
+            <w:r>
+              <w:t xml:space="preserve"> </w:t>
+            </w:r>
+            <w:r>
+              <w:rPr>
+                <w:noProof/>
+              </w:rPr>
+              <w:drawing>
+                <wp:inline distT="0" distB="0" distL="0" distR="0" wp14:anchorId="179ACBD9" wp14:editId="288B0CD0">
+                  <wp:extent cx="206275" cy="165020"/>
+                  <wp:effectExtent l="0" t="0" r="0" b="0"/>
+                  <wp:docPr id="2" name="Picture"/>
+                  <wp:cNvGraphicFramePr/>
+                  <a:graphic xmlns:a="http://schemas.openxmlformats.org/drawingml/2006/main">
+                    <a:graphicData uri="http://schemas.openxmlformats.org/drawingml/2006/picture">
+                      <pic:pic xmlns:pic="http://schemas.openxmlformats.org/drawingml/2006/picture">
+                        <pic:nvPicPr>
+                          <pic:cNvPr id="0" name="Picture" descr="/var/folders/rg/8wh58gn94ks8gt4z05j3xx3w0000gn/T//RtmpqZiOIK/file5e77b0a8ff3.png"/>
+                          <pic:cNvPicPr>
+                            <a:picLocks noChangeAspect="1" noChangeArrowheads="1"/>
+                          </pic:cNvPicPr>
+                        </pic:nvPicPr>
+                        <pic:blipFill>
+                          <a:blip r:embed="rId49"/>
+                          <a:stretch>
+                            <a:fillRect/>
+                          </a:stretch>
+                        </pic:blipFill>
+                        <pic:spPr bwMode="auto">
+                          <a:xfrm>
+                            <a:off x="0" y="0"/>
+                            <a:ext cx="206275" cy="165020"/>
+                          </a:xfrm>
+                          <a:prstGeom prst="rect">
+                            <a:avLst/>
+                          </a:prstGeom>
+                          <a:noFill/>
+                          <a:ln w="9525">
+                            <a:noFill/>
+                            <a:headEnd/>
+                            <a:tailEnd/>
+                          </a:ln>
+                        </pic:spPr>
+                      </pic:pic>
+                    </a:graphicData>
+                  </a:graphic>
+                </wp:inline>
+              </w:drawing>
+            </w:r>
+          </w:p>
+        </w:tc>
+      </w:tr>
+      <w:tr>
+        <w:tc>
+          <w:tcPr>
+            <w:tcW w:w="0" w:type="auto"/>
+          </w:tcPr>
+          <w:p>
+            <w:pPr>
+              <w:pStyle w:val="Compact"/>
+            </w:pPr>
+            <w:r>
+              <w:t>2. Credibility of the results</w:t>
+            </w:r>
+          </w:p>
+        </w:tc>
+        <w:tc>
+          <w:tcPr>
+            <w:tcW w:w="0" w:type="auto"/>
+          </w:tcPr>
+          <w:p>
+            <w:pPr>
+              <w:pStyle w:val="Compact"/>
+            </w:pPr>
+            <m:oMath>
+              <m:r>
+                <w:rPr>
+                  <w:rFonts w:ascii="Cambria Math" w:hAnsi="Cambria Math"/>
+                </w:rPr>
+                <m:t>          </m:t>
+              </m:r>
+            </m:oMath>
+            <w:r>
+              <w:t xml:space="preserve"> </w:t>
+            </w:r>
+            <w:r>
+              <w:rPr>
+                <w:noProof/>
+              </w:rPr>
+              <w:drawing>
+                <wp:inline distT="0" distB="0" distL="0" distR="0" wp14:anchorId="79775E40" wp14:editId="7367C385">
+                  <wp:extent cx="206275" cy="165020"/>
+                  <wp:effectExtent l="0" t="0" r="0" b="0"/>
+                  <wp:docPr id="3" name="Picture"/>
+                  <wp:cNvGraphicFramePr/>
+                  <a:graphic xmlns:a="http://schemas.openxmlformats.org/drawingml/2006/main">
+                    <a:graphicData uri="http://schemas.openxmlformats.org/drawingml/2006/picture">
+                      <pic:pic xmlns:pic="http://schemas.openxmlformats.org/drawingml/2006/picture">
+                        <pic:nvPicPr>
+                          <pic:cNvPr id="0" name="Picture" descr="/var/folders/rg/8wh58gn94ks8gt4z05j3xx3w0000gn/T//RtmpqZiOIK/file5e776270a02e.png"/>
+                          <pic:cNvPicPr>
+                            <a:picLocks noChangeAspect="1" noChangeArrowheads="1"/>
+                          </pic:cNvPicPr>
+                        </pic:nvPicPr>
+                        <pic:blipFill>
+                          <a:blip r:embed="rId48"/>
+                          <a:stretch>
+                            <a:fillRect/>
+                          </a:stretch>
+                        </pic:blipFill>
+                        <pic:spPr bwMode="auto">
+                          <a:xfrm>
+                            <a:off x="0" y="0"/>
+                            <a:ext cx="206275" cy="165020"/>
+                          </a:xfrm>
+                          <a:prstGeom prst="rect">
+                            <a:avLst/>
+                          </a:prstGeom>
+                          <a:noFill/>
+                          <a:ln w="9525">
+                            <a:noFill/>
+                            <a:headEnd/>
+                            <a:tailEnd/>
+                          </a:ln>
+                        </pic:spPr>
+                      </pic:pic>
+                    </a:graphicData>
+                  </a:graphic>
+                </wp:inline>
+              </w:drawing>
+            </w:r>
+          </w:p>
+        </w:tc>
+        <w:tc>
+          <w:tcPr>
+            <w:tcW w:w="0" w:type="auto"/>
+          </w:tcPr>
+          <w:p>
+            <w:pPr>
+              <w:pStyle w:val="Compact"/>
+            </w:pPr>
+            <m:oMath>
+              <m:r>
+                <w:rPr>
+                  <w:rFonts w:ascii="Cambria Math" w:hAnsi="Cambria Math"/>
+                </w:rPr>
+                <m:t>          </m:t>
+              </m:r>
+            </m:oMath>
+            <w:r>
+              <w:t xml:space="preserve"> </w:t>
+            </w:r>
+            <w:r>
+              <w:rPr>
+                <w:noProof/>
+              </w:rPr>
+              <w:drawing>
+                <wp:inline distT="0" distB="0" distL="0" distR="0" wp14:anchorId="6EC4B256" wp14:editId="0AFA722D">
+                  <wp:extent cx="206275" cy="165020"/>
+                  <wp:effectExtent l="0" t="0" r="0" b="0"/>
+                  <wp:docPr id="4" name="Picture"/>
+                  <wp:cNvGraphicFramePr/>
+                  <a:graphic xmlns:a="http://schemas.openxmlformats.org/drawingml/2006/main">
+                    <a:graphicData uri="http://schemas.openxmlformats.org/drawingml/2006/picture">
+                      <pic:pic xmlns:pic="http://schemas.openxmlformats.org/drawingml/2006/picture">
+                        <pic:nvPicPr>
+                          <pic:cNvPr id="0" name="Picture" descr="/var/folders/rg/8wh58gn94ks8gt4z05j3xx3w0000gn/T//RtmpqZiOIK/file5e7750245e7f.png"/>
+                          <pic:cNvPicPr>
+                            <a:picLocks noChangeAspect="1" noChangeArrowheads="1"/>
+                          </pic:cNvPicPr>
+                        </pic:nvPicPr>
+                        <pic:blipFill>
+                          <a:blip r:embed="rId49"/>
+                          <a:stretch>
+                            <a:fillRect/>
+                          </a:stretch>
+                        </pic:blipFill>
+                        <pic:spPr bwMode="auto">
+                          <a:xfrm>
+                            <a:off x="0" y="0"/>
+                            <a:ext cx="206275" cy="165020"/>
+                          </a:xfrm>
+                          <a:prstGeom prst="rect">
+                            <a:avLst/>
+                          </a:prstGeom>
+                          <a:noFill/>
+                          <a:ln w="9525">
+                            <a:noFill/>
+                            <a:headEnd/>
+                            <a:tailEnd/>
+                          </a:ln>
+                        </pic:spPr>
+                      </pic:pic>
+                    </a:graphicData>
+                  </a:graphic>
+                </wp:inline>
+              </w:drawing>
+            </w:r>
+          </w:p>
+        </w:tc>
+      </w:tr>
+      <w:tr>
+        <w:tc>
+          <w:tcPr>
+            <w:tcW w:w="0" w:type="auto"/>
+          </w:tcPr>
+          <w:p>
+            <w:pPr>
+              <w:pStyle w:val="Compact"/>
+            </w:pPr>
+            <w:r>
+              <w:t>3. Confidence in precise estimate</w:t>
+            </w:r>
+          </w:p>
+        </w:tc>
+        <w:tc>
+          <w:tcPr>
+            <w:tcW w:w="0" w:type="auto"/>
+          </w:tcPr>
+          <w:p>
+            <w:pPr>
+              <w:pStyle w:val="Compact"/>
+            </w:pPr>
+            <m:oMath>
+              <m:r>
+                <w:rPr>
+                  <w:rFonts w:ascii="Cambria Math" w:hAnsi="Cambria Math"/>
+                </w:rPr>
+                <m:t>          </m:t>
+              </m:r>
+            </m:oMath>
+            <w:r>
+              <w:t xml:space="preserve"> </w:t>
+            </w:r>
+            <w:r>
+              <w:rPr>
+                <w:noProof/>
+              </w:rPr>
+              <w:drawing>
+                <wp:inline distT="0" distB="0" distL="0" distR="0" wp14:anchorId="44FACF3C" wp14:editId="64ED150D">
+                  <wp:extent cx="206275" cy="165020"/>
+                  <wp:effectExtent l="0" t="0" r="0" b="0"/>
+                  <wp:docPr id="5" name="Picture"/>
+                  <wp:cNvGraphicFramePr/>
+                  <a:graphic xmlns:a="http://schemas.openxmlformats.org/drawingml/2006/main">
+                    <a:graphicData uri="http://schemas.openxmlformats.org/drawingml/2006/picture">
+                      <pic:pic xmlns:pic="http://schemas.openxmlformats.org/drawingml/2006/picture">
+                        <pic:nvPicPr>
+                          <pic:cNvPr id="0" name="Picture" descr="/var/folders/rg/8wh58gn94ks8gt4z05j3xx3w0000gn/T//RtmpqZiOIK/file5e773b80cf4.png"/>
+                          <pic:cNvPicPr>
+                            <a:picLocks noChangeAspect="1" noChangeArrowheads="1"/>
+                          </pic:cNvPicPr>
+                        </pic:nvPicPr>
+                        <pic:blipFill>
+                          <a:blip r:embed="rId49"/>
+                          <a:stretch>
+                            <a:fillRect/>
+                          </a:stretch>
+                        </pic:blipFill>
+                        <pic:spPr bwMode="auto">
+                          <a:xfrm>
+                            <a:off x="0" y="0"/>
+                            <a:ext cx="206275" cy="165020"/>
+                          </a:xfrm>
+                          <a:prstGeom prst="rect">
+                            <a:avLst/>
+                          </a:prstGeom>
+                          <a:noFill/>
+                          <a:ln w="9525">
+                            <a:noFill/>
+                            <a:headEnd/>
+                            <a:tailEnd/>
+                          </a:ln>
+                        </pic:spPr>
+                      </pic:pic>
+                    </a:graphicData>
+                  </a:graphic>
+                </wp:inline>
+              </w:drawing>
+            </w:r>
+          </w:p>
+        </w:tc>
+        <w:tc>
+          <w:tcPr>
+            <w:tcW w:w="0" w:type="auto"/>
+          </w:tcPr>
+          <w:p>
+            <w:pPr>
+              <w:pStyle w:val="Compact"/>
+            </w:pPr>
+            <m:oMath>
+              <m:r>
+                <w:rPr>
+                  <w:rFonts w:ascii="Cambria Math" w:hAnsi="Cambria Math"/>
+                </w:rPr>
+                <m:t>          </m:t>
+              </m:r>
+            </m:oMath>
+            <w:r>
+              <w:t xml:space="preserve"> </w:t>
+            </w:r>
+            <w:r>
+              <w:rPr>
+                <w:noProof/>
+              </w:rPr>
+              <w:drawing>
+                <wp:inline distT="0" distB="0" distL="0" distR="0" wp14:anchorId="764D6EE8" wp14:editId="13A4BCA9">
+                  <wp:extent cx="206275" cy="165020"/>
+                  <wp:effectExtent l="0" t="0" r="0" b="0"/>
+                  <wp:docPr id="6" name="Picture"/>
+                  <wp:cNvGraphicFramePr/>
+                  <a:graphic xmlns:a="http://schemas.openxmlformats.org/drawingml/2006/main">
+                    <a:graphicData uri="http://schemas.openxmlformats.org/drawingml/2006/picture">
+                      <pic:pic xmlns:pic="http://schemas.openxmlformats.org/drawingml/2006/picture">
+                        <pic:nvPicPr>
+                          <pic:cNvPr id="0" name="Picture" descr="/var/folders/rg/8wh58gn94ks8gt4z05j3xx3w0000gn/T//RtmpqZiOIK/file5e77285a6914.png"/>
+                          <pic:cNvPicPr>
+                            <a:picLocks noChangeAspect="1" noChangeArrowheads="1"/>
+                          </pic:cNvPicPr>
+                        </pic:nvPicPr>
+                        <pic:blipFill>
+                          <a:blip r:embed="rId49"/>
+                          <a:stretch>
+                            <a:fillRect/>
+                          </a:stretch>
+                        </pic:blipFill>
+                        <pic:spPr bwMode="auto">
+                          <a:xfrm>
+                            <a:off x="0" y="0"/>
+                            <a:ext cx="206275" cy="165020"/>
+                          </a:xfrm>
+                          <a:prstGeom prst="rect">
+                            <a:avLst/>
+                          </a:prstGeom>
+                          <a:noFill/>
+                          <a:ln w="9525">
+                            <a:noFill/>
+                            <a:headEnd/>
+                            <a:tailEnd/>
+                          </a:ln>
+                        </pic:spPr>
+                      </pic:pic>
+                    </a:graphicData>
+                  </a:graphic>
+                </wp:inline>
+              </w:drawing>
+            </w:r>
+          </w:p>
+        </w:tc>
+      </w:tr>
+      <w:tr>
+        <w:tc>
+          <w:tcPr>
+            <w:tcW w:w="0" w:type="auto"/>
+          </w:tcPr>
+          <w:p>
+            <w:pPr>
+              <w:pStyle w:val="Compact"/>
+            </w:pPr>
+            <w:r>
+              <w:t>4. Researcher bias</w:t>
+            </w:r>
+          </w:p>
+        </w:tc>
+        <w:tc>
+          <w:tcPr>
+            <w:tcW w:w="0" w:type="auto"/>
+          </w:tcPr>
+          <w:p>
+            <w:pPr>
+              <w:pStyle w:val="Compact"/>
+            </w:pPr>
+            <m:oMath>
+              <m:r>
+                <w:rPr>
+                  <w:rFonts w:ascii="Cambria Math" w:hAnsi="Cambria Math"/>
+                </w:rPr>
+                <m:t>          </m:t>
+              </m:r>
+            </m:oMath>
+            <w:r>
+              <w:t xml:space="preserve"> </w:t>
+            </w:r>
+            <w:r>
+              <w:rPr>
+                <w:noProof/>
+              </w:rPr>
+              <w:drawing>
+                <wp:inline distT="0" distB="0" distL="0" distR="0" wp14:anchorId="31E654F8" wp14:editId="6C56830F">
+                  <wp:extent cx="206275" cy="165020"/>
+                  <wp:effectExtent l="0" t="0" r="0" b="0"/>
+                  <wp:docPr id="7" name="Picture"/>
+                  <wp:cNvGraphicFramePr/>
+                  <a:graphic xmlns:a="http://schemas.openxmlformats.org/drawingml/2006/main">
+                    <a:graphicData uri="http://schemas.openxmlformats.org/drawingml/2006/picture">
+                      <pic:pic xmlns:pic="http://schemas.openxmlformats.org/drawingml/2006/picture">
+                        <pic:nvPicPr>
+                          <pic:cNvPr id="0" name="Picture" descr="/var/folders/rg/8wh58gn94ks8gt4z05j3xx3w0000gn/T//RtmpqZiOIK/file5e7747a8b4be.png"/>
+                          <pic:cNvPicPr>
+                            <a:picLocks noChangeAspect="1" noChangeArrowheads="1"/>
+                          </pic:cNvPicPr>
+                        </pic:nvPicPr>
+                        <pic:blipFill>
+                          <a:blip r:embed="rId49"/>
+                          <a:stretch>
+                            <a:fillRect/>
+                          </a:stretch>
+                        </pic:blipFill>
+                        <pic:spPr bwMode="auto">
+                          <a:xfrm>
+                            <a:off x="0" y="0"/>
+                            <a:ext cx="206275" cy="165020"/>
+                          </a:xfrm>
+                          <a:prstGeom prst="rect">
+                            <a:avLst/>
+                          </a:prstGeom>
+                          <a:noFill/>
+                          <a:ln w="9525">
+                            <a:noFill/>
+                            <a:headEnd/>
+                            <a:tailEnd/>
+                          </a:ln>
+                        </pic:spPr>
+                      </pic:pic>
+                    </a:graphicData>
+                  </a:graphic>
+                </wp:inline>
+              </w:drawing>
+            </w:r>
+          </w:p>
+        </w:tc>
+        <w:tc>
+          <w:tcPr>
+            <w:tcW w:w="0" w:type="auto"/>
+          </w:tcPr>
+          <w:p>
+            <w:pPr>
+              <w:pStyle w:val="Compact"/>
+            </w:pPr>
+            <m:oMath>
+              <m:r>
+                <w:rPr>
+                  <w:rFonts w:ascii="Cambria Math" w:hAnsi="Cambria Math"/>
+                </w:rPr>
+                <m:t>          </m:t>
+              </m:r>
+            </m:oMath>
+            <w:r>
+              <w:t xml:space="preserve"> </w:t>
+            </w:r>
+            <w:r>
+              <w:rPr>
+                <w:noProof/>
+              </w:rPr>
+              <w:drawing>
+                <wp:inline distT="0" distB="0" distL="0" distR="0" wp14:anchorId="4DEED5E7" wp14:editId="5E90D7B5">
+                  <wp:extent cx="206275" cy="165020"/>
+                  <wp:effectExtent l="0" t="0" r="0" b="0"/>
+                  <wp:docPr id="8" name="Picture"/>
+                  <wp:cNvGraphicFramePr/>
+                  <a:graphic xmlns:a="http://schemas.openxmlformats.org/drawingml/2006/main">
+                    <a:graphicData uri="http://schemas.openxmlformats.org/drawingml/2006/picture">
+                      <pic:pic xmlns:pic="http://schemas.openxmlformats.org/drawingml/2006/picture">
+                        <pic:nvPicPr>
+                          <pic:cNvPr id="0" name="Picture" descr="/var/folders/rg/8wh58gn94ks8gt4z05j3xx3w0000gn/T//RtmpqZiOIK/file5e7714f24ab3.png"/>
+                          <pic:cNvPicPr>
+                            <a:picLocks noChangeAspect="1" noChangeArrowheads="1"/>
+                          </pic:cNvPicPr>
+                        </pic:nvPicPr>
+                        <pic:blipFill>
+                          <a:blip r:embed="rId48"/>
+                          <a:stretch>
+                            <a:fillRect/>
+                          </a:stretch>
+                        </pic:blipFill>
+                        <pic:spPr bwMode="auto">
+                          <a:xfrm>
+                            <a:off x="0" y="0"/>
+                            <a:ext cx="206275" cy="165020"/>
+                          </a:xfrm>
+                          <a:prstGeom prst="rect">
+                            <a:avLst/>
+                          </a:prstGeom>
+                          <a:noFill/>
+                          <a:ln w="9525">
+                            <a:noFill/>
+                            <a:headEnd/>
+                            <a:tailEnd/>
+                          </a:ln>
+                        </pic:spPr>
+                      </pic:pic>
+                    </a:graphicData>
+                  </a:graphic>
+                </wp:inline>
+              </w:drawing>
+            </w:r>
+          </w:p>
+        </w:tc>
+      </w:tr>
+      <w:tr>
+        <w:tc>
+          <w:tcPr>
+            <w:tcW w:w="0" w:type="auto"/>
+          </w:tcPr>
+          <w:p>
+            <w:pPr>
+              <w:pStyle w:val="Compact"/>
+            </w:pPr>
+            <w:r>
+              <w:t>5. Researcher error</w:t>
+            </w:r>
+          </w:p>
+        </w:tc>
+        <w:tc>
+          <w:tcPr>
+            <w:tcW w:w="0" w:type="auto"/>
+          </w:tcPr>
+          <w:p>
+            <w:pPr>
+              <w:pStyle w:val="Compact"/>
+            </w:pPr>
+            <m:oMath>
+              <m:r>
+                <w:rPr>
+                  <w:rFonts w:ascii="Cambria Math" w:hAnsi="Cambria Math"/>
+                </w:rPr>
+                <m:t>          </m:t>
+              </m:r>
+            </m:oMath>
+            <w:r>
+              <w:t xml:space="preserve"> </w:t>
+            </w:r>
+            <w:r>
+              <w:rPr>
+                <w:noProof/>
+              </w:rPr>
+              <w:drawing>
+                <wp:inline distT="0" distB="0" distL="0" distR="0" wp14:anchorId="75B01DF5" wp14:editId="007A2CBB">
+                  <wp:extent cx="206275" cy="165020"/>
+                  <wp:effectExtent l="0" t="0" r="0" b="0"/>
+                  <wp:docPr id="9" name="Picture"/>
+                  <wp:cNvGraphicFramePr/>
+                  <a:graphic xmlns:a="http://schemas.openxmlformats.org/drawingml/2006/main">
+                    <a:graphicData uri="http://schemas.openxmlformats.org/drawingml/2006/picture">
+                      <pic:pic xmlns:pic="http://schemas.openxmlformats.org/drawingml/2006/picture">
+                        <pic:nvPicPr>
+                          <pic:cNvPr id="0" name="Picture" descr="/var/folders/rg/8wh58gn94ks8gt4z05j3xx3w0000gn/T//RtmpqZiOIK/file5e772f063883.png"/>
+                          <pic:cNvPicPr>
+                            <a:picLocks noChangeAspect="1" noChangeArrowheads="1"/>
+                          </pic:cNvPicPr>
+                        </pic:nvPicPr>
+                        <pic:blipFill>
+                          <a:blip r:embed="rId49"/>
+                          <a:stretch>
+                            <a:fillRect/>
+                          </a:stretch>
+                        </pic:blipFill>
+                        <pic:spPr bwMode="auto">
+                          <a:xfrm>
+                            <a:off x="0" y="0"/>
+                            <a:ext cx="206275" cy="165020"/>
+                          </a:xfrm>
+                          <a:prstGeom prst="rect">
+                            <a:avLst/>
+                          </a:prstGeom>
+                          <a:noFill/>
+                          <a:ln w="9525">
+                            <a:noFill/>
+                            <a:headEnd/>
+                            <a:tailEnd/>
+                          </a:ln>
+                        </pic:spPr>
+                      </pic:pic>
+                    </a:graphicData>
+                  </a:graphic>
+                </wp:inline>
+              </w:drawing>
+            </w:r>
+          </w:p>
+        </w:tc>
+        <w:tc>
+          <w:tcPr>
+            <w:tcW w:w="0" w:type="auto"/>
+          </w:tcPr>
+          <w:p>
+            <w:pPr>
+              <w:pStyle w:val="Compact"/>
+            </w:pPr>
+            <m:oMath>
+              <m:r>
+                <w:rPr>
+                  <w:rFonts w:ascii="Cambria Math" w:hAnsi="Cambria Math"/>
+                </w:rPr>
+                <m:t>          </m:t>
+              </m:r>
+            </m:oMath>
+            <w:r>
+              <w:t xml:space="preserve"> </w:t>
+            </w:r>
+            <w:r>
+              <w:rPr>
+                <w:noProof/>
+              </w:rPr>
+              <w:drawing>
+                <wp:inline distT="0" distB="0" distL="0" distR="0" wp14:anchorId="6A12A4A0" wp14:editId="68426BC9">
+                  <wp:extent cx="206275" cy="165020"/>
+                  <wp:effectExtent l="0" t="0" r="0" b="0"/>
+                  <wp:docPr id="10" name="Picture"/>
+                  <wp:cNvGraphicFramePr/>
+                  <a:graphic xmlns:a="http://schemas.openxmlformats.org/drawingml/2006/main">
+                    <a:graphicData uri="http://schemas.openxmlformats.org/drawingml/2006/picture">
+                      <pic:pic xmlns:pic="http://schemas.openxmlformats.org/drawingml/2006/picture">
+                        <pic:nvPicPr>
+                          <pic:cNvPr id="0" name="Picture" descr="/var/folders/rg/8wh58gn94ks8gt4z05j3xx3w0000gn/T//RtmpqZiOIK/file5e7741683893.png"/>
+                          <pic:cNvPicPr>
+                            <a:picLocks noChangeAspect="1" noChangeArrowheads="1"/>
+                          </pic:cNvPicPr>
+                        </pic:nvPicPr>
+                        <pic:blipFill>
+                          <a:blip r:embed="rId48"/>
+                          <a:stretch>
+                            <a:fillRect/>
+                          </a:stretch>
+                        </pic:blipFill>
+                        <pic:spPr bwMode="auto">
+                          <a:xfrm>
+                            <a:off x="0" y="0"/>
+                            <a:ext cx="206275" cy="165020"/>
+                          </a:xfrm>
+                          <a:prstGeom prst="rect">
+                            <a:avLst/>
+                          </a:prstGeom>
+                          <a:noFill/>
+                          <a:ln w="9525">
+                            <a:noFill/>
+                            <a:headEnd/>
+                            <a:tailEnd/>
+                          </a:ln>
+                        </pic:spPr>
+                      </pic:pic>
+                    </a:graphicData>
+                  </a:graphic>
+                </wp:inline>
+              </w:drawing>
+            </w:r>
+          </w:p>
+        </w:tc>
+      </w:tr>
+      <w:tr>
+        <w:tc>
+          <w:tcPr>
+            <w:tcW w:w="0" w:type="auto"/>
+          </w:tcPr>
+          <w:p>
+            <w:pPr>
+              <w:pStyle w:val="Compact"/>
+            </w:pPr>
+            <w:r>
+              <w:t>6. Researcher discretion</w:t>
+            </w:r>
+          </w:p>
+        </w:tc>
+        <w:tc>
+          <w:tcPr>
+            <w:tcW w:w="0" w:type="auto"/>
+          </w:tcPr>
+          <w:p>
+            <w:pPr>
+              <w:pStyle w:val="Compact"/>
+            </w:pPr>
+            <m:oMath>
+              <m:r>
+                <w:rPr>
+                  <w:rFonts w:ascii="Cambria Math" w:hAnsi="Cambria Math"/>
+                </w:rPr>
+                <m:t>   </m:t>
+              </m:r>
+            </m:oMath>
+            <w:r>
+              <w:t xml:space="preserve"> No prediction</w:t>
+            </w:r>
+          </w:p>
+        </w:tc>
+        <w:tc>
+          <w:tcPr>
+            <w:tcW w:w="0" w:type="auto"/>
+          </w:tcPr>
+          <w:p>
+            <w:pPr>
+              <w:pStyle w:val="Compact"/>
+            </w:pPr>
+            <m:oMath>
+              <m:r>
+                <w:rPr>
+                  <w:rFonts w:ascii="Cambria Math" w:hAnsi="Cambria Math"/>
+                </w:rPr>
+                <m:t>   </m:t>
+              </m:r>
+            </m:oMath>
+            <w:r>
+              <w:t xml:space="preserve"> No prediction</w:t>
+            </w:r>
+          </w:p>
+        </w:tc>
+      </w:tr>
+    </w:tbl>
+    <w:p>
+      <w:pPr>
+        <w:pStyle w:val="BodyText"/>
+        <w:ind w:firstLine="0"/>
+      </w:pPr>
+      <w:r>
+        <w:rPr>
+          <w:i/>
+          <w:iCs/>
+        </w:rPr>
+        <w:t>Note</w:t>
+      </w:r>
+      <w:r>
+        <w:t>. Table 1 indicates the predicted direction of the effect for all dependent variables, compared to the single estimate condition and controlling for prior beliefs (a green plus stands for a positive prediction, and a red minus stands for a negative prediction). For example, we hypothesized that, compared to a single-analyst study and controlling for prior beliefs, ratings of credibility would be greater in the consistent crowd condition and lower in the inconsistent crowd condition.</w:t>
+      </w:r>
+    </w:p>
+    <w:p>
+      <w:r>
+        <w:br w:type="page"/>
+      </w:r>
+    </w:p>
+    <w:p>
+      <w:pPr>
+        <w:pStyle w:val="Heading2"/>
+      </w:pPr>
+      <w:bookmarkStart w:id="48" w:name="table-2"/>
+      <w:bookmarkEnd w:id="47"/>
+      <w:r>
+        <w:lastRenderedPageBreak/>
+        <w:t>Table 2</w:t>
       </w:r>
     </w:p>
     <w:p>
@@ -3736,8 +4306,8 @@
           <w:bCs/>
         </w:rPr>
       </w:pPr>
-      <w:bookmarkStart w:id="42" w:name="X6e1ff75dbb55b570977d470923ee93666c6462a"/>
-      <w:bookmarkEnd w:id="41"/>
+      <w:bookmarkStart w:id="49" w:name="X6e1ff75dbb55b570977d470923ee93666c6462a"/>
+      <w:bookmarkEnd w:id="48"/>
       <w:r>
         <w:rPr>
           <w:b w:val="0"/>
@@ -3755,8 +4325,8 @@
         <w:tblLook w:val="0020" w:firstRow="1" w:lastRow="0" w:firstColumn="0" w:lastColumn="0" w:noHBand="0" w:noVBand="0"/>
       </w:tblPr>
       <w:tblGrid>
-        <w:gridCol w:w="1935"/>
-        <w:gridCol w:w="7471"/>
+        <w:gridCol w:w="1848"/>
+        <w:gridCol w:w="7558"/>
       </w:tblGrid>
       <w:tr>
         <w:trPr>
@@ -3798,8 +4368,13 @@
             <w:pPr>
               <w:pStyle w:val="Compact"/>
             </w:pPr>
+            <w:proofErr w:type="spellStart"/>
             <w:r>
-              <w:t>(Aczel et al., 2021, pp. 3–4)</w:t>
+              <w:t>Aczel</w:t>
+            </w:r>
+            <w:proofErr w:type="spellEnd"/>
+            <w:r>
+              <w:t xml:space="preserve"> et al., 2021, pp. 3–4</w:t>
             </w:r>
           </w:p>
         </w:tc>
@@ -3826,8 +4401,13 @@
             <w:pPr>
               <w:pStyle w:val="Compact"/>
             </w:pPr>
+            <w:proofErr w:type="spellStart"/>
             <w:r>
-              <w:t>(Arbon et al., 2019)</w:t>
+              <w:t>Arbon</w:t>
+            </w:r>
+            <w:proofErr w:type="spellEnd"/>
+            <w:r>
+              <w:t xml:space="preserve"> et al., 2019</w:t>
             </w:r>
           </w:p>
         </w:tc>
@@ -3854,8 +4434,21 @@
             <w:pPr>
               <w:pStyle w:val="Compact"/>
             </w:pPr>
+            <w:proofErr w:type="spellStart"/>
             <w:r>
-              <w:t>(Auspurg &amp; Brüderl, 2021, pp. 1, 10)</w:t>
+              <w:t>Auspurg</w:t>
+            </w:r>
+            <w:proofErr w:type="spellEnd"/>
+            <w:r>
+              <w:t xml:space="preserve"> &amp; </w:t>
+            </w:r>
+            <w:proofErr w:type="spellStart"/>
+            <w:r>
+              <w:t>Brüderl</w:t>
+            </w:r>
+            <w:proofErr w:type="spellEnd"/>
+            <w:r>
+              <w:t>, 2021, pp. 1, 10</w:t>
             </w:r>
           </w:p>
         </w:tc>
@@ -3882,8 +4475,13 @@
             <w:pPr>
               <w:pStyle w:val="Compact"/>
             </w:pPr>
+            <w:proofErr w:type="spellStart"/>
             <w:r>
-              <w:t>(Breznau et al., 2021, p. 3)</w:t>
+              <w:t>Breznau</w:t>
+            </w:r>
+            <w:proofErr w:type="spellEnd"/>
+            <w:r>
+              <w:t xml:space="preserve"> et al., 2021, p. 3</w:t>
             </w:r>
           </w:p>
         </w:tc>
@@ -3910,8 +4508,13 @@
             <w:pPr>
               <w:pStyle w:val="Compact"/>
             </w:pPr>
+            <w:proofErr w:type="spellStart"/>
             <w:r>
-              <w:t>(Breznau, 2021, p. 311)</w:t>
+              <w:t>Breznau</w:t>
+            </w:r>
+            <w:proofErr w:type="spellEnd"/>
+            <w:r>
+              <w:t>, 2021, p. 311</w:t>
             </w:r>
           </w:p>
         </w:tc>
@@ -3938,8 +4541,13 @@
             <w:pPr>
               <w:pStyle w:val="Compact"/>
             </w:pPr>
+            <w:proofErr w:type="spellStart"/>
             <w:r>
-              <w:t>(Silberzahn &amp; Uhlmann, 2015, pp. 190–191)</w:t>
+              <w:t>Silberzahn</w:t>
+            </w:r>
+            <w:proofErr w:type="spellEnd"/>
+            <w:r>
+              <w:t xml:space="preserve"> &amp; Uhlmann, 2015, pp. 190–191</w:t>
             </w:r>
           </w:p>
         </w:tc>
@@ -3952,7 +4560,15 @@
               <w:pStyle w:val="Compact"/>
             </w:pPr>
             <w:r>
-              <w:t>“the results are more credible (…) greater certainty comes from having an independent check.”</w:t>
+              <w:t>“</w:t>
+            </w:r>
+            <w:proofErr w:type="gramStart"/>
+            <w:r>
+              <w:t>the</w:t>
+            </w:r>
+            <w:proofErr w:type="gramEnd"/>
+            <w:r>
+              <w:t xml:space="preserve"> results are more credible (…) greater certainty comes from having an independent check.”</w:t>
             </w:r>
           </w:p>
         </w:tc>
@@ -3966,8 +4582,13 @@
             <w:pPr>
               <w:pStyle w:val="Compact"/>
             </w:pPr>
+            <w:proofErr w:type="spellStart"/>
             <w:r>
-              <w:t>(Silberzahn et al., 2018, p. 352)</w:t>
+              <w:t>Silberzahn</w:t>
+            </w:r>
+            <w:proofErr w:type="spellEnd"/>
+            <w:r>
+              <w:t xml:space="preserve"> et al., 2018, p. 352</w:t>
             </w:r>
           </w:p>
         </w:tc>
@@ -3996,7 +4617,7 @@
             </w:pPr>
             <w:r>
               <w:lastRenderedPageBreak/>
-              <w:t>(Uhlmann et al., 2019, p. 713)</w:t>
+              <w:t>Uhlmann et al., 2019, p. 713</w:t>
             </w:r>
           </w:p>
         </w:tc>
@@ -4009,7 +4630,15 @@
               <w:pStyle w:val="Compact"/>
             </w:pPr>
             <w:r>
-              <w:t>“crowdsourced teams can conduct high-powered, precise studies and draw confident conclusions. (…) Crowdsourcing research is a part of a changing landscape of science that seeks to improve research reliability and advance the credibility of academic research”</w:t>
+              <w:t>“</w:t>
+            </w:r>
+            <w:proofErr w:type="gramStart"/>
+            <w:r>
+              <w:t>crowdsourced</w:t>
+            </w:r>
+            <w:proofErr w:type="gramEnd"/>
+            <w:r>
+              <w:t xml:space="preserve"> teams can conduct high-powered, precise studies and draw confident conclusions. (…) Crowdsourcing research is a part of a changing landscape of science that seeks to improve research reliability and advance the credibility of academic research”</w:t>
             </w:r>
           </w:p>
         </w:tc>
@@ -4022,343 +4651,28 @@
     </w:p>
     <w:p>
       <w:pPr>
+        <w:pStyle w:val="Heading1"/>
+      </w:pPr>
+      <w:bookmarkStart w:id="50" w:name="figures"/>
+      <w:bookmarkEnd w:id="46"/>
+      <w:bookmarkEnd w:id="49"/>
+      <w:r>
+        <w:lastRenderedPageBreak/>
+        <w:t>Figures</w:t>
+      </w:r>
+    </w:p>
+    <w:p>
+      <w:pPr>
         <w:pStyle w:val="Heading2"/>
       </w:pPr>
-      <w:bookmarkStart w:id="43" w:name="table-2"/>
-      <w:bookmarkEnd w:id="42"/>
-      <w:r>
-        <w:lastRenderedPageBreak/>
-        <w:t>Table 2</w:t>
-      </w:r>
-    </w:p>
-    <w:p>
-      <w:pPr>
-        <w:pStyle w:val="TableCaption"/>
-      </w:pPr>
-      <w:r>
-        <w:t>Predicted direction of effects for all dependent variables, compared to the single-analyst condition and controlling for prior beliefs</w:t>
-      </w:r>
-    </w:p>
-    <w:tbl>
-      <w:tblPr>
-        <w:tblStyle w:val="Table"/>
-        <w:tblW w:w="0" w:type="pct"/>
-        <w:tblLook w:val="0020" w:firstRow="1" w:lastRow="0" w:firstColumn="0" w:lastColumn="0" w:noHBand="0" w:noVBand="0"/>
-        <w:tblCaption w:val="Predicted direction of effects for all dependent variables, compared to the single-analyst condition and controlling for prior beliefs"/>
-      </w:tblPr>
-      <w:tblGrid>
-        <w:gridCol w:w="1650"/>
-        <w:gridCol w:w="2676"/>
-        <w:gridCol w:w="2823"/>
-      </w:tblGrid>
-      <w:tr>
-        <w:trPr>
-          <w:cnfStyle w:val="100000000000" w:firstRow="1" w:lastRow="0" w:firstColumn="0" w:lastColumn="0" w:oddVBand="0" w:evenVBand="0" w:oddHBand="0" w:evenHBand="0" w:firstRowFirstColumn="0" w:firstRowLastColumn="0" w:lastRowFirstColumn="0" w:lastRowLastColumn="0"/>
-        </w:trPr>
-        <w:tc>
-          <w:tcPr>
-            <w:tcW w:w="0" w:type="auto"/>
-          </w:tcPr>
-          <w:p>
-            <w:pPr>
-              <w:pStyle w:val="Compact"/>
-            </w:pPr>
-            <w:r>
-              <w:t>Measure</w:t>
-            </w:r>
-          </w:p>
-        </w:tc>
-        <w:tc>
-          <w:tcPr>
-            <w:tcW w:w="0" w:type="auto"/>
-          </w:tcPr>
-          <w:p>
-            <w:pPr>
-              <w:pStyle w:val="Compact"/>
-              <w:jc w:val="center"/>
-            </w:pPr>
-            <w:r>
-              <w:t>Many-analyst: Consistent</w:t>
-            </w:r>
-          </w:p>
-        </w:tc>
-        <w:tc>
-          <w:tcPr>
-            <w:tcW w:w="0" w:type="auto"/>
-          </w:tcPr>
-          <w:p>
-            <w:pPr>
-              <w:pStyle w:val="Compact"/>
-              <w:jc w:val="center"/>
-            </w:pPr>
-            <w:r>
-              <w:t>Many-analyst: Inconsistent</w:t>
-            </w:r>
-          </w:p>
-        </w:tc>
-      </w:tr>
-      <w:tr>
-        <w:tc>
-          <w:tcPr>
-            <w:tcW w:w="0" w:type="auto"/>
-          </w:tcPr>
-          <w:p>
-            <w:pPr>
-              <w:pStyle w:val="Compact"/>
-            </w:pPr>
-            <w:r>
-              <w:t>1. Final beliefs</w:t>
-            </w:r>
-          </w:p>
-        </w:tc>
-        <w:tc>
-          <w:tcPr>
-            <w:tcW w:w="0" w:type="auto"/>
-          </w:tcPr>
-          <w:p>
-            <w:pPr>
-              <w:pStyle w:val="Compact"/>
-              <w:jc w:val="center"/>
-            </w:pPr>
-            <w:r>
-              <w:t>+</w:t>
-            </w:r>
-          </w:p>
-        </w:tc>
-        <w:tc>
-          <w:tcPr>
-            <w:tcW w:w="0" w:type="auto"/>
-          </w:tcPr>
-          <w:p>
-            <w:pPr>
-              <w:pStyle w:val="Compact"/>
-              <w:jc w:val="center"/>
-            </w:pPr>
-            <w:r>
-              <w:t>-</w:t>
-            </w:r>
-          </w:p>
-        </w:tc>
-      </w:tr>
-      <w:tr>
-        <w:tc>
-          <w:tcPr>
-            <w:tcW w:w="0" w:type="auto"/>
-          </w:tcPr>
-          <w:p>
-            <w:pPr>
-              <w:pStyle w:val="Compact"/>
-            </w:pPr>
-            <w:r>
-              <w:t>2. Credibility</w:t>
-            </w:r>
-          </w:p>
-        </w:tc>
-        <w:tc>
-          <w:tcPr>
-            <w:tcW w:w="0" w:type="auto"/>
-          </w:tcPr>
-          <w:p>
-            <w:pPr>
-              <w:pStyle w:val="Compact"/>
-              <w:jc w:val="center"/>
-            </w:pPr>
-            <w:r>
-              <w:t>+</w:t>
-            </w:r>
-          </w:p>
-        </w:tc>
-        <w:tc>
-          <w:tcPr>
-            <w:tcW w:w="0" w:type="auto"/>
-          </w:tcPr>
-          <w:p>
-            <w:pPr>
-              <w:pStyle w:val="Compact"/>
-              <w:jc w:val="center"/>
-            </w:pPr>
-            <w:r>
-              <w:t>-</w:t>
-            </w:r>
-          </w:p>
-        </w:tc>
-      </w:tr>
-      <w:tr>
-        <w:tc>
-          <w:tcPr>
-            <w:tcW w:w="0" w:type="auto"/>
-          </w:tcPr>
-          <w:p>
-            <w:pPr>
-              <w:pStyle w:val="Compact"/>
-            </w:pPr>
-            <w:r>
-              <w:t>3. Confidence</w:t>
-            </w:r>
-          </w:p>
-        </w:tc>
-        <w:tc>
-          <w:tcPr>
-            <w:tcW w:w="0" w:type="auto"/>
-          </w:tcPr>
-          <w:p>
-            <w:pPr>
-              <w:pStyle w:val="Compact"/>
-              <w:jc w:val="center"/>
-            </w:pPr>
-            <w:r>
-              <w:t>-</w:t>
-            </w:r>
-          </w:p>
-        </w:tc>
-        <w:tc>
-          <w:tcPr>
-            <w:tcW w:w="0" w:type="auto"/>
-          </w:tcPr>
-          <w:p>
-            <w:pPr>
-              <w:pStyle w:val="Compact"/>
-              <w:jc w:val="center"/>
-            </w:pPr>
-            <w:r>
-              <w:t>-</w:t>
-            </w:r>
-          </w:p>
-        </w:tc>
-      </w:tr>
-      <w:tr>
-        <w:tc>
-          <w:tcPr>
-            <w:tcW w:w="0" w:type="auto"/>
-          </w:tcPr>
-          <w:p>
-            <w:pPr>
-              <w:pStyle w:val="Compact"/>
-            </w:pPr>
-            <w:r>
-              <w:t>4. Bias</w:t>
-            </w:r>
-          </w:p>
-        </w:tc>
-        <w:tc>
-          <w:tcPr>
-            <w:tcW w:w="0" w:type="auto"/>
-          </w:tcPr>
-          <w:p>
-            <w:pPr>
-              <w:pStyle w:val="Compact"/>
-              <w:jc w:val="center"/>
-            </w:pPr>
-            <w:r>
-              <w:t>-</w:t>
-            </w:r>
-          </w:p>
-        </w:tc>
-        <w:tc>
-          <w:tcPr>
-            <w:tcW w:w="0" w:type="auto"/>
-          </w:tcPr>
-          <w:p>
-            <w:pPr>
-              <w:pStyle w:val="Compact"/>
-              <w:jc w:val="center"/>
-            </w:pPr>
-            <w:r>
-              <w:t>+</w:t>
-            </w:r>
-          </w:p>
-        </w:tc>
-      </w:tr>
-      <w:tr>
-        <w:tc>
-          <w:tcPr>
-            <w:tcW w:w="0" w:type="auto"/>
-          </w:tcPr>
-          <w:p>
-            <w:pPr>
-              <w:pStyle w:val="Compact"/>
-            </w:pPr>
-            <w:r>
-              <w:t>5. Error</w:t>
-            </w:r>
-          </w:p>
-        </w:tc>
-        <w:tc>
-          <w:tcPr>
-            <w:tcW w:w="0" w:type="auto"/>
-          </w:tcPr>
-          <w:p>
-            <w:pPr>
-              <w:pStyle w:val="Compact"/>
-              <w:jc w:val="center"/>
-            </w:pPr>
-            <w:r>
-              <w:t>-</w:t>
-            </w:r>
-          </w:p>
-        </w:tc>
-        <w:tc>
-          <w:tcPr>
-            <w:tcW w:w="0" w:type="auto"/>
-          </w:tcPr>
-          <w:p>
-            <w:pPr>
-              <w:pStyle w:val="Compact"/>
-              <w:jc w:val="center"/>
-            </w:pPr>
-            <w:r>
-              <w:t>+</w:t>
-            </w:r>
-          </w:p>
-        </w:tc>
-      </w:tr>
-      <w:tr>
-        <w:tc>
-          <w:tcPr>
-            <w:tcW w:w="0" w:type="auto"/>
-          </w:tcPr>
-          <w:p>
-            <w:pPr>
-              <w:pStyle w:val="Compact"/>
-            </w:pPr>
-            <w:r>
-              <w:t>6. Discretion</w:t>
-            </w:r>
-          </w:p>
-        </w:tc>
-        <w:tc>
-          <w:tcPr>
-            <w:tcW w:w="0" w:type="auto"/>
-          </w:tcPr>
-          <w:p>
-            <w:pPr>
-              <w:pStyle w:val="Compact"/>
-              <w:jc w:val="center"/>
-            </w:pPr>
-            <w:r>
-              <w:t>No prediction</w:t>
-            </w:r>
-          </w:p>
-        </w:tc>
-        <w:tc>
-          <w:tcPr>
-            <w:tcW w:w="0" w:type="auto"/>
-          </w:tcPr>
-          <w:p>
-            <w:pPr>
-              <w:pStyle w:val="Compact"/>
-              <w:jc w:val="center"/>
-            </w:pPr>
-            <w:r>
-              <w:t>No prediction</w:t>
-            </w:r>
-          </w:p>
-        </w:tc>
-      </w:tr>
-    </w:tbl>
-    <w:p>
-      <w:pPr>
-        <w:pStyle w:val="BodyText"/>
+      <w:bookmarkStart w:id="51" w:name="figure-1"/>
+      <w:r>
+        <w:t>Figure 1</w:t>
+      </w:r>
+    </w:p>
+    <w:p>
+      <w:pPr>
+        <w:pStyle w:val="FirstParagraph"/>
         <w:ind w:firstLine="0"/>
       </w:pPr>
       <w:r>
@@ -4366,47 +4680,7 @@
           <w:i/>
           <w:iCs/>
         </w:rPr>
-        <w:t>Note</w:t>
-      </w:r>
-      <w:r>
-        <w:t>. Table 2 indicates the predicted direction of the effect for each of the five dependent variables, compared to the single-analyst condition and controlling for prior beliefs. For example, we hypothesized that, compared to a single-analyst study and controlling for prior beliefs, ratings of credibility would be greater in the multi-analyst: consistent condition and lower in the multi-analyst: inconsistent condition.</w:t>
-      </w:r>
-      <w:r>
-        <w:br/>
-      </w:r>
-    </w:p>
-    <w:p>
-      <w:pPr>
-        <w:pStyle w:val="Heading1"/>
-      </w:pPr>
-      <w:bookmarkStart w:id="44" w:name="figures"/>
-      <w:bookmarkEnd w:id="40"/>
-      <w:bookmarkEnd w:id="43"/>
-      <w:r>
-        <w:lastRenderedPageBreak/>
-        <w:t>Figures</w:t>
-      </w:r>
-    </w:p>
-    <w:p>
-      <w:pPr>
-        <w:pStyle w:val="Heading2"/>
-      </w:pPr>
-      <w:bookmarkStart w:id="45" w:name="figure-1"/>
-      <w:r>
-        <w:t>Figure 1</w:t>
-      </w:r>
-    </w:p>
-    <w:p>
-      <w:pPr>
-        <w:pStyle w:val="FirstParagraph"/>
-        <w:ind w:firstLine="0"/>
-      </w:pPr>
-      <w:r>
-        <w:rPr>
-          <w:i/>
-          <w:iCs/>
-        </w:rPr>
-        <w:t>Ratings of Bias, Confidence, Credibility, Discretion, Error, and Posterior Beliefs</w:t>
+        <w:t>Estimates of differences with the single estimate condition</w:t>
       </w:r>
       <w:r>
         <w:t xml:space="preserve">  </w:t>
@@ -4416,22 +4690,22 @@
           <w:noProof/>
         </w:rPr>
         <w:drawing>
-          <wp:inline distT="0" distB="0" distL="0" distR="0" wp14:anchorId="3C88AC17" wp14:editId="623ED2FB">
+          <wp:inline distT="0" distB="0" distL="0" distR="0" wp14:anchorId="572DE545" wp14:editId="16C16D72">
             <wp:extent cx="5969000" cy="4263571"/>
             <wp:effectExtent l="0" t="0" r="0" b="0"/>
-            <wp:docPr id="1" name="Picture"/>
+            <wp:docPr id="11" name="Picture"/>
             <wp:cNvGraphicFramePr/>
             <a:graphic xmlns:a="http://schemas.openxmlformats.org/drawingml/2006/main">
               <a:graphicData uri="http://schemas.openxmlformats.org/drawingml/2006/picture">
                 <pic:pic xmlns:pic="http://schemas.openxmlformats.org/drawingml/2006/picture">
                   <pic:nvPicPr>
-                    <pic:cNvPr id="0" name="Picture" descr="Figure1.jpg"/>
+                    <pic:cNvPr id="0" name="Picture" descr="/Users/shilaan/Library/Mobile%20Documents/com~apple~CloudDocs/R/Many-Analysts/poster/Figure1c.jpg"/>
                     <pic:cNvPicPr>
                       <a:picLocks noChangeAspect="1" noChangeArrowheads="1"/>
                     </pic:cNvPicPr>
                   </pic:nvPicPr>
                   <pic:blipFill>
-                    <a:blip r:embed="rId44"/>
+                    <a:blip r:embed="rId50"/>
                     <a:stretch>
                       <a:fillRect/>
                     </a:stretch>
@@ -4468,7 +4742,7 @@
         <w:t>Note.</w:t>
       </w:r>
       <w:r>
-        <w:t xml:space="preserve"> Figure 1 displays coefficient estimates (and 95% confidence intervals) of posterior beliefs, credibility, confidence, bias, error, and discretion in the two multi-analyst conditions, compared to the single-analyst condition (and controlling for prior beliefs).</w:t>
+        <w:t xml:space="preserve"> Figure 1 displays coefficient estimates (and 95% confidence intervals) of posterior beliefs, credibility, confidence, bias, error, and discretion in the two multi-analyst conditions, compared to the single-analyst condition (and controlling for prior beliefs). Green/red/gray error bars indicate positive/negative/insignificant findings, respectively.</w:t>
       </w:r>
     </w:p>
     <w:p>
@@ -4480,8 +4754,8 @@
       <w:pPr>
         <w:pStyle w:val="Heading2"/>
       </w:pPr>
-      <w:bookmarkStart w:id="46" w:name="figure-2"/>
-      <w:bookmarkEnd w:id="45"/>
+      <w:bookmarkStart w:id="52" w:name="figure-2"/>
+      <w:bookmarkEnd w:id="51"/>
       <w:r>
         <w:lastRenderedPageBreak/>
         <w:t>Figure 2</w:t>
@@ -4497,7 +4771,7 @@
           <w:i/>
           <w:iCs/>
         </w:rPr>
-        <w:t>Individual data points, quartiles, and distributions of prior and posterior beliefs in the single-analyst, multi-consistent, and multi-inconsistent conditions</w:t>
+        <w:t>Individual data points, quartiles, and distributions of prior and posterior beliefs in the single estimate, consistent crowd, and inconsistent crowd conditions</w:t>
       </w:r>
       <w:r>
         <w:br/>
@@ -4508,22 +4782,22 @@
           <w:noProof/>
         </w:rPr>
         <w:drawing>
-          <wp:inline distT="0" distB="0" distL="0" distR="0" wp14:anchorId="1F30E537" wp14:editId="31D63663">
+          <wp:inline distT="0" distB="0" distL="0" distR="0" wp14:anchorId="15907F0A" wp14:editId="63666731">
             <wp:extent cx="5969000" cy="4263571"/>
             <wp:effectExtent l="0" t="0" r="0" b="0"/>
-            <wp:docPr id="2" name="Picture"/>
+            <wp:docPr id="12" name="Picture"/>
             <wp:cNvGraphicFramePr/>
             <a:graphic xmlns:a="http://schemas.openxmlformats.org/drawingml/2006/main">
               <a:graphicData uri="http://schemas.openxmlformats.org/drawingml/2006/picture">
                 <pic:pic xmlns:pic="http://schemas.openxmlformats.org/drawingml/2006/picture">
                   <pic:nvPicPr>
-                    <pic:cNvPr id="0" name="Picture" descr="Figure2.jpg"/>
+                    <pic:cNvPr id="0" name="Picture" descr="/Users/shilaan/Library/Mobile%20Documents/com~apple~CloudDocs/R/Many-Analysts/poster/Figure2b.jpg"/>
                     <pic:cNvPicPr>
                       <a:picLocks noChangeAspect="1" noChangeArrowheads="1"/>
                     </pic:cNvPicPr>
                   </pic:nvPicPr>
                   <pic:blipFill>
-                    <a:blip r:embed="rId45"/>
+                    <a:blip r:embed="rId51"/>
                     <a:stretch>
                       <a:fillRect/>
                     </a:stretch>
@@ -4562,13 +4836,13 @@
       <w:r>
         <w:t xml:space="preserve"> Prior beliefs are displayed in blue; posterior beliefs are displayed in orange. The respective boxes display the lower quartiles, medians, and upper quartiles of prior and posterior beliefs by condition.</w:t>
       </w:r>
-      <w:bookmarkEnd w:id="44"/>
-      <w:bookmarkEnd w:id="46"/>
+      <w:bookmarkEnd w:id="50"/>
+      <w:bookmarkEnd w:id="52"/>
     </w:p>
     <w:sectPr>
-      <w:headerReference w:type="even" r:id="rId46"/>
-      <w:headerReference w:type="default" r:id="rId47"/>
-      <w:headerReference w:type="first" r:id="rId48"/>
+      <w:headerReference w:type="even" r:id="rId52"/>
+      <w:headerReference w:type="default" r:id="rId53"/>
+      <w:headerReference w:type="first" r:id="rId54"/>
       <w:pgSz w:w="12240" w:h="15840"/>
       <w:pgMar w:top="1417" w:right="1417" w:bottom="1134" w:left="1417" w:header="720" w:footer="720" w:gutter="0"/>
       <w:cols w:space="720"/>
@@ -4747,7 +5021,7 @@
       <w:ind w:right="357"/>
     </w:pPr>
     <w:r>
-      <w:t>LAY PERCEPTIONS OF MULTI-ANALYST STUDIES</w:t>
+      <w:t>THE SWAY OF CROWD SCIENCE</w:t>
     </w:r>
     <w:r>
       <w:ptab w:relativeTo="margin" w:alignment="right" w:leader="none"/>
@@ -4823,7 +5097,7 @@
       <w:ind w:right="360"/>
     </w:pPr>
     <w:r>
-      <w:t>Running head: LAY PERCEPTIONS OF MULTI-ANALYST STUDIES</w:t>
+      <w:t>Running head: THE SWAY OF CROWD SCIENCE</w:t>
     </w:r>
   </w:p>
   <w:p>

</xml_diff>

<commit_message>
caught mistake in reported post-hoc t-test
</commit_message>
<xml_diff>
--- a/manuscript/manuscript-manual_edits.docx
+++ b/manuscript/manuscript-manual_edits.docx
@@ -1839,7 +1839,10 @@
       </w:r>
       <w:r>
         <w:lastRenderedPageBreak/>
-        <w:t xml:space="preserve">measures, there is a positive difference between prior and posterior beliefs within the consistent crowd condition: i.e., beliefs in the research hypothesis are greater after consuming consistent crowd estimates, </w:t>
+        <w:t>measures, there is a positive difference between prior and posterior beliefs within the consistent crowd condition: i.e., beliefs in the research hypothesis are greater after consuming consistent crowd estimates</w:t>
+      </w:r>
+      <w:r>
+        <w:t xml:space="preserve">, </w:t>
       </w:r>
       <m:oMath>
         <m:sSub>
@@ -1880,7 +1883,7 @@
           <w:rPr>
             <w:rFonts w:ascii="Cambria Math" w:hAnsi="Cambria Math"/>
           </w:rPr>
-          <m:t>11.66</m:t>
+          <m:t>4.75</m:t>
         </m:r>
       </m:oMath>
       <w:r>
@@ -1900,7 +1903,7 @@
           <w:rPr>
             <w:rFonts w:ascii="Cambria Math" w:hAnsi="Cambria Math"/>
           </w:rPr>
-          <m:t>9.66</m:t>
+          <m:t>2.55</m:t>
         </m:r>
         <m:r>
           <m:rPr>
@@ -1915,7 +1918,7 @@
           <w:rPr>
             <w:rFonts w:ascii="Cambria Math" w:hAnsi="Cambria Math"/>
           </w:rPr>
-          <m:t>13.66</m:t>
+          <m:t>6.95</m:t>
         </m:r>
         <m:r>
           <m:rPr>
@@ -1954,7 +1957,10 @@
         </m:r>
       </m:oMath>
       <w:r>
-        <w:t>. This finding clarifies that a consistent crowd may sway observers — however, compared to a conventional, non-crowdsourced estimate, crowd estimates do not seem to improve lay perceptions of scientific findings.</w:t>
+        <w:t xml:space="preserve">. </w:t>
+      </w:r>
+      <w:r>
+        <w:t>This finding clarifies that a consistent crowd may sway observers — however, compared to a conventional, non-crowdsourced estimate, crowd estimates do not seem to improve lay perceptions of scientific findings.</w:t>
       </w:r>
     </w:p>
     <w:p>
@@ -2031,10 +2037,31 @@
     </w:p>
     <w:p>
       <w:pPr>
+        <w:pStyle w:val="BodyText"/>
+      </w:pPr>
+    </w:p>
+    <w:p>
+      <w:pPr>
+        <w:pStyle w:val="BodyText"/>
+      </w:pPr>
+    </w:p>
+    <w:p>
+      <w:pPr>
+        <w:pStyle w:val="BodyText"/>
+      </w:pPr>
+    </w:p>
+    <w:p>
+      <w:pPr>
+        <w:pStyle w:val="BodyText"/>
+      </w:pPr>
+    </w:p>
+    <w:p>
+      <w:pPr>
         <w:pStyle w:val="Heading2"/>
       </w:pPr>
       <w:bookmarkStart w:id="6" w:name="acknowledgements"/>
       <w:r>
+        <w:lastRenderedPageBreak/>
         <w:t>Acknowledgements</w:t>
       </w:r>
     </w:p>
@@ -2131,7 +2158,6 @@
           <w:i/>
           <w:iCs/>
         </w:rPr>
-        <w:lastRenderedPageBreak/>
         <w:t>raincloudplots</w:t>
       </w:r>
       <w:r>

</xml_diff>